<commit_message>
Thangtn: Cập nhật lần 2 báo cáo phần mềm phiên bản
</commit_message>
<xml_diff>
--- a/docs/Báo cáo phần mềm quản lý phiên bản/Báo cáo sử dụng phần mềm quản lý phiên bản.docx
+++ b/docs/Báo cáo phần mềm quản lý phiên bản/Báo cáo sử dụng phần mềm quản lý phiên bản.docx
@@ -49,13 +49,7 @@
           <w:b/>
         </w:rPr>
         <w:lastRenderedPageBreak/>
-        <w:t xml:space="preserve"> Phần mềm quản lý phiên bản</w:t>
-      </w:r>
-      <w:r>
-        <w:rPr>
-          <w:b/>
-        </w:rPr>
-        <w:t xml:space="preserve"> Google Code</w:t>
+        <w:t xml:space="preserve"> Phần mềm quản lý phiên bản Google Code</w:t>
       </w:r>
     </w:p>
     <w:p>
@@ -133,15 +127,7 @@
           <w:szCs w:val="24"/>
           <w:shd w:val="clear" w:color="auto" w:fill="FFFFFF"/>
         </w:rPr>
-        <w:t xml:space="preserve"> </w:t>
-      </w:r>
-      <w:r>
-        <w:rPr>
-          <w:color w:val="000000"/>
-          <w:szCs w:val="24"/>
-          <w:shd w:val="clear" w:color="auto" w:fill="FFFFFF"/>
-        </w:rPr>
-        <w:t>trong đó tập trung các nhà phát triển các dự án phần mềm mã nguồn mở được hỗ trợ bởi</w:t>
+        <w:t xml:space="preserve"> trong đó tập trung các nhà phát triển các dự án phần mềm mã nguồn mở được hỗ trợ bởi</w:t>
       </w:r>
       <w:r>
         <w:rPr>
@@ -1126,10 +1112,7 @@
         <w:ind w:left="0" w:firstLine="0"/>
       </w:pPr>
       <w:r>
-        <w:t>Địa chỉ server chứa mã nguồn dự án</w:t>
-      </w:r>
-      <w:r>
-        <w:t xml:space="preserve">: </w:t>
+        <w:t xml:space="preserve">Địa chỉ server chứa mã nguồn dự án: </w:t>
       </w:r>
       <w:hyperlink r:id="rId18" w:history="1">
         <w:r>
@@ -1159,10 +1142,7 @@
         <w:ind w:left="0" w:firstLine="0"/>
       </w:pPr>
       <w:r>
-        <w:t>T</w:t>
-      </w:r>
-      <w:r>
-        <w:t>ên thư mục dự án</w:t>
+        <w:t>Tên thư mục dự án</w:t>
       </w:r>
       <w:r>
         <w:t>:</w:t>
@@ -1176,13 +1156,7 @@
         <w:ind w:left="0" w:firstLine="0"/>
       </w:pPr>
       <w:r>
-        <w:t>C</w:t>
-      </w:r>
-      <w:r>
-        <w:t>ấu trúc thư mục dự án</w:t>
-      </w:r>
-      <w:r>
-        <w:t xml:space="preserve">: </w:t>
+        <w:t xml:space="preserve">Cấu trúc thư mục dự án: </w:t>
       </w:r>
     </w:p>
     <w:tbl>
@@ -1330,8 +1304,14 @@
           <w:ilvl w:val="0"/>
           <w:numId w:val="1"/>
         </w:numPr>
-      </w:pPr>
-      <w:r>
+        <w:rPr>
+          <w:b/>
+        </w:rPr>
+      </w:pPr>
+      <w:r>
+        <w:rPr>
+          <w:b/>
+        </w:rPr>
         <w:t>Sử dụng TortoiseSVN để lấy và upload file trên server.</w:t>
       </w:r>
     </w:p>
@@ -1402,6 +1382,7 @@
         <w:textAlignment w:val="baseline"/>
         <w:outlineLvl w:val="3"/>
         <w:rPr>
+          <w:rStyle w:val="Hyperlink"/>
           <w:rFonts w:eastAsia="Times New Roman"/>
           <w:szCs w:val="28"/>
           <w:lang w:eastAsia="en-US"/>
@@ -1435,18 +1416,55 @@
         </w:rPr>
         <w:t>. Có thể download tại: </w:t>
       </w:r>
-      <w:hyperlink r:id="rId20" w:history="1">
-        <w:r>
-          <w:rPr>
-            <w:rFonts w:eastAsia="Times New Roman"/>
-            <w:szCs w:val="28"/>
-            <w:u w:val="single"/>
-            <w:bdr w:val="none" w:sz="0" w:space="0" w:color="auto" w:frame="1"/>
-            <w:lang w:eastAsia="en-US"/>
-          </w:rPr>
-          <w:t>http://tortoisesvn.net/downloads.html</w:t>
-        </w:r>
-      </w:hyperlink>
+      <w:r>
+        <w:rPr>
+          <w:rFonts w:eastAsia="Times New Roman"/>
+          <w:szCs w:val="28"/>
+          <w:u w:val="single"/>
+          <w:bdr w:val="none" w:sz="0" w:space="0" w:color="auto" w:frame="1"/>
+          <w:lang w:eastAsia="en-US"/>
+        </w:rPr>
+        <w:fldChar w:fldCharType="begin"/>
+      </w:r>
+      <w:r>
+        <w:rPr>
+          <w:rFonts w:eastAsia="Times New Roman"/>
+          <w:szCs w:val="28"/>
+          <w:u w:val="single"/>
+          <w:bdr w:val="none" w:sz="0" w:space="0" w:color="auto" w:frame="1"/>
+          <w:lang w:eastAsia="en-US"/>
+        </w:rPr>
+        <w:instrText xml:space="preserve"> HYPERLINK "http://tortoisesvn.net/downloads.html" </w:instrText>
+      </w:r>
+      <w:r>
+        <w:rPr>
+          <w:rFonts w:eastAsia="Times New Roman"/>
+          <w:szCs w:val="28"/>
+          <w:u w:val="single"/>
+          <w:bdr w:val="none" w:sz="0" w:space="0" w:color="auto" w:frame="1"/>
+          <w:lang w:eastAsia="en-US"/>
+        </w:rPr>
+      </w:r>
+      <w:r>
+        <w:rPr>
+          <w:rFonts w:eastAsia="Times New Roman"/>
+          <w:szCs w:val="28"/>
+          <w:u w:val="single"/>
+          <w:bdr w:val="none" w:sz="0" w:space="0" w:color="auto" w:frame="1"/>
+          <w:lang w:eastAsia="en-US"/>
+        </w:rPr>
+        <w:fldChar w:fldCharType="separate"/>
+      </w:r>
+      <w:r>
+        <w:rPr>
+          <w:rStyle w:val="Hyperlink"/>
+          <w:rFonts w:eastAsia="Times New Roman"/>
+          <w:szCs w:val="28"/>
+          <w:bdr w:val="none" w:sz="0" w:space="0" w:color="auto" w:frame="1"/>
+          <w:lang w:eastAsia="en-US"/>
+        </w:rPr>
+        <w:t>http://tortoisesvn.net/downloads.html</w:t>
+      </w:r>
     </w:p>
     <w:p>
       <w:pPr>
@@ -1462,6 +1480,16 @@
           <w:lang w:eastAsia="en-US"/>
         </w:rPr>
       </w:pPr>
+      <w:r>
+        <w:rPr>
+          <w:rFonts w:eastAsia="Times New Roman"/>
+          <w:szCs w:val="28"/>
+          <w:u w:val="single"/>
+          <w:bdr w:val="none" w:sz="0" w:space="0" w:color="auto" w:frame="1"/>
+          <w:lang w:eastAsia="en-US"/>
+        </w:rPr>
+        <w:fldChar w:fldCharType="end"/>
+      </w:r>
     </w:p>
     <w:p>
       <w:pPr>
@@ -1498,7 +1526,7 @@
                     <pic:cNvPicPr/>
                   </pic:nvPicPr>
                   <pic:blipFill>
-                    <a:blip r:embed="rId21"/>
+                    <a:blip r:embed="rId20"/>
                     <a:stretch>
                       <a:fillRect/>
                     </a:stretch>
@@ -1595,7 +1623,7 @@
             <wp:extent cx="3252470" cy="1544320"/>
             <wp:effectExtent l="0" t="0" r="5080" b="0"/>
             <wp:docPr id="9" name="Picture 9" descr="image">
-              <a:hlinkClick xmlns:a="http://schemas.openxmlformats.org/drawingml/2006/main" r:id="rId22"/>
+              <a:hlinkClick xmlns:a="http://schemas.openxmlformats.org/drawingml/2006/main" r:id="rId21"/>
             </wp:docPr>
             <wp:cNvGraphicFramePr>
               <a:graphicFrameLocks xmlns:a="http://schemas.openxmlformats.org/drawingml/2006/main" noChangeAspect="1"/>
@@ -1605,14 +1633,14 @@
                 <pic:pic xmlns:pic="http://schemas.openxmlformats.org/drawingml/2006/picture">
                   <pic:nvPicPr>
                     <pic:cNvPr id="0" name="Picture 3" descr="image">
-                      <a:hlinkClick r:id="rId22"/>
+                      <a:hlinkClick r:id="rId21"/>
                     </pic:cNvPr>
                     <pic:cNvPicPr>
                       <a:picLocks noChangeAspect="1" noChangeArrowheads="1"/>
                     </pic:cNvPicPr>
                   </pic:nvPicPr>
                   <pic:blipFill>
-                    <a:blip r:embed="rId23">
+                    <a:blip r:embed="rId22">
                       <a:extLst>
                         <a:ext uri="{28A0092B-C50C-407E-A947-70E740481C1C}">
                           <a14:useLocalDpi xmlns:a14="http://schemas.microsoft.com/office/drawing/2010/main" val="0"/>
@@ -1676,14 +1704,538 @@
     </w:p>
     <w:p>
       <w:pPr>
-        <w:ind w:left="720" w:firstLine="0"/>
+        <w:ind w:left="0"/>
       </w:pPr>
       <w:r>
         <w:t>Để làm việc với SVN sử dụng google code, người dùng cần tạo</w:t>
+      </w:r>
+      <w:r>
+        <w:t xml:space="preserve"> một thư mục trên máy tính.</w:t>
+      </w:r>
+      <w:r>
+        <w:t xml:space="preserve"> Người dùng bấm chuột phải lên thư mục vừa tạo và chọn “</w:t>
+      </w:r>
+      <w:r>
+        <w:rPr>
+          <w:b/>
+        </w:rPr>
+        <w:t>SVN</w:t>
+      </w:r>
+      <w:r>
+        <w:t xml:space="preserve"> </w:t>
+      </w:r>
+      <w:r>
+        <w:rPr>
+          <w:b/>
+        </w:rPr>
+        <w:t>Check out</w:t>
+      </w:r>
+      <w:r>
+        <w:t>”</w:t>
+      </w:r>
+      <w:r>
+        <w:t xml:space="preserve"> </w:t>
+      </w:r>
+      <w:r>
+        <w:rPr>
+          <w:noProof/>
+          <w:lang w:eastAsia="en-US"/>
+        </w:rPr>
+        <w:drawing>
+          <wp:inline distT="0" distB="0" distL="0" distR="0" wp14:anchorId="0989FBC1" wp14:editId="0D8BD0FD">
+            <wp:extent cx="1571429" cy="276190"/>
+            <wp:effectExtent l="0" t="0" r="0" b="0"/>
+            <wp:docPr id="10" name="Picture 10"/>
+            <wp:cNvGraphicFramePr>
+              <a:graphicFrameLocks xmlns:a="http://schemas.openxmlformats.org/drawingml/2006/main" noChangeAspect="1"/>
+            </wp:cNvGraphicFramePr>
+            <a:graphic xmlns:a="http://schemas.openxmlformats.org/drawingml/2006/main">
+              <a:graphicData uri="http://schemas.openxmlformats.org/drawingml/2006/picture">
+                <pic:pic xmlns:pic="http://schemas.openxmlformats.org/drawingml/2006/picture">
+                  <pic:nvPicPr>
+                    <pic:cNvPr id="0" name=""/>
+                    <pic:cNvPicPr/>
+                  </pic:nvPicPr>
+                  <pic:blipFill>
+                    <a:blip r:embed="rId23"/>
+                    <a:stretch>
+                      <a:fillRect/>
+                    </a:stretch>
+                  </pic:blipFill>
+                  <pic:spPr>
+                    <a:xfrm>
+                      <a:off x="0" y="0"/>
+                      <a:ext cx="1571429" cy="276190"/>
+                    </a:xfrm>
+                    <a:prstGeom prst="rect">
+                      <a:avLst/>
+                    </a:prstGeom>
+                  </pic:spPr>
+                </pic:pic>
+              </a:graphicData>
+            </a:graphic>
+          </wp:inline>
+        </w:drawing>
+      </w:r>
+    </w:p>
+    <w:p>
+      <w:pPr>
+        <w:ind w:left="0"/>
+      </w:pPr>
+      <w:r>
+        <w:t>Lúc này màn hình nhập thông tin địa chỉ server(Chương I, phần 2.3)</w:t>
+      </w:r>
+      <w:r>
+        <w:t xml:space="preserve"> xuất hiện, người dùng nhập địa chỉ của server trên Google Code vào ô  Url of repository. Bên dưới là đường dẫn thư mục làm việc với Google Code.</w:t>
+      </w:r>
+    </w:p>
+    <w:p>
+      <w:pPr>
+        <w:ind w:left="0"/>
+      </w:pPr>
+      <w:r>
+        <w:t xml:space="preserve"> </w:t>
+      </w:r>
+      <w:r>
+        <w:rPr>
+          <w:noProof/>
+          <w:lang w:eastAsia="en-US"/>
+        </w:rPr>
+        <w:drawing>
+          <wp:inline distT="0" distB="0" distL="0" distR="0" wp14:anchorId="096FC877" wp14:editId="2625F28E">
+            <wp:extent cx="4454439" cy="3278038"/>
+            <wp:effectExtent l="0" t="0" r="3810" b="0"/>
+            <wp:docPr id="11" name="Picture 11"/>
+            <wp:cNvGraphicFramePr>
+              <a:graphicFrameLocks xmlns:a="http://schemas.openxmlformats.org/drawingml/2006/main" noChangeAspect="1"/>
+            </wp:cNvGraphicFramePr>
+            <a:graphic xmlns:a="http://schemas.openxmlformats.org/drawingml/2006/main">
+              <a:graphicData uri="http://schemas.openxmlformats.org/drawingml/2006/picture">
+                <pic:pic xmlns:pic="http://schemas.openxmlformats.org/drawingml/2006/picture">
+                  <pic:nvPicPr>
+                    <pic:cNvPr id="0" name=""/>
+                    <pic:cNvPicPr/>
+                  </pic:nvPicPr>
+                  <pic:blipFill>
+                    <a:blip r:embed="rId24"/>
+                    <a:stretch>
+                      <a:fillRect/>
+                    </a:stretch>
+                  </pic:blipFill>
+                  <pic:spPr>
+                    <a:xfrm>
+                      <a:off x="0" y="0"/>
+                      <a:ext cx="4457143" cy="3280028"/>
+                    </a:xfrm>
+                    <a:prstGeom prst="rect">
+                      <a:avLst/>
+                    </a:prstGeom>
+                  </pic:spPr>
+                </pic:pic>
+              </a:graphicData>
+            </a:graphic>
+          </wp:inline>
+        </w:drawing>
+      </w:r>
+    </w:p>
+    <w:p>
+      <w:pPr>
+        <w:ind w:left="0"/>
+      </w:pPr>
+    </w:p>
+    <w:p>
+      <w:pPr>
+        <w:ind w:left="0"/>
+      </w:pPr>
+      <w:r>
+        <w:t>Sau khi bấm nút OK, phần mềm sẽ tự động đồng bộ hóa và update các file có trên server  về máy tính.</w:t>
+      </w:r>
+    </w:p>
+    <w:p>
+      <w:pPr>
+        <w:pStyle w:val="ListParagraph"/>
+        <w:numPr>
+          <w:ilvl w:val="1"/>
+          <w:numId w:val="5"/>
+        </w:numPr>
+      </w:pPr>
+      <w:r>
+        <w:t>Update</w:t>
+      </w:r>
+    </w:p>
+    <w:p>
+      <w:pPr>
+        <w:ind w:left="0"/>
+      </w:pPr>
+      <w:r>
+        <w:t>Để cập nhật các file do các thành viên khác đưa lên server, người dùng có thể sử dụng chức năng “Update” để câp nhật các file này về máy tính của mình.</w:t>
+      </w:r>
+    </w:p>
+    <w:p>
+      <w:pPr>
+        <w:ind w:left="0"/>
+      </w:pPr>
+      <w:r>
+        <w:t>Để sử dụng chức năng này, người dùng bấm chuột phải vào thư mục hoặc file nằm trong thư mục gốc(bao gồm cả thư mục gốc) đã đồng bộ với Google Code (Phần 2.1)</w:t>
+      </w:r>
+      <w:r>
+        <w:t>. Sau đó chọn “</w:t>
+      </w:r>
+      <w:r>
+        <w:rPr>
+          <w:b/>
+        </w:rPr>
+        <w:t>SVN Update</w:t>
+      </w:r>
+      <w:r>
+        <w:t>”</w:t>
+      </w:r>
+      <w:r>
+        <w:rPr>
+          <w:noProof/>
+          <w:lang w:eastAsia="en-US"/>
+        </w:rPr>
+        <w:drawing>
+          <wp:inline distT="0" distB="0" distL="0" distR="0" wp14:anchorId="1DE16839" wp14:editId="6B68189D">
+            <wp:extent cx="1342857" cy="219048"/>
+            <wp:effectExtent l="0" t="0" r="0" b="0"/>
+            <wp:docPr id="13" name="Picture 13"/>
+            <wp:cNvGraphicFramePr>
+              <a:graphicFrameLocks xmlns:a="http://schemas.openxmlformats.org/drawingml/2006/main" noChangeAspect="1"/>
+            </wp:cNvGraphicFramePr>
+            <a:graphic xmlns:a="http://schemas.openxmlformats.org/drawingml/2006/main">
+              <a:graphicData uri="http://schemas.openxmlformats.org/drawingml/2006/picture">
+                <pic:pic xmlns:pic="http://schemas.openxmlformats.org/drawingml/2006/picture">
+                  <pic:nvPicPr>
+                    <pic:cNvPr id="0" name=""/>
+                    <pic:cNvPicPr/>
+                  </pic:nvPicPr>
+                  <pic:blipFill>
+                    <a:blip r:embed="rId25"/>
+                    <a:stretch>
+                      <a:fillRect/>
+                    </a:stretch>
+                  </pic:blipFill>
+                  <pic:spPr>
+                    <a:xfrm>
+                      <a:off x="0" y="0"/>
+                      <a:ext cx="1342857" cy="219048"/>
+                    </a:xfrm>
+                    <a:prstGeom prst="rect">
+                      <a:avLst/>
+                    </a:prstGeom>
+                  </pic:spPr>
+                </pic:pic>
+              </a:graphicData>
+            </a:graphic>
+          </wp:inline>
+        </w:drawing>
+      </w:r>
+      <w:r>
+        <w:t xml:space="preserve"> để thực hiện chức năng này. Khi bấm chọn chức năng này, toàn bộ các file, thư mục đã được thêm hoặc chỉnh sửa bởi các thành viên khác sẽ được cập nhật về máy tính.</w:t>
+      </w:r>
+    </w:p>
+    <w:p>
+      <w:pPr>
+        <w:pStyle w:val="ListParagraph"/>
+        <w:numPr>
+          <w:ilvl w:val="1"/>
+          <w:numId w:val="5"/>
+        </w:numPr>
+      </w:pPr>
+      <w:r>
+        <w:t>Commit</w:t>
+      </w:r>
+    </w:p>
+    <w:p>
+      <w:pPr>
+        <w:ind w:left="0"/>
+      </w:pPr>
+      <w:r>
+        <w:t>Để đưa một file hay  thư mục do người dùng tạo ra hoặc chỉnh sửa lên server, người dùng sẽ phải sử dụng chức năng Commit.</w:t>
+      </w:r>
+    </w:p>
+    <w:p>
+      <w:pPr>
+        <w:ind w:left="0"/>
+      </w:pPr>
+      <w:r>
+        <w:t>Để sử dụng chức năng này, người dùng bấm chuột phải lên file hoặc folder hoặc nếu người dùng muốn đưa tất cả các file do mình tao ra lên server, người dùng có thể bấm phải chuột vào thư mục gốc của dự án đã đồng bộ với GoogleCode và chọn “</w:t>
+      </w:r>
+      <w:r>
+        <w:rPr>
+          <w:b/>
+        </w:rPr>
+        <w:t>SVN Commit</w:t>
+      </w:r>
+      <w:r>
+        <w:t>”</w:t>
+      </w:r>
+      <w:r>
+        <w:t xml:space="preserve"> </w:t>
+      </w:r>
+      <w:r>
+        <w:rPr>
+          <w:noProof/>
+          <w:lang w:eastAsia="en-US"/>
+        </w:rPr>
+        <w:drawing>
+          <wp:inline distT="0" distB="0" distL="0" distR="0" wp14:anchorId="5EAD6DFD" wp14:editId="3A2CCC88">
+            <wp:extent cx="1123810" cy="228571"/>
+            <wp:effectExtent l="0" t="0" r="635" b="635"/>
+            <wp:docPr id="14" name="Picture 14"/>
+            <wp:cNvGraphicFramePr>
+              <a:graphicFrameLocks xmlns:a="http://schemas.openxmlformats.org/drawingml/2006/main" noChangeAspect="1"/>
+            </wp:cNvGraphicFramePr>
+            <a:graphic xmlns:a="http://schemas.openxmlformats.org/drawingml/2006/main">
+              <a:graphicData uri="http://schemas.openxmlformats.org/drawingml/2006/picture">
+                <pic:pic xmlns:pic="http://schemas.openxmlformats.org/drawingml/2006/picture">
+                  <pic:nvPicPr>
+                    <pic:cNvPr id="0" name=""/>
+                    <pic:cNvPicPr/>
+                  </pic:nvPicPr>
+                  <pic:blipFill>
+                    <a:blip r:embed="rId26"/>
+                    <a:stretch>
+                      <a:fillRect/>
+                    </a:stretch>
+                  </pic:blipFill>
+                  <pic:spPr>
+                    <a:xfrm>
+                      <a:off x="0" y="0"/>
+                      <a:ext cx="1123810" cy="228571"/>
+                    </a:xfrm>
+                    <a:prstGeom prst="rect">
+                      <a:avLst/>
+                    </a:prstGeom>
+                  </pic:spPr>
+                </pic:pic>
+              </a:graphicData>
+            </a:graphic>
+          </wp:inline>
+        </w:drawing>
+      </w:r>
+      <w:r>
+        <w:t xml:space="preserve">. Lúc này toàn bộ các file , folder do người dùng tạo ra sẽ được đưa lên server (trong trường hợp nếu không xảy ra xung đột </w:t>
+      </w:r>
+      <w:r>
+        <w:t>khi</w:t>
+      </w:r>
+      <w:r>
+        <w:t xml:space="preserve"> có thành viên khác cũng commit lên server file khác cùng tên – trường hợp này sẽ nói ph</w:t>
+      </w:r>
+      <w:r>
+        <w:t>ầ</w:t>
+      </w:r>
+      <w:r>
+        <w:t>n sau – C</w:t>
+      </w:r>
+      <w:r>
+        <w:t>onflict</w:t>
+      </w:r>
+      <w:r>
+        <w:t>)</w:t>
+      </w:r>
+      <w:r>
+        <w:t>.</w:t>
+      </w:r>
+    </w:p>
+    <w:p>
+      <w:pPr>
+        <w:pStyle w:val="ListParagraph"/>
+        <w:numPr>
+          <w:ilvl w:val="1"/>
+          <w:numId w:val="5"/>
+        </w:numPr>
+      </w:pPr>
+      <w:r>
+        <w:t>Lock</w:t>
+      </w:r>
+      <w:r>
+        <w:t>(khóa)</w:t>
+      </w:r>
+    </w:p>
+    <w:p>
+      <w:pPr>
+        <w:ind w:left="0"/>
+      </w:pPr>
+      <w:r>
+        <w:t>Khi người dùng chỉ muốn chỉ bản thân làm việc với 1 file hoặc folder nào đó mà các thành viên khác không thể sử dụng được khi người dùng đang làm việc, người dùng có thể sử dụng chức năng Lock.</w:t>
+      </w:r>
+    </w:p>
+    <w:p>
+      <w:pPr>
+        <w:ind w:left="0"/>
+      </w:pPr>
+      <w:r>
+        <w:lastRenderedPageBreak/>
+        <w:t>Để sử dụng chức năng này người dùng bấm phải chuột vào file hoặc folder cần khóa.</w:t>
+      </w:r>
+      <w:r>
+        <w:t xml:space="preserve"> Sau đó, chọn menu “</w:t>
+      </w:r>
+      <w:r>
+        <w:rPr>
+          <w:b/>
+        </w:rPr>
+        <w:t>TortoiseSNV</w:t>
+      </w:r>
+      <w:r>
+        <w:t xml:space="preserve">” </w:t>
+      </w:r>
+      <w:r>
+        <w:rPr>
+          <w:noProof/>
+          <w:lang w:eastAsia="en-US"/>
+        </w:rPr>
+        <w:drawing>
+          <wp:inline distT="0" distB="0" distL="0" distR="0" wp14:anchorId="25B6B6FC" wp14:editId="454D13F0">
+            <wp:extent cx="1847619" cy="200000"/>
+            <wp:effectExtent l="0" t="0" r="635" b="0"/>
+            <wp:docPr id="15" name="Picture 15"/>
+            <wp:cNvGraphicFramePr>
+              <a:graphicFrameLocks xmlns:a="http://schemas.openxmlformats.org/drawingml/2006/main" noChangeAspect="1"/>
+            </wp:cNvGraphicFramePr>
+            <a:graphic xmlns:a="http://schemas.openxmlformats.org/drawingml/2006/main">
+              <a:graphicData uri="http://schemas.openxmlformats.org/drawingml/2006/picture">
+                <pic:pic xmlns:pic="http://schemas.openxmlformats.org/drawingml/2006/picture">
+                  <pic:nvPicPr>
+                    <pic:cNvPr id="0" name=""/>
+                    <pic:cNvPicPr/>
+                  </pic:nvPicPr>
+                  <pic:blipFill>
+                    <a:blip r:embed="rId27"/>
+                    <a:stretch>
+                      <a:fillRect/>
+                    </a:stretch>
+                  </pic:blipFill>
+                  <pic:spPr>
+                    <a:xfrm>
+                      <a:off x="0" y="0"/>
+                      <a:ext cx="1847619" cy="200000"/>
+                    </a:xfrm>
+                    <a:prstGeom prst="rect">
+                      <a:avLst/>
+                    </a:prstGeom>
+                  </pic:spPr>
+                </pic:pic>
+              </a:graphicData>
+            </a:graphic>
+          </wp:inline>
+        </w:drawing>
+      </w:r>
+      <w:r>
+        <w:t xml:space="preserve"> Lúc này một menu sẽ hiển thị, người dùng bấm chọn “</w:t>
+      </w:r>
+      <w:r>
+        <w:rPr>
+          <w:b/>
+        </w:rPr>
+        <w:t>Get Lock</w:t>
+      </w:r>
+      <w:r>
+        <w:t xml:space="preserve">” </w:t>
+      </w:r>
+      <w:r>
+        <w:rPr>
+          <w:noProof/>
+          <w:lang w:eastAsia="en-US"/>
+        </w:rPr>
+        <w:drawing>
+          <wp:inline distT="0" distB="0" distL="0" distR="0" wp14:anchorId="5BC96CB6" wp14:editId="483AAC6D">
+            <wp:extent cx="1028571" cy="257143"/>
+            <wp:effectExtent l="0" t="0" r="635" b="0"/>
+            <wp:docPr id="16" name="Picture 16"/>
+            <wp:cNvGraphicFramePr>
+              <a:graphicFrameLocks xmlns:a="http://schemas.openxmlformats.org/drawingml/2006/main" noChangeAspect="1"/>
+            </wp:cNvGraphicFramePr>
+            <a:graphic xmlns:a="http://schemas.openxmlformats.org/drawingml/2006/main">
+              <a:graphicData uri="http://schemas.openxmlformats.org/drawingml/2006/picture">
+                <pic:pic xmlns:pic="http://schemas.openxmlformats.org/drawingml/2006/picture">
+                  <pic:nvPicPr>
+                    <pic:cNvPr id="0" name=""/>
+                    <pic:cNvPicPr/>
+                  </pic:nvPicPr>
+                  <pic:blipFill>
+                    <a:blip r:embed="rId28"/>
+                    <a:stretch>
+                      <a:fillRect/>
+                    </a:stretch>
+                  </pic:blipFill>
+                  <pic:spPr>
+                    <a:xfrm>
+                      <a:off x="0" y="0"/>
+                      <a:ext cx="1028571" cy="257143"/>
+                    </a:xfrm>
+                    <a:prstGeom prst="rect">
+                      <a:avLst/>
+                    </a:prstGeom>
+                  </pic:spPr>
+                </pic:pic>
+              </a:graphicData>
+            </a:graphic>
+          </wp:inline>
+        </w:drawing>
+      </w:r>
+      <w:r>
+        <w:t xml:space="preserve"> để thực hiện khóa file hoặc folder lại.</w:t>
+      </w:r>
+      <w:r>
+        <w:t xml:space="preserve"> Khi đó một màn hình hieenrr thị, người dùng có thể nhập nội dung ghi chú lý do khóa hoặc bỏ tóng và bấm OK để xác nhận:</w:t>
+      </w:r>
+    </w:p>
+    <w:p>
+      <w:pPr>
+        <w:ind w:left="0"/>
+        <w:rPr>
+          <w:b/>
+        </w:rPr>
+      </w:pPr>
+      <w:r>
+        <w:rPr>
+          <w:noProof/>
+          <w:lang w:eastAsia="en-US"/>
+        </w:rPr>
+        <w:drawing>
+          <wp:inline distT="0" distB="0" distL="0" distR="0" wp14:anchorId="18020BCF" wp14:editId="218BB667">
+            <wp:extent cx="4485736" cy="3010619"/>
+            <wp:effectExtent l="0" t="0" r="0" b="0"/>
+            <wp:docPr id="17" name="Picture 17"/>
+            <wp:cNvGraphicFramePr>
+              <a:graphicFrameLocks xmlns:a="http://schemas.openxmlformats.org/drawingml/2006/main" noChangeAspect="1"/>
+            </wp:cNvGraphicFramePr>
+            <a:graphic xmlns:a="http://schemas.openxmlformats.org/drawingml/2006/main">
+              <a:graphicData uri="http://schemas.openxmlformats.org/drawingml/2006/picture">
+                <pic:pic xmlns:pic="http://schemas.openxmlformats.org/drawingml/2006/picture">
+                  <pic:nvPicPr>
+                    <pic:cNvPr id="0" name=""/>
+                    <pic:cNvPicPr/>
+                  </pic:nvPicPr>
+                  <pic:blipFill>
+                    <a:blip r:embed="rId29"/>
+                    <a:stretch>
+                      <a:fillRect/>
+                    </a:stretch>
+                  </pic:blipFill>
+                  <pic:spPr>
+                    <a:xfrm>
+                      <a:off x="0" y="0"/>
+                      <a:ext cx="4485715" cy="3010605"/>
+                    </a:xfrm>
+                    <a:prstGeom prst="rect">
+                      <a:avLst/>
+                    </a:prstGeom>
+                  </pic:spPr>
+                </pic:pic>
+              </a:graphicData>
+            </a:graphic>
+          </wp:inline>
+        </w:drawing>
       </w:r>
       <w:bookmarkStart w:id="0" w:name="_GoBack"/>
       <w:bookmarkEnd w:id="0"/>
     </w:p>
+    <w:p/>
     <w:p>
       <w:pPr>
         <w:ind w:left="0" w:firstLine="0"/>
@@ -1913,6 +2465,7 @@
           <w:rFonts w:ascii="Arial" w:hAnsi="Arial" w:cs="Arial"/>
           <w:color w:val="000000"/>
         </w:rPr>
+        <w:lastRenderedPageBreak/>
         <w:t>Sử dụng</w:t>
       </w:r>
     </w:p>
@@ -2109,7 +2662,6 @@
           <w:sz w:val="20"/>
           <w:szCs w:val="20"/>
         </w:rPr>
-        <w:lastRenderedPageBreak/>
         <w:t>Xem kỹ nội dung và sửa lại cho đúng</w:t>
       </w:r>
     </w:p>
@@ -2413,8 +2965,8 @@
     </w:p>
     <w:p/>
     <w:sectPr>
-      <w:headerReference w:type="default" r:id="rId24"/>
-      <w:footerReference w:type="default" r:id="rId25"/>
+      <w:headerReference w:type="default" r:id="rId30"/>
+      <w:footerReference w:type="default" r:id="rId31"/>
       <w:pgSz w:w="12240" w:h="15840"/>
       <w:pgMar w:top="1440" w:right="1440" w:bottom="1440" w:left="1440" w:header="720" w:footer="720" w:gutter="0"/>
       <w:cols w:space="720"/>

</xml_diff>

<commit_message>
Thangtn: Cập nhật lần 3 báo cáo phần mềm phiên bản
</commit_message>
<xml_diff>
--- a/docs/Báo cáo phần mềm quản lý phiên bản/Báo cáo sử dụng phần mềm quản lý phiên bản.docx
+++ b/docs/Báo cáo phần mềm quản lý phiên bản/Báo cáo sử dụng phần mềm quản lý phiên bản.docx
@@ -40,6 +40,7 @@
           <w:ilvl w:val="0"/>
           <w:numId w:val="1"/>
         </w:numPr>
+        <w:outlineLvl w:val="0"/>
         <w:rPr>
           <w:b/>
         </w:rPr>
@@ -60,6 +61,7 @@
           <w:numId w:val="2"/>
         </w:numPr>
         <w:ind w:left="360" w:firstLine="0"/>
+        <w:outlineLvl w:val="1"/>
         <w:rPr>
           <w:b/>
         </w:rPr>
@@ -253,7 +255,7 @@
         </w:rPr>
         <w:t xml:space="preserve">Để tạo mới một dự án, người dùng vào địa chỉ : </w:t>
       </w:r>
-      <w:hyperlink r:id="rId8" w:history="1">
+      <w:hyperlink r:id="rId9" w:history="1">
         <w:r>
           <w:rPr>
             <w:rStyle w:val="Hyperlink"/>
@@ -302,97 +304,10 @@
           <w:lang w:eastAsia="en-US"/>
         </w:rPr>
         <w:drawing>
-          <wp:inline distT="0" distB="0" distL="0" distR="0" wp14:anchorId="1CDE6DF4" wp14:editId="0190098A">
+          <wp:inline distT="0" distB="0" distL="0" distR="0" wp14:anchorId="59F798B0" wp14:editId="0AA98C74">
             <wp:extent cx="4933334" cy="1400000"/>
             <wp:effectExtent l="0" t="0" r="635" b="0"/>
             <wp:docPr id="1" name="Picture 1"/>
-            <wp:cNvGraphicFramePr>
-              <a:graphicFrameLocks xmlns:a="http://schemas.openxmlformats.org/drawingml/2006/main" noChangeAspect="1"/>
-            </wp:cNvGraphicFramePr>
-            <a:graphic xmlns:a="http://schemas.openxmlformats.org/drawingml/2006/main">
-              <a:graphicData uri="http://schemas.openxmlformats.org/drawingml/2006/picture">
-                <pic:pic xmlns:pic="http://schemas.openxmlformats.org/drawingml/2006/picture">
-                  <pic:nvPicPr>
-                    <pic:cNvPr id="0" name=""/>
-                    <pic:cNvPicPr/>
-                  </pic:nvPicPr>
-                  <pic:blipFill>
-                    <a:blip r:embed="rId9"/>
-                    <a:stretch>
-                      <a:fillRect/>
-                    </a:stretch>
-                  </pic:blipFill>
-                  <pic:spPr>
-                    <a:xfrm>
-                      <a:off x="0" y="0"/>
-                      <a:ext cx="4933334" cy="1400000"/>
-                    </a:xfrm>
-                    <a:prstGeom prst="rect">
-                      <a:avLst/>
-                    </a:prstGeom>
-                  </pic:spPr>
-                </pic:pic>
-              </a:graphicData>
-            </a:graphic>
-          </wp:inline>
-        </w:drawing>
-      </w:r>
-    </w:p>
-    <w:p>
-      <w:pPr>
-        <w:ind w:left="0" w:firstLine="540"/>
-        <w:jc w:val="center"/>
-        <w:rPr>
-          <w:i/>
-          <w:szCs w:val="24"/>
-        </w:rPr>
-      </w:pPr>
-      <w:r>
-        <w:rPr>
-          <w:i/>
-          <w:szCs w:val="24"/>
-        </w:rPr>
-        <w:t>Hình 1: Chức năng tạo mới dự án</w:t>
-      </w:r>
-    </w:p>
-    <w:p>
-      <w:pPr>
-        <w:ind w:left="0" w:firstLine="540"/>
-        <w:rPr>
-          <w:szCs w:val="24"/>
-        </w:rPr>
-      </w:pPr>
-      <w:r>
-        <w:rPr>
-          <w:szCs w:val="24"/>
-        </w:rPr>
-        <w:t>Nếu chưa đăng nhập, người dùng sẽ được đưa tới trang yêu cầu đăng nhập. Tại đây người dùng nhập địa chỉ Gmail và Password của mình vào để đăng nhập vào Google Code.</w:t>
-      </w:r>
-      <w:r>
-        <w:rPr>
-          <w:szCs w:val="24"/>
-        </w:rPr>
-        <w:t xml:space="preserve"> Sau khi đăng nhập thành công, màn hình sẽ tự động chuyển về màn hình thêm mới dự án: </w:t>
-      </w:r>
-    </w:p>
-    <w:p>
-      <w:pPr>
-        <w:ind w:left="0" w:firstLine="540"/>
-        <w:rPr>
-          <w:szCs w:val="24"/>
-        </w:rPr>
-      </w:pPr>
-      <w:r>
-        <w:rPr>
-          <w:noProof/>
-          <w:lang w:eastAsia="en-US"/>
-        </w:rPr>
-        <w:lastRenderedPageBreak/>
-        <w:drawing>
-          <wp:inline distT="0" distB="0" distL="0" distR="0" wp14:anchorId="5D0F5FA2" wp14:editId="13FBFB20">
-            <wp:extent cx="5943600" cy="3590925"/>
-            <wp:effectExtent l="0" t="0" r="0" b="9525"/>
-            <wp:docPr id="2" name="Picture 2"/>
             <wp:cNvGraphicFramePr>
               <a:graphicFrameLocks xmlns:a="http://schemas.openxmlformats.org/drawingml/2006/main" noChangeAspect="1"/>
             </wp:cNvGraphicFramePr>
@@ -412,7 +327,7 @@
                   <pic:spPr>
                     <a:xfrm>
                       <a:off x="0" y="0"/>
-                      <a:ext cx="5943600" cy="3590925"/>
+                      <a:ext cx="4933334" cy="1400000"/>
                     </a:xfrm>
                     <a:prstGeom prst="rect">
                       <a:avLst/>
@@ -439,35 +354,7 @@
           <w:i/>
           <w:szCs w:val="24"/>
         </w:rPr>
-        <w:t>Hình 2: Màn hình tạo mới dự án</w:t>
-      </w:r>
-    </w:p>
-    <w:p>
-      <w:pPr>
-        <w:pStyle w:val="ListParagraph"/>
-        <w:numPr>
-          <w:ilvl w:val="0"/>
-          <w:numId w:val="2"/>
-        </w:numPr>
-        <w:ind w:left="720"/>
-        <w:rPr>
-          <w:b/>
-          <w:szCs w:val="24"/>
-        </w:rPr>
-      </w:pPr>
-      <w:r>
-        <w:rPr>
-          <w:b/>
-          <w:szCs w:val="24"/>
-        </w:rPr>
-        <w:t>Một số chức năng của</w:t>
-      </w:r>
-      <w:r>
-        <w:rPr>
-          <w:b/>
-          <w:szCs w:val="24"/>
-        </w:rPr>
-        <w:t xml:space="preserve"> Google Code</w:t>
+        <w:t>Hình 1: Chức năng tạo mới dự án</w:t>
       </w:r>
     </w:p>
     <w:p>
@@ -481,7 +368,13 @@
         <w:rPr>
           <w:szCs w:val="24"/>
         </w:rPr>
-        <w:t>Sau khi tạo mới thành công dự án, màn hình hiển thị dự án vừa tạo như sau:</w:t>
+        <w:t>Nếu chưa đăng nhập, người dùng sẽ được đưa tới trang yêu cầu đăng nhập. Tại đây người dùng nhập địa chỉ Gmail và Password của mình vào để đăng nhập vào Google Code.</w:t>
+      </w:r>
+      <w:r>
+        <w:rPr>
+          <w:szCs w:val="24"/>
+        </w:rPr>
+        <w:t xml:space="preserve"> Sau khi đăng nhập thành công, màn hình sẽ tự động chuyển về màn hình thêm mới dự án: </w:t>
       </w:r>
     </w:p>
     <w:p>
@@ -496,11 +389,12 @@
           <w:noProof/>
           <w:lang w:eastAsia="en-US"/>
         </w:rPr>
+        <w:lastRenderedPageBreak/>
         <w:drawing>
-          <wp:inline distT="0" distB="0" distL="0" distR="0" wp14:anchorId="52C01E30" wp14:editId="1ABD10F4">
-            <wp:extent cx="5943600" cy="3241040"/>
-            <wp:effectExtent l="0" t="0" r="0" b="0"/>
-            <wp:docPr id="3" name="Picture 3"/>
+          <wp:inline distT="0" distB="0" distL="0" distR="0" wp14:anchorId="257E02ED" wp14:editId="6E430E32">
+            <wp:extent cx="5943600" cy="3590925"/>
+            <wp:effectExtent l="0" t="0" r="0" b="9525"/>
+            <wp:docPr id="2" name="Picture 2"/>
             <wp:cNvGraphicFramePr>
               <a:graphicFrameLocks xmlns:a="http://schemas.openxmlformats.org/drawingml/2006/main" noChangeAspect="1"/>
             </wp:cNvGraphicFramePr>
@@ -520,7 +414,7 @@
                   <pic:spPr>
                     <a:xfrm>
                       <a:off x="0" y="0"/>
-                      <a:ext cx="5943600" cy="3241040"/>
+                      <a:ext cx="5943600" cy="3590925"/>
                     </a:xfrm>
                     <a:prstGeom prst="rect">
                       <a:avLst/>
@@ -547,7 +441,36 @@
           <w:i/>
           <w:szCs w:val="24"/>
         </w:rPr>
-        <w:t>Hình 3: Màn hình chính của dự án</w:t>
+        <w:t>Hình 2: Màn hình tạo mới dự án</w:t>
+      </w:r>
+    </w:p>
+    <w:p>
+      <w:pPr>
+        <w:pStyle w:val="ListParagraph"/>
+        <w:numPr>
+          <w:ilvl w:val="0"/>
+          <w:numId w:val="2"/>
+        </w:numPr>
+        <w:ind w:left="720"/>
+        <w:outlineLvl w:val="1"/>
+        <w:rPr>
+          <w:b/>
+          <w:szCs w:val="24"/>
+        </w:rPr>
+      </w:pPr>
+      <w:r>
+        <w:rPr>
+          <w:b/>
+          <w:szCs w:val="24"/>
+        </w:rPr>
+        <w:t>Một số chức năng của</w:t>
+      </w:r>
+      <w:r>
+        <w:rPr>
+          <w:b/>
+          <w:szCs w:val="24"/>
+        </w:rPr>
+        <w:t xml:space="preserve"> Google Code</w:t>
       </w:r>
     </w:p>
     <w:p>
@@ -557,83 +480,16 @@
           <w:szCs w:val="24"/>
         </w:rPr>
       </w:pPr>
+      <w:r>
+        <w:rPr>
+          <w:szCs w:val="24"/>
+        </w:rPr>
+        <w:t>Sau khi tạo mới thành công dự án, màn hình hiển thị dự án vừa tạo như sau:</w:t>
+      </w:r>
     </w:p>
     <w:p>
       <w:pPr>
         <w:ind w:left="0" w:firstLine="540"/>
-        <w:rPr>
-          <w:szCs w:val="24"/>
-        </w:rPr>
-      </w:pPr>
-      <w:r>
-        <w:rPr>
-          <w:szCs w:val="24"/>
-        </w:rPr>
-        <w:t>2.1 Thêm mới thành viên vào dự án</w:t>
-      </w:r>
-    </w:p>
-    <w:p>
-      <w:pPr>
-        <w:ind w:left="0" w:firstLine="540"/>
-        <w:rPr>
-          <w:szCs w:val="24"/>
-        </w:rPr>
-      </w:pPr>
-      <w:r>
-        <w:rPr>
-          <w:szCs w:val="24"/>
-        </w:rPr>
-        <w:t>Để thêm người dùng vào dự án, tại menu “</w:t>
-      </w:r>
-      <w:r>
-        <w:rPr>
-          <w:b/>
-          <w:szCs w:val="24"/>
-        </w:rPr>
-        <w:t>Project Home</w:t>
-      </w:r>
-      <w:r>
-        <w:rPr>
-          <w:szCs w:val="24"/>
-        </w:rPr>
-        <w:t>” chọn chức năng “</w:t>
-      </w:r>
-      <w:r>
-        <w:rPr>
-          <w:b/>
-          <w:szCs w:val="24"/>
-        </w:rPr>
-        <w:t>People</w:t>
-      </w:r>
-      <w:r>
-        <w:rPr>
-          <w:szCs w:val="24"/>
-        </w:rPr>
-        <w:t xml:space="preserve">” </w:t>
-      </w:r>
-      <w:r>
-        <w:rPr>
-          <w:szCs w:val="24"/>
-        </w:rPr>
-        <w:t xml:space="preserve">. Người dùng cần nhập địa chỉ </w:t>
-      </w:r>
-      <w:r>
-        <w:rPr>
-          <w:szCs w:val="24"/>
-        </w:rPr>
-        <w:t xml:space="preserve">Gmail </w:t>
-      </w:r>
-      <w:r>
-        <w:rPr>
-          <w:szCs w:val="24"/>
-        </w:rPr>
-        <w:t>của thành viên muốn thêm vào dự án.người dùng có thể thêm cùng lúc nhiều thành viên cùng lúc bằng cách xuống dòng sau khi nhập gmail 1 thành viên hoặc sử dụng dấu “,” sau khi nhập Gmail của mỗi thành viên:</w:t>
-      </w:r>
-    </w:p>
-    <w:p>
-      <w:pPr>
-        <w:ind w:left="0" w:firstLine="540"/>
-        <w:jc w:val="center"/>
         <w:rPr>
           <w:szCs w:val="24"/>
         </w:rPr>
@@ -644,10 +500,10 @@
           <w:lang w:eastAsia="en-US"/>
         </w:rPr>
         <w:drawing>
-          <wp:inline distT="0" distB="0" distL="0" distR="0" wp14:anchorId="40B542AE" wp14:editId="1F237B9C">
-            <wp:extent cx="4876191" cy="2133333"/>
-            <wp:effectExtent l="0" t="0" r="635" b="635"/>
-            <wp:docPr id="4" name="Picture 4"/>
+          <wp:inline distT="0" distB="0" distL="0" distR="0" wp14:anchorId="1D8474AD" wp14:editId="7D7CC286">
+            <wp:extent cx="5943600" cy="3241040"/>
+            <wp:effectExtent l="0" t="0" r="0" b="0"/>
+            <wp:docPr id="3" name="Picture 3"/>
             <wp:cNvGraphicFramePr>
               <a:graphicFrameLocks xmlns:a="http://schemas.openxmlformats.org/drawingml/2006/main" noChangeAspect="1"/>
             </wp:cNvGraphicFramePr>
@@ -667,7 +523,7 @@
                   <pic:spPr>
                     <a:xfrm>
                       <a:off x="0" y="0"/>
-                      <a:ext cx="4876191" cy="2133333"/>
+                      <a:ext cx="5943600" cy="3241040"/>
                     </a:xfrm>
                     <a:prstGeom prst="rect">
                       <a:avLst/>
@@ -682,26 +538,115 @@
     </w:p>
     <w:p>
       <w:pPr>
-        <w:pStyle w:val="ListParagraph"/>
-        <w:numPr>
-          <w:ilvl w:val="1"/>
-          <w:numId w:val="2"/>
-        </w:numPr>
-        <w:ind w:left="990"/>
-        <w:rPr>
-          <w:szCs w:val="24"/>
-        </w:rPr>
-      </w:pPr>
-      <w:r>
-        <w:rPr>
-          <w:szCs w:val="24"/>
-        </w:rPr>
-        <w:t>Tạo file download</w:t>
-      </w:r>
-    </w:p>
-    <w:p>
-      <w:pPr>
         <w:ind w:left="0" w:firstLine="540"/>
+        <w:jc w:val="center"/>
+        <w:rPr>
+          <w:i/>
+          <w:szCs w:val="24"/>
+        </w:rPr>
+      </w:pPr>
+      <w:r>
+        <w:rPr>
+          <w:i/>
+          <w:szCs w:val="24"/>
+        </w:rPr>
+        <w:t>Hình 3: Màn hình chính của dự án</w:t>
+      </w:r>
+    </w:p>
+    <w:p>
+      <w:pPr>
+        <w:ind w:left="0" w:firstLine="540"/>
+        <w:rPr>
+          <w:szCs w:val="24"/>
+        </w:rPr>
+      </w:pPr>
+    </w:p>
+    <w:p>
+      <w:pPr>
+        <w:pStyle w:val="Heading3"/>
+        <w:tabs>
+          <w:tab w:val="left" w:pos="0"/>
+        </w:tabs>
+        <w:ind w:left="0" w:firstLine="540"/>
+        <w:rPr>
+          <w:rFonts w:ascii="Times New Roman" w:hAnsi="Times New Roman" w:cs="Times New Roman"/>
+          <w:b w:val="0"/>
+          <w:color w:val="auto"/>
+          <w:szCs w:val="24"/>
+        </w:rPr>
+      </w:pPr>
+      <w:r>
+        <w:rPr>
+          <w:rFonts w:ascii="Times New Roman" w:hAnsi="Times New Roman" w:cs="Times New Roman"/>
+          <w:b w:val="0"/>
+          <w:color w:val="auto"/>
+          <w:szCs w:val="24"/>
+        </w:rPr>
+        <w:t>2.1 Thêm mới thành viên vào dự án</w:t>
+      </w:r>
+    </w:p>
+    <w:p>
+      <w:pPr>
+        <w:ind w:left="0" w:firstLine="540"/>
+        <w:rPr>
+          <w:szCs w:val="24"/>
+        </w:rPr>
+      </w:pPr>
+      <w:r>
+        <w:rPr>
+          <w:szCs w:val="24"/>
+        </w:rPr>
+        <w:t>Để thêm người dùng vào dự án, tại menu “</w:t>
+      </w:r>
+      <w:r>
+        <w:rPr>
+          <w:b/>
+          <w:szCs w:val="24"/>
+        </w:rPr>
+        <w:t>Project Home</w:t>
+      </w:r>
+      <w:r>
+        <w:rPr>
+          <w:szCs w:val="24"/>
+        </w:rPr>
+        <w:t>” chọn chức năng “</w:t>
+      </w:r>
+      <w:r>
+        <w:rPr>
+          <w:b/>
+          <w:szCs w:val="24"/>
+        </w:rPr>
+        <w:t>People</w:t>
+      </w:r>
+      <w:r>
+        <w:rPr>
+          <w:szCs w:val="24"/>
+        </w:rPr>
+        <w:t xml:space="preserve">” </w:t>
+      </w:r>
+      <w:r>
+        <w:rPr>
+          <w:szCs w:val="24"/>
+        </w:rPr>
+        <w:t xml:space="preserve">. Người dùng cần nhập địa chỉ </w:t>
+      </w:r>
+      <w:r>
+        <w:rPr>
+          <w:szCs w:val="24"/>
+        </w:rPr>
+        <w:t xml:space="preserve">Gmail </w:t>
+      </w:r>
+      <w:r>
+        <w:rPr>
+          <w:szCs w:val="24"/>
+        </w:rPr>
+        <w:t>của thành viên muốn thêm vào dự án.người dùng có thể thêm cùng lúc nhiều thành viên cùng lúc bằng cách xuống dòng sau khi nhập gmail 1 thành viên hoặc sử dụng dấu “,” sau khi nhập Gmail của mỗi thành viên:</w:t>
+      </w:r>
+    </w:p>
+    <w:p>
+      <w:pPr>
+        <w:ind w:left="0" w:firstLine="540"/>
+        <w:jc w:val="center"/>
         <w:rPr>
           <w:szCs w:val="24"/>
         </w:rPr>
@@ -711,12 +656,11 @@
           <w:noProof/>
           <w:lang w:eastAsia="en-US"/>
         </w:rPr>
-        <w:lastRenderedPageBreak/>
         <w:drawing>
-          <wp:inline distT="0" distB="0" distL="0" distR="0" wp14:anchorId="2AF15261" wp14:editId="105CB09C">
-            <wp:extent cx="5943600" cy="3950970"/>
-            <wp:effectExtent l="0" t="0" r="0" b="0"/>
-            <wp:docPr id="5" name="Picture 5"/>
+          <wp:inline distT="0" distB="0" distL="0" distR="0" wp14:anchorId="363F78EE" wp14:editId="3C0F0BD1">
+            <wp:extent cx="4876191" cy="2133333"/>
+            <wp:effectExtent l="0" t="0" r="635" b="635"/>
+            <wp:docPr id="4" name="Picture 4"/>
             <wp:cNvGraphicFramePr>
               <a:graphicFrameLocks xmlns:a="http://schemas.openxmlformats.org/drawingml/2006/main" noChangeAspect="1"/>
             </wp:cNvGraphicFramePr>
@@ -736,7 +680,7 @@
                   <pic:spPr>
                     <a:xfrm>
                       <a:off x="0" y="0"/>
-                      <a:ext cx="5943600" cy="3950970"/>
+                      <a:ext cx="4876191" cy="2133333"/>
                     </a:xfrm>
                     <a:prstGeom prst="rect">
                       <a:avLst/>
@@ -751,48 +695,22 @@
     </w:p>
     <w:p>
       <w:pPr>
-        <w:ind w:left="0" w:firstLine="540"/>
-        <w:rPr>
-          <w:szCs w:val="24"/>
-        </w:rPr>
-      </w:pPr>
-      <w:r>
-        <w:rPr>
-          <w:szCs w:val="24"/>
-        </w:rPr>
-        <w:t>Tại menu “Downloads” người dùng bấm chọn chức năng “</w:t>
-      </w:r>
-      <w:r>
-        <w:rPr>
-          <w:b/>
-          <w:szCs w:val="24"/>
-        </w:rPr>
-        <w:t>New download</w:t>
-      </w:r>
-      <w:r>
-        <w:rPr>
-          <w:szCs w:val="24"/>
-        </w:rPr>
-        <w:t>” để thêm file download cho dự án. Sau khi chọn file, người dùng bấm nú “</w:t>
-      </w:r>
-      <w:r>
-        <w:rPr>
-          <w:b/>
-          <w:szCs w:val="24"/>
-        </w:rPr>
-        <w:t>Submit file</w:t>
-      </w:r>
-      <w:r>
-        <w:rPr>
-          <w:szCs w:val="24"/>
-        </w:rPr>
-        <w:t>” để thực hiện thêm mới file download.</w:t>
-      </w:r>
-      <w:r>
-        <w:rPr>
-          <w:szCs w:val="24"/>
-        </w:rPr>
-        <w:t>Sau khi thêm mới thành công, màn hình hiển thị danh sách các file đã được tạo:</w:t>
+        <w:pStyle w:val="ListParagraph"/>
+        <w:numPr>
+          <w:ilvl w:val="1"/>
+          <w:numId w:val="2"/>
+        </w:numPr>
+        <w:ind w:left="990"/>
+        <w:outlineLvl w:val="2"/>
+        <w:rPr>
+          <w:szCs w:val="24"/>
+        </w:rPr>
+      </w:pPr>
+      <w:r>
+        <w:rPr>
+          <w:szCs w:val="24"/>
+        </w:rPr>
+        <w:t>Tạo file download</w:t>
       </w:r>
     </w:p>
     <w:p>
@@ -807,11 +725,12 @@
           <w:noProof/>
           <w:lang w:eastAsia="en-US"/>
         </w:rPr>
+        <w:lastRenderedPageBreak/>
         <w:drawing>
-          <wp:inline distT="0" distB="0" distL="0" distR="0" wp14:anchorId="74ECAEC7" wp14:editId="5C622A95">
-            <wp:extent cx="5943600" cy="737870"/>
-            <wp:effectExtent l="0" t="0" r="0" b="5080"/>
-            <wp:docPr id="6" name="Picture 6"/>
+          <wp:inline distT="0" distB="0" distL="0" distR="0" wp14:anchorId="28452419" wp14:editId="7F869E62">
+            <wp:extent cx="5943600" cy="3950970"/>
+            <wp:effectExtent l="0" t="0" r="0" b="0"/>
+            <wp:docPr id="5" name="Picture 5"/>
             <wp:cNvGraphicFramePr>
               <a:graphicFrameLocks xmlns:a="http://schemas.openxmlformats.org/drawingml/2006/main" noChangeAspect="1"/>
             </wp:cNvGraphicFramePr>
@@ -831,7 +750,7 @@
                   <pic:spPr>
                     <a:xfrm>
                       <a:off x="0" y="0"/>
-                      <a:ext cx="5943600" cy="737870"/>
+                      <a:ext cx="5943600" cy="3950970"/>
                     </a:xfrm>
                     <a:prstGeom prst="rect">
                       <a:avLst/>
@@ -846,37 +765,6 @@
     </w:p>
     <w:p>
       <w:pPr>
-        <w:pStyle w:val="ListParagraph"/>
-        <w:numPr>
-          <w:ilvl w:val="1"/>
-          <w:numId w:val="2"/>
-        </w:numPr>
-        <w:ind w:left="990"/>
-        <w:rPr>
-          <w:szCs w:val="24"/>
-        </w:rPr>
-      </w:pPr>
-      <w:r>
-        <w:rPr>
-          <w:szCs w:val="24"/>
-        </w:rPr>
-        <w:t xml:space="preserve">Lấy </w:t>
-      </w:r>
-      <w:r>
-        <w:rPr>
-          <w:szCs w:val="24"/>
-        </w:rPr>
-        <w:t>địa chỉ server</w:t>
-      </w:r>
-      <w:r>
-        <w:rPr>
-          <w:szCs w:val="24"/>
-        </w:rPr>
-        <w:t xml:space="preserve"> và mật khẩu sử dụng trên client</w:t>
-      </w:r>
-    </w:p>
-    <w:p>
-      <w:pPr>
         <w:ind w:left="0" w:firstLine="540"/>
         <w:rPr>
           <w:szCs w:val="24"/>
@@ -886,38 +774,39 @@
         <w:rPr>
           <w:szCs w:val="24"/>
         </w:rPr>
-        <w:t>Khi làm việc với các phần mềm client, cần có đường dẫn tới server chứa mã nguồn dự án và mật khẩu để đăng nhập(tài khoản là Gmail của người dùng).</w:t>
-      </w:r>
-      <w:r>
-        <w:rPr>
-          <w:szCs w:val="24"/>
-        </w:rPr>
-        <w:t xml:space="preserve"> Để lấy địa chỉ</w:t>
-      </w:r>
-      <w:r>
-        <w:rPr>
-          <w:szCs w:val="24"/>
-        </w:rPr>
-        <w:t xml:space="preserve"> server, người dùng cần bấm chọn menu “</w:t>
+        <w:t>Tại menu “Downloads” người dùng bấm chọn chức năng “</w:t>
       </w:r>
       <w:r>
         <w:rPr>
           <w:b/>
           <w:szCs w:val="24"/>
         </w:rPr>
-        <w:t>Source</w:t>
-      </w:r>
-      <w:r>
-        <w:rPr>
-          <w:szCs w:val="24"/>
-        </w:rPr>
-        <w:t>”</w:t>
-      </w:r>
-      <w:r>
-        <w:rPr>
-          <w:szCs w:val="24"/>
-        </w:rPr>
-        <w:t xml:space="preserve"> tai đây sẽ có có địa chỉ của server.</w:t>
+        <w:t>New download</w:t>
+      </w:r>
+      <w:r>
+        <w:rPr>
+          <w:szCs w:val="24"/>
+        </w:rPr>
+        <w:t>” để thêm file download cho dự án. Sau khi chọn file, người dùng bấm nú “</w:t>
+      </w:r>
+      <w:r>
+        <w:rPr>
+          <w:b/>
+          <w:szCs w:val="24"/>
+        </w:rPr>
+        <w:t>Submit file</w:t>
+      </w:r>
+      <w:r>
+        <w:rPr>
+          <w:szCs w:val="24"/>
+        </w:rPr>
+        <w:t>” để thực hiện thêm mới file download.</w:t>
+      </w:r>
+      <w:r>
+        <w:rPr>
+          <w:szCs w:val="24"/>
+        </w:rPr>
+        <w:t>Sau khi thêm mới thành công, màn hình hiển thị danh sách các file đã được tạo:</w:t>
       </w:r>
     </w:p>
     <w:p>
@@ -932,12 +821,11 @@
           <w:noProof/>
           <w:lang w:eastAsia="en-US"/>
         </w:rPr>
-        <w:lastRenderedPageBreak/>
         <w:drawing>
-          <wp:inline distT="0" distB="0" distL="0" distR="0" wp14:anchorId="1A16D491" wp14:editId="4E1748D0">
-            <wp:extent cx="5943600" cy="2166620"/>
+          <wp:inline distT="0" distB="0" distL="0" distR="0" wp14:anchorId="6A77047E" wp14:editId="72F44F61">
+            <wp:extent cx="5943600" cy="737870"/>
             <wp:effectExtent l="0" t="0" r="0" b="5080"/>
-            <wp:docPr id="7" name="Picture 7"/>
+            <wp:docPr id="6" name="Picture 6"/>
             <wp:cNvGraphicFramePr>
               <a:graphicFrameLocks xmlns:a="http://schemas.openxmlformats.org/drawingml/2006/main" noChangeAspect="1"/>
             </wp:cNvGraphicFramePr>
@@ -957,6 +845,133 @@
                   <pic:spPr>
                     <a:xfrm>
                       <a:off x="0" y="0"/>
+                      <a:ext cx="5943600" cy="737870"/>
+                    </a:xfrm>
+                    <a:prstGeom prst="rect">
+                      <a:avLst/>
+                    </a:prstGeom>
+                  </pic:spPr>
+                </pic:pic>
+              </a:graphicData>
+            </a:graphic>
+          </wp:inline>
+        </w:drawing>
+      </w:r>
+    </w:p>
+    <w:p>
+      <w:pPr>
+        <w:pStyle w:val="ListParagraph"/>
+        <w:numPr>
+          <w:ilvl w:val="1"/>
+          <w:numId w:val="2"/>
+        </w:numPr>
+        <w:ind w:left="990"/>
+        <w:outlineLvl w:val="2"/>
+        <w:rPr>
+          <w:szCs w:val="24"/>
+        </w:rPr>
+      </w:pPr>
+      <w:r>
+        <w:rPr>
+          <w:szCs w:val="24"/>
+        </w:rPr>
+        <w:t xml:space="preserve">Lấy </w:t>
+      </w:r>
+      <w:r>
+        <w:rPr>
+          <w:szCs w:val="24"/>
+        </w:rPr>
+        <w:t>địa chỉ server</w:t>
+      </w:r>
+      <w:r>
+        <w:rPr>
+          <w:szCs w:val="24"/>
+        </w:rPr>
+        <w:t xml:space="preserve"> và mật khẩu sử dụng trên client</w:t>
+      </w:r>
+    </w:p>
+    <w:p>
+      <w:pPr>
+        <w:ind w:left="0" w:firstLine="540"/>
+        <w:rPr>
+          <w:szCs w:val="24"/>
+        </w:rPr>
+      </w:pPr>
+      <w:r>
+        <w:rPr>
+          <w:szCs w:val="24"/>
+        </w:rPr>
+        <w:t>Khi làm việc với các phần mềm client, cần có đường dẫn tới server chứa mã nguồn dự án và mật khẩu để đăng nhập(tài khoản là Gmail của người dùng).</w:t>
+      </w:r>
+      <w:r>
+        <w:rPr>
+          <w:szCs w:val="24"/>
+        </w:rPr>
+        <w:t xml:space="preserve"> Để lấy địa chỉ</w:t>
+      </w:r>
+      <w:r>
+        <w:rPr>
+          <w:szCs w:val="24"/>
+        </w:rPr>
+        <w:t xml:space="preserve"> server, người dùng cần bấm chọn menu “</w:t>
+      </w:r>
+      <w:r>
+        <w:rPr>
+          <w:b/>
+          <w:szCs w:val="24"/>
+        </w:rPr>
+        <w:t>Source</w:t>
+      </w:r>
+      <w:r>
+        <w:rPr>
+          <w:szCs w:val="24"/>
+        </w:rPr>
+        <w:t>”</w:t>
+      </w:r>
+      <w:r>
+        <w:rPr>
+          <w:szCs w:val="24"/>
+        </w:rPr>
+        <w:t xml:space="preserve"> tai đây sẽ có có địa chỉ của server.</w:t>
+      </w:r>
+    </w:p>
+    <w:p>
+      <w:pPr>
+        <w:ind w:left="0" w:firstLine="540"/>
+        <w:rPr>
+          <w:szCs w:val="24"/>
+        </w:rPr>
+      </w:pPr>
+      <w:r>
+        <w:rPr>
+          <w:noProof/>
+          <w:lang w:eastAsia="en-US"/>
+        </w:rPr>
+        <w:lastRenderedPageBreak/>
+        <w:drawing>
+          <wp:inline distT="0" distB="0" distL="0" distR="0" wp14:anchorId="219634E0" wp14:editId="1A7739F0">
+            <wp:extent cx="5943600" cy="2166620"/>
+            <wp:effectExtent l="0" t="0" r="0" b="5080"/>
+            <wp:docPr id="7" name="Picture 7"/>
+            <wp:cNvGraphicFramePr>
+              <a:graphicFrameLocks xmlns:a="http://schemas.openxmlformats.org/drawingml/2006/main" noChangeAspect="1"/>
+            </wp:cNvGraphicFramePr>
+            <a:graphic xmlns:a="http://schemas.openxmlformats.org/drawingml/2006/main">
+              <a:graphicData uri="http://schemas.openxmlformats.org/drawingml/2006/picture">
+                <pic:pic xmlns:pic="http://schemas.openxmlformats.org/drawingml/2006/picture">
+                  <pic:nvPicPr>
+                    <pic:cNvPr id="0" name=""/>
+                    <pic:cNvPicPr/>
+                  </pic:nvPicPr>
+                  <pic:blipFill>
+                    <a:blip r:embed="rId16"/>
+                    <a:stretch>
+                      <a:fillRect/>
+                    </a:stretch>
+                  </pic:blipFill>
+                  <pic:spPr>
+                    <a:xfrm>
+                      <a:off x="0" y="0"/>
                       <a:ext cx="5943600" cy="2166620"/>
                     </a:xfrm>
                     <a:prstGeom prst="rect">
@@ -983,7 +998,7 @@
         </w:rPr>
         <w:t>Để lấy mật khẩu đăng nhập trên client, người dùng bấm vào link “</w:t>
       </w:r>
-      <w:hyperlink r:id="rId16" w:history="1">
+      <w:hyperlink r:id="rId17" w:history="1">
         <w:r>
           <w:rPr>
             <w:rStyle w:val="Hyperlink"/>
@@ -1018,7 +1033,7 @@
           <w:lang w:eastAsia="en-US"/>
         </w:rPr>
         <w:drawing>
-          <wp:inline distT="0" distB="0" distL="0" distR="0" wp14:anchorId="4B92A6C3" wp14:editId="2B43F69A">
+          <wp:inline distT="0" distB="0" distL="0" distR="0" wp14:anchorId="6AF66761" wp14:editId="09E8E11D">
             <wp:extent cx="5943600" cy="1094740"/>
             <wp:effectExtent l="0" t="0" r="0" b="0"/>
             <wp:docPr id="8" name="Picture 8"/>
@@ -1033,7 +1048,7 @@
                     <pic:cNvPicPr/>
                   </pic:nvPicPr>
                   <pic:blipFill>
-                    <a:blip r:embed="rId17"/>
+                    <a:blip r:embed="rId18"/>
                     <a:stretch>
                       <a:fillRect/>
                     </a:stretch>
@@ -1088,6 +1103,7 @@
           <w:ilvl w:val="0"/>
           <w:numId w:val="1"/>
         </w:numPr>
+        <w:outlineLvl w:val="0"/>
         <w:rPr>
           <w:b/>
         </w:rPr>
@@ -1114,7 +1130,7 @@
       <w:r>
         <w:t xml:space="preserve">Địa chỉ server chứa mã nguồn dự án: </w:t>
       </w:r>
-      <w:hyperlink r:id="rId18" w:history="1">
+      <w:hyperlink r:id="rId19" w:history="1">
         <w:r>
           <w:rPr>
             <w:rStyle w:val="Hyperlink"/>
@@ -1304,6 +1320,7 @@
           <w:ilvl w:val="0"/>
           <w:numId w:val="1"/>
         </w:numPr>
+        <w:outlineLvl w:val="0"/>
         <w:rPr>
           <w:b/>
         </w:rPr>
@@ -1325,6 +1342,7 @@
         <w:shd w:val="clear" w:color="auto" w:fill="FFFFFF"/>
         <w:spacing w:line="360" w:lineRule="atLeast"/>
         <w:textAlignment w:val="baseline"/>
+        <w:outlineLvl w:val="1"/>
         <w:rPr>
           <w:rFonts w:eastAsia="Times New Roman"/>
           <w:szCs w:val="28"/>
@@ -1376,11 +1394,7 @@
     </w:p>
     <w:p>
       <w:pPr>
-        <w:shd w:val="clear" w:color="auto" w:fill="FFFFFF"/>
-        <w:spacing w:line="360" w:lineRule="atLeast"/>
-        <w:ind w:left="0" w:firstLine="540"/>
-        <w:textAlignment w:val="baseline"/>
-        <w:outlineLvl w:val="3"/>
+        <w:ind w:left="0" w:firstLine="450"/>
         <w:rPr>
           <w:rStyle w:val="Hyperlink"/>
           <w:rFonts w:eastAsia="Times New Roman"/>
@@ -1396,7 +1410,7 @@
         </w:rPr>
         <w:t>TortoiseSVN được cung cấp miễn phí tại trang </w:t>
       </w:r>
-      <w:hyperlink r:id="rId19" w:history="1">
+      <w:hyperlink r:id="rId20" w:history="1">
         <w:r>
           <w:rPr>
             <w:rFonts w:eastAsia="Times New Roman"/>
@@ -1468,11 +1482,6 @@
     </w:p>
     <w:p>
       <w:pPr>
-        <w:shd w:val="clear" w:color="auto" w:fill="FFFFFF"/>
-        <w:spacing w:line="360" w:lineRule="atLeast"/>
-        <w:ind w:left="0" w:firstLine="360"/>
-        <w:textAlignment w:val="baseline"/>
-        <w:outlineLvl w:val="3"/>
         <w:rPr>
           <w:rFonts w:eastAsia="Times New Roman"/>
           <w:color w:val="000000"/>
@@ -1511,7 +1520,7 @@
           <w:lang w:eastAsia="en-US"/>
         </w:rPr>
         <w:drawing>
-          <wp:inline distT="0" distB="0" distL="0" distR="0" wp14:anchorId="4F453A0B" wp14:editId="2DD09E20">
+          <wp:inline distT="0" distB="0" distL="0" distR="0" wp14:anchorId="4610C62A" wp14:editId="0C8F0EAE">
             <wp:extent cx="5533334" cy="2885714"/>
             <wp:effectExtent l="0" t="0" r="0" b="0"/>
             <wp:docPr id="12" name="Picture 12"/>
@@ -1526,7 +1535,7 @@
                     <pic:cNvPicPr/>
                   </pic:nvPicPr>
                   <pic:blipFill>
-                    <a:blip r:embed="rId20"/>
+                    <a:blip r:embed="rId21"/>
                     <a:stretch>
                       <a:fillRect/>
                     </a:stretch>
@@ -1619,11 +1628,11 @@
           <w:lang w:eastAsia="en-US"/>
         </w:rPr>
         <w:drawing>
-          <wp:inline distT="0" distB="0" distL="0" distR="0" wp14:anchorId="5E3001C9" wp14:editId="72C1655E">
+          <wp:inline distT="0" distB="0" distL="0" distR="0" wp14:anchorId="6732DF62" wp14:editId="25B098F5">
             <wp:extent cx="3252470" cy="1544320"/>
             <wp:effectExtent l="0" t="0" r="5080" b="0"/>
             <wp:docPr id="9" name="Picture 9" descr="image">
-              <a:hlinkClick xmlns:a="http://schemas.openxmlformats.org/drawingml/2006/main" r:id="rId21"/>
+              <a:hlinkClick xmlns:a="http://schemas.openxmlformats.org/drawingml/2006/main" r:id="rId22"/>
             </wp:docPr>
             <wp:cNvGraphicFramePr>
               <a:graphicFrameLocks xmlns:a="http://schemas.openxmlformats.org/drawingml/2006/main" noChangeAspect="1"/>
@@ -1633,14 +1642,14 @@
                 <pic:pic xmlns:pic="http://schemas.openxmlformats.org/drawingml/2006/picture">
                   <pic:nvPicPr>
                     <pic:cNvPr id="0" name="Picture 3" descr="image">
-                      <a:hlinkClick r:id="rId21"/>
+                      <a:hlinkClick r:id="rId22"/>
                     </pic:cNvPr>
                     <pic:cNvPicPr>
                       <a:picLocks noChangeAspect="1" noChangeArrowheads="1"/>
                     </pic:cNvPicPr>
                   </pic:nvPicPr>
                   <pic:blipFill>
-                    <a:blip r:embed="rId22">
+                    <a:blip r:embed="rId23">
                       <a:extLst>
                         <a:ext uri="{28A0092B-C50C-407E-A947-70E740481C1C}">
                           <a14:useLocalDpi xmlns:a14="http://schemas.microsoft.com/office/drawing/2010/main" val="0"/>
@@ -1685,6 +1694,7 @@
           <w:ilvl w:val="0"/>
           <w:numId w:val="5"/>
         </w:numPr>
+        <w:outlineLvl w:val="1"/>
       </w:pPr>
       <w:r>
         <w:t>Sử dụng phần mềm</w:t>
@@ -1697,6 +1707,7 @@
           <w:ilvl w:val="1"/>
           <w:numId w:val="5"/>
         </w:numPr>
+        <w:outlineLvl w:val="2"/>
       </w:pPr>
       <w:r>
         <w:t>Checkout</w:t>
@@ -1742,70 +1753,10 @@
           <w:lang w:eastAsia="en-US"/>
         </w:rPr>
         <w:drawing>
-          <wp:inline distT="0" distB="0" distL="0" distR="0" wp14:anchorId="0989FBC1" wp14:editId="0D8BD0FD">
+          <wp:inline distT="0" distB="0" distL="0" distR="0" wp14:anchorId="02E8A721" wp14:editId="32605257">
             <wp:extent cx="1571429" cy="276190"/>
             <wp:effectExtent l="0" t="0" r="0" b="0"/>
             <wp:docPr id="10" name="Picture 10"/>
-            <wp:cNvGraphicFramePr>
-              <a:graphicFrameLocks xmlns:a="http://schemas.openxmlformats.org/drawingml/2006/main" noChangeAspect="1"/>
-            </wp:cNvGraphicFramePr>
-            <a:graphic xmlns:a="http://schemas.openxmlformats.org/drawingml/2006/main">
-              <a:graphicData uri="http://schemas.openxmlformats.org/drawingml/2006/picture">
-                <pic:pic xmlns:pic="http://schemas.openxmlformats.org/drawingml/2006/picture">
-                  <pic:nvPicPr>
-                    <pic:cNvPr id="0" name=""/>
-                    <pic:cNvPicPr/>
-                  </pic:nvPicPr>
-                  <pic:blipFill>
-                    <a:blip r:embed="rId23"/>
-                    <a:stretch>
-                      <a:fillRect/>
-                    </a:stretch>
-                  </pic:blipFill>
-                  <pic:spPr>
-                    <a:xfrm>
-                      <a:off x="0" y="0"/>
-                      <a:ext cx="1571429" cy="276190"/>
-                    </a:xfrm>
-                    <a:prstGeom prst="rect">
-                      <a:avLst/>
-                    </a:prstGeom>
-                  </pic:spPr>
-                </pic:pic>
-              </a:graphicData>
-            </a:graphic>
-          </wp:inline>
-        </w:drawing>
-      </w:r>
-    </w:p>
-    <w:p>
-      <w:pPr>
-        <w:ind w:left="0"/>
-      </w:pPr>
-      <w:r>
-        <w:t>Lúc này màn hình nhập thông tin địa chỉ server(Chương I, phần 2.3)</w:t>
-      </w:r>
-      <w:r>
-        <w:t xml:space="preserve"> xuất hiện, người dùng nhập địa chỉ của server trên Google Code vào ô  Url of repository. Bên dưới là đường dẫn thư mục làm việc với Google Code.</w:t>
-      </w:r>
-    </w:p>
-    <w:p>
-      <w:pPr>
-        <w:ind w:left="0"/>
-      </w:pPr>
-      <w:r>
-        <w:t xml:space="preserve"> </w:t>
-      </w:r>
-      <w:r>
-        <w:rPr>
-          <w:noProof/>
-          <w:lang w:eastAsia="en-US"/>
-        </w:rPr>
-        <w:drawing>
-          <wp:inline distT="0" distB="0" distL="0" distR="0" wp14:anchorId="096FC877" wp14:editId="2625F28E">
-            <wp:extent cx="4454439" cy="3278038"/>
-            <wp:effectExtent l="0" t="0" r="3810" b="0"/>
-            <wp:docPr id="11" name="Picture 11"/>
             <wp:cNvGraphicFramePr>
               <a:graphicFrameLocks xmlns:a="http://schemas.openxmlformats.org/drawingml/2006/main" noChangeAspect="1"/>
             </wp:cNvGraphicFramePr>
@@ -1825,7 +1776,7 @@
                   <pic:spPr>
                     <a:xfrm>
                       <a:off x="0" y="0"/>
-                      <a:ext cx="4457143" cy="3280028"/>
+                      <a:ext cx="1571429" cy="276190"/>
                     </a:xfrm>
                     <a:prstGeom prst="rect">
                       <a:avLst/>
@@ -1848,19 +1799,10 @@
         <w:ind w:left="0"/>
       </w:pPr>
       <w:r>
-        <w:t>Sau khi bấm nút OK, phần mềm sẽ tự động đồng bộ hóa và update các file có trên server  về máy tính.</w:t>
-      </w:r>
-    </w:p>
-    <w:p>
-      <w:pPr>
-        <w:pStyle w:val="ListParagraph"/>
-        <w:numPr>
-          <w:ilvl w:val="1"/>
-          <w:numId w:val="5"/>
-        </w:numPr>
-      </w:pPr>
-      <w:r>
-        <w:t>Update</w:t>
+        <w:t>Lúc này màn hình nhập thông tin địa chỉ server(Chương I, phần 2.3)</w:t>
+      </w:r>
+      <w:r>
+        <w:t xml:space="preserve"> xuất hiện, người dùng nhập địa chỉ của server trên Google Code vào ô  Url of repository. Bên dưới là đường dẫn thư mục làm việc với Google Code.</w:t>
       </w:r>
     </w:p>
     <w:p>
@@ -1868,27 +1810,8 @@
         <w:ind w:left="0"/>
       </w:pPr>
       <w:r>
-        <w:t>Để cập nhật các file do các thành viên khác đưa lên server, người dùng có thể sử dụng chức năng “Update” để câp nhật các file này về máy tính của mình.</w:t>
-      </w:r>
-    </w:p>
-    <w:p>
-      <w:pPr>
-        <w:ind w:left="0"/>
-      </w:pPr>
-      <w:r>
-        <w:t>Để sử dụng chức năng này, người dùng bấm chuột phải vào thư mục hoặc file nằm trong thư mục gốc(bao gồm cả thư mục gốc) đã đồng bộ với Google Code (Phần 2.1)</w:t>
-      </w:r>
-      <w:r>
-        <w:t>. Sau đó chọn “</w:t>
-      </w:r>
-      <w:r>
-        <w:rPr>
-          <w:b/>
-        </w:rPr>
-        <w:t>SVN Update</w:t>
-      </w:r>
-      <w:r>
-        <w:t>”</w:t>
+        <w:lastRenderedPageBreak/>
+        <w:t xml:space="preserve"> </w:t>
       </w:r>
       <w:r>
         <w:rPr>
@@ -1896,10 +1819,10 @@
           <w:lang w:eastAsia="en-US"/>
         </w:rPr>
         <w:drawing>
-          <wp:inline distT="0" distB="0" distL="0" distR="0" wp14:anchorId="1DE16839" wp14:editId="6B68189D">
-            <wp:extent cx="1342857" cy="219048"/>
-            <wp:effectExtent l="0" t="0" r="0" b="0"/>
-            <wp:docPr id="13" name="Picture 13"/>
+          <wp:inline distT="0" distB="0" distL="0" distR="0" wp14:anchorId="344393AC" wp14:editId="1F850394">
+            <wp:extent cx="4454439" cy="3278038"/>
+            <wp:effectExtent l="0" t="0" r="3810" b="0"/>
+            <wp:docPr id="11" name="Picture 11"/>
             <wp:cNvGraphicFramePr>
               <a:graphicFrameLocks xmlns:a="http://schemas.openxmlformats.org/drawingml/2006/main" noChangeAspect="1"/>
             </wp:cNvGraphicFramePr>
@@ -1919,7 +1842,7 @@
                   <pic:spPr>
                     <a:xfrm>
                       <a:off x="0" y="0"/>
-                      <a:ext cx="1342857" cy="219048"/>
+                      <a:ext cx="4457143" cy="3280028"/>
                     </a:xfrm>
                     <a:prstGeom prst="rect">
                       <a:avLst/>
@@ -1931,59 +1854,35 @@
           </wp:inline>
         </w:drawing>
       </w:r>
-      <w:r>
-        <w:t xml:space="preserve"> để thực hiện chức năng này. Khi bấm chọn chức năng này, toàn bộ các file, thư mục đã được thêm hoặc chỉnh sửa bởi các thành viên khác sẽ được cập nhật về máy tính.</w:t>
-      </w:r>
-    </w:p>
-    <w:p>
-      <w:pPr>
-        <w:pStyle w:val="ListParagraph"/>
-        <w:numPr>
-          <w:ilvl w:val="1"/>
-          <w:numId w:val="5"/>
-        </w:numPr>
-      </w:pPr>
-      <w:r>
-        <w:t>Commit</w:t>
-      </w:r>
     </w:p>
     <w:p>
       <w:pPr>
         <w:ind w:left="0"/>
       </w:pPr>
-      <w:r>
-        <w:t>Để đưa một file hay  thư mục do người dùng tạo ra hoặc chỉnh sửa lên server, người dùng sẽ phải sử dụng chức năng Commit.</w:t>
-      </w:r>
     </w:p>
     <w:p>
       <w:pPr>
         <w:ind w:left="0"/>
       </w:pPr>
       <w:r>
-        <w:t>Để sử dụng chức năng này, người dùng bấm chuột phải lên file hoặc folder hoặc nếu người dùng muốn đưa tất cả các file do mình tao ra lên server, người dùng có thể bấm phải chuột vào thư mục gốc của dự án đã đồng bộ với GoogleCode và chọn “</w:t>
-      </w:r>
-      <w:r>
-        <w:rPr>
-          <w:b/>
-        </w:rPr>
-        <w:t>SVN Commit</w:t>
-      </w:r>
-      <w:r>
-        <w:t>”</w:t>
-      </w:r>
-      <w:r>
-        <w:t xml:space="preserve"> </w:t>
-      </w:r>
+        <w:t>Sau khi bấm nút OK, phần mềm sẽ tự động đồng bộ hóa và update các file có trên server  về máy tính.</w:t>
+      </w:r>
+    </w:p>
+    <w:p>
+      <w:pPr>
+        <w:ind w:left="0"/>
+        <w:jc w:val="center"/>
+      </w:pPr>
       <w:r>
         <w:rPr>
           <w:noProof/>
           <w:lang w:eastAsia="en-US"/>
         </w:rPr>
         <w:drawing>
-          <wp:inline distT="0" distB="0" distL="0" distR="0" wp14:anchorId="5EAD6DFD" wp14:editId="3A2CCC88">
-            <wp:extent cx="1123810" cy="228571"/>
-            <wp:effectExtent l="0" t="0" r="635" b="635"/>
-            <wp:docPr id="14" name="Picture 14"/>
+          <wp:inline distT="0" distB="0" distL="0" distR="0" wp14:anchorId="4CE7134A" wp14:editId="57DBE582">
+            <wp:extent cx="3304762" cy="2304762"/>
+            <wp:effectExtent l="0" t="0" r="0" b="635"/>
+            <wp:docPr id="21" name="Picture 21"/>
             <wp:cNvGraphicFramePr>
               <a:graphicFrameLocks xmlns:a="http://schemas.openxmlformats.org/drawingml/2006/main" noChangeAspect="1"/>
             </wp:cNvGraphicFramePr>
@@ -2003,7 +1902,7 @@
                   <pic:spPr>
                     <a:xfrm>
                       <a:off x="0" y="0"/>
-                      <a:ext cx="1123810" cy="228571"/>
+                      <a:ext cx="3304762" cy="2304762"/>
                     </a:xfrm>
                     <a:prstGeom prst="rect">
                       <a:avLst/>
@@ -2015,30 +1914,6 @@
           </wp:inline>
         </w:drawing>
       </w:r>
-      <w:r>
-        <w:t xml:space="preserve">. Lúc này toàn bộ các file , folder do người dùng tạo ra sẽ được đưa lên server (trong trường hợp nếu không xảy ra xung đột </w:t>
-      </w:r>
-      <w:r>
-        <w:t>khi</w:t>
-      </w:r>
-      <w:r>
-        <w:t xml:space="preserve"> có thành viên khác cũng commit lên server file khác cùng tên – trường hợp này sẽ nói ph</w:t>
-      </w:r>
-      <w:r>
-        <w:t>ầ</w:t>
-      </w:r>
-      <w:r>
-        <w:t>n sau – C</w:t>
-      </w:r>
-      <w:r>
-        <w:t>onflict</w:t>
-      </w:r>
-      <w:r>
-        <w:t>)</w:t>
-      </w:r>
-      <w:r>
-        <w:t>.</w:t>
-      </w:r>
     </w:p>
     <w:p>
       <w:pPr>
@@ -2047,12 +1922,10 @@
           <w:ilvl w:val="1"/>
           <w:numId w:val="5"/>
         </w:numPr>
-      </w:pPr>
-      <w:r>
-        <w:t>Lock</w:t>
-      </w:r>
-      <w:r>
-        <w:t>(khóa)</w:t>
+        <w:outlineLvl w:val="2"/>
+      </w:pPr>
+      <w:r>
+        <w:t>Update</w:t>
       </w:r>
     </w:p>
     <w:p>
@@ -2060,7 +1933,7 @@
         <w:ind w:left="0"/>
       </w:pPr>
       <w:r>
-        <w:t>Khi người dùng chỉ muốn chỉ bản thân làm việc với 1 file hoặc folder nào đó mà các thành viên khác không thể sử dụng được khi người dùng đang làm việc, người dùng có thể sử dụng chức năng Lock.</w:t>
+        <w:t>Để cập nhật các file do các thành viên khác đưa lên server, người dùng có thể sử dụng chức năng “Update” để câp nhật các file này về máy tính của mình.</w:t>
       </w:r>
     </w:p>
     <w:p>
@@ -2068,20 +1941,23 @@
         <w:ind w:left="0"/>
       </w:pPr>
       <w:r>
+        <w:t xml:space="preserve">Để sử dụng chức năng này, người dùng bấm chuột phải vào thư mục hoặc file nằm trong thư mục gốc(bao gồm cả thư mục gốc) đã đồng bộ với Google Code </w:t>
+      </w:r>
+      <w:r>
         <w:lastRenderedPageBreak/>
-        <w:t>Để sử dụng chức năng này người dùng bấm phải chuột vào file hoặc folder cần khóa.</w:t>
-      </w:r>
-      <w:r>
-        <w:t xml:space="preserve"> Sau đó, chọn menu “</w:t>
+        <w:t>(Phần 2.1)</w:t>
+      </w:r>
+      <w:r>
+        <w:t>. Sau đó chọn “</w:t>
       </w:r>
       <w:r>
         <w:rPr>
           <w:b/>
         </w:rPr>
-        <w:t>TortoiseSNV</w:t>
-      </w:r>
-      <w:r>
-        <w:t xml:space="preserve">” </w:t>
+        <w:t>SVN Update</w:t>
+      </w:r>
+      <w:r>
+        <w:t>”</w:t>
       </w:r>
       <w:r>
         <w:rPr>
@@ -2089,10 +1965,10 @@
           <w:lang w:eastAsia="en-US"/>
         </w:rPr>
         <w:drawing>
-          <wp:inline distT="0" distB="0" distL="0" distR="0" wp14:anchorId="25B6B6FC" wp14:editId="454D13F0">
-            <wp:extent cx="1847619" cy="200000"/>
-            <wp:effectExtent l="0" t="0" r="635" b="0"/>
-            <wp:docPr id="15" name="Picture 15"/>
+          <wp:inline distT="0" distB="0" distL="0" distR="0" wp14:anchorId="2A008E16" wp14:editId="72579E02">
+            <wp:extent cx="1342857" cy="219048"/>
+            <wp:effectExtent l="0" t="0" r="0" b="0"/>
+            <wp:docPr id="13" name="Picture 13"/>
             <wp:cNvGraphicFramePr>
               <a:graphicFrameLocks xmlns:a="http://schemas.openxmlformats.org/drawingml/2006/main" noChangeAspect="1"/>
             </wp:cNvGraphicFramePr>
@@ -2112,7 +1988,7 @@
                   <pic:spPr>
                     <a:xfrm>
                       <a:off x="0" y="0"/>
-                      <a:ext cx="1847619" cy="200000"/>
+                      <a:ext cx="1342857" cy="219048"/>
                     </a:xfrm>
                     <a:prstGeom prst="rect">
                       <a:avLst/>
@@ -2125,16 +2001,48 @@
         </w:drawing>
       </w:r>
       <w:r>
-        <w:t xml:space="preserve"> Lúc này một menu sẽ hiển thị, người dùng bấm chọn “</w:t>
+        <w:t xml:space="preserve"> để thực hiện chức năng này. Khi bấm chọn chức năng này, toàn bộ các file, thư mục đã được thêm hoặc chỉnh sửa bởi các thành viên khác sẽ được cập nhật về máy tính.</w:t>
+      </w:r>
+    </w:p>
+    <w:p>
+      <w:pPr>
+        <w:pStyle w:val="ListParagraph"/>
+        <w:numPr>
+          <w:ilvl w:val="1"/>
+          <w:numId w:val="5"/>
+        </w:numPr>
+        <w:outlineLvl w:val="2"/>
+      </w:pPr>
+      <w:r>
+        <w:t>Commit</w:t>
+      </w:r>
+    </w:p>
+    <w:p>
+      <w:pPr>
+        <w:ind w:left="0"/>
+      </w:pPr>
+      <w:r>
+        <w:t>Để đưa một file hay  thư mục do người dùng tạo ra hoặc chỉnh sửa lên server, người dùng sẽ phải sử dụng chức năng Commit.</w:t>
+      </w:r>
+    </w:p>
+    <w:p>
+      <w:pPr>
+        <w:ind w:left="0"/>
+      </w:pPr>
+      <w:r>
+        <w:t>Để sử dụng chức năng này, người dùng bấm chuột phải lên file hoặc folder hoặc nếu người dùng muốn đưa tất cả các file do mình tao ra lên server, người dùng có thể bấm phải chuột vào thư mục gốc của dự án đã đồng bộ với GoogleCode và chọn “</w:t>
       </w:r>
       <w:r>
         <w:rPr>
           <w:b/>
         </w:rPr>
-        <w:t>Get Lock</w:t>
-      </w:r>
-      <w:r>
-        <w:t xml:space="preserve">” </w:t>
+        <w:t>SVN Commit</w:t>
+      </w:r>
+      <w:r>
+        <w:t>”</w:t>
+      </w:r>
+      <w:r>
+        <w:t xml:space="preserve"> </w:t>
       </w:r>
       <w:r>
         <w:rPr>
@@ -2142,10 +2050,10 @@
           <w:lang w:eastAsia="en-US"/>
         </w:rPr>
         <w:drawing>
-          <wp:inline distT="0" distB="0" distL="0" distR="0" wp14:anchorId="5BC96CB6" wp14:editId="483AAC6D">
-            <wp:extent cx="1028571" cy="257143"/>
-            <wp:effectExtent l="0" t="0" r="635" b="0"/>
-            <wp:docPr id="16" name="Picture 16"/>
+          <wp:inline distT="0" distB="0" distL="0" distR="0" wp14:anchorId="26559F86" wp14:editId="3DD5A7A1">
+            <wp:extent cx="1123810" cy="228571"/>
+            <wp:effectExtent l="0" t="0" r="635" b="635"/>
+            <wp:docPr id="14" name="Picture 14"/>
             <wp:cNvGraphicFramePr>
               <a:graphicFrameLocks xmlns:a="http://schemas.openxmlformats.org/drawingml/2006/main" noChangeAspect="1"/>
             </wp:cNvGraphicFramePr>
@@ -2165,7 +2073,7 @@
                   <pic:spPr>
                     <a:xfrm>
                       <a:off x="0" y="0"/>
-                      <a:ext cx="1028571" cy="257143"/>
+                      <a:ext cx="1123810" cy="228571"/>
                     </a:xfrm>
                     <a:prstGeom prst="rect">
                       <a:avLst/>
@@ -2178,18 +2086,43 @@
         </w:drawing>
       </w:r>
       <w:r>
-        <w:t xml:space="preserve"> để thực hiện khóa file hoặc folder lại.</w:t>
-      </w:r>
-      <w:r>
-        <w:t xml:space="preserve"> Khi đó một màn hình hieenrr thị, người dùng có thể nhập nội dung ghi chú lý do khóa hoặc bỏ tóng và bấm OK để xác nhận:</w:t>
+        <w:t xml:space="preserve">. Lúc này toàn bộ các file , folder do người dùng tạo ra sẽ được đưa lên server (trong trường hợp nếu không xảy ra xung đột </w:t>
+      </w:r>
+      <w:r>
+        <w:t>khi</w:t>
+      </w:r>
+      <w:r>
+        <w:t xml:space="preserve"> có thành viên khác cũng commit lên server file khác cùng tên – trường hợp này sẽ nói ph</w:t>
+      </w:r>
+      <w:r>
+        <w:t>ầ</w:t>
+      </w:r>
+      <w:r>
+        <w:t>n sau – C</w:t>
+      </w:r>
+      <w:r>
+        <w:t>onflict</w:t>
+      </w:r>
+      <w:r>
+        <w:t>)</w:t>
+      </w:r>
+      <w:r>
+        <w:t>.</w:t>
+      </w:r>
+      <w:r>
+        <w:t xml:space="preserve"> Sau khi đã commit lên server, các file sẽ có biểu tượng </w:t>
+      </w:r>
+      <w:r>
+        <w:t xml:space="preserve">check </w:t>
+      </w:r>
+      <w:r>
+        <w:t xml:space="preserve">như hình sau: </w:t>
       </w:r>
     </w:p>
     <w:p>
       <w:pPr>
         <w:ind w:left="0"/>
-        <w:rPr>
-          <w:b/>
-        </w:rPr>
+        <w:jc w:val="center"/>
       </w:pPr>
       <w:r>
         <w:rPr>
@@ -2197,10 +2130,10 @@
           <w:lang w:eastAsia="en-US"/>
         </w:rPr>
         <w:drawing>
-          <wp:inline distT="0" distB="0" distL="0" distR="0" wp14:anchorId="18020BCF" wp14:editId="218BB667">
-            <wp:extent cx="4485736" cy="3010619"/>
+          <wp:inline distT="0" distB="0" distL="0" distR="0" wp14:anchorId="488C9E0F" wp14:editId="559885BB">
+            <wp:extent cx="2180953" cy="1095238"/>
             <wp:effectExtent l="0" t="0" r="0" b="0"/>
-            <wp:docPr id="17" name="Picture 17"/>
+            <wp:docPr id="18" name="Picture 18"/>
             <wp:cNvGraphicFramePr>
               <a:graphicFrameLocks xmlns:a="http://schemas.openxmlformats.org/drawingml/2006/main" noChangeAspect="1"/>
             </wp:cNvGraphicFramePr>
@@ -2220,6 +2153,260 @@
                   <pic:spPr>
                     <a:xfrm>
                       <a:off x="0" y="0"/>
+                      <a:ext cx="2180953" cy="1095238"/>
+                    </a:xfrm>
+                    <a:prstGeom prst="rect">
+                      <a:avLst/>
+                    </a:prstGeom>
+                  </pic:spPr>
+                </pic:pic>
+              </a:graphicData>
+            </a:graphic>
+          </wp:inline>
+        </w:drawing>
+      </w:r>
+    </w:p>
+    <w:p>
+      <w:pPr>
+        <w:pStyle w:val="ListParagraph"/>
+        <w:numPr>
+          <w:ilvl w:val="1"/>
+          <w:numId w:val="5"/>
+        </w:numPr>
+        <w:outlineLvl w:val="2"/>
+      </w:pPr>
+      <w:r>
+        <w:t xml:space="preserve">Giải pháp </w:t>
+      </w:r>
+      <w:r>
+        <w:rPr>
+          <w:lang w:val="pt-BR"/>
+        </w:rPr>
+        <w:t>Lock-Modify-Unlock</w:t>
+      </w:r>
+    </w:p>
+    <w:p>
+      <w:pPr>
+        <w:ind w:left="0"/>
+      </w:pPr>
+      <w:r>
+        <w:t>Khi các thành viên trong đ</w:t>
+      </w:r>
+      <w:r>
+        <w:t>ộ</w:t>
+      </w:r>
+      <w:r>
+        <w:t xml:space="preserve">i dụ án cùng cập nhật nội dung 1 file, việc xảy ra xung đột giữa các thành viên là không thể tránh khỏi. Vì vậy Subversion đưa ra giải pháp để tránh xung đột giữa các thành viên là sử dụng giải pháp </w:t>
+      </w:r>
+      <w:r>
+        <w:rPr>
+          <w:lang w:val="pt-BR"/>
+        </w:rPr>
+        <w:t>Lock-Modify-Unlock</w:t>
+      </w:r>
+      <w:r>
+        <w:rPr>
+          <w:lang w:val="pt-BR"/>
+        </w:rPr>
+        <w:t xml:space="preserve"> – nghĩa là tại 1 thời điểm, chỉ có 1 thành viên được phép chỉnh sửa file đó.</w:t>
+      </w:r>
+      <w:r>
+        <w:rPr>
+          <w:lang w:val="pt-BR"/>
+        </w:rPr>
+        <w:t xml:space="preserve"> Thực hiện theo giải pháp này người dùng cần làm theo trình tự: Khóa file cần chỉnh sửa(Lock) – cập nhật nội dung file cần chỉnh sửa( Modify) – Mở khóa file sau khi đã thực hiện xong phần công việc của mình( Unlock).</w:t>
+      </w:r>
+    </w:p>
+    <w:p>
+      <w:pPr>
+        <w:pStyle w:val="ListParagraph"/>
+        <w:numPr>
+          <w:ilvl w:val="0"/>
+          <w:numId w:val="10"/>
+        </w:numPr>
+        <w:outlineLvl w:val="3"/>
+      </w:pPr>
+      <w:r>
+        <w:lastRenderedPageBreak/>
+        <w:t>Lock</w:t>
+      </w:r>
+    </w:p>
+    <w:p>
+      <w:pPr>
+        <w:ind w:left="0"/>
+      </w:pPr>
+      <w:r>
+        <w:t>Khi người dùng chỉ muốn chỉ bản thân làm việc với 1 file hoặc folder nào đó mà các thành viên khác không thể sử dụng được khi người dùng đang làm việc, người dùng có thể sử dụng chức năng Lock.</w:t>
+      </w:r>
+    </w:p>
+    <w:p>
+      <w:pPr>
+        <w:ind w:left="0"/>
+      </w:pPr>
+      <w:r>
+        <w:t>Để sử dụng chức năng này người dùng bấm phải chuột vào file hoặc folder cần khóa.</w:t>
+      </w:r>
+      <w:r>
+        <w:t xml:space="preserve"> Sau đó, chọn menu “</w:t>
+      </w:r>
+      <w:r>
+        <w:rPr>
+          <w:b/>
+        </w:rPr>
+        <w:t>TortoiseSNV</w:t>
+      </w:r>
+      <w:r>
+        <w:t xml:space="preserve">” </w:t>
+      </w:r>
+      <w:r>
+        <w:rPr>
+          <w:noProof/>
+          <w:lang w:eastAsia="en-US"/>
+        </w:rPr>
+        <w:drawing>
+          <wp:inline distT="0" distB="0" distL="0" distR="0" wp14:anchorId="574F406E" wp14:editId="1667B293">
+            <wp:extent cx="1847619" cy="200000"/>
+            <wp:effectExtent l="0" t="0" r="635" b="0"/>
+            <wp:docPr id="15" name="Picture 15"/>
+            <wp:cNvGraphicFramePr>
+              <a:graphicFrameLocks xmlns:a="http://schemas.openxmlformats.org/drawingml/2006/main" noChangeAspect="1"/>
+            </wp:cNvGraphicFramePr>
+            <a:graphic xmlns:a="http://schemas.openxmlformats.org/drawingml/2006/main">
+              <a:graphicData uri="http://schemas.openxmlformats.org/drawingml/2006/picture">
+                <pic:pic xmlns:pic="http://schemas.openxmlformats.org/drawingml/2006/picture">
+                  <pic:nvPicPr>
+                    <pic:cNvPr id="0" name=""/>
+                    <pic:cNvPicPr/>
+                  </pic:nvPicPr>
+                  <pic:blipFill>
+                    <a:blip r:embed="rId30"/>
+                    <a:stretch>
+                      <a:fillRect/>
+                    </a:stretch>
+                  </pic:blipFill>
+                  <pic:spPr>
+                    <a:xfrm>
+                      <a:off x="0" y="0"/>
+                      <a:ext cx="1847619" cy="200000"/>
+                    </a:xfrm>
+                    <a:prstGeom prst="rect">
+                      <a:avLst/>
+                    </a:prstGeom>
+                  </pic:spPr>
+                </pic:pic>
+              </a:graphicData>
+            </a:graphic>
+          </wp:inline>
+        </w:drawing>
+      </w:r>
+      <w:r>
+        <w:t xml:space="preserve"> Lúc này một menu sẽ hiển thị, người dùng bấm chọn “</w:t>
+      </w:r>
+      <w:r>
+        <w:rPr>
+          <w:b/>
+        </w:rPr>
+        <w:t>Get Lock</w:t>
+      </w:r>
+      <w:r>
+        <w:t xml:space="preserve">” </w:t>
+      </w:r>
+      <w:r>
+        <w:rPr>
+          <w:noProof/>
+          <w:lang w:eastAsia="en-US"/>
+        </w:rPr>
+        <w:drawing>
+          <wp:inline distT="0" distB="0" distL="0" distR="0" wp14:anchorId="233A797C" wp14:editId="155359D9">
+            <wp:extent cx="1028571" cy="257143"/>
+            <wp:effectExtent l="0" t="0" r="635" b="0"/>
+            <wp:docPr id="16" name="Picture 16"/>
+            <wp:cNvGraphicFramePr>
+              <a:graphicFrameLocks xmlns:a="http://schemas.openxmlformats.org/drawingml/2006/main" noChangeAspect="1"/>
+            </wp:cNvGraphicFramePr>
+            <a:graphic xmlns:a="http://schemas.openxmlformats.org/drawingml/2006/main">
+              <a:graphicData uri="http://schemas.openxmlformats.org/drawingml/2006/picture">
+                <pic:pic xmlns:pic="http://schemas.openxmlformats.org/drawingml/2006/picture">
+                  <pic:nvPicPr>
+                    <pic:cNvPr id="0" name=""/>
+                    <pic:cNvPicPr/>
+                  </pic:nvPicPr>
+                  <pic:blipFill>
+                    <a:blip r:embed="rId31"/>
+                    <a:stretch>
+                      <a:fillRect/>
+                    </a:stretch>
+                  </pic:blipFill>
+                  <pic:spPr>
+                    <a:xfrm>
+                      <a:off x="0" y="0"/>
+                      <a:ext cx="1028571" cy="257143"/>
+                    </a:xfrm>
+                    <a:prstGeom prst="rect">
+                      <a:avLst/>
+                    </a:prstGeom>
+                  </pic:spPr>
+                </pic:pic>
+              </a:graphicData>
+            </a:graphic>
+          </wp:inline>
+        </w:drawing>
+      </w:r>
+      <w:r>
+        <w:t xml:space="preserve"> để thực hiện khóa file hoặc folder lại.</w:t>
+      </w:r>
+      <w:r>
+        <w:t xml:space="preserve"> Khi đó một màn hình </w:t>
+      </w:r>
+      <w:r>
+        <w:t>hiển</w:t>
+      </w:r>
+      <w:r>
+        <w:t xml:space="preserve"> thị, người dùng có thể nhập nội dung ghi chú lý do khóa hoặc bỏ t</w:t>
+      </w:r>
+      <w:r>
+        <w:t>rố</w:t>
+      </w:r>
+      <w:r>
+        <w:t>ng và bấm OK để xác nhận:</w:t>
+      </w:r>
+    </w:p>
+    <w:p>
+      <w:pPr>
+        <w:ind w:left="0"/>
+        <w:rPr>
+          <w:b/>
+        </w:rPr>
+      </w:pPr>
+      <w:r>
+        <w:rPr>
+          <w:noProof/>
+          <w:lang w:eastAsia="en-US"/>
+        </w:rPr>
+        <w:drawing>
+          <wp:inline distT="0" distB="0" distL="0" distR="0" wp14:anchorId="39AA9E78" wp14:editId="618E23C1">
+            <wp:extent cx="4485736" cy="3010619"/>
+            <wp:effectExtent l="0" t="0" r="0" b="0"/>
+            <wp:docPr id="17" name="Picture 17"/>
+            <wp:cNvGraphicFramePr>
+              <a:graphicFrameLocks xmlns:a="http://schemas.openxmlformats.org/drawingml/2006/main" noChangeAspect="1"/>
+            </wp:cNvGraphicFramePr>
+            <a:graphic xmlns:a="http://schemas.openxmlformats.org/drawingml/2006/main">
+              <a:graphicData uri="http://schemas.openxmlformats.org/drawingml/2006/picture">
+                <pic:pic xmlns:pic="http://schemas.openxmlformats.org/drawingml/2006/picture">
+                  <pic:nvPicPr>
+                    <pic:cNvPr id="0" name=""/>
+                    <pic:cNvPicPr/>
+                  </pic:nvPicPr>
+                  <pic:blipFill>
+                    <a:blip r:embed="rId32"/>
+                    <a:stretch>
+                      <a:fillRect/>
+                    </a:stretch>
+                  </pic:blipFill>
+                  <pic:spPr>
+                    <a:xfrm>
+                      <a:off x="0" y="0"/>
                       <a:ext cx="4485715" cy="3010605"/>
                     </a:xfrm>
                     <a:prstGeom prst="rect">
@@ -2232,63 +2419,331 @@
           </wp:inline>
         </w:drawing>
       </w:r>
+    </w:p>
+    <w:p>
+      <w:pPr>
+        <w:ind w:left="0"/>
+      </w:pPr>
+      <w:r>
+        <w:t>Khi người dùng khóa file lại thì các thành viên khác chỉ có thể đọc nội dung file chứ không thể chỉnh sửa bất cứ nội dung nào trong file.</w:t>
+      </w:r>
+    </w:p>
+    <w:p>
+      <w:pPr>
+        <w:pStyle w:val="ListParagraph"/>
+        <w:numPr>
+          <w:ilvl w:val="0"/>
+          <w:numId w:val="10"/>
+        </w:numPr>
+        <w:outlineLvl w:val="3"/>
+      </w:pPr>
+      <w:r>
+        <w:t>Unlock</w:t>
+      </w:r>
+      <w:r>
+        <w:t xml:space="preserve"> - </w:t>
+      </w:r>
+      <w:r>
+        <w:t>Release Lock</w:t>
+      </w:r>
+    </w:p>
+    <w:p>
+      <w:pPr>
+        <w:ind w:left="0"/>
+      </w:pPr>
+      <w:r>
+        <w:t>Chức năng được sử dụng để mở khóa khi đã làm việc xong với file hoặc thư mục mà trước đó người dùng đã khóa.</w:t>
+      </w:r>
+    </w:p>
+    <w:p>
+      <w:pPr>
+        <w:ind w:left="0"/>
+      </w:pPr>
+      <w:r>
+        <w:lastRenderedPageBreak/>
+        <w:t>Để sử dụng chức năng này</w:t>
+      </w:r>
+      <w:r>
+        <w:t xml:space="preserve"> </w:t>
+      </w:r>
+      <w:r>
+        <w:t>người dùng bấm phải chuột vào file hoặc folder cần khóa. Sau đó, chọn menu “</w:t>
+      </w:r>
+      <w:r>
+        <w:rPr>
+          <w:b/>
+        </w:rPr>
+        <w:t>TortoiseSNV</w:t>
+      </w:r>
+      <w:r>
+        <w:t>”</w:t>
+      </w:r>
+      <w:r>
+        <w:t>, sau đó chọn “</w:t>
+      </w:r>
+      <w:r>
+        <w:rPr>
+          <w:b/>
+        </w:rPr>
+        <w:t>Release</w:t>
+      </w:r>
+      <w:r>
+        <w:t xml:space="preserve"> </w:t>
+      </w:r>
+      <w:r>
+        <w:rPr>
+          <w:b/>
+        </w:rPr>
+        <w:t>Lock</w:t>
+      </w:r>
+      <w:r>
+        <w:t>”</w:t>
+      </w:r>
+      <w:r>
+        <w:rPr>
+          <w:noProof/>
+          <w:lang w:eastAsia="en-US"/>
+        </w:rPr>
+        <w:drawing>
+          <wp:inline distT="0" distB="0" distL="0" distR="0" wp14:anchorId="24FE8BDD" wp14:editId="54487493">
+            <wp:extent cx="1304762" cy="171429"/>
+            <wp:effectExtent l="0" t="0" r="0" b="635"/>
+            <wp:docPr id="19" name="Picture 19"/>
+            <wp:cNvGraphicFramePr>
+              <a:graphicFrameLocks xmlns:a="http://schemas.openxmlformats.org/drawingml/2006/main" noChangeAspect="1"/>
+            </wp:cNvGraphicFramePr>
+            <a:graphic xmlns:a="http://schemas.openxmlformats.org/drawingml/2006/main">
+              <a:graphicData uri="http://schemas.openxmlformats.org/drawingml/2006/picture">
+                <pic:pic xmlns:pic="http://schemas.openxmlformats.org/drawingml/2006/picture">
+                  <pic:nvPicPr>
+                    <pic:cNvPr id="0" name=""/>
+                    <pic:cNvPicPr/>
+                  </pic:nvPicPr>
+                  <pic:blipFill>
+                    <a:blip r:embed="rId33"/>
+                    <a:stretch>
+                      <a:fillRect/>
+                    </a:stretch>
+                  </pic:blipFill>
+                  <pic:spPr>
+                    <a:xfrm>
+                      <a:off x="0" y="0"/>
+                      <a:ext cx="1304762" cy="171429"/>
+                    </a:xfrm>
+                    <a:prstGeom prst="rect">
+                      <a:avLst/>
+                    </a:prstGeom>
+                  </pic:spPr>
+                </pic:pic>
+              </a:graphicData>
+            </a:graphic>
+          </wp:inline>
+        </w:drawing>
+      </w:r>
+      <w:r>
+        <w:t xml:space="preserve">. </w:t>
+      </w:r>
+    </w:p>
+    <w:p>
+      <w:pPr>
+        <w:ind w:left="0"/>
+      </w:pPr>
+      <w:r>
+        <w:t>Trong trường hợp thành viên khác đã khóa file để chỉnh sửa hoặc đã chỉnh sửa xong file đó nhưng vẫn không mở khóa file. Người dùng có thể sử dụng chức năng “Steal Lock” để phá khóa file đó. Người dùng sử dụng chức năng này bằng cách bấm vào menu “</w:t>
+      </w:r>
+      <w:r>
+        <w:rPr>
+          <w:b/>
+        </w:rPr>
+        <w:t>Steal Lock</w:t>
+      </w:r>
+      <w:r>
+        <w:t>” trrong danh sách chức năng của Subversion</w:t>
+      </w:r>
+    </w:p>
+    <w:p>
+      <w:pPr>
+        <w:pStyle w:val="ListParagraph"/>
+        <w:numPr>
+          <w:ilvl w:val="1"/>
+          <w:numId w:val="5"/>
+        </w:numPr>
+        <w:outlineLvl w:val="2"/>
+        <w:rPr>
+          <w:lang w:val="pt-BR"/>
+        </w:rPr>
+      </w:pPr>
+      <w:r>
+        <w:t xml:space="preserve">Giải pháp </w:t>
+      </w:r>
+      <w:r>
+        <w:rPr>
+          <w:lang w:val="pt-BR"/>
+        </w:rPr>
+        <w:t>Copy-Modify-Merge</w:t>
+      </w:r>
+    </w:p>
+    <w:p>
+      <w:pPr>
+        <w:ind w:left="0" w:firstLine="360"/>
+        <w:rPr>
+          <w:lang w:val="pt-BR"/>
+        </w:rPr>
+      </w:pPr>
+      <w:r>
+        <w:t xml:space="preserve">Ngoài giải pháp </w:t>
+      </w:r>
+      <w:r>
+        <w:rPr>
+          <w:lang w:val="pt-BR"/>
+        </w:rPr>
+        <w:t>Lock-Modify-Unlock</w:t>
+      </w:r>
+      <w:r>
+        <w:rPr>
+          <w:lang w:val="pt-BR"/>
+        </w:rPr>
+        <w:t xml:space="preserve">, để giải quyết xung đột giữa các thành viên, Subversion còn cung cấp 1 giải pháp khác là </w:t>
+      </w:r>
+      <w:r>
+        <w:rPr>
+          <w:lang w:val="pt-BR"/>
+        </w:rPr>
+        <w:t>Copy-Modify-Merge</w:t>
+      </w:r>
+      <w:r>
+        <w:rPr>
+          <w:lang w:val="pt-BR"/>
+        </w:rPr>
+        <w:t>.</w:t>
+      </w:r>
+      <w:r>
+        <w:rPr>
+          <w:lang w:val="pt-BR"/>
+        </w:rPr>
+        <w:t xml:space="preserve"> Giải pháp này hoạt động theo phương thức như sau.</w:t>
+      </w:r>
+    </w:p>
+    <w:p>
+      <w:pPr>
+        <w:ind w:left="0" w:firstLine="0"/>
+        <w:rPr>
+          <w:lang w:val="pt-BR"/>
+        </w:rPr>
+      </w:pPr>
+      <w:r>
+        <w:rPr>
+          <w:lang w:val="pt-BR"/>
+        </w:rPr>
+        <w:tab/>
+        <w:t xml:space="preserve">Giả sử thành viên A đã commit file của mình lên server , sau đó file này lại được </w:t>
+      </w:r>
+      <w:r>
+        <w:t xml:space="preserve">thành </w:t>
+      </w:r>
+      <w:r>
+        <w:rPr>
+          <w:lang w:val="pt-BR"/>
+        </w:rPr>
+        <w:t>viên A chỉnh sửa và nhân viên A lại tiếp tục committ lên server thêm 1 lần nữa. Tuy nhiên trong quá trình thành viên A chỉnh sửa vile để đưa lên lần thứ 2 thì một nhân viên B khác cũng đã update file này về và chỉnh sửa rồi commit lên trước thành viên A. Lúc này nếu thành viên A commit file của mình lên server thì sẽ làm mất các thay đổi của thành viên B, Subversion không cho phép điều này và để tránh xung đột, nó sẽ tạo ra trên máy tính của nhân viên A các phiên bản của file đó bao gồm:</w:t>
+      </w:r>
+    </w:p>
+    <w:p>
+      <w:pPr>
+        <w:ind w:left="720" w:firstLine="0"/>
+        <w:rPr>
+          <w:lang w:val="pt-BR"/>
+        </w:rPr>
+      </w:pPr>
+      <w:r>
+        <w:rPr>
+          <w:lang w:val="pt-BR"/>
+        </w:rPr>
+        <w:t>- file của nhân viên A</w:t>
+      </w:r>
+    </w:p>
+    <w:p>
+      <w:pPr>
+        <w:ind w:left="720" w:firstLine="0"/>
+        <w:rPr>
+          <w:lang w:val="pt-BR"/>
+        </w:rPr>
+      </w:pPr>
+      <w:r>
+        <w:rPr>
+          <w:lang w:val="pt-BR"/>
+        </w:rPr>
+        <w:t>- file của nhân viên B</w:t>
+      </w:r>
+    </w:p>
+    <w:p>
+      <w:pPr>
+        <w:ind w:left="720" w:firstLine="0"/>
+      </w:pPr>
+      <w:r>
+        <w:rPr>
+          <w:lang w:val="pt-BR"/>
+        </w:rPr>
+        <w:t>- file đã gộp lại của cả 2 nhân viên A và B</w:t>
+      </w:r>
+    </w:p>
+    <w:p>
+      <w:pPr>
+        <w:ind w:left="0" w:firstLine="0"/>
+      </w:pPr>
+      <w:r>
+        <w:t xml:space="preserve">Lúc này </w:t>
+      </w:r>
+      <w:r>
+        <w:t xml:space="preserve">thành </w:t>
+      </w:r>
+      <w:r>
+        <w:t>viên A cần phải sửa lại file của mình để không làm mất nội udng đã chỉnh sửa của thành viên B</w:t>
+      </w:r>
+      <w:r>
+        <w:t>. Sau khi sửa xong thì thành viên A mới có thể commit file đã chỉnh sửa lên server.</w:t>
+      </w:r>
+    </w:p>
+    <w:p>
+      <w:pPr>
+        <w:pStyle w:val="ListParagraph"/>
+        <w:numPr>
+          <w:ilvl w:val="0"/>
+          <w:numId w:val="11"/>
+        </w:numPr>
+      </w:pPr>
+      <w:r>
+        <w:t>C</w:t>
+      </w:r>
+      <w:r>
+        <w:t>onflict</w:t>
+      </w:r>
+    </w:p>
+    <w:p>
+      <w:pPr>
+        <w:pStyle w:val="ListParagraph"/>
+        <w:numPr>
+          <w:ilvl w:val="0"/>
+          <w:numId w:val="12"/>
+        </w:numPr>
+      </w:pPr>
+      <w:r>
+        <w:lastRenderedPageBreak/>
+        <w:t xml:space="preserve">Khi có xung đột xảy ra giữa 2 thành viên A và B. Subverion sẽ tạo ra trên máy tính của thành viên A thêm các file sau: </w:t>
+      </w:r>
       <w:bookmarkStart w:id="0" w:name="_GoBack"/>
       <w:bookmarkEnd w:id="0"/>
     </w:p>
-    <w:p/>
     <w:p>
       <w:pPr>
         <w:ind w:left="0" w:firstLine="0"/>
-        <w:rPr>
-          <w:lang w:val="pt-BR"/>
-        </w:rPr>
-      </w:pPr>
-      <w:r>
-        <w:rPr>
-          <w:b/>
-        </w:rPr>
-        <w:t>Chú ý:</w:t>
-      </w:r>
-      <w:r>
-        <w:t xml:space="preserve"> Mọi sinh viên phải n</w:t>
-      </w:r>
-      <w:r>
-        <w:rPr>
-          <w:lang w:val="pt-BR"/>
-        </w:rPr>
-        <w:t>ắm được các khái niệm cơ bản của hệ quản lý phiên bản (định nghĩa, check out, check in,</w:t>
-      </w:r>
-      <w:r>
-        <w:rPr>
-          <w:lang w:val="pt-BR"/>
-        </w:rPr>
-        <w:t xml:space="preserve"> các giải pháp Lock-Modify-Unlock</w:t>
-      </w:r>
-      <w:r>
-        <w:rPr>
-          <w:lang w:val="pt-BR"/>
-        </w:rPr>
-        <w:t xml:space="preserve">, </w:t>
-      </w:r>
-      <w:r>
-        <w:rPr>
-          <w:lang w:val="pt-BR"/>
-        </w:rPr>
-        <w:t>Copy-Modify-Merge</w:t>
-      </w:r>
-      <w:r>
-        <w:rPr>
-          <w:lang w:val="pt-BR"/>
-        </w:rPr>
-        <w:t>).</w:t>
-      </w:r>
+      </w:pPr>
     </w:p>
     <w:p>
       <w:pPr>
         <w:ind w:left="0" w:firstLine="0"/>
       </w:pPr>
     </w:p>
-    <w:p/>
     <w:p>
       <w:pPr>
         <w:numPr>
@@ -2465,7 +2920,6 @@
           <w:rFonts w:ascii="Arial" w:hAnsi="Arial" w:cs="Arial"/>
           <w:color w:val="000000"/>
         </w:rPr>
-        <w:lastRenderedPageBreak/>
         <w:t>Sử dụng</w:t>
       </w:r>
     </w:p>
@@ -2965,8 +3419,8 @@
     </w:p>
     <w:p/>
     <w:sectPr>
-      <w:headerReference w:type="default" r:id="rId30"/>
-      <w:footerReference w:type="default" r:id="rId31"/>
+      <w:headerReference w:type="default" r:id="rId34"/>
+      <w:footerReference w:type="default" r:id="rId35"/>
       <w:pgSz w:w="12240" w:h="15840"/>
       <w:pgMar w:top="1440" w:right="1440" w:bottom="1440" w:left="1440" w:header="720" w:footer="720" w:gutter="0"/>
       <w:cols w:space="720"/>
@@ -3373,6 +3827,95 @@
     </w:lvl>
   </w:abstractNum>
   <w:abstractNum w:abstractNumId="3">
+    <w:nsid w:val="1608761C"/>
+    <w:multiLevelType w:val="hybridMultilevel"/>
+    <w:tmpl w:val="AD1EF026"/>
+    <w:lvl w:ilvl="0" w:tplc="F250A70A">
+      <w:start w:val="1"/>
+      <w:numFmt w:val="lowerLetter"/>
+      <w:lvlText w:val="%1."/>
+      <w:lvlJc w:val="left"/>
+      <w:pPr>
+        <w:ind w:left="1080" w:hanging="360"/>
+      </w:pPr>
+      <w:rPr>
+        <w:rFonts w:hint="default"/>
+      </w:rPr>
+    </w:lvl>
+    <w:lvl w:ilvl="1" w:tplc="04090019">
+      <w:start w:val="1"/>
+      <w:numFmt w:val="lowerLetter"/>
+      <w:lvlText w:val="%2."/>
+      <w:lvlJc w:val="left"/>
+      <w:pPr>
+        <w:ind w:left="1800" w:hanging="360"/>
+      </w:pPr>
+    </w:lvl>
+    <w:lvl w:ilvl="2" w:tplc="0409001B" w:tentative="1">
+      <w:start w:val="1"/>
+      <w:numFmt w:val="lowerRoman"/>
+      <w:lvlText w:val="%3."/>
+      <w:lvlJc w:val="right"/>
+      <w:pPr>
+        <w:ind w:left="2520" w:hanging="180"/>
+      </w:pPr>
+    </w:lvl>
+    <w:lvl w:ilvl="3" w:tplc="0409000F" w:tentative="1">
+      <w:start w:val="1"/>
+      <w:numFmt w:val="decimal"/>
+      <w:lvlText w:val="%4."/>
+      <w:lvlJc w:val="left"/>
+      <w:pPr>
+        <w:ind w:left="3240" w:hanging="360"/>
+      </w:pPr>
+    </w:lvl>
+    <w:lvl w:ilvl="4" w:tplc="04090019" w:tentative="1">
+      <w:start w:val="1"/>
+      <w:numFmt w:val="lowerLetter"/>
+      <w:lvlText w:val="%5."/>
+      <w:lvlJc w:val="left"/>
+      <w:pPr>
+        <w:ind w:left="3960" w:hanging="360"/>
+      </w:pPr>
+    </w:lvl>
+    <w:lvl w:ilvl="5" w:tplc="0409001B" w:tentative="1">
+      <w:start w:val="1"/>
+      <w:numFmt w:val="lowerRoman"/>
+      <w:lvlText w:val="%6."/>
+      <w:lvlJc w:val="right"/>
+      <w:pPr>
+        <w:ind w:left="4680" w:hanging="180"/>
+      </w:pPr>
+    </w:lvl>
+    <w:lvl w:ilvl="6" w:tplc="0409000F" w:tentative="1">
+      <w:start w:val="1"/>
+      <w:numFmt w:val="decimal"/>
+      <w:lvlText w:val="%7."/>
+      <w:lvlJc w:val="left"/>
+      <w:pPr>
+        <w:ind w:left="5400" w:hanging="360"/>
+      </w:pPr>
+    </w:lvl>
+    <w:lvl w:ilvl="7" w:tplc="04090019" w:tentative="1">
+      <w:start w:val="1"/>
+      <w:numFmt w:val="lowerLetter"/>
+      <w:lvlText w:val="%8."/>
+      <w:lvlJc w:val="left"/>
+      <w:pPr>
+        <w:ind w:left="6120" w:hanging="360"/>
+      </w:pPr>
+    </w:lvl>
+    <w:lvl w:ilvl="8" w:tplc="0409001B" w:tentative="1">
+      <w:start w:val="1"/>
+      <w:numFmt w:val="lowerRoman"/>
+      <w:lvlText w:val="%9."/>
+      <w:lvlJc w:val="right"/>
+      <w:pPr>
+        <w:ind w:left="6840" w:hanging="180"/>
+      </w:pPr>
+    </w:lvl>
+  </w:abstractNum>
+  <w:abstractNum w:abstractNumId="4">
     <w:nsid w:val="1C54679A"/>
     <w:multiLevelType w:val="multilevel"/>
     <w:tmpl w:val="276CDD5C"/>
@@ -3493,7 +4036,7 @@
       </w:rPr>
     </w:lvl>
   </w:abstractNum>
-  <w:abstractNum w:abstractNumId="4">
+  <w:abstractNum w:abstractNumId="5">
     <w:nsid w:val="219D4F26"/>
     <w:multiLevelType w:val="multilevel"/>
     <w:tmpl w:val="3F6464BE"/>
@@ -3606,7 +4149,7 @@
       </w:pPr>
     </w:lvl>
   </w:abstractNum>
-  <w:abstractNum w:abstractNumId="5">
+  <w:abstractNum w:abstractNumId="6">
     <w:nsid w:val="35F37469"/>
     <w:multiLevelType w:val="multilevel"/>
     <w:tmpl w:val="4A1CA378"/>
@@ -3719,7 +4262,7 @@
       </w:pPr>
     </w:lvl>
   </w:abstractNum>
-  <w:abstractNum w:abstractNumId="6">
+  <w:abstractNum w:abstractNumId="7">
     <w:nsid w:val="3676154D"/>
     <w:multiLevelType w:val="multilevel"/>
     <w:tmpl w:val="A740E2C6"/>
@@ -3832,7 +4375,96 @@
       </w:pPr>
     </w:lvl>
   </w:abstractNum>
-  <w:abstractNum w:abstractNumId="7">
+  <w:abstractNum w:abstractNumId="8">
+    <w:nsid w:val="4CB453E7"/>
+    <w:multiLevelType w:val="hybridMultilevel"/>
+    <w:tmpl w:val="9C608468"/>
+    <w:lvl w:ilvl="0" w:tplc="04090019">
+      <w:start w:val="1"/>
+      <w:numFmt w:val="lowerLetter"/>
+      <w:lvlText w:val="%1."/>
+      <w:lvlJc w:val="left"/>
+      <w:pPr>
+        <w:ind w:left="720" w:hanging="360"/>
+      </w:pPr>
+      <w:rPr>
+        <w:rFonts w:hint="default"/>
+      </w:rPr>
+    </w:lvl>
+    <w:lvl w:ilvl="1" w:tplc="04090019" w:tentative="1">
+      <w:start w:val="1"/>
+      <w:numFmt w:val="lowerLetter"/>
+      <w:lvlText w:val="%2."/>
+      <w:lvlJc w:val="left"/>
+      <w:pPr>
+        <w:ind w:left="1440" w:hanging="360"/>
+      </w:pPr>
+    </w:lvl>
+    <w:lvl w:ilvl="2" w:tplc="0409001B" w:tentative="1">
+      <w:start w:val="1"/>
+      <w:numFmt w:val="lowerRoman"/>
+      <w:lvlText w:val="%3."/>
+      <w:lvlJc w:val="right"/>
+      <w:pPr>
+        <w:ind w:left="2160" w:hanging="180"/>
+      </w:pPr>
+    </w:lvl>
+    <w:lvl w:ilvl="3" w:tplc="0409000F" w:tentative="1">
+      <w:start w:val="1"/>
+      <w:numFmt w:val="decimal"/>
+      <w:lvlText w:val="%4."/>
+      <w:lvlJc w:val="left"/>
+      <w:pPr>
+        <w:ind w:left="2880" w:hanging="360"/>
+      </w:pPr>
+    </w:lvl>
+    <w:lvl w:ilvl="4" w:tplc="04090019" w:tentative="1">
+      <w:start w:val="1"/>
+      <w:numFmt w:val="lowerLetter"/>
+      <w:lvlText w:val="%5."/>
+      <w:lvlJc w:val="left"/>
+      <w:pPr>
+        <w:ind w:left="3600" w:hanging="360"/>
+      </w:pPr>
+    </w:lvl>
+    <w:lvl w:ilvl="5" w:tplc="0409001B" w:tentative="1">
+      <w:start w:val="1"/>
+      <w:numFmt w:val="lowerRoman"/>
+      <w:lvlText w:val="%6."/>
+      <w:lvlJc w:val="right"/>
+      <w:pPr>
+        <w:ind w:left="4320" w:hanging="180"/>
+      </w:pPr>
+    </w:lvl>
+    <w:lvl w:ilvl="6" w:tplc="0409000F" w:tentative="1">
+      <w:start w:val="1"/>
+      <w:numFmt w:val="decimal"/>
+      <w:lvlText w:val="%7."/>
+      <w:lvlJc w:val="left"/>
+      <w:pPr>
+        <w:ind w:left="5040" w:hanging="360"/>
+      </w:pPr>
+    </w:lvl>
+    <w:lvl w:ilvl="7" w:tplc="04090019" w:tentative="1">
+      <w:start w:val="1"/>
+      <w:numFmt w:val="lowerLetter"/>
+      <w:lvlText w:val="%8."/>
+      <w:lvlJc w:val="left"/>
+      <w:pPr>
+        <w:ind w:left="5760" w:hanging="360"/>
+      </w:pPr>
+    </w:lvl>
+    <w:lvl w:ilvl="8" w:tplc="0409001B" w:tentative="1">
+      <w:start w:val="1"/>
+      <w:numFmt w:val="lowerRoman"/>
+      <w:lvlText w:val="%9."/>
+      <w:lvlJc w:val="right"/>
+      <w:pPr>
+        <w:ind w:left="6480" w:hanging="180"/>
+      </w:pPr>
+    </w:lvl>
+  </w:abstractNum>
+  <w:abstractNum w:abstractNumId="9">
     <w:nsid w:val="6C954D7B"/>
     <w:multiLevelType w:val="multilevel"/>
     <w:tmpl w:val="403CA01A"/>
@@ -3945,7 +4577,7 @@
       </w:pPr>
     </w:lvl>
   </w:abstractNum>
-  <w:abstractNum w:abstractNumId="8">
+  <w:abstractNum w:abstractNumId="10">
     <w:nsid w:val="747B57E4"/>
     <w:multiLevelType w:val="hybridMultilevel"/>
     <w:tmpl w:val="9F10B9DE"/>
@@ -4034,6 +4666,119 @@
       <w:pPr>
         <w:ind w:left="7200" w:hanging="180"/>
       </w:pPr>
+    </w:lvl>
+  </w:abstractNum>
+  <w:abstractNum w:abstractNumId="11">
+    <w:nsid w:val="7C924879"/>
+    <w:multiLevelType w:val="hybridMultilevel"/>
+    <w:tmpl w:val="45F6486E"/>
+    <w:lvl w:ilvl="0" w:tplc="0FBCDCE8">
+      <w:start w:val="1"/>
+      <w:numFmt w:val="bullet"/>
+      <w:lvlText w:val="-"/>
+      <w:lvlJc w:val="left"/>
+      <w:pPr>
+        <w:ind w:left="720" w:hanging="360"/>
+      </w:pPr>
+      <w:rPr>
+        <w:rFonts w:ascii="Times New Roman" w:eastAsia="MS Mincho" w:hAnsi="Times New Roman" w:cs="Times New Roman" w:hint="default"/>
+      </w:rPr>
+    </w:lvl>
+    <w:lvl w:ilvl="1" w:tplc="04090003" w:tentative="1">
+      <w:start w:val="1"/>
+      <w:numFmt w:val="bullet"/>
+      <w:lvlText w:val="o"/>
+      <w:lvlJc w:val="left"/>
+      <w:pPr>
+        <w:ind w:left="1440" w:hanging="360"/>
+      </w:pPr>
+      <w:rPr>
+        <w:rFonts w:ascii="Courier New" w:hAnsi="Courier New" w:cs="Courier New" w:hint="default"/>
+      </w:rPr>
+    </w:lvl>
+    <w:lvl w:ilvl="2" w:tplc="04090005" w:tentative="1">
+      <w:start w:val="1"/>
+      <w:numFmt w:val="bullet"/>
+      <w:lvlText w:val=""/>
+      <w:lvlJc w:val="left"/>
+      <w:pPr>
+        <w:ind w:left="2160" w:hanging="360"/>
+      </w:pPr>
+      <w:rPr>
+        <w:rFonts w:ascii="Wingdings" w:hAnsi="Wingdings" w:hint="default"/>
+      </w:rPr>
+    </w:lvl>
+    <w:lvl w:ilvl="3" w:tplc="04090001" w:tentative="1">
+      <w:start w:val="1"/>
+      <w:numFmt w:val="bullet"/>
+      <w:lvlText w:val=""/>
+      <w:lvlJc w:val="left"/>
+      <w:pPr>
+        <w:ind w:left="2880" w:hanging="360"/>
+      </w:pPr>
+      <w:rPr>
+        <w:rFonts w:ascii="Symbol" w:hAnsi="Symbol" w:hint="default"/>
+      </w:rPr>
+    </w:lvl>
+    <w:lvl w:ilvl="4" w:tplc="04090003" w:tentative="1">
+      <w:start w:val="1"/>
+      <w:numFmt w:val="bullet"/>
+      <w:lvlText w:val="o"/>
+      <w:lvlJc w:val="left"/>
+      <w:pPr>
+        <w:ind w:left="3600" w:hanging="360"/>
+      </w:pPr>
+      <w:rPr>
+        <w:rFonts w:ascii="Courier New" w:hAnsi="Courier New" w:cs="Courier New" w:hint="default"/>
+      </w:rPr>
+    </w:lvl>
+    <w:lvl w:ilvl="5" w:tplc="04090005" w:tentative="1">
+      <w:start w:val="1"/>
+      <w:numFmt w:val="bullet"/>
+      <w:lvlText w:val=""/>
+      <w:lvlJc w:val="left"/>
+      <w:pPr>
+        <w:ind w:left="4320" w:hanging="360"/>
+      </w:pPr>
+      <w:rPr>
+        <w:rFonts w:ascii="Wingdings" w:hAnsi="Wingdings" w:hint="default"/>
+      </w:rPr>
+    </w:lvl>
+    <w:lvl w:ilvl="6" w:tplc="04090001" w:tentative="1">
+      <w:start w:val="1"/>
+      <w:numFmt w:val="bullet"/>
+      <w:lvlText w:val=""/>
+      <w:lvlJc w:val="left"/>
+      <w:pPr>
+        <w:ind w:left="5040" w:hanging="360"/>
+      </w:pPr>
+      <w:rPr>
+        <w:rFonts w:ascii="Symbol" w:hAnsi="Symbol" w:hint="default"/>
+      </w:rPr>
+    </w:lvl>
+    <w:lvl w:ilvl="7" w:tplc="04090003" w:tentative="1">
+      <w:start w:val="1"/>
+      <w:numFmt w:val="bullet"/>
+      <w:lvlText w:val="o"/>
+      <w:lvlJc w:val="left"/>
+      <w:pPr>
+        <w:ind w:left="5760" w:hanging="360"/>
+      </w:pPr>
+      <w:rPr>
+        <w:rFonts w:ascii="Courier New" w:hAnsi="Courier New" w:cs="Courier New" w:hint="default"/>
+      </w:rPr>
+    </w:lvl>
+    <w:lvl w:ilvl="8" w:tplc="04090005" w:tentative="1">
+      <w:start w:val="1"/>
+      <w:numFmt w:val="bullet"/>
+      <w:lvlText w:val=""/>
+      <w:lvlJc w:val="left"/>
+      <w:pPr>
+        <w:ind w:left="6480" w:hanging="360"/>
+      </w:pPr>
+      <w:rPr>
+        <w:rFonts w:ascii="Wingdings" w:hAnsi="Wingdings" w:hint="default"/>
+      </w:rPr>
     </w:lvl>
   </w:abstractNum>
   <w:num w:numId="1">
@@ -4046,22 +4791,31 @@
     <w:abstractNumId w:val="0"/>
   </w:num>
   <w:num w:numId="4">
+    <w:abstractNumId w:val="10"/>
+  </w:num>
+  <w:num w:numId="5">
+    <w:abstractNumId w:val="4"/>
+  </w:num>
+  <w:num w:numId="6">
+    <w:abstractNumId w:val="7"/>
+  </w:num>
+  <w:num w:numId="7">
+    <w:abstractNumId w:val="5"/>
+  </w:num>
+  <w:num w:numId="8">
+    <w:abstractNumId w:val="6"/>
+  </w:num>
+  <w:num w:numId="9">
+    <w:abstractNumId w:val="9"/>
+  </w:num>
+  <w:num w:numId="10">
+    <w:abstractNumId w:val="3"/>
+  </w:num>
+  <w:num w:numId="11">
     <w:abstractNumId w:val="8"/>
   </w:num>
-  <w:num w:numId="5">
-    <w:abstractNumId w:val="3"/>
-  </w:num>
-  <w:num w:numId="6">
-    <w:abstractNumId w:val="6"/>
-  </w:num>
-  <w:num w:numId="7">
-    <w:abstractNumId w:val="4"/>
-  </w:num>
-  <w:num w:numId="8">
-    <w:abstractNumId w:val="5"/>
-  </w:num>
-  <w:num w:numId="9">
-    <w:abstractNumId w:val="7"/>
+  <w:num w:numId="12">
+    <w:abstractNumId w:val="11"/>
   </w:num>
 </w:numbering>
 </file>
@@ -4283,6 +5037,29 @@
       <w:color w:val="4F81BD" w:themeColor="accent1"/>
       <w:sz w:val="26"/>
       <w:szCs w:val="26"/>
+    </w:rPr>
+  </w:style>
+  <w:style w:type="paragraph" w:styleId="Heading3">
+    <w:name w:val="heading 3"/>
+    <w:basedOn w:val="Normal"/>
+    <w:next w:val="Normal"/>
+    <w:link w:val="Heading3Char"/>
+    <w:uiPriority w:val="9"/>
+    <w:semiHidden/>
+    <w:unhideWhenUsed/>
+    <w:qFormat/>
+    <w:rsid w:val="00F71BE6"/>
+    <w:pPr>
+      <w:keepNext/>
+      <w:keepLines/>
+      <w:spacing w:before="200"/>
+      <w:outlineLvl w:val="2"/>
+    </w:pPr>
+    <w:rPr>
+      <w:rFonts w:asciiTheme="majorHAnsi" w:eastAsiaTheme="majorEastAsia" w:hAnsiTheme="majorHAnsi" w:cstheme="majorBidi"/>
+      <w:b/>
+      <w:bCs/>
+      <w:color w:val="4F81BD" w:themeColor="accent1"/>
     </w:rPr>
   </w:style>
   <w:style w:type="paragraph" w:styleId="Heading4">
@@ -4594,6 +5371,62 @@
       <w:lang w:eastAsia="ja-JP"/>
     </w:rPr>
   </w:style>
+  <w:style w:type="character" w:customStyle="1" w:styleId="Heading3Char">
+    <w:name w:val="Heading 3 Char"/>
+    <w:basedOn w:val="DefaultParagraphFont"/>
+    <w:link w:val="Heading3"/>
+    <w:uiPriority w:val="9"/>
+    <w:semiHidden/>
+    <w:rsid w:val="00F71BE6"/>
+    <w:rPr>
+      <w:rFonts w:asciiTheme="majorHAnsi" w:eastAsiaTheme="majorEastAsia" w:hAnsiTheme="majorHAnsi" w:cstheme="majorBidi"/>
+      <w:b/>
+      <w:bCs/>
+      <w:color w:val="4F81BD" w:themeColor="accent1"/>
+      <w:sz w:val="28"/>
+      <w:szCs w:val="22"/>
+      <w:lang w:eastAsia="ja-JP"/>
+    </w:rPr>
+  </w:style>
+  <w:style w:type="paragraph" w:styleId="TOC1">
+    <w:name w:val="toc 1"/>
+    <w:basedOn w:val="Normal"/>
+    <w:next w:val="Normal"/>
+    <w:autoRedefine/>
+    <w:uiPriority w:val="39"/>
+    <w:unhideWhenUsed/>
+    <w:rsid w:val="00865084"/>
+    <w:pPr>
+      <w:spacing w:after="100"/>
+      <w:ind w:left="0"/>
+    </w:pPr>
+  </w:style>
+  <w:style w:type="paragraph" w:styleId="TOC2">
+    <w:name w:val="toc 2"/>
+    <w:basedOn w:val="Normal"/>
+    <w:next w:val="Normal"/>
+    <w:autoRedefine/>
+    <w:uiPriority w:val="39"/>
+    <w:unhideWhenUsed/>
+    <w:rsid w:val="00865084"/>
+    <w:pPr>
+      <w:spacing w:after="100"/>
+      <w:ind w:left="280"/>
+    </w:pPr>
+  </w:style>
+  <w:style w:type="paragraph" w:styleId="TOC3">
+    <w:name w:val="toc 3"/>
+    <w:basedOn w:val="Normal"/>
+    <w:next w:val="Normal"/>
+    <w:autoRedefine/>
+    <w:uiPriority w:val="39"/>
+    <w:unhideWhenUsed/>
+    <w:rsid w:val="00865084"/>
+    <w:pPr>
+      <w:spacing w:after="100"/>
+      <w:ind w:left="560"/>
+    </w:pPr>
+  </w:style>
 </w:styles>
 </file>
 
@@ -4814,6 +5647,29 @@
       <w:color w:val="4F81BD" w:themeColor="accent1"/>
       <w:sz w:val="26"/>
       <w:szCs w:val="26"/>
+    </w:rPr>
+  </w:style>
+  <w:style w:type="paragraph" w:styleId="Heading3">
+    <w:name w:val="heading 3"/>
+    <w:basedOn w:val="Normal"/>
+    <w:next w:val="Normal"/>
+    <w:link w:val="Heading3Char"/>
+    <w:uiPriority w:val="9"/>
+    <w:semiHidden/>
+    <w:unhideWhenUsed/>
+    <w:qFormat/>
+    <w:rsid w:val="00F71BE6"/>
+    <w:pPr>
+      <w:keepNext/>
+      <w:keepLines/>
+      <w:spacing w:before="200"/>
+      <w:outlineLvl w:val="2"/>
+    </w:pPr>
+    <w:rPr>
+      <w:rFonts w:asciiTheme="majorHAnsi" w:eastAsiaTheme="majorEastAsia" w:hAnsiTheme="majorHAnsi" w:cstheme="majorBidi"/>
+      <w:b/>
+      <w:bCs/>
+      <w:color w:val="4F81BD" w:themeColor="accent1"/>
     </w:rPr>
   </w:style>
   <w:style w:type="paragraph" w:styleId="Heading4">
@@ -5125,6 +5981,62 @@
       <w:lang w:eastAsia="ja-JP"/>
     </w:rPr>
   </w:style>
+  <w:style w:type="character" w:customStyle="1" w:styleId="Heading3Char">
+    <w:name w:val="Heading 3 Char"/>
+    <w:basedOn w:val="DefaultParagraphFont"/>
+    <w:link w:val="Heading3"/>
+    <w:uiPriority w:val="9"/>
+    <w:semiHidden/>
+    <w:rsid w:val="00F71BE6"/>
+    <w:rPr>
+      <w:rFonts w:asciiTheme="majorHAnsi" w:eastAsiaTheme="majorEastAsia" w:hAnsiTheme="majorHAnsi" w:cstheme="majorBidi"/>
+      <w:b/>
+      <w:bCs/>
+      <w:color w:val="4F81BD" w:themeColor="accent1"/>
+      <w:sz w:val="28"/>
+      <w:szCs w:val="22"/>
+      <w:lang w:eastAsia="ja-JP"/>
+    </w:rPr>
+  </w:style>
+  <w:style w:type="paragraph" w:styleId="TOC1">
+    <w:name w:val="toc 1"/>
+    <w:basedOn w:val="Normal"/>
+    <w:next w:val="Normal"/>
+    <w:autoRedefine/>
+    <w:uiPriority w:val="39"/>
+    <w:unhideWhenUsed/>
+    <w:rsid w:val="00865084"/>
+    <w:pPr>
+      <w:spacing w:after="100"/>
+      <w:ind w:left="0"/>
+    </w:pPr>
+  </w:style>
+  <w:style w:type="paragraph" w:styleId="TOC2">
+    <w:name w:val="toc 2"/>
+    <w:basedOn w:val="Normal"/>
+    <w:next w:val="Normal"/>
+    <w:autoRedefine/>
+    <w:uiPriority w:val="39"/>
+    <w:unhideWhenUsed/>
+    <w:rsid w:val="00865084"/>
+    <w:pPr>
+      <w:spacing w:after="100"/>
+      <w:ind w:left="280"/>
+    </w:pPr>
+  </w:style>
+  <w:style w:type="paragraph" w:styleId="TOC3">
+    <w:name w:val="toc 3"/>
+    <w:basedOn w:val="Normal"/>
+    <w:next w:val="Normal"/>
+    <w:autoRedefine/>
+    <w:uiPriority w:val="39"/>
+    <w:unhideWhenUsed/>
+    <w:rsid w:val="00865084"/>
+    <w:pPr>
+      <w:spacing w:after="100"/>
+      <w:ind w:left="560"/>
+    </w:pPr>
+  </w:style>
 </w:styles>
 </file>
 
@@ -5411,4 +6323,16 @@
   <a:objectDefaults/>
   <a:extraClrSchemeLst/>
 </a:theme>
+</file>
+
+<file path=customXml/item1.xml><?xml version="1.0" encoding="utf-8"?>
+<b:Sources xmlns:b="http://schemas.openxmlformats.org/officeDocument/2006/bibliography" xmlns="http://schemas.openxmlformats.org/officeDocument/2006/bibliography" SelectedStyle="\APA.XSL" StyleName="APA"/>
+</file>
+
+<file path=customXml/itemProps1.xml><?xml version="1.0" encoding="utf-8"?>
+<ds:datastoreItem xmlns:ds="http://schemas.openxmlformats.org/officeDocument/2006/customXml" ds:itemID="{0F1454DF-5A78-44DF-8ADD-39881E02E455}">
+  <ds:schemaRefs>
+    <ds:schemaRef ds:uri="http://schemas.openxmlformats.org/officeDocument/2006/bibliography"/>
+  </ds:schemaRefs>
+</ds:datastoreItem>
 </file>
</xml_diff>

<commit_message>
Thangtn: Cập nhật lần 4 báo cáo phần mềm phiên bản
</commit_message>
<xml_diff>
--- a/docs/Báo cáo phần mềm quản lý phiên bản/Báo cáo sử dụng phần mềm quản lý phiên bản.docx
+++ b/docs/Báo cáo phần mềm quản lý phiên bản/Báo cáo sử dụng phần mềm quản lý phiên bản.docx
@@ -2006,6 +2006,24 @@
     </w:p>
     <w:p>
       <w:pPr>
+        <w:ind w:left="0"/>
+      </w:pPr>
+      <w:r>
+        <w:rPr>
+          <w:b/>
+          <w:color w:val="FF0000"/>
+        </w:rPr>
+        <w:t>Chú ý</w:t>
+      </w:r>
+      <w:r>
+        <w:t xml:space="preserve">: Trước mỗi ngày làm việc, nền update một lần để </w:t>
+      </w:r>
+      <w:r>
+        <w:t>luôn cập nhật phiên bản mới nhất của các file.</w:t>
+      </w:r>
+    </w:p>
+    <w:p>
+      <w:pPr>
         <w:pStyle w:val="ListParagraph"/>
         <w:numPr>
           <w:ilvl w:val="1"/>
@@ -2168,6 +2186,27 @@
     </w:p>
     <w:p>
       <w:pPr>
+        <w:ind w:left="0"/>
+      </w:pPr>
+      <w:r>
+        <w:rPr>
+          <w:b/>
+          <w:color w:val="FF0000"/>
+        </w:rPr>
+        <w:t>Chú ý:</w:t>
+      </w:r>
+      <w:r>
+        <w:rPr>
+          <w:color w:val="FF0000"/>
+        </w:rPr>
+        <w:t xml:space="preserve"> </w:t>
+      </w:r>
+      <w:r>
+        <w:t>Sau mỗi ngày làm việc, nên commit toàn bộ công việc của mình lên server để tránh mất dữ liệu và để các thành viên khác có thể cập nhật phiên bản mới nhất vào ngày làm việc tiếp theo.</w:t>
+      </w:r>
+    </w:p>
+    <w:p>
+      <w:pPr>
         <w:pStyle w:val="ListParagraph"/>
         <w:numPr>
           <w:ilvl w:val="1"/>
@@ -2196,7 +2235,11 @@
         <w:t>ộ</w:t>
       </w:r>
       <w:r>
-        <w:t xml:space="preserve">i dụ án cùng cập nhật nội dung 1 file, việc xảy ra xung đột giữa các thành viên là không thể tránh khỏi. Vì vậy Subversion đưa ra giải pháp để tránh xung đột giữa các thành viên là sử dụng giải pháp </w:t>
+        <w:t xml:space="preserve">i dụ án cùng cập nhật nội dung 1 file, việc xảy ra xung đột giữa các thành viên là không thể tránh khỏi. Vì vậy Subversion đưa ra </w:t>
+      </w:r>
+      <w:r>
+        <w:lastRenderedPageBreak/>
+        <w:t xml:space="preserve">giải pháp để tránh xung đột giữa các thành viên là sử dụng giải pháp </w:t>
       </w:r>
       <w:r>
         <w:rPr>
@@ -2227,7 +2270,6 @@
         <w:outlineLvl w:val="3"/>
       </w:pPr>
       <w:r>
-        <w:lastRenderedPageBreak/>
         <w:t>Lock</w:t>
       </w:r>
     </w:p>
@@ -2438,6 +2480,7 @@
         <w:outlineLvl w:val="3"/>
       </w:pPr>
       <w:r>
+        <w:lastRenderedPageBreak/>
         <w:t>Unlock</w:t>
       </w:r>
       <w:r>
@@ -2460,7 +2503,6 @@
         <w:ind w:left="0"/>
       </w:pPr>
       <w:r>
-        <w:lastRenderedPageBreak/>
         <w:t>Để sử dụng chức năng này</w:t>
       </w:r>
       <w:r>
@@ -2692,6 +2734,7 @@
         <w:ind w:left="0" w:firstLine="0"/>
       </w:pPr>
       <w:r>
+        <w:lastRenderedPageBreak/>
         <w:t xml:space="preserve">Lúc này </w:t>
       </w:r>
       <w:r>
@@ -2711,12 +2754,206 @@
           <w:ilvl w:val="0"/>
           <w:numId w:val="11"/>
         </w:numPr>
+        <w:outlineLvl w:val="3"/>
       </w:pPr>
       <w:r>
         <w:t>C</w:t>
       </w:r>
       <w:r>
         <w:t>onflict</w:t>
+      </w:r>
+    </w:p>
+    <w:p>
+      <w:pPr>
+        <w:ind w:left="0" w:firstLine="360"/>
+      </w:pPr>
+      <w:r>
+        <w:t>Khi</w:t>
+      </w:r>
+      <w:r>
+        <w:t xml:space="preserve"> thực hiêm commit file lên server </w:t>
+      </w:r>
+      <w:r>
+        <w:t xml:space="preserve"> có</w:t>
+      </w:r>
+      <w:r>
+        <w:t xml:space="preserve"> xảy ra</w:t>
+      </w:r>
+      <w:r>
+        <w:t xml:space="preserve"> xung đột xảy ra giữa 2 thành viên A và B.</w:t>
+      </w:r>
+      <w:r>
+        <w:t xml:space="preserve"> Các file bị xung đột sẽ có biểu tượng tam giác màu vàng ở mỗi file.</w:t>
+      </w:r>
+      <w:r>
+        <w:t xml:space="preserve"> Subverion sẽ tạo ra trên máy tính của thành viên A thêm các file sau: </w:t>
+      </w:r>
+    </w:p>
+    <w:p>
+      <w:pPr>
+        <w:ind w:left="720" w:firstLine="0"/>
+        <w:rPr>
+          <w:lang w:val="pt-BR"/>
+        </w:rPr>
+      </w:pPr>
+      <w:r>
+        <w:rPr>
+          <w:lang w:val="pt-BR"/>
+        </w:rPr>
+        <w:t xml:space="preserve">- </w:t>
+      </w:r>
+      <w:r>
+        <w:rPr>
+          <w:lang w:val="pt-BR"/>
+        </w:rPr>
+        <w:t xml:space="preserve">file của </w:t>
+      </w:r>
+      <w:r>
+        <w:t xml:space="preserve">thành </w:t>
+      </w:r>
+      <w:r>
+        <w:rPr>
+          <w:lang w:val="pt-BR"/>
+        </w:rPr>
+        <w:t>viên A</w:t>
+      </w:r>
+    </w:p>
+    <w:p>
+      <w:pPr>
+        <w:ind w:left="720" w:firstLine="0"/>
+        <w:rPr>
+          <w:lang w:val="pt-BR"/>
+        </w:rPr>
+      </w:pPr>
+      <w:r>
+        <w:rPr>
+          <w:lang w:val="pt-BR"/>
+        </w:rPr>
+        <w:t xml:space="preserve">- file của </w:t>
+      </w:r>
+      <w:r>
+        <w:t xml:space="preserve">thành </w:t>
+      </w:r>
+      <w:r>
+        <w:rPr>
+          <w:lang w:val="pt-BR"/>
+        </w:rPr>
+        <w:t>viên B</w:t>
+      </w:r>
+    </w:p>
+    <w:p>
+      <w:pPr>
+        <w:ind w:left="720" w:firstLine="0"/>
+        <w:rPr>
+          <w:lang w:val="pt-BR"/>
+        </w:rPr>
+      </w:pPr>
+      <w:r>
+        <w:rPr>
+          <w:lang w:val="pt-BR"/>
+        </w:rPr>
+        <w:t xml:space="preserve">- file đã gộp lại của cả 2 </w:t>
+      </w:r>
+      <w:r>
+        <w:t xml:space="preserve">thành </w:t>
+      </w:r>
+      <w:r>
+        <w:rPr>
+          <w:lang w:val="pt-BR"/>
+        </w:rPr>
+        <w:t>viên A và B</w:t>
+      </w:r>
+      <w:r>
+        <w:rPr>
+          <w:lang w:val="pt-BR"/>
+        </w:rPr>
+        <w:t>.</w:t>
+      </w:r>
+    </w:p>
+    <w:p>
+      <w:pPr>
+        <w:pStyle w:val="NormalWeb"/>
+        <w:shd w:val="clear" w:color="auto" w:fill="FFFFFF"/>
+        <w:spacing w:before="0" w:beforeAutospacing="0" w:after="0" w:afterAutospacing="0" w:line="270" w:lineRule="atLeast"/>
+        <w:ind w:firstLine="720"/>
+        <w:jc w:val="both"/>
+        <w:textAlignment w:val="baseline"/>
+        <w:rPr>
+          <w:sz w:val="28"/>
+          <w:szCs w:val="28"/>
+        </w:rPr>
+      </w:pPr>
+      <w:r>
+        <w:rPr>
+          <w:sz w:val="28"/>
+          <w:szCs w:val="28"/>
+        </w:rPr>
+        <w:t>Đầu tiên hãy click vào chức năng edit conflit, trong đó sẽ hiện ra tòan bộ các file hiện thời đang bị confict.</w:t>
+      </w:r>
+    </w:p>
+    <w:p>
+      <w:pPr>
+        <w:pStyle w:val="NormalWeb"/>
+        <w:shd w:val="clear" w:color="auto" w:fill="FFFFFF"/>
+        <w:spacing w:before="0" w:beforeAutospacing="0" w:after="0" w:afterAutospacing="0" w:line="270" w:lineRule="atLeast"/>
+        <w:ind w:firstLine="720"/>
+        <w:jc w:val="both"/>
+        <w:textAlignment w:val="baseline"/>
+        <w:rPr>
+          <w:sz w:val="28"/>
+          <w:szCs w:val="28"/>
+        </w:rPr>
+      </w:pPr>
+      <w:r>
+        <w:rPr>
+          <w:sz w:val="28"/>
+          <w:szCs w:val="28"/>
+        </w:rPr>
+        <w:t>Chọn file bạn muốn sửa  : sẽ hiện ra giao diện so sánh giữa 2 bản , 1 bên là bản trên máy bạn , 1 bên là bản trên server bạn có thể tùy chọn : sửa theo máy bạn, sửa theo server hoặc bạn sửa trực tiếp trên code để hai bản có thể đồng bộ.</w:t>
+      </w:r>
+    </w:p>
+    <w:p>
+      <w:pPr>
+        <w:pStyle w:val="NormalWeb"/>
+        <w:shd w:val="clear" w:color="auto" w:fill="FFFFFF"/>
+        <w:spacing w:before="0" w:beforeAutospacing="0" w:after="0" w:afterAutospacing="0" w:line="270" w:lineRule="atLeast"/>
+        <w:ind w:firstLine="720"/>
+        <w:jc w:val="both"/>
+        <w:textAlignment w:val="baseline"/>
+        <w:rPr>
+          <w:sz w:val="28"/>
+          <w:szCs w:val="28"/>
+        </w:rPr>
+      </w:pPr>
+      <w:r>
+        <w:rPr>
+          <w:sz w:val="28"/>
+          <w:szCs w:val="28"/>
+        </w:rPr>
+        <w:t>Sau khi sửa xong, bạn resolve conflict và commit code lên server .</w:t>
+      </w:r>
+    </w:p>
+    <w:p>
+      <w:pPr>
+        <w:ind w:left="720" w:firstLine="0"/>
+        <w:rPr>
+          <w:lang w:val="pt-BR"/>
+        </w:rPr>
+      </w:pPr>
+      <w:bookmarkStart w:id="0" w:name="_GoBack"/>
+      <w:bookmarkEnd w:id="0"/>
+    </w:p>
+    <w:p>
+      <w:pPr>
+        <w:pStyle w:val="ListParagraph"/>
+        <w:numPr>
+          <w:ilvl w:val="1"/>
+          <w:numId w:val="5"/>
+        </w:numPr>
+        <w:outlineLvl w:val="2"/>
+      </w:pPr>
+      <w:r>
+        <w:t>Một số chức năng khác</w:t>
       </w:r>
     </w:p>
     <w:p>
@@ -2724,34 +2961,324 @@
         <w:pStyle w:val="ListParagraph"/>
         <w:numPr>
           <w:ilvl w:val="0"/>
-          <w:numId w:val="12"/>
+          <w:numId w:val="13"/>
         </w:numPr>
-      </w:pPr>
-      <w:r>
-        <w:lastRenderedPageBreak/>
-        <w:t xml:space="preserve">Khi có xung đột xảy ra giữa 2 thành viên A và B. Subverion sẽ tạo ra trên máy tính của thành viên A thêm các file sau: </w:t>
-      </w:r>
-      <w:bookmarkStart w:id="0" w:name="_GoBack"/>
-      <w:bookmarkEnd w:id="0"/>
-    </w:p>
-    <w:p>
-      <w:pPr>
-        <w:ind w:left="0" w:firstLine="0"/>
-      </w:pPr>
-    </w:p>
-    <w:p>
-      <w:pPr>
-        <w:ind w:left="0" w:firstLine="0"/>
-      </w:pPr>
-    </w:p>
-    <w:p>
-      <w:pPr>
+        <w:outlineLvl w:val="3"/>
+      </w:pPr>
+      <w:r>
+        <w:t>Kiểm tra sự thay đổi của file tên máy tính so với server</w:t>
+      </w:r>
+    </w:p>
+    <w:p>
+      <w:pPr>
+        <w:ind w:left="0" w:firstLine="540"/>
+        <w:rPr>
+          <w:color w:val="000000"/>
+          <w:szCs w:val="28"/>
+        </w:rPr>
+      </w:pPr>
+      <w:r>
+        <w:rPr>
+          <w:color w:val="000000"/>
+          <w:szCs w:val="28"/>
+        </w:rPr>
+        <w:t>Nếu file chưa thay đổi và đã được đồng bộ với server, file đó sẽ có biểu tượng dấu tích màu xanh.</w:t>
+      </w:r>
+    </w:p>
+    <w:p>
+      <w:pPr>
+        <w:ind w:left="0" w:firstLine="540"/>
+        <w:rPr>
+          <w:color w:val="000000"/>
+          <w:szCs w:val="28"/>
+        </w:rPr>
+      </w:pPr>
+      <w:r>
+        <w:rPr>
+          <w:color w:val="000000"/>
+          <w:szCs w:val="28"/>
+        </w:rPr>
+        <w:t>Nếu file có thay đổi với server, file sẽ có biểu tượng dấu chấm than màu đỏ.</w:t>
+      </w:r>
+    </w:p>
+    <w:p>
+      <w:pPr>
+        <w:ind w:left="0" w:firstLine="540"/>
+        <w:rPr>
+          <w:color w:val="000000"/>
+          <w:szCs w:val="28"/>
+        </w:rPr>
+      </w:pPr>
+      <w:r>
+        <w:rPr>
+          <w:color w:val="000000"/>
+          <w:szCs w:val="28"/>
+        </w:rPr>
+        <w:t>Nếu file bị conflict file sẽ có biểu tượng tam giác màu vàng.</w:t>
+      </w:r>
+    </w:p>
+    <w:p>
+      <w:pPr>
+        <w:ind w:left="0" w:firstLine="540"/>
+        <w:rPr>
+          <w:color w:val="000000"/>
+          <w:szCs w:val="28"/>
+        </w:rPr>
+      </w:pPr>
+      <w:r>
+        <w:rPr>
+          <w:color w:val="000000"/>
+          <w:szCs w:val="28"/>
+        </w:rPr>
+        <w:t>Nếu file bị khóa, file sẽ có biêu tượng khóa trên file.</w:t>
+      </w:r>
+    </w:p>
+    <w:p>
+      <w:pPr>
+        <w:ind w:left="0" w:firstLine="540"/>
+        <w:rPr>
+          <w:color w:val="000000"/>
+          <w:szCs w:val="28"/>
+        </w:rPr>
+      </w:pPr>
+      <w:r>
+        <w:rPr>
+          <w:color w:val="000000"/>
+          <w:szCs w:val="28"/>
+        </w:rPr>
+        <w:t>Nếu file chỉ được phép đọc, file đó sẽ có biểu tượng dấu tích màu xám.</w:t>
+      </w:r>
+    </w:p>
+    <w:p>
+      <w:pPr>
+        <w:ind w:left="0" w:firstLine="540"/>
+      </w:pPr>
+    </w:p>
+    <w:p>
+      <w:pPr>
+        <w:pStyle w:val="ListParagraph"/>
         <w:numPr>
           <w:ilvl w:val="0"/>
-          <w:numId w:val="6"/>
+          <w:numId w:val="13"/>
         </w:numPr>
+        <w:outlineLvl w:val="3"/>
+      </w:pPr>
+      <w:r>
+        <w:t>Xem sự thay đổi của file so với file trên server</w:t>
+      </w:r>
+    </w:p>
+    <w:p>
+      <w:pPr>
+        <w:ind w:left="0" w:firstLine="540"/>
+      </w:pPr>
+      <w:r>
+        <w:lastRenderedPageBreak/>
+        <w:t xml:space="preserve">Nếu file đã có thay đổi với server, nó sẽ có </w:t>
+      </w:r>
+      <w:r>
+        <w:t>biểu</w:t>
+      </w:r>
+      <w:r>
+        <w:t xml:space="preserve"> tượng mầu đỏ. Để</w:t>
+      </w:r>
+      <w:r>
+        <w:t xml:space="preserve"> xem file đã thay đ</w:t>
+      </w:r>
+      <w:r>
+        <w:t xml:space="preserve">ổi những gì, người dùng có thể bấm chọn </w:t>
+      </w:r>
+      <w:r>
+        <w:rPr>
+          <w:b/>
+          <w:color w:val="000000"/>
+          <w:szCs w:val="28"/>
+        </w:rPr>
+        <w:t>TortoiseSVN -&gt;</w:t>
+      </w:r>
+      <w:r>
+        <w:rPr>
+          <w:b/>
+          <w:color w:val="000000"/>
+          <w:szCs w:val="28"/>
+        </w:rPr>
+        <w:t xml:space="preserve"> Check for modifications</w:t>
+      </w:r>
+      <w:r>
+        <w:rPr>
+          <w:b/>
+          <w:color w:val="000000"/>
+          <w:szCs w:val="28"/>
+        </w:rPr>
+        <w:t xml:space="preserve"> </w:t>
+      </w:r>
+      <w:r>
+        <w:rPr>
+          <w:color w:val="000000"/>
+          <w:szCs w:val="28"/>
+        </w:rPr>
+        <w:t xml:space="preserve"> để xem sự thay đổi củ</w:t>
+      </w:r>
+      <w:r>
+        <w:rPr>
+          <w:color w:val="000000"/>
+          <w:szCs w:val="28"/>
+        </w:rPr>
+        <w:t>a file.</w:t>
+      </w:r>
+    </w:p>
+    <w:p>
+      <w:pPr>
+        <w:pStyle w:val="ListParagraph"/>
+        <w:numPr>
+          <w:ilvl w:val="0"/>
+          <w:numId w:val="13"/>
+        </w:numPr>
+        <w:outlineLvl w:val="3"/>
+      </w:pPr>
+      <w:r>
+        <w:t>Xem sự thay đổi giữa các phiên bản</w:t>
+      </w:r>
+    </w:p>
+    <w:p>
+      <w:pPr>
+        <w:ind w:left="0" w:firstLine="360"/>
+        <w:rPr>
+          <w:color w:val="000000"/>
+          <w:szCs w:val="28"/>
+        </w:rPr>
+      </w:pPr>
+      <w:r>
+        <w:t>Khi người dùng muốn xem phiên bản trước và phiên bản hiện tại của 1 file nào đó khác nhau như thế nào , người dùng có thể bấm chọn</w:t>
+      </w:r>
+      <w:r>
+        <w:rPr>
+          <w:color w:val="000000"/>
+          <w:szCs w:val="28"/>
+        </w:rPr>
+        <w:t xml:space="preserve"> </w:t>
+      </w:r>
+      <w:r>
+        <w:rPr>
+          <w:b/>
+          <w:color w:val="000000"/>
+          <w:szCs w:val="28"/>
+        </w:rPr>
+        <w:t xml:space="preserve">TortoiseSVN -&gt; </w:t>
+      </w:r>
+      <w:r>
+        <w:rPr>
+          <w:b/>
+          <w:color w:val="000000"/>
+          <w:szCs w:val="28"/>
+        </w:rPr>
+        <w:t xml:space="preserve">Diff </w:t>
+      </w:r>
+      <w:r>
+        <w:rPr>
+          <w:color w:val="000000"/>
+          <w:szCs w:val="28"/>
+        </w:rPr>
+        <w:t>hoặc</w:t>
+      </w:r>
+      <w:r>
+        <w:rPr>
+          <w:b/>
+          <w:color w:val="000000"/>
+          <w:szCs w:val="28"/>
+        </w:rPr>
+        <w:t xml:space="preserve"> </w:t>
+      </w:r>
+      <w:r>
+        <w:rPr>
+          <w:b/>
+          <w:color w:val="000000"/>
+          <w:szCs w:val="28"/>
+        </w:rPr>
+        <w:t xml:space="preserve">TortoiseSVN -&gt; </w:t>
+      </w:r>
+      <w:r>
+        <w:rPr>
+          <w:b/>
+          <w:color w:val="000000"/>
+          <w:szCs w:val="28"/>
+        </w:rPr>
+        <w:t>Diff</w:t>
+      </w:r>
+      <w:r>
+        <w:rPr>
+          <w:b/>
+          <w:color w:val="000000"/>
+          <w:szCs w:val="28"/>
+        </w:rPr>
+        <w:t xml:space="preserve"> with previous version </w:t>
+      </w:r>
+      <w:r>
+        <w:rPr>
+          <w:color w:val="000000"/>
+          <w:szCs w:val="28"/>
+        </w:rPr>
+        <w:t xml:space="preserve"> để xem các thay đổi.Người dùng có thể chọn so sánh với bất kỳ phiên bản nào trước đó.</w:t>
+      </w:r>
+    </w:p>
+    <w:p>
+      <w:pPr>
+        <w:pStyle w:val="ListParagraph"/>
+        <w:numPr>
+          <w:ilvl w:val="0"/>
+          <w:numId w:val="13"/>
+        </w:numPr>
+        <w:outlineLvl w:val="3"/>
+      </w:pPr>
+      <w:r>
+        <w:t>Export</w:t>
+      </w:r>
+      <w:bookmarkStart w:id="1" w:name="Export"/>
+      <w:bookmarkEnd w:id="1"/>
+    </w:p>
+    <w:p>
+      <w:pPr>
+        <w:ind w:left="0" w:firstLine="540"/>
+        <w:rPr>
+          <w:szCs w:val="28"/>
+        </w:rPr>
+      </w:pPr>
+      <w:r>
+        <w:rPr>
+          <w:color w:val="000000"/>
+          <w:szCs w:val="28"/>
+        </w:rPr>
+        <w:t>Sau khi hoàn thành dự án, nếu muốn loại bỏ các file ẩn và thư mục ẩn do Subversion tạo ra, người dùng có thể sử dụng tính năng Export. Để sử dụng tính năng này, người dung thực hiện như sau:</w:t>
+      </w:r>
+    </w:p>
+    <w:p>
+      <w:pPr>
         <w:spacing w:before="100" w:beforeAutospacing="1" w:after="72" w:line="240" w:lineRule="auto"/>
-        <w:jc w:val="left"/>
+        <w:ind w:left="0" w:firstLine="540"/>
+        <w:rPr>
+          <w:color w:val="000000"/>
+          <w:szCs w:val="28"/>
+        </w:rPr>
+      </w:pPr>
+      <w:r>
+        <w:rPr>
+          <w:color w:val="000000"/>
+          <w:szCs w:val="28"/>
+        </w:rPr>
+        <w:t xml:space="preserve">Nhấp chuột phải vào thư mục, chọn </w:t>
+      </w:r>
+      <w:r>
+        <w:rPr>
+          <w:b/>
+          <w:color w:val="000000"/>
+          <w:szCs w:val="28"/>
+        </w:rPr>
+        <w:t>TortoiseSVN -&gt; Export.</w:t>
+      </w:r>
+    </w:p>
+    <w:p>
+      <w:pPr>
+        <w:spacing w:before="100" w:beforeAutospacing="1" w:after="72" w:line="240" w:lineRule="auto"/>
+        <w:ind w:left="0" w:firstLine="540"/>
         <w:rPr>
           <w:rFonts w:ascii="Arial" w:hAnsi="Arial" w:cs="Arial"/>
           <w:color w:val="000000"/>
@@ -2761,660 +3288,31 @@
       </w:pPr>
       <w:r>
         <w:rPr>
-          <w:rFonts w:ascii="Arial" w:hAnsi="Arial" w:cs="Arial"/>
           <w:color w:val="000000"/>
-          <w:sz w:val="20"/>
-          <w:szCs w:val="20"/>
-        </w:rPr>
-        <w:t>Lên google search từ TortoiseSVN và download bản mới nhất về. Cài đặt xong, nên khởi động lại máy.</w:t>
-      </w:r>
-    </w:p>
-    <w:p>
-      <w:pPr>
-        <w:numPr>
-          <w:ilvl w:val="0"/>
-          <w:numId w:val="6"/>
-        </w:numPr>
-        <w:spacing w:before="100" w:beforeAutospacing="1" w:after="72" w:line="240" w:lineRule="auto"/>
-        <w:jc w:val="left"/>
-        <w:rPr>
-          <w:rFonts w:ascii="Arial" w:hAnsi="Arial" w:cs="Arial"/>
+          <w:szCs w:val="28"/>
+        </w:rPr>
+        <w:t>Cửa sổ hiện ra yêu cầu</w:t>
+      </w:r>
+      <w:r>
+        <w:rPr>
           <w:color w:val="000000"/>
-          <w:sz w:val="20"/>
-          <w:szCs w:val="20"/>
-        </w:rPr>
-      </w:pPr>
-      <w:r>
-        <w:rPr>
-          <w:rFonts w:ascii="Arial" w:hAnsi="Arial" w:cs="Arial"/>
+          <w:szCs w:val="28"/>
+        </w:rPr>
+        <w:t xml:space="preserve"> chọn</w:t>
+      </w:r>
+      <w:r>
+        <w:rPr>
           <w:color w:val="000000"/>
-          <w:sz w:val="20"/>
-          <w:szCs w:val="20"/>
-        </w:rPr>
-        <w:t>Tạo một thư mục trong thư mục thực thi của server apache (</w:t>
-      </w:r>
-      <w:r>
-        <w:rPr>
-          <w:rStyle w:val="Strong"/>
-          <w:rFonts w:ascii="Arial" w:hAnsi="Arial" w:cs="Arial"/>
+          <w:szCs w:val="28"/>
+        </w:rPr>
+        <w:t xml:space="preserve"> thư mục chứa thư mục được export. </w:t>
+      </w:r>
+      <w:r>
+        <w:rPr>
           <w:color w:val="000000"/>
-          <w:sz w:val="20"/>
-          <w:szCs w:val="20"/>
-        </w:rPr>
-        <w:t>Chú ý:</w:t>
-      </w:r>
-      <w:r>
-        <w:rPr>
-          <w:rStyle w:val="apple-converted-space"/>
-          <w:rFonts w:ascii="Arial" w:hAnsi="Arial" w:cs="Arial"/>
-          <w:color w:val="000000"/>
-          <w:sz w:val="20"/>
-          <w:szCs w:val="20"/>
-        </w:rPr>
-        <w:t> </w:t>
-      </w:r>
-      <w:r>
-        <w:rPr>
-          <w:rFonts w:ascii="Arial" w:hAnsi="Arial" w:cs="Arial"/>
-          <w:color w:val="000000"/>
-          <w:sz w:val="20"/>
-          <w:szCs w:val="20"/>
-        </w:rPr>
-        <w:t>Thư mục phải rỗng)</w:t>
-      </w:r>
-    </w:p>
-    <w:p>
-      <w:pPr>
-        <w:numPr>
-          <w:ilvl w:val="0"/>
-          <w:numId w:val="6"/>
-        </w:numPr>
-        <w:spacing w:before="100" w:beforeAutospacing="1" w:after="72" w:line="240" w:lineRule="auto"/>
-        <w:jc w:val="left"/>
-        <w:rPr>
-          <w:rFonts w:ascii="Arial" w:hAnsi="Arial" w:cs="Arial"/>
-          <w:color w:val="000000"/>
-          <w:sz w:val="20"/>
-          <w:szCs w:val="20"/>
-        </w:rPr>
-      </w:pPr>
-      <w:r>
-        <w:rPr>
-          <w:rFonts w:ascii="Arial" w:hAnsi="Arial" w:cs="Arial"/>
-          <w:color w:val="000000"/>
-          <w:sz w:val="20"/>
-          <w:szCs w:val="20"/>
-        </w:rPr>
-        <w:t>Nhấp chuột phải vào thư mục chọn</w:t>
-      </w:r>
-      <w:r>
-        <w:rPr>
-          <w:rStyle w:val="apple-converted-space"/>
-          <w:rFonts w:ascii="Arial" w:hAnsi="Arial" w:cs="Arial"/>
-          <w:color w:val="000000"/>
-          <w:sz w:val="20"/>
-          <w:szCs w:val="20"/>
-        </w:rPr>
-        <w:t> </w:t>
-      </w:r>
-      <w:r>
-        <w:rPr>
-          <w:rStyle w:val="Strong"/>
-          <w:rFonts w:ascii="Arial" w:hAnsi="Arial" w:cs="Arial"/>
-          <w:color w:val="000000"/>
-          <w:sz w:val="20"/>
-          <w:szCs w:val="20"/>
-        </w:rPr>
-        <w:t>SVN Checkout</w:t>
-      </w:r>
-      <w:r>
-        <w:rPr>
-          <w:rFonts w:ascii="Arial" w:hAnsi="Arial" w:cs="Arial"/>
-          <w:color w:val="000000"/>
-          <w:sz w:val="20"/>
-          <w:szCs w:val="20"/>
-        </w:rPr>
-        <w:t>, nhập đường dẫn đến thư mục trunk của snorg, nhập cả email và password (được generate bởi googlecode của snorg)</w:t>
-      </w:r>
-    </w:p>
-    <w:p>
-      <w:pPr>
-        <w:numPr>
-          <w:ilvl w:val="0"/>
-          <w:numId w:val="6"/>
-        </w:numPr>
-        <w:spacing w:before="100" w:beforeAutospacing="1" w:after="72" w:line="240" w:lineRule="auto"/>
-        <w:jc w:val="left"/>
-        <w:rPr>
-          <w:rFonts w:ascii="Arial" w:hAnsi="Arial" w:cs="Arial"/>
-          <w:color w:val="000000"/>
-          <w:sz w:val="20"/>
-          <w:szCs w:val="20"/>
-        </w:rPr>
-      </w:pPr>
-      <w:r>
-        <w:rPr>
-          <w:rFonts w:ascii="Arial" w:hAnsi="Arial" w:cs="Arial"/>
-          <w:color w:val="000000"/>
-          <w:sz w:val="20"/>
-          <w:szCs w:val="20"/>
-        </w:rPr>
-        <w:t>Cài đặt dữ liệu cho trang site.</w:t>
-      </w:r>
-    </w:p>
-    <w:p>
-      <w:pPr>
-        <w:pStyle w:val="Heading1"/>
-        <w:spacing w:before="0"/>
-        <w:rPr>
-          <w:rFonts w:ascii="Arial" w:hAnsi="Arial" w:cs="Arial"/>
-          <w:color w:val="000000"/>
-          <w:sz w:val="48"/>
-          <w:szCs w:val="48"/>
-        </w:rPr>
-      </w:pPr>
-      <w:bookmarkStart w:id="1" w:name="Sử_dụng"/>
-      <w:bookmarkEnd w:id="1"/>
-      <w:r>
-        <w:rPr>
-          <w:rFonts w:ascii="Arial" w:hAnsi="Arial" w:cs="Arial"/>
-          <w:color w:val="000000"/>
-        </w:rPr>
-        <w:t>Sử dụng</w:t>
-      </w:r>
-    </w:p>
-    <w:p>
-      <w:pPr>
-        <w:pStyle w:val="NormalWeb"/>
-        <w:spacing w:line="300" w:lineRule="atLeast"/>
-        <w:rPr>
-          <w:rFonts w:ascii="Arial" w:hAnsi="Arial" w:cs="Arial"/>
-          <w:color w:val="000000"/>
-          <w:sz w:val="20"/>
-          <w:szCs w:val="20"/>
-        </w:rPr>
-      </w:pPr>
-      <w:r>
-        <w:rPr>
-          <w:rFonts w:ascii="Arial" w:hAnsi="Arial" w:cs="Arial"/>
-          <w:color w:val="000000"/>
-          <w:sz w:val="20"/>
-          <w:szCs w:val="20"/>
-        </w:rPr>
-        <w:t>Mỗi ngày cần phải Update trước khi làm việc:</w:t>
-      </w:r>
-    </w:p>
-    <w:p>
-      <w:pPr>
-        <w:numPr>
-          <w:ilvl w:val="0"/>
-          <w:numId w:val="7"/>
-        </w:numPr>
-        <w:spacing w:before="100" w:beforeAutospacing="1" w:after="72" w:line="240" w:lineRule="auto"/>
-        <w:jc w:val="left"/>
-        <w:rPr>
-          <w:rFonts w:ascii="Arial" w:hAnsi="Arial" w:cs="Arial"/>
-          <w:color w:val="000000"/>
-          <w:sz w:val="20"/>
-          <w:szCs w:val="20"/>
-        </w:rPr>
-      </w:pPr>
-      <w:r>
-        <w:rPr>
-          <w:rFonts w:ascii="Arial" w:hAnsi="Arial" w:cs="Arial"/>
-          <w:color w:val="000000"/>
-          <w:sz w:val="20"/>
-          <w:szCs w:val="20"/>
-        </w:rPr>
-        <w:t>Nhấp chuột phải vào thư mục trên máy tính</w:t>
-      </w:r>
-    </w:p>
-    <w:p>
-      <w:pPr>
-        <w:numPr>
-          <w:ilvl w:val="0"/>
-          <w:numId w:val="7"/>
-        </w:numPr>
-        <w:spacing w:before="100" w:beforeAutospacing="1" w:after="72" w:line="240" w:lineRule="auto"/>
-        <w:jc w:val="left"/>
-        <w:rPr>
-          <w:rFonts w:ascii="Arial" w:hAnsi="Arial" w:cs="Arial"/>
-          <w:color w:val="000000"/>
-          <w:sz w:val="20"/>
-          <w:szCs w:val="20"/>
-        </w:rPr>
-      </w:pPr>
-      <w:r>
-        <w:rPr>
-          <w:rFonts w:ascii="Arial" w:hAnsi="Arial" w:cs="Arial"/>
-          <w:color w:val="000000"/>
-          <w:sz w:val="20"/>
-          <w:szCs w:val="20"/>
-        </w:rPr>
-        <w:t>Chọn</w:t>
-      </w:r>
-      <w:r>
-        <w:rPr>
-          <w:rStyle w:val="apple-converted-space"/>
-          <w:rFonts w:ascii="Arial" w:hAnsi="Arial" w:cs="Arial"/>
-          <w:color w:val="000000"/>
-          <w:sz w:val="20"/>
-          <w:szCs w:val="20"/>
-        </w:rPr>
-        <w:t> </w:t>
-      </w:r>
-      <w:r>
-        <w:rPr>
-          <w:rStyle w:val="Strong"/>
-          <w:rFonts w:ascii="Arial" w:hAnsi="Arial" w:cs="Arial"/>
-          <w:color w:val="000000"/>
-          <w:sz w:val="20"/>
-          <w:szCs w:val="20"/>
-        </w:rPr>
-        <w:t>SVN Update</w:t>
-      </w:r>
-      <w:r>
-        <w:rPr>
-          <w:rFonts w:ascii="Arial" w:hAnsi="Arial" w:cs="Arial"/>
-          <w:color w:val="000000"/>
-          <w:sz w:val="20"/>
-          <w:szCs w:val="20"/>
-        </w:rPr>
-        <w:t>.</w:t>
-      </w:r>
-    </w:p>
-    <w:p>
-      <w:pPr>
-        <w:pStyle w:val="NormalWeb"/>
-        <w:spacing w:line="300" w:lineRule="atLeast"/>
-        <w:rPr>
-          <w:rFonts w:ascii="Arial" w:hAnsi="Arial" w:cs="Arial"/>
-          <w:color w:val="000000"/>
-          <w:sz w:val="20"/>
-          <w:szCs w:val="20"/>
-        </w:rPr>
-      </w:pPr>
-      <w:r>
-        <w:rPr>
-          <w:rFonts w:ascii="Arial" w:hAnsi="Arial" w:cs="Arial"/>
-          <w:color w:val="000000"/>
-          <w:sz w:val="20"/>
-          <w:szCs w:val="20"/>
-        </w:rPr>
-        <w:t>Nếu có conflict xảy ra</w:t>
-      </w:r>
-    </w:p>
-    <w:p>
-      <w:pPr>
-        <w:numPr>
-          <w:ilvl w:val="0"/>
-          <w:numId w:val="8"/>
-        </w:numPr>
-        <w:spacing w:before="100" w:beforeAutospacing="1" w:after="72" w:line="240" w:lineRule="auto"/>
-        <w:jc w:val="left"/>
-        <w:rPr>
-          <w:rFonts w:ascii="Arial" w:hAnsi="Arial" w:cs="Arial"/>
-          <w:color w:val="000000"/>
-          <w:sz w:val="20"/>
-          <w:szCs w:val="20"/>
-        </w:rPr>
-      </w:pPr>
-      <w:r>
-        <w:rPr>
-          <w:rFonts w:ascii="Arial" w:hAnsi="Arial" w:cs="Arial"/>
-          <w:color w:val="000000"/>
-          <w:sz w:val="20"/>
-          <w:szCs w:val="20"/>
-        </w:rPr>
-        <w:t>Mở file bị conflict (Bằng cách dò theo những thư mục có hình tam giác màu vàng</w:t>
-      </w:r>
-    </w:p>
-    <w:p>
-      <w:pPr>
-        <w:numPr>
-          <w:ilvl w:val="0"/>
-          <w:numId w:val="8"/>
-        </w:numPr>
-        <w:spacing w:before="100" w:beforeAutospacing="1" w:after="72" w:line="240" w:lineRule="auto"/>
-        <w:jc w:val="left"/>
-        <w:rPr>
-          <w:rFonts w:ascii="Arial" w:hAnsi="Arial" w:cs="Arial"/>
-          <w:color w:val="000000"/>
-          <w:sz w:val="20"/>
-          <w:szCs w:val="20"/>
-        </w:rPr>
-      </w:pPr>
-      <w:r>
-        <w:rPr>
-          <w:rFonts w:ascii="Arial" w:hAnsi="Arial" w:cs="Arial"/>
-          <w:color w:val="000000"/>
-          <w:sz w:val="20"/>
-          <w:szCs w:val="20"/>
-        </w:rPr>
-        <w:t>Tìm và chỉnh lại code tại những vị trí được đánh dấu (chính là vị trí có mấy cái dấu bằng). Nếu dùng phpDesigner, các vị trí này sẽ được đánh dấu là bị lỗi.</w:t>
-      </w:r>
-    </w:p>
-    <w:p>
-      <w:pPr>
-        <w:numPr>
-          <w:ilvl w:val="0"/>
-          <w:numId w:val="8"/>
-        </w:numPr>
-        <w:spacing w:before="100" w:beforeAutospacing="1" w:after="72" w:line="240" w:lineRule="auto"/>
-        <w:jc w:val="left"/>
-        <w:rPr>
-          <w:rFonts w:ascii="Arial" w:hAnsi="Arial" w:cs="Arial"/>
-          <w:color w:val="000000"/>
-          <w:sz w:val="20"/>
-          <w:szCs w:val="20"/>
-        </w:rPr>
-      </w:pPr>
-      <w:r>
-        <w:rPr>
-          <w:rFonts w:ascii="Arial" w:hAnsi="Arial" w:cs="Arial"/>
-          <w:color w:val="000000"/>
-          <w:sz w:val="20"/>
-          <w:szCs w:val="20"/>
-        </w:rPr>
-        <w:t>Xem kỹ nội dung và sửa lại cho đúng</w:t>
-      </w:r>
-    </w:p>
-    <w:p>
-      <w:pPr>
-        <w:numPr>
-          <w:ilvl w:val="0"/>
-          <w:numId w:val="8"/>
-        </w:numPr>
-        <w:spacing w:before="100" w:beforeAutospacing="1" w:after="72" w:line="240" w:lineRule="auto"/>
-        <w:jc w:val="left"/>
-        <w:rPr>
-          <w:rFonts w:ascii="Arial" w:hAnsi="Arial" w:cs="Arial"/>
-          <w:color w:val="000000"/>
-          <w:sz w:val="20"/>
-          <w:szCs w:val="20"/>
-        </w:rPr>
-      </w:pPr>
-      <w:r>
-        <w:rPr>
-          <w:rFonts w:ascii="Arial" w:hAnsi="Arial" w:cs="Arial"/>
-          <w:color w:val="000000"/>
-          <w:sz w:val="20"/>
-          <w:szCs w:val="20"/>
-        </w:rPr>
-        <w:t>Chạy thử xem có hoạt động ổn định không</w:t>
-      </w:r>
-    </w:p>
-    <w:p>
-      <w:pPr>
-        <w:numPr>
-          <w:ilvl w:val="0"/>
-          <w:numId w:val="8"/>
-        </w:numPr>
-        <w:spacing w:before="100" w:beforeAutospacing="1" w:after="72" w:line="240" w:lineRule="auto"/>
-        <w:jc w:val="left"/>
-        <w:rPr>
-          <w:rFonts w:ascii="Arial" w:hAnsi="Arial" w:cs="Arial"/>
-          <w:color w:val="000000"/>
-          <w:sz w:val="20"/>
-          <w:szCs w:val="20"/>
-        </w:rPr>
-      </w:pPr>
-      <w:r>
-        <w:rPr>
-          <w:rFonts w:ascii="Arial" w:hAnsi="Arial" w:cs="Arial"/>
-          <w:color w:val="000000"/>
-          <w:sz w:val="20"/>
-          <w:szCs w:val="20"/>
-        </w:rPr>
-        <w:t>Tắt các trình chỉnh sửa file này (nếu đang mở)</w:t>
-      </w:r>
-    </w:p>
-    <w:p>
-      <w:pPr>
-        <w:numPr>
-          <w:ilvl w:val="0"/>
-          <w:numId w:val="8"/>
-        </w:numPr>
-        <w:spacing w:before="100" w:beforeAutospacing="1" w:after="72" w:line="240" w:lineRule="auto"/>
-        <w:jc w:val="left"/>
-        <w:rPr>
-          <w:rFonts w:ascii="Arial" w:hAnsi="Arial" w:cs="Arial"/>
-          <w:color w:val="000000"/>
-          <w:sz w:val="20"/>
-          <w:szCs w:val="20"/>
-        </w:rPr>
-      </w:pPr>
-      <w:r>
-        <w:rPr>
-          <w:rFonts w:ascii="Arial" w:hAnsi="Arial" w:cs="Arial"/>
-          <w:color w:val="000000"/>
-          <w:sz w:val="20"/>
-          <w:szCs w:val="20"/>
-        </w:rPr>
-        <w:t>Nhấp chuột phải vào file, chọn</w:t>
-      </w:r>
-      <w:r>
-        <w:rPr>
-          <w:rStyle w:val="apple-converted-space"/>
-          <w:rFonts w:ascii="Arial" w:hAnsi="Arial" w:cs="Arial"/>
-          <w:color w:val="000000"/>
-          <w:sz w:val="20"/>
-          <w:szCs w:val="20"/>
-        </w:rPr>
-        <w:t> </w:t>
-      </w:r>
-      <w:r>
-        <w:rPr>
-          <w:rStyle w:val="Strong"/>
-          <w:rFonts w:ascii="Arial" w:hAnsi="Arial" w:cs="Arial"/>
-          <w:color w:val="000000"/>
-          <w:sz w:val="20"/>
-          <w:szCs w:val="20"/>
-        </w:rPr>
-        <w:t>TortoiseSVN</w:t>
-      </w:r>
-      <w:r>
-        <w:rPr>
-          <w:rFonts w:ascii="Arial" w:hAnsi="Arial" w:cs="Arial"/>
-          <w:color w:val="000000"/>
-          <w:sz w:val="20"/>
-          <w:szCs w:val="20"/>
-        </w:rPr>
-        <w:t>, chọn</w:t>
-      </w:r>
-      <w:r>
-        <w:rPr>
-          <w:rStyle w:val="apple-converted-space"/>
-          <w:rFonts w:ascii="Arial" w:hAnsi="Arial" w:cs="Arial"/>
-          <w:color w:val="000000"/>
-          <w:sz w:val="20"/>
-          <w:szCs w:val="20"/>
-        </w:rPr>
-        <w:t> </w:t>
-      </w:r>
-      <w:r>
-        <w:rPr>
-          <w:rStyle w:val="Strong"/>
-          <w:rFonts w:ascii="Arial" w:hAnsi="Arial" w:cs="Arial"/>
-          <w:color w:val="000000"/>
-          <w:sz w:val="20"/>
-          <w:szCs w:val="20"/>
-        </w:rPr>
-        <w:t>Resolve...</w:t>
-      </w:r>
-      <w:r>
-        <w:rPr>
-          <w:rStyle w:val="apple-converted-space"/>
-          <w:rFonts w:ascii="Arial" w:hAnsi="Arial" w:cs="Arial"/>
-          <w:color w:val="000000"/>
-          <w:sz w:val="20"/>
-          <w:szCs w:val="20"/>
-        </w:rPr>
-        <w:t> </w:t>
-      </w:r>
-      <w:r>
-        <w:rPr>
-          <w:rFonts w:ascii="Arial" w:hAnsi="Arial" w:cs="Arial"/>
-          <w:color w:val="000000"/>
-          <w:sz w:val="20"/>
-          <w:szCs w:val="20"/>
-        </w:rPr>
-        <w:t>và chờ đợi.</w:t>
-      </w:r>
-    </w:p>
-    <w:p>
-      <w:pPr>
-        <w:numPr>
-          <w:ilvl w:val="0"/>
-          <w:numId w:val="8"/>
-        </w:numPr>
-        <w:spacing w:before="100" w:beforeAutospacing="1" w:after="72" w:line="240" w:lineRule="auto"/>
-        <w:jc w:val="left"/>
-        <w:rPr>
-          <w:rFonts w:ascii="Arial" w:hAnsi="Arial" w:cs="Arial"/>
-          <w:color w:val="000000"/>
-          <w:sz w:val="20"/>
-          <w:szCs w:val="20"/>
-        </w:rPr>
-      </w:pPr>
-      <w:r>
-        <w:rPr>
-          <w:rFonts w:ascii="Arial" w:hAnsi="Arial" w:cs="Arial"/>
-          <w:color w:val="000000"/>
-          <w:sz w:val="20"/>
-          <w:szCs w:val="20"/>
-        </w:rPr>
-        <w:t>Trở về thư mục gốc của snorg trên máy tính, chuột phải và chọn</w:t>
-      </w:r>
-      <w:r>
-        <w:rPr>
-          <w:rStyle w:val="apple-converted-space"/>
-          <w:rFonts w:ascii="Arial" w:hAnsi="Arial" w:cs="Arial"/>
-          <w:color w:val="000000"/>
-          <w:sz w:val="20"/>
-          <w:szCs w:val="20"/>
-        </w:rPr>
-        <w:t> </w:t>
-      </w:r>
-      <w:r>
-        <w:rPr>
-          <w:rStyle w:val="Strong"/>
-          <w:rFonts w:ascii="Arial" w:hAnsi="Arial" w:cs="Arial"/>
-          <w:color w:val="000000"/>
-          <w:sz w:val="20"/>
-          <w:szCs w:val="20"/>
-        </w:rPr>
-        <w:t>SVN Commit...</w:t>
-      </w:r>
-    </w:p>
-    <w:p>
-      <w:pPr>
-        <w:pStyle w:val="Heading1"/>
-        <w:spacing w:before="0"/>
-        <w:rPr>
-          <w:rFonts w:ascii="Arial" w:hAnsi="Arial" w:cs="Arial"/>
-          <w:color w:val="000000"/>
-          <w:sz w:val="48"/>
-          <w:szCs w:val="48"/>
-        </w:rPr>
-      </w:pPr>
-      <w:bookmarkStart w:id="2" w:name="Các_thao_tác_khác"/>
-      <w:bookmarkEnd w:id="2"/>
-      <w:r>
-        <w:rPr>
-          <w:rFonts w:ascii="Arial" w:hAnsi="Arial" w:cs="Arial"/>
-          <w:color w:val="000000"/>
-        </w:rPr>
-        <w:t>Các thao tác khác</w:t>
-      </w:r>
-    </w:p>
-    <w:p>
-      <w:pPr>
-        <w:pStyle w:val="Heading2"/>
-        <w:rPr>
-          <w:rFonts w:ascii="Arial" w:hAnsi="Arial" w:cs="Arial"/>
-          <w:color w:val="000000"/>
-        </w:rPr>
-      </w:pPr>
-      <w:bookmarkStart w:id="3" w:name="Export"/>
-      <w:bookmarkEnd w:id="3"/>
-      <w:r>
-        <w:rPr>
-          <w:rFonts w:ascii="Arial" w:hAnsi="Arial" w:cs="Arial"/>
-          <w:color w:val="000000"/>
-        </w:rPr>
-        <w:t>Export</w:t>
-      </w:r>
-    </w:p>
-    <w:p>
-      <w:pPr>
-        <w:pStyle w:val="NormalWeb"/>
-        <w:spacing w:line="300" w:lineRule="atLeast"/>
-        <w:rPr>
-          <w:rFonts w:ascii="Arial" w:hAnsi="Arial" w:cs="Arial"/>
-          <w:color w:val="000000"/>
-          <w:sz w:val="20"/>
-          <w:szCs w:val="20"/>
-        </w:rPr>
-      </w:pPr>
-      <w:r>
-        <w:rPr>
-          <w:rFonts w:ascii="Arial" w:hAnsi="Arial" w:cs="Arial"/>
-          <w:color w:val="000000"/>
-          <w:sz w:val="20"/>
-          <w:szCs w:val="20"/>
-        </w:rPr>
-        <w:t>Khi cần lấy toàn bộ cấu trúc mà không chứa thư mục .svn (ẩn). Đừng nên copy, mà nên export ra một thư mục khác (như vậy sẽ đảm bảo cho TortoiseSVN không bị rối)</w:t>
-      </w:r>
-    </w:p>
-    <w:p>
-      <w:pPr>
-        <w:numPr>
-          <w:ilvl w:val="0"/>
-          <w:numId w:val="9"/>
-        </w:numPr>
-        <w:spacing w:before="100" w:beforeAutospacing="1" w:after="72" w:line="240" w:lineRule="auto"/>
-        <w:jc w:val="left"/>
-        <w:rPr>
-          <w:rFonts w:ascii="Arial" w:hAnsi="Arial" w:cs="Arial"/>
-          <w:color w:val="000000"/>
-          <w:sz w:val="20"/>
-          <w:szCs w:val="20"/>
-        </w:rPr>
-      </w:pPr>
-      <w:r>
-        <w:rPr>
-          <w:rFonts w:ascii="Arial" w:hAnsi="Arial" w:cs="Arial"/>
-          <w:color w:val="000000"/>
-          <w:sz w:val="20"/>
-          <w:szCs w:val="20"/>
-        </w:rPr>
-        <w:t>Nhấp chuột phải vào thư mục, chọn TortoiseSVN -&gt; Export.</w:t>
-      </w:r>
-    </w:p>
-    <w:p>
-      <w:pPr>
-        <w:numPr>
-          <w:ilvl w:val="0"/>
-          <w:numId w:val="9"/>
-        </w:numPr>
-        <w:spacing w:before="100" w:beforeAutospacing="1" w:after="72" w:line="240" w:lineRule="auto"/>
-        <w:jc w:val="left"/>
-        <w:rPr>
-          <w:rFonts w:ascii="Arial" w:hAnsi="Arial" w:cs="Arial"/>
-          <w:color w:val="000000"/>
-          <w:sz w:val="20"/>
-          <w:szCs w:val="20"/>
-        </w:rPr>
-      </w:pPr>
-      <w:r>
-        <w:rPr>
-          <w:rFonts w:ascii="Arial" w:hAnsi="Arial" w:cs="Arial"/>
-          <w:color w:val="000000"/>
-          <w:sz w:val="20"/>
-          <w:szCs w:val="20"/>
-        </w:rPr>
-        <w:t>Cửa sổ hiện ra yêu cầu thư mục chứa thư mục được export. Chọn một cái và nhấp OK.</w:t>
+          <w:szCs w:val="28"/>
+        </w:rPr>
+        <w:t>Sau khi chọn thư mục lưu người dùng bấm Ok để hoàn tất.</w:t>
       </w:r>
     </w:p>
     <w:p/>
@@ -3827,6 +3725,95 @@
     </w:lvl>
   </w:abstractNum>
   <w:abstractNum w:abstractNumId="3">
+    <w:nsid w:val="0E737FEC"/>
+    <w:multiLevelType w:val="hybridMultilevel"/>
+    <w:tmpl w:val="D3A4FC2E"/>
+    <w:lvl w:ilvl="0" w:tplc="04090019">
+      <w:start w:val="1"/>
+      <w:numFmt w:val="lowerLetter"/>
+      <w:lvlText w:val="%1."/>
+      <w:lvlJc w:val="left"/>
+      <w:pPr>
+        <w:ind w:left="720" w:hanging="360"/>
+      </w:pPr>
+      <w:rPr>
+        <w:rFonts w:hint="default"/>
+      </w:rPr>
+    </w:lvl>
+    <w:lvl w:ilvl="1" w:tplc="04090019" w:tentative="1">
+      <w:start w:val="1"/>
+      <w:numFmt w:val="lowerLetter"/>
+      <w:lvlText w:val="%2."/>
+      <w:lvlJc w:val="left"/>
+      <w:pPr>
+        <w:ind w:left="1440" w:hanging="360"/>
+      </w:pPr>
+    </w:lvl>
+    <w:lvl w:ilvl="2" w:tplc="0409001B" w:tentative="1">
+      <w:start w:val="1"/>
+      <w:numFmt w:val="lowerRoman"/>
+      <w:lvlText w:val="%3."/>
+      <w:lvlJc w:val="right"/>
+      <w:pPr>
+        <w:ind w:left="2160" w:hanging="180"/>
+      </w:pPr>
+    </w:lvl>
+    <w:lvl w:ilvl="3" w:tplc="0409000F" w:tentative="1">
+      <w:start w:val="1"/>
+      <w:numFmt w:val="decimal"/>
+      <w:lvlText w:val="%4."/>
+      <w:lvlJc w:val="left"/>
+      <w:pPr>
+        <w:ind w:left="2880" w:hanging="360"/>
+      </w:pPr>
+    </w:lvl>
+    <w:lvl w:ilvl="4" w:tplc="04090019" w:tentative="1">
+      <w:start w:val="1"/>
+      <w:numFmt w:val="lowerLetter"/>
+      <w:lvlText w:val="%5."/>
+      <w:lvlJc w:val="left"/>
+      <w:pPr>
+        <w:ind w:left="3600" w:hanging="360"/>
+      </w:pPr>
+    </w:lvl>
+    <w:lvl w:ilvl="5" w:tplc="0409001B" w:tentative="1">
+      <w:start w:val="1"/>
+      <w:numFmt w:val="lowerRoman"/>
+      <w:lvlText w:val="%6."/>
+      <w:lvlJc w:val="right"/>
+      <w:pPr>
+        <w:ind w:left="4320" w:hanging="180"/>
+      </w:pPr>
+    </w:lvl>
+    <w:lvl w:ilvl="6" w:tplc="0409000F" w:tentative="1">
+      <w:start w:val="1"/>
+      <w:numFmt w:val="decimal"/>
+      <w:lvlText w:val="%7."/>
+      <w:lvlJc w:val="left"/>
+      <w:pPr>
+        <w:ind w:left="5040" w:hanging="360"/>
+      </w:pPr>
+    </w:lvl>
+    <w:lvl w:ilvl="7" w:tplc="04090019" w:tentative="1">
+      <w:start w:val="1"/>
+      <w:numFmt w:val="lowerLetter"/>
+      <w:lvlText w:val="%8."/>
+      <w:lvlJc w:val="left"/>
+      <w:pPr>
+        <w:ind w:left="5760" w:hanging="360"/>
+      </w:pPr>
+    </w:lvl>
+    <w:lvl w:ilvl="8" w:tplc="0409001B" w:tentative="1">
+      <w:start w:val="1"/>
+      <w:numFmt w:val="lowerRoman"/>
+      <w:lvlText w:val="%9."/>
+      <w:lvlJc w:val="right"/>
+      <w:pPr>
+        <w:ind w:left="6480" w:hanging="180"/>
+      </w:pPr>
+    </w:lvl>
+  </w:abstractNum>
+  <w:abstractNum w:abstractNumId="4">
     <w:nsid w:val="1608761C"/>
     <w:multiLevelType w:val="hybridMultilevel"/>
     <w:tmpl w:val="AD1EF026"/>
@@ -3915,7 +3902,7 @@
       </w:pPr>
     </w:lvl>
   </w:abstractNum>
-  <w:abstractNum w:abstractNumId="4">
+  <w:abstractNum w:abstractNumId="5">
     <w:nsid w:val="1C54679A"/>
     <w:multiLevelType w:val="multilevel"/>
     <w:tmpl w:val="276CDD5C"/>
@@ -4036,7 +4023,7 @@
       </w:rPr>
     </w:lvl>
   </w:abstractNum>
-  <w:abstractNum w:abstractNumId="5">
+  <w:abstractNum w:abstractNumId="6">
     <w:nsid w:val="219D4F26"/>
     <w:multiLevelType w:val="multilevel"/>
     <w:tmpl w:val="3F6464BE"/>
@@ -4149,7 +4136,7 @@
       </w:pPr>
     </w:lvl>
   </w:abstractNum>
-  <w:abstractNum w:abstractNumId="6">
+  <w:abstractNum w:abstractNumId="7">
     <w:nsid w:val="35F37469"/>
     <w:multiLevelType w:val="multilevel"/>
     <w:tmpl w:val="4A1CA378"/>
@@ -4262,7 +4249,7 @@
       </w:pPr>
     </w:lvl>
   </w:abstractNum>
-  <w:abstractNum w:abstractNumId="7">
+  <w:abstractNum w:abstractNumId="8">
     <w:nsid w:val="3676154D"/>
     <w:multiLevelType w:val="multilevel"/>
     <w:tmpl w:val="A740E2C6"/>
@@ -4375,7 +4362,7 @@
       </w:pPr>
     </w:lvl>
   </w:abstractNum>
-  <w:abstractNum w:abstractNumId="8">
+  <w:abstractNum w:abstractNumId="9">
     <w:nsid w:val="4CB453E7"/>
     <w:multiLevelType w:val="hybridMultilevel"/>
     <w:tmpl w:val="9C608468"/>
@@ -4464,7 +4451,7 @@
       </w:pPr>
     </w:lvl>
   </w:abstractNum>
-  <w:abstractNum w:abstractNumId="9">
+  <w:abstractNum w:abstractNumId="10">
     <w:nsid w:val="6C954D7B"/>
     <w:multiLevelType w:val="multilevel"/>
     <w:tmpl w:val="403CA01A"/>
@@ -4577,7 +4564,7 @@
       </w:pPr>
     </w:lvl>
   </w:abstractNum>
-  <w:abstractNum w:abstractNumId="10">
+  <w:abstractNum w:abstractNumId="11">
     <w:nsid w:val="747B57E4"/>
     <w:multiLevelType w:val="hybridMultilevel"/>
     <w:tmpl w:val="9F10B9DE"/>
@@ -4668,7 +4655,7 @@
       </w:pPr>
     </w:lvl>
   </w:abstractNum>
-  <w:abstractNum w:abstractNumId="11">
+  <w:abstractNum w:abstractNumId="12">
     <w:nsid w:val="7C924879"/>
     <w:multiLevelType w:val="hybridMultilevel"/>
     <w:tmpl w:val="45F6486E"/>
@@ -4791,31 +4778,34 @@
     <w:abstractNumId w:val="0"/>
   </w:num>
   <w:num w:numId="4">
+    <w:abstractNumId w:val="11"/>
+  </w:num>
+  <w:num w:numId="5">
+    <w:abstractNumId w:val="5"/>
+  </w:num>
+  <w:num w:numId="6">
+    <w:abstractNumId w:val="8"/>
+  </w:num>
+  <w:num w:numId="7">
+    <w:abstractNumId w:val="6"/>
+  </w:num>
+  <w:num w:numId="8">
+    <w:abstractNumId w:val="7"/>
+  </w:num>
+  <w:num w:numId="9">
     <w:abstractNumId w:val="10"/>
   </w:num>
-  <w:num w:numId="5">
+  <w:num w:numId="10">
     <w:abstractNumId w:val="4"/>
   </w:num>
-  <w:num w:numId="6">
-    <w:abstractNumId w:val="7"/>
-  </w:num>
-  <w:num w:numId="7">
-    <w:abstractNumId w:val="5"/>
-  </w:num>
-  <w:num w:numId="8">
-    <w:abstractNumId w:val="6"/>
-  </w:num>
-  <w:num w:numId="9">
+  <w:num w:numId="11">
     <w:abstractNumId w:val="9"/>
   </w:num>
-  <w:num w:numId="10">
+  <w:num w:numId="12">
+    <w:abstractNumId w:val="12"/>
+  </w:num>
+  <w:num w:numId="13">
     <w:abstractNumId w:val="3"/>
-  </w:num>
-  <w:num w:numId="11">
-    <w:abstractNumId w:val="8"/>
-  </w:num>
-  <w:num w:numId="12">
-    <w:abstractNumId w:val="11"/>
   </w:num>
 </w:numbering>
 </file>
@@ -6330,7 +6320,7 @@
 </file>
 
 <file path=customXml/itemProps1.xml><?xml version="1.0" encoding="utf-8"?>
-<ds:datastoreItem xmlns:ds="http://schemas.openxmlformats.org/officeDocument/2006/customXml" ds:itemID="{0F1454DF-5A78-44DF-8ADD-39881E02E455}">
+<ds:datastoreItem xmlns:ds="http://schemas.openxmlformats.org/officeDocument/2006/customXml" ds:itemID="{BDFA7285-A7D4-4AA2-AABC-3BC365602C97}">
   <ds:schemaRefs>
     <ds:schemaRef ds:uri="http://schemas.openxmlformats.org/officeDocument/2006/bibliography"/>
   </ds:schemaRefs>

</xml_diff>

<commit_message>
Thangtn: Cập nhật lần 5 báo cáo phần mềm phiên bản
</commit_message>
<xml_diff>
--- a/docs/Báo cáo phần mềm quản lý phiên bản/Báo cáo sử dụng phần mềm quản lý phiên bản.docx
+++ b/docs/Báo cáo phần mềm quản lý phiên bản/Báo cáo sử dụng phần mềm quản lý phiên bản.docx
@@ -1458,15 +1458,6 @@
           <w:bdr w:val="none" w:sz="0" w:space="0" w:color="auto" w:frame="1"/>
           <w:lang w:eastAsia="en-US"/>
         </w:rPr>
-      </w:r>
-      <w:r>
-        <w:rPr>
-          <w:rFonts w:eastAsia="Times New Roman"/>
-          <w:szCs w:val="28"/>
-          <w:u w:val="single"/>
-          <w:bdr w:val="none" w:sz="0" w:space="0" w:color="auto" w:frame="1"/>
-          <w:lang w:eastAsia="en-US"/>
-        </w:rPr>
         <w:fldChar w:fldCharType="separate"/>
       </w:r>
       <w:r>
@@ -2472,6 +2463,30 @@
     </w:p>
     <w:p>
       <w:pPr>
+        <w:ind w:left="0"/>
+      </w:pPr>
+      <w:r>
+        <w:lastRenderedPageBreak/>
+        <w:t xml:space="preserve">Để xem các file đang bị khóa trrong dự án người dùng có thể bấm chọn </w:t>
+      </w:r>
+      <w:r>
+        <w:rPr>
+          <w:b/>
+        </w:rPr>
+        <w:t>TortoiseSVN → Check for Modifications...</w:t>
+      </w:r>
+      <w:r>
+        <w:rPr>
+          <w:b/>
+        </w:rPr>
+        <w:t xml:space="preserve"> </w:t>
+      </w:r>
+      <w:r>
+        <w:t xml:space="preserve"> các file bị khóa sẽ có biểu tượng khóa màu vàng.</w:t>
+      </w:r>
+    </w:p>
+    <w:p>
+      <w:pPr>
         <w:pStyle w:val="ListParagraph"/>
         <w:numPr>
           <w:ilvl w:val="0"/>
@@ -2480,14 +2495,10 @@
         <w:outlineLvl w:val="3"/>
       </w:pPr>
       <w:r>
-        <w:lastRenderedPageBreak/>
         <w:t>Unlock</w:t>
       </w:r>
       <w:r>
-        <w:t xml:space="preserve"> - </w:t>
-      </w:r>
-      <w:r>
-        <w:t>Release Lock</w:t>
+        <w:t xml:space="preserve"> - Release Lock</w:t>
       </w:r>
     </w:p>
     <w:p>
@@ -2518,10 +2529,7 @@
         <w:t>TortoiseSNV</w:t>
       </w:r>
       <w:r>
-        <w:t>”</w:t>
-      </w:r>
-      <w:r>
-        <w:t>, sau đó chọn “</w:t>
+        <w:t>”, sau đó chọn “</w:t>
       </w:r>
       <w:r>
         <w:rPr>
@@ -2726,6 +2734,7 @@
         <w:rPr>
           <w:lang w:val="pt-BR"/>
         </w:rPr>
+        <w:lastRenderedPageBreak/>
         <w:t>- file đã gộp lại của cả 2 nhân viên A và B</w:t>
       </w:r>
     </w:p>
@@ -2734,14 +2743,7 @@
         <w:ind w:left="0" w:firstLine="0"/>
       </w:pPr>
       <w:r>
-        <w:lastRenderedPageBreak/>
-        <w:t xml:space="preserve">Lúc này </w:t>
-      </w:r>
-      <w:r>
-        <w:t xml:space="preserve">thành </w:t>
-      </w:r>
-      <w:r>
-        <w:t>viên A cần phải sửa lại file của mình để không làm mất nội udng đã chỉnh sửa của thành viên B</w:t>
+        <w:t>Lúc này thành viên A cần phải sửa lại file của mình để không làm mất nội udng đã chỉnh sửa của thành viên B</w:t>
       </w:r>
       <w:r>
         <w:t>. Sau khi sửa xong thì thành viên A mới có thể commit file đã chỉnh sửa lên server.</w:t>
@@ -2800,13 +2802,7 @@
         <w:rPr>
           <w:lang w:val="pt-BR"/>
         </w:rPr>
-        <w:t xml:space="preserve">- </w:t>
-      </w:r>
-      <w:r>
-        <w:rPr>
-          <w:lang w:val="pt-BR"/>
-        </w:rPr>
-        <w:t xml:space="preserve">file của </w:t>
+        <w:t xml:space="preserve">- file của </w:t>
       </w:r>
       <w:r>
         <w:t xml:space="preserve">thành </w:t>
@@ -2940,8 +2936,6 @@
           <w:lang w:val="pt-BR"/>
         </w:rPr>
       </w:pPr>
-      <w:bookmarkStart w:id="0" w:name="_GoBack"/>
-      <w:bookmarkEnd w:id="0"/>
     </w:p>
     <w:p>
       <w:pPr>
@@ -3051,11 +3045,6 @@
     </w:p>
     <w:p>
       <w:pPr>
-        <w:ind w:left="0" w:firstLine="540"/>
-      </w:pPr>
-    </w:p>
-    <w:p>
-      <w:pPr>
         <w:pStyle w:val="ListParagraph"/>
         <w:numPr>
           <w:ilvl w:val="0"/>
@@ -3063,6 +3052,8 @@
         </w:numPr>
         <w:outlineLvl w:val="3"/>
       </w:pPr>
+      <w:bookmarkStart w:id="0" w:name="_GoBack"/>
+      <w:bookmarkEnd w:id="0"/>
       <w:r>
         <w:t>Xem sự thay đổi của file so với file trên server</w:t>
       </w:r>
@@ -3202,15 +3193,7 @@
           <w:color w:val="000000"/>
           <w:szCs w:val="28"/>
         </w:rPr>
-        <w:t>Diff</w:t>
-      </w:r>
-      <w:r>
-        <w:rPr>
-          <w:b/>
-          <w:color w:val="000000"/>
-          <w:szCs w:val="28"/>
-        </w:rPr>
-        <w:t xml:space="preserve"> with previous version </w:t>
+        <w:t xml:space="preserve">Diff with previous version </w:t>
       </w:r>
       <w:r>
         <w:rPr>
@@ -5077,7 +5060,6 @@
   <w:style w:type="character" w:default="1" w:styleId="DefaultParagraphFont">
     <w:name w:val="Default Paragraph Font"/>
     <w:uiPriority w:val="1"/>
-    <w:semiHidden/>
     <w:unhideWhenUsed/>
   </w:style>
   <w:style w:type="table" w:default="1" w:styleId="TableNormal">
@@ -5687,7 +5669,6 @@
   <w:style w:type="character" w:default="1" w:styleId="DefaultParagraphFont">
     <w:name w:val="Default Paragraph Font"/>
     <w:uiPriority w:val="1"/>
-    <w:semiHidden/>
     <w:unhideWhenUsed/>
   </w:style>
   <w:style w:type="table" w:default="1" w:styleId="TableNormal">
@@ -6320,7 +6301,7 @@
 </file>
 
 <file path=customXml/itemProps1.xml><?xml version="1.0" encoding="utf-8"?>
-<ds:datastoreItem xmlns:ds="http://schemas.openxmlformats.org/officeDocument/2006/customXml" ds:itemID="{BDFA7285-A7D4-4AA2-AABC-3BC365602C97}">
+<ds:datastoreItem xmlns:ds="http://schemas.openxmlformats.org/officeDocument/2006/customXml" ds:itemID="{48ECE990-430B-4182-B49D-EDE7B7B278EA}">
   <ds:schemaRefs>
     <ds:schemaRef ds:uri="http://schemas.openxmlformats.org/officeDocument/2006/bibliography"/>
   </ds:schemaRefs>

</xml_diff>

<commit_message>
Khac phuc tinh trang xung dot
</commit_message>
<xml_diff>
--- a/docs/Báo cáo phần mềm quản lý phiên bản/Báo cáo sử dụng phần mềm quản lý phiên bản.docx
+++ b/docs/Báo cáo phần mềm quản lý phiên bản/Báo cáo sử dụng phần mềm quản lý phiên bản.docx
@@ -3052,8 +3052,6 @@
         </w:numPr>
         <w:outlineLvl w:val="3"/>
       </w:pPr>
-      <w:bookmarkStart w:id="0" w:name="_GoBack"/>
-      <w:bookmarkEnd w:id="0"/>
       <w:r>
         <w:t>Xem sự thay đổi của file so với file trên server</w:t>
       </w:r>
@@ -3215,8 +3213,8 @@
       <w:r>
         <w:t>Export</w:t>
       </w:r>
-      <w:bookmarkStart w:id="1" w:name="Export"/>
-      <w:bookmarkEnd w:id="1"/>
+      <w:bookmarkStart w:id="0" w:name="Export"/>
+      <w:bookmarkEnd w:id="0"/>
     </w:p>
     <w:p>
       <w:pPr>
@@ -3256,6 +3254,77 @@
           <w:szCs w:val="28"/>
         </w:rPr>
         <w:t>TortoiseSVN -&gt; Export.</w:t>
+      </w:r>
+    </w:p>
+    <w:p>
+      <w:pPr>
+        <w:spacing w:before="100" w:beforeAutospacing="1" w:after="72" w:line="240" w:lineRule="auto"/>
+        <w:ind w:left="0" w:firstLine="540"/>
+        <w:rPr>
+          <w:color w:val="000000"/>
+          <w:szCs w:val="28"/>
+        </w:rPr>
+      </w:pPr>
+      <w:r>
+        <w:rPr>
+          <w:color w:val="000000"/>
+          <w:szCs w:val="28"/>
+        </w:rPr>
+        <w:t>Cửa sổ hiện ra yêu cầu</w:t>
+      </w:r>
+      <w:r>
+        <w:rPr>
+          <w:color w:val="000000"/>
+          <w:szCs w:val="28"/>
+        </w:rPr>
+        <w:t xml:space="preserve"> chọn</w:t>
+      </w:r>
+      <w:r>
+        <w:rPr>
+          <w:color w:val="000000"/>
+          <w:szCs w:val="28"/>
+        </w:rPr>
+        <w:t xml:space="preserve"> thư mục chứa thư mục được export. </w:t>
+      </w:r>
+      <w:r>
+        <w:rPr>
+          <w:color w:val="000000"/>
+          <w:szCs w:val="28"/>
+        </w:rPr>
+        <w:t>Sau khi chọn thư mục lưu người dùng bấ</w:t>
+      </w:r>
+      <w:r>
+        <w:rPr>
+          <w:color w:val="000000"/>
+          <w:szCs w:val="28"/>
+        </w:rPr>
+        <w:t>m OK</w:t>
+      </w:r>
+      <w:bookmarkStart w:id="1" w:name="_GoBack"/>
+      <w:bookmarkEnd w:id="1"/>
+      <w:r>
+        <w:rPr>
+          <w:color w:val="000000"/>
+          <w:szCs w:val="28"/>
+        </w:rPr>
+        <w:t xml:space="preserve"> để hoàn tất.</w:t>
+      </w:r>
+    </w:p>
+    <w:p>
+      <w:pPr>
+        <w:spacing w:before="100" w:beforeAutospacing="1" w:after="72" w:line="240" w:lineRule="auto"/>
+        <w:ind w:left="0" w:firstLine="540"/>
+        <w:rPr>
+          <w:color w:val="000000"/>
+          <w:szCs w:val="28"/>
+        </w:rPr>
+      </w:pPr>
+      <w:r>
+        <w:rPr>
+          <w:color w:val="000000"/>
+          <w:szCs w:val="28"/>
+        </w:rPr>
+        <w:t>Khac phuc tinh trang xung dot trong svn</w:t>
       </w:r>
     </w:p>
     <w:p>
@@ -3269,34 +3338,6 @@
           <w:szCs w:val="20"/>
         </w:rPr>
       </w:pPr>
-      <w:r>
-        <w:rPr>
-          <w:color w:val="000000"/>
-          <w:szCs w:val="28"/>
-        </w:rPr>
-        <w:t>Cửa sổ hiện ra yêu cầu</w:t>
-      </w:r>
-      <w:r>
-        <w:rPr>
-          <w:color w:val="000000"/>
-          <w:szCs w:val="28"/>
-        </w:rPr>
-        <w:t xml:space="preserve"> chọn</w:t>
-      </w:r>
-      <w:r>
-        <w:rPr>
-          <w:color w:val="000000"/>
-          <w:szCs w:val="28"/>
-        </w:rPr>
-        <w:t xml:space="preserve"> thư mục chứa thư mục được export. </w:t>
-      </w:r>
-      <w:r>
-        <w:rPr>
-          <w:color w:val="000000"/>
-          <w:szCs w:val="28"/>
-        </w:rPr>
-        <w:t>Sau khi chọn thư mục lưu người dùng bấm Ok để hoàn tất.</w:t>
-      </w:r>
     </w:p>
     <w:p/>
     <w:sectPr>
@@ -5060,6 +5101,7 @@
   <w:style w:type="character" w:default="1" w:styleId="DefaultParagraphFont">
     <w:name w:val="Default Paragraph Font"/>
     <w:uiPriority w:val="1"/>
+    <w:semiHidden/>
     <w:unhideWhenUsed/>
   </w:style>
   <w:style w:type="table" w:default="1" w:styleId="TableNormal">
@@ -5669,6 +5711,7 @@
   <w:style w:type="character" w:default="1" w:styleId="DefaultParagraphFont">
     <w:name w:val="Default Paragraph Font"/>
     <w:uiPriority w:val="1"/>
+    <w:semiHidden/>
     <w:unhideWhenUsed/>
   </w:style>
   <w:style w:type="table" w:default="1" w:styleId="TableNormal">
@@ -6301,7 +6344,7 @@
 </file>
 
 <file path=customXml/itemProps1.xml><?xml version="1.0" encoding="utf-8"?>
-<ds:datastoreItem xmlns:ds="http://schemas.openxmlformats.org/officeDocument/2006/customXml" ds:itemID="{48ECE990-430B-4182-B49D-EDE7B7B278EA}">
+<ds:datastoreItem xmlns:ds="http://schemas.openxmlformats.org/officeDocument/2006/customXml" ds:itemID="{3C032DF4-97D8-44D1-B04C-205A1A61CC05}">
   <ds:schemaRefs>
     <ds:schemaRef ds:uri="http://schemas.openxmlformats.org/officeDocument/2006/bibliography"/>
   </ds:schemaRefs>

</xml_diff>

<commit_message>
Thangtn: Cập nhật lần 7 báo cáo phần mềm phiên bản.Hoàn thành Phiên bản 1
</commit_message>
<xml_diff>
--- a/docs/Báo cáo phần mềm quản lý phiên bản/Báo cáo sử dụng phần mềm quản lý phiên bản.docx
+++ b/docs/Báo cáo phần mềm quản lý phiên bản/Báo cáo sử dụng phần mềm quản lý phiên bản.docx
@@ -1908,6 +1908,12 @@
     </w:p>
     <w:p>
       <w:pPr>
+        <w:ind w:left="0"/>
+        <w:jc w:val="center"/>
+      </w:pPr>
+    </w:p>
+    <w:p>
+      <w:pPr>
         <w:pStyle w:val="ListParagraph"/>
         <w:numPr>
           <w:ilvl w:val="1"/>
@@ -1916,7 +1922,7 @@
         <w:outlineLvl w:val="2"/>
       </w:pPr>
       <w:r>
-        <w:t>Update</w:t>
+        <w:t>Add file, folder vào dự án Subversion</w:t>
       </w:r>
     </w:p>
     <w:p>
@@ -1924,42 +1930,43 @@
         <w:ind w:left="0"/>
       </w:pPr>
       <w:r>
-        <w:t>Để cập nhật các file do các thành viên khác đưa lên server, người dùng có thể sử dụng chức năng “Update” để câp nhật các file này về máy tính của mình.</w:t>
-      </w:r>
-    </w:p>
-    <w:p>
-      <w:pPr>
-        <w:ind w:left="0"/>
-      </w:pPr>
-      <w:r>
-        <w:t xml:space="preserve">Để sử dụng chức năng này, người dùng bấm chuột phải vào thư mục hoặc file nằm trong thư mục gốc(bao gồm cả thư mục gốc) đã đồng bộ với Google Code </w:t>
-      </w:r>
-      <w:r>
-        <w:lastRenderedPageBreak/>
-        <w:t>(Phần 2.1)</w:t>
-      </w:r>
-      <w:r>
-        <w:t>. Sau đó chọn “</w:t>
+        <w:t>Sau khi đã Checkout dự án với Subve</w:t>
+      </w:r>
+      <w:r>
+        <w:t>r</w:t>
+      </w:r>
+      <w:r>
+        <w:t>sion</w:t>
+      </w:r>
+      <w:r>
+        <w:t>, người dùng có thể add file hoặc folder bằng cách bấm chuột phả</w:t>
+      </w:r>
+      <w:r>
+        <w:t>i vào file/folder đó chọn “</w:t>
       </w:r>
       <w:r>
         <w:rPr>
           <w:b/>
         </w:rPr>
-        <w:t>SVN Update</w:t>
-      </w:r>
-      <w:r>
-        <w:t>”</w:t>
+        <w:t>TortoiseSVN →</w:t>
+      </w:r>
+      <w:r>
+        <w:rPr>
+          <w:b/>
+        </w:rPr>
+        <w:t xml:space="preserve"> Add” </w:t>
       </w:r>
       <w:r>
         <w:rPr>
           <w:noProof/>
           <w:lang w:eastAsia="en-US"/>
         </w:rPr>
+        <w:lastRenderedPageBreak/>
         <w:drawing>
-          <wp:inline distT="0" distB="0" distL="0" distR="0" wp14:anchorId="2A008E16" wp14:editId="72579E02">
-            <wp:extent cx="1342857" cy="219048"/>
-            <wp:effectExtent l="0" t="0" r="0" b="0"/>
-            <wp:docPr id="13" name="Picture 13"/>
+          <wp:inline distT="0" distB="0" distL="0" distR="0" wp14:anchorId="54E11F1E" wp14:editId="7D10947E">
+            <wp:extent cx="761905" cy="209524"/>
+            <wp:effectExtent l="0" t="0" r="635" b="635"/>
+            <wp:docPr id="25" name="Picture 25"/>
             <wp:cNvGraphicFramePr>
               <a:graphicFrameLocks xmlns:a="http://schemas.openxmlformats.org/drawingml/2006/main" noChangeAspect="1"/>
             </wp:cNvGraphicFramePr>
@@ -1979,7 +1986,7 @@
                   <pic:spPr>
                     <a:xfrm>
                       <a:off x="0" y="0"/>
-                      <a:ext cx="1342857" cy="219048"/>
+                      <a:ext cx="761905" cy="209524"/>
                     </a:xfrm>
                     <a:prstGeom prst="rect">
                       <a:avLst/>
@@ -1992,25 +1999,13 @@
         </w:drawing>
       </w:r>
       <w:r>
-        <w:t xml:space="preserve"> để thực hiện chức năng này. Khi bấm chọn chức năng này, toàn bộ các file, thư mục đã được thêm hoặc chỉnh sửa bởi các thành viên khác sẽ được cập nhật về máy tính.</w:t>
-      </w:r>
-    </w:p>
-    <w:p>
-      <w:pPr>
-        <w:ind w:left="0"/>
-      </w:pPr>
-      <w:r>
         <w:rPr>
           <w:b/>
-          <w:color w:val="FF0000"/>
-        </w:rPr>
-        <w:t>Chú ý</w:t>
-      </w:r>
-      <w:r>
-        <w:t xml:space="preserve">: Trước mỗi ngày làm việc, nền update một lần để </w:t>
-      </w:r>
-      <w:r>
-        <w:t>luôn cập nhật phiên bản mới nhất của các file.</w:t>
+        </w:rPr>
+        <w:t xml:space="preserve">. </w:t>
+      </w:r>
+      <w:r>
+        <w:t xml:space="preserve"> Lúc này ,các file và folder sẽ được thêm vào dự án. Người dùng đồng bộ hóa các file, folder với server bằng cách sử dụng chức năng commit(phần 2.4)</w:t>
       </w:r>
     </w:p>
     <w:p>
@@ -2023,7 +2018,7 @@
         <w:outlineLvl w:val="2"/>
       </w:pPr>
       <w:r>
-        <w:t>Commit</w:t>
+        <w:t>Update</w:t>
       </w:r>
     </w:p>
     <w:p>
@@ -2031,7 +2026,7 @@
         <w:ind w:left="0"/>
       </w:pPr>
       <w:r>
-        <w:t>Để đưa một file hay  thư mục do người dùng tạo ra hoặc chỉnh sửa lên server, người dùng sẽ phải sử dụng chức năng Commit.</w:t>
+        <w:t>Để cập nhật các file do các thành viên khác đưa lên server, người dùng có thể sử dụng chức năng “Update” để câp nhật các file này về máy tính của mình.</w:t>
       </w:r>
     </w:p>
     <w:p>
@@ -2039,19 +2034,19 @@
         <w:ind w:left="0"/>
       </w:pPr>
       <w:r>
-        <w:t>Để sử dụng chức năng này, người dùng bấm chuột phải lên file hoặc folder hoặc nếu người dùng muốn đưa tất cả các file do mình tao ra lên server, người dùng có thể bấm phải chuột vào thư mục gốc của dự án đã đồng bộ với GoogleCode và chọn “</w:t>
+        <w:t>Để sử dụng chức năng này, người dùng bấm chuột phải vào thư mục hoặc file nằm trong thư mục gốc(bao gồm cả thư mục gốc) đã đồng bộ với Google Code (Phần 2.1)</w:t>
+      </w:r>
+      <w:r>
+        <w:t>. Sau đó chọn “</w:t>
       </w:r>
       <w:r>
         <w:rPr>
           <w:b/>
         </w:rPr>
-        <w:t>SVN Commit</w:t>
+        <w:t>SVN Update</w:t>
       </w:r>
       <w:r>
         <w:t>”</w:t>
-      </w:r>
-      <w:r>
-        <w:t xml:space="preserve"> </w:t>
       </w:r>
       <w:r>
         <w:rPr>
@@ -2059,10 +2054,10 @@
           <w:lang w:eastAsia="en-US"/>
         </w:rPr>
         <w:drawing>
-          <wp:inline distT="0" distB="0" distL="0" distR="0" wp14:anchorId="26559F86" wp14:editId="3DD5A7A1">
-            <wp:extent cx="1123810" cy="228571"/>
-            <wp:effectExtent l="0" t="0" r="635" b="635"/>
-            <wp:docPr id="14" name="Picture 14"/>
+          <wp:inline distT="0" distB="0" distL="0" distR="0" wp14:anchorId="2A008E16" wp14:editId="72579E02">
+            <wp:extent cx="1342857" cy="219048"/>
+            <wp:effectExtent l="0" t="0" r="0" b="0"/>
+            <wp:docPr id="13" name="Picture 13"/>
             <wp:cNvGraphicFramePr>
               <a:graphicFrameLocks xmlns:a="http://schemas.openxmlformats.org/drawingml/2006/main" noChangeAspect="1"/>
             </wp:cNvGraphicFramePr>
@@ -2082,7 +2077,7 @@
                   <pic:spPr>
                     <a:xfrm>
                       <a:off x="0" y="0"/>
-                      <a:ext cx="1123810" cy="228571"/>
+                      <a:ext cx="1342857" cy="219048"/>
                     </a:xfrm>
                     <a:prstGeom prst="rect">
                       <a:avLst/>
@@ -2095,54 +2090,27 @@
         </w:drawing>
       </w:r>
       <w:r>
-        <w:t xml:space="preserve">. Lúc này toàn bộ các file , folder do người dùng tạo ra sẽ được đưa lên server (trong trường hợp nếu không xảy ra xung đột </w:t>
-      </w:r>
-      <w:r>
-        <w:t>khi</w:t>
-      </w:r>
-      <w:r>
-        <w:t xml:space="preserve"> có thành viên khác cũng commit lên server file khác cùng tên – trường hợp này sẽ nói ph</w:t>
-      </w:r>
-      <w:r>
-        <w:t>ầ</w:t>
-      </w:r>
-      <w:r>
-        <w:t>n sau – C</w:t>
-      </w:r>
-      <w:r>
-        <w:t>onflict</w:t>
-      </w:r>
-      <w:r>
-        <w:t>)</w:t>
-      </w:r>
-      <w:r>
-        <w:t>.</w:t>
-      </w:r>
-      <w:r>
-        <w:t xml:space="preserve"> Sau khi đã commit lên server, các file sẽ có biểu tượng </w:t>
-      </w:r>
-      <w:r>
-        <w:t xml:space="preserve">check </w:t>
-      </w:r>
-      <w:r>
-        <w:t xml:space="preserve">như hình sau: </w:t>
+        <w:t xml:space="preserve"> để thực hiện chức năng này. Khi bấm chọn chức năng này, toàn bộ các file, thư mục đã được thêm hoặc chỉnh sửa bởi các thành viên khác sẽ được cập nhật về máy tính.</w:t>
       </w:r>
     </w:p>
     <w:p>
       <w:pPr>
         <w:ind w:left="0"/>
-        <w:jc w:val="center"/>
-      </w:pPr>
+      </w:pPr>
+      <w:r>
+        <w:t xml:space="preserve">Mặc đinh khi sử dụng update, người dùng sẽ được cập nhật phiên bản tài liệu mới nhất trên server, tuy nhiên nếu người dung muốn cập nhật lại một phiên bản trước đó, người dùng có thể sử dụng chức năng “Update to Revision” </w:t>
+      </w:r>
+      <w:bookmarkStart w:id="0" w:name="_GoBack"/>
       <w:r>
         <w:rPr>
           <w:noProof/>
           <w:lang w:eastAsia="en-US"/>
         </w:rPr>
         <w:drawing>
-          <wp:inline distT="0" distB="0" distL="0" distR="0" wp14:anchorId="488C9E0F" wp14:editId="559885BB">
-            <wp:extent cx="2180953" cy="1095238"/>
-            <wp:effectExtent l="0" t="0" r="0" b="0"/>
-            <wp:docPr id="18" name="Picture 18"/>
+          <wp:inline distT="0" distB="0" distL="0" distR="0" wp14:anchorId="7A696A9A" wp14:editId="5803CEE6">
+            <wp:extent cx="1466667" cy="228571"/>
+            <wp:effectExtent l="0" t="0" r="635" b="635"/>
+            <wp:docPr id="26" name="Picture 26"/>
             <wp:cNvGraphicFramePr>
               <a:graphicFrameLocks xmlns:a="http://schemas.openxmlformats.org/drawingml/2006/main" noChangeAspect="1"/>
             </wp:cNvGraphicFramePr>
@@ -2162,7 +2130,7 @@
                   <pic:spPr>
                     <a:xfrm>
                       <a:off x="0" y="0"/>
-                      <a:ext cx="2180953" cy="1095238"/>
+                      <a:ext cx="1466667" cy="228571"/>
                     </a:xfrm>
                     <a:prstGeom prst="rect">
                       <a:avLst/>
@@ -2174,133 +2142,74 @@
           </wp:inline>
         </w:drawing>
       </w:r>
+      <w:bookmarkEnd w:id="0"/>
+      <w:r>
+        <w:t xml:space="preserve"> </w:t>
+      </w:r>
+      <w:r>
+        <w:t xml:space="preserve">bằng cách bấm chuột phải chọn </w:t>
+      </w:r>
+      <w:r>
+        <w:t>“</w:t>
+      </w:r>
+      <w:r>
+        <w:rPr>
+          <w:b/>
+        </w:rPr>
+        <w:t>TortoiseSVN →</w:t>
+      </w:r>
+      <w:r>
+        <w:rPr>
+          <w:b/>
+        </w:rPr>
+        <w:t xml:space="preserve"> </w:t>
+      </w:r>
+      <w:r>
+        <w:rPr>
+          <w:b/>
+        </w:rPr>
+        <w:t>Update to Revision</w:t>
+      </w:r>
+      <w:r>
+        <w:rPr>
+          <w:b/>
+        </w:rPr>
+        <w:t>…</w:t>
+      </w:r>
+      <w:r>
+        <w:rPr>
+          <w:b/>
+        </w:rPr>
+        <w:t>”</w:t>
+      </w:r>
+      <w:r>
+        <w:rPr>
+          <w:b/>
+        </w:rPr>
+        <w:t xml:space="preserve"> </w:t>
+      </w:r>
+      <w:r>
+        <w:t xml:space="preserve">lúc này sẽ có một màn hình hiển thị </w:t>
+      </w:r>
+      <w:r>
+        <w:t>để người dùng nhập phiên bản muốn cập nhật. sau khi chọn phiên bản, người dùng bấm Ok để tiến hành cập nhật về phiên bản đã chọn.</w:t>
+      </w:r>
     </w:p>
     <w:p>
       <w:pPr>
         <w:ind w:left="0"/>
-      </w:pPr>
-      <w:r>
-        <w:rPr>
-          <w:b/>
-          <w:color w:val="FF0000"/>
-        </w:rPr>
-        <w:t>Chú ý:</w:t>
-      </w:r>
-      <w:r>
-        <w:rPr>
-          <w:color w:val="FF0000"/>
-        </w:rPr>
-        <w:t xml:space="preserve"> </w:t>
-      </w:r>
-      <w:r>
-        <w:t>Sau mỗi ngày làm việc, nên commit toàn bộ công việc của mình lên server để tránh mất dữ liệu và để các thành viên khác có thể cập nhật phiên bản mới nhất vào ngày làm việc tiếp theo.</w:t>
-      </w:r>
-    </w:p>
-    <w:p>
-      <w:pPr>
-        <w:pStyle w:val="ListParagraph"/>
-        <w:numPr>
-          <w:ilvl w:val="1"/>
-          <w:numId w:val="5"/>
-        </w:numPr>
-        <w:outlineLvl w:val="2"/>
-      </w:pPr>
-      <w:r>
-        <w:t xml:space="preserve">Giải pháp </w:t>
-      </w:r>
-      <w:r>
-        <w:rPr>
-          <w:lang w:val="pt-BR"/>
-        </w:rPr>
-        <w:t>Lock-Modify-Unlock</w:t>
-      </w:r>
-    </w:p>
-    <w:p>
-      <w:pPr>
-        <w:ind w:left="0"/>
-      </w:pPr>
-      <w:r>
-        <w:t>Khi các thành viên trong đ</w:t>
-      </w:r>
-      <w:r>
-        <w:t>ộ</w:t>
-      </w:r>
-      <w:r>
-        <w:t xml:space="preserve">i dụ án cùng cập nhật nội dung 1 file, việc xảy ra xung đột giữa các thành viên là không thể tránh khỏi. Vì vậy Subversion đưa ra </w:t>
-      </w:r>
-      <w:r>
-        <w:lastRenderedPageBreak/>
-        <w:t xml:space="preserve">giải pháp để tránh xung đột giữa các thành viên là sử dụng giải pháp </w:t>
-      </w:r>
-      <w:r>
-        <w:rPr>
-          <w:lang w:val="pt-BR"/>
-        </w:rPr>
-        <w:t>Lock-Modify-Unlock</w:t>
-      </w:r>
-      <w:r>
-        <w:rPr>
-          <w:lang w:val="pt-BR"/>
-        </w:rPr>
-        <w:t xml:space="preserve"> – nghĩa là tại 1 thời điểm, chỉ có 1 thành viên được phép chỉnh sửa file đó.</w:t>
-      </w:r>
-      <w:r>
-        <w:rPr>
-          <w:lang w:val="pt-BR"/>
-        </w:rPr>
-        <w:t xml:space="preserve"> Thực hiện theo giải pháp này người dùng cần làm theo trình tự: Khóa file cần chỉnh sửa(Lock) – cập nhật nội dung file cần chỉnh sửa( Modify) – Mở khóa file sau khi đã thực hiện xong phần công việc của mình( Unlock).</w:t>
-      </w:r>
-    </w:p>
-    <w:p>
-      <w:pPr>
-        <w:pStyle w:val="ListParagraph"/>
-        <w:numPr>
-          <w:ilvl w:val="0"/>
-          <w:numId w:val="10"/>
-        </w:numPr>
-        <w:outlineLvl w:val="3"/>
-      </w:pPr>
-      <w:r>
-        <w:t>Lock</w:t>
-      </w:r>
-    </w:p>
-    <w:p>
-      <w:pPr>
-        <w:ind w:left="0"/>
-      </w:pPr>
-      <w:r>
-        <w:t>Khi người dùng chỉ muốn chỉ bản thân làm việc với 1 file hoặc folder nào đó mà các thành viên khác không thể sử dụng được khi người dùng đang làm việc, người dùng có thể sử dụng chức năng Lock.</w:t>
-      </w:r>
-    </w:p>
-    <w:p>
-      <w:pPr>
-        <w:ind w:left="0"/>
-      </w:pPr>
-      <w:r>
-        <w:t>Để sử dụng chức năng này người dùng bấm phải chuột vào file hoặc folder cần khóa.</w:t>
-      </w:r>
-      <w:r>
-        <w:t xml:space="preserve"> Sau đó, chọn menu “</w:t>
-      </w:r>
-      <w:r>
-        <w:rPr>
-          <w:b/>
-        </w:rPr>
-        <w:t>TortoiseSNV</w:t>
-      </w:r>
-      <w:r>
-        <w:t xml:space="preserve">” </w:t>
-      </w:r>
+        <w:jc w:val="center"/>
+      </w:pPr>
       <w:r>
         <w:rPr>
           <w:noProof/>
           <w:lang w:eastAsia="en-US"/>
         </w:rPr>
         <w:drawing>
-          <wp:inline distT="0" distB="0" distL="0" distR="0" wp14:anchorId="574F406E" wp14:editId="1667B293">
-            <wp:extent cx="1847619" cy="200000"/>
-            <wp:effectExtent l="0" t="0" r="635" b="0"/>
-            <wp:docPr id="15" name="Picture 15"/>
+          <wp:inline distT="0" distB="0" distL="0" distR="0" wp14:anchorId="64A4D7DD" wp14:editId="72FDF348">
+            <wp:extent cx="3514286" cy="1219048"/>
+            <wp:effectExtent l="0" t="0" r="0" b="635"/>
+            <wp:docPr id="27" name="Picture 27"/>
             <wp:cNvGraphicFramePr>
               <a:graphicFrameLocks xmlns:a="http://schemas.openxmlformats.org/drawingml/2006/main" noChangeAspect="1"/>
             </wp:cNvGraphicFramePr>
@@ -2320,7 +2229,7 @@
                   <pic:spPr>
                     <a:xfrm>
                       <a:off x="0" y="0"/>
-                      <a:ext cx="1847619" cy="200000"/>
+                      <a:ext cx="3514286" cy="1219048"/>
                     </a:xfrm>
                     <a:prstGeom prst="rect">
                       <a:avLst/>
@@ -2332,17 +2241,65 @@
           </wp:inline>
         </w:drawing>
       </w:r>
-      <w:r>
-        <w:t xml:space="preserve"> Lúc này một menu sẽ hiển thị, người dùng bấm chọn “</w:t>
-      </w:r>
+    </w:p>
+    <w:p>
+      <w:pPr>
+        <w:ind w:left="0"/>
+      </w:pPr>
       <w:r>
         <w:rPr>
           <w:b/>
-        </w:rPr>
-        <w:t>Get Lock</w:t>
-      </w:r>
-      <w:r>
-        <w:t xml:space="preserve">” </w:t>
+          <w:color w:val="FF0000"/>
+        </w:rPr>
+        <w:t>Chú ý</w:t>
+      </w:r>
+      <w:r>
+        <w:t xml:space="preserve">: Trước mỗi ngày làm việc, nền update một lần để </w:t>
+      </w:r>
+      <w:r>
+        <w:t>luôn cập nhật phiên bản mới nhất của các file.</w:t>
+      </w:r>
+    </w:p>
+    <w:p>
+      <w:pPr>
+        <w:pStyle w:val="ListParagraph"/>
+        <w:numPr>
+          <w:ilvl w:val="1"/>
+          <w:numId w:val="5"/>
+        </w:numPr>
+        <w:outlineLvl w:val="2"/>
+      </w:pPr>
+      <w:r>
+        <w:t>Commit</w:t>
+      </w:r>
+    </w:p>
+    <w:p>
+      <w:pPr>
+        <w:ind w:left="0"/>
+      </w:pPr>
+      <w:r>
+        <w:t>Để đưa một file hay  thư mục do người dùng tạo ra hoặc chỉnh sửa lên server, người dùng sẽ phải sử dụng chức năng Commit.</w:t>
+      </w:r>
+    </w:p>
+    <w:p>
+      <w:pPr>
+        <w:ind w:left="0"/>
+      </w:pPr>
+      <w:r>
+        <w:lastRenderedPageBreak/>
+        <w:t>Để sử dụng chức năng này, người dùng bấm chuột phải lên file hoặc folder hoặc nếu người dùng muốn đưa tất cả các file do mình tao ra lên server, người dùng có thể bấm phải chuột vào thư mục gốc của dự án đã đồng bộ với GoogleCode và chọn “</w:t>
+      </w:r>
+      <w:r>
+        <w:rPr>
+          <w:b/>
+        </w:rPr>
+        <w:t>SVN Commit</w:t>
+      </w:r>
+      <w:r>
+        <w:t>”</w:t>
+      </w:r>
+      <w:r>
+        <w:t xml:space="preserve"> </w:t>
       </w:r>
       <w:r>
         <w:rPr>
@@ -2350,10 +2307,10 @@
           <w:lang w:eastAsia="en-US"/>
         </w:rPr>
         <w:drawing>
-          <wp:inline distT="0" distB="0" distL="0" distR="0" wp14:anchorId="233A797C" wp14:editId="155359D9">
-            <wp:extent cx="1028571" cy="257143"/>
-            <wp:effectExtent l="0" t="0" r="635" b="0"/>
-            <wp:docPr id="16" name="Picture 16"/>
+          <wp:inline distT="0" distB="0" distL="0" distR="0" wp14:anchorId="26559F86" wp14:editId="3DD5A7A1">
+            <wp:extent cx="1123810" cy="228571"/>
+            <wp:effectExtent l="0" t="0" r="635" b="635"/>
+            <wp:docPr id="14" name="Picture 14"/>
             <wp:cNvGraphicFramePr>
               <a:graphicFrameLocks xmlns:a="http://schemas.openxmlformats.org/drawingml/2006/main" noChangeAspect="1"/>
             </wp:cNvGraphicFramePr>
@@ -2373,7 +2330,7 @@
                   <pic:spPr>
                     <a:xfrm>
                       <a:off x="0" y="0"/>
-                      <a:ext cx="1028571" cy="257143"/>
+                      <a:ext cx="1123810" cy="228571"/>
                     </a:xfrm>
                     <a:prstGeom prst="rect">
                       <a:avLst/>
@@ -2386,30 +2343,51 @@
         </w:drawing>
       </w:r>
       <w:r>
-        <w:t xml:space="preserve"> để thực hiện khóa file hoặc folder lại.</w:t>
-      </w:r>
-      <w:r>
-        <w:t xml:space="preserve"> Khi đó một màn hình </w:t>
-      </w:r>
-      <w:r>
-        <w:t>hiển</w:t>
-      </w:r>
-      <w:r>
-        <w:t xml:space="preserve"> thị, người dùng có thể nhập nội dung ghi chú lý do khóa hoặc bỏ t</w:t>
-      </w:r>
-      <w:r>
-        <w:t>rố</w:t>
-      </w:r>
-      <w:r>
-        <w:t>ng và bấm OK để xác nhận:</w:t>
+        <w:t xml:space="preserve">. Lúc này toàn bộ các file , folder do người dùng tạo ra sẽ được đưa lên server (trong trường hợp nếu không xảy ra xung đột </w:t>
+      </w:r>
+      <w:r>
+        <w:t>khi</w:t>
+      </w:r>
+      <w:r>
+        <w:t xml:space="preserve"> có thành viên khác cũng commit lên server file khác cùng tên – trường hợp này sẽ nói ph</w:t>
+      </w:r>
+      <w:r>
+        <w:t>ầ</w:t>
+      </w:r>
+      <w:r>
+        <w:t>n sau – C</w:t>
+      </w:r>
+      <w:r>
+        <w:t>onflict</w:t>
+      </w:r>
+      <w:r>
+        <w:t>)</w:t>
+      </w:r>
+      <w:r>
+        <w:t>.</w:t>
+      </w:r>
+      <w:r>
+        <w:t>Người dùng có thể add file hoặc folder bằng cách sử dụng commit toàn bộ thư mục cha chứa các file hoặc thư mục cần thêm, yêu cầu thư mục cha này đã được commit trước đó.</w:t>
       </w:r>
     </w:p>
     <w:p>
       <w:pPr>
         <w:ind w:left="0"/>
-        <w:rPr>
-          <w:b/>
-        </w:rPr>
+      </w:pPr>
+      <w:r>
+        <w:t xml:space="preserve">Sau khi đã commit lên server, các file sẽ có biểu tượng </w:t>
+      </w:r>
+      <w:r>
+        <w:t xml:space="preserve">check </w:t>
+      </w:r>
+      <w:r>
+        <w:t xml:space="preserve">như hình sau: </w:t>
+      </w:r>
+    </w:p>
+    <w:p>
+      <w:pPr>
+        <w:ind w:left="0"/>
+        <w:jc w:val="center"/>
       </w:pPr>
       <w:r>
         <w:rPr>
@@ -2417,10 +2395,10 @@
           <w:lang w:eastAsia="en-US"/>
         </w:rPr>
         <w:drawing>
-          <wp:inline distT="0" distB="0" distL="0" distR="0" wp14:anchorId="39AA9E78" wp14:editId="618E23C1">
-            <wp:extent cx="4485736" cy="3010619"/>
+          <wp:inline distT="0" distB="0" distL="0" distR="0" wp14:anchorId="488C9E0F" wp14:editId="559885BB">
+            <wp:extent cx="2180953" cy="1095238"/>
             <wp:effectExtent l="0" t="0" r="0" b="0"/>
-            <wp:docPr id="17" name="Picture 17"/>
+            <wp:docPr id="18" name="Picture 18"/>
             <wp:cNvGraphicFramePr>
               <a:graphicFrameLocks xmlns:a="http://schemas.openxmlformats.org/drawingml/2006/main" noChangeAspect="1"/>
             </wp:cNvGraphicFramePr>
@@ -2440,7 +2418,7 @@
                   <pic:spPr>
                     <a:xfrm>
                       <a:off x="0" y="0"/>
-                      <a:ext cx="4485715" cy="3010605"/>
+                      <a:ext cx="2180953" cy="1095238"/>
                     </a:xfrm>
                     <a:prstGeom prst="rect">
                       <a:avLst/>
@@ -2458,7 +2436,39 @@
         <w:ind w:left="0"/>
       </w:pPr>
       <w:r>
-        <w:t>Khi người dùng khóa file lại thì các thành viên khác chỉ có thể đọc nội dung file chứ không thể chỉnh sửa bất cứ nội dung nào trong file.</w:t>
+        <w:rPr>
+          <w:b/>
+          <w:color w:val="FF0000"/>
+        </w:rPr>
+        <w:t>Chú ý:</w:t>
+      </w:r>
+      <w:r>
+        <w:rPr>
+          <w:color w:val="FF0000"/>
+        </w:rPr>
+        <w:t xml:space="preserve"> </w:t>
+      </w:r>
+      <w:r>
+        <w:t>Sau mỗi ngày làm việc, nên commit toàn bộ công việc của mình lên server để tránh mất dữ liệu và để các thành viên khác có thể cập nhật phiên bản mới nhất vào ngày làm việc tiếp theo.</w:t>
+      </w:r>
+    </w:p>
+    <w:p>
+      <w:pPr>
+        <w:pStyle w:val="ListParagraph"/>
+        <w:numPr>
+          <w:ilvl w:val="1"/>
+          <w:numId w:val="5"/>
+        </w:numPr>
+        <w:outlineLvl w:val="2"/>
+      </w:pPr>
+      <w:r>
+        <w:t xml:space="preserve">Giải pháp </w:t>
+      </w:r>
+      <w:r>
+        <w:rPr>
+          <w:lang w:val="pt-BR"/>
+        </w:rPr>
+        <w:t>Lock-Modify-Unlock</w:t>
       </w:r>
     </w:p>
     <w:p>
@@ -2466,23 +2476,31 @@
         <w:ind w:left="0"/>
       </w:pPr>
       <w:r>
-        <w:lastRenderedPageBreak/>
-        <w:t xml:space="preserve">Để xem các file đang bị khóa trrong dự án người dùng có thể bấm chọn </w:t>
-      </w:r>
-      <w:r>
-        <w:rPr>
-          <w:b/>
-        </w:rPr>
-        <w:t>TortoiseSVN → Check for Modifications...</w:t>
-      </w:r>
-      <w:r>
-        <w:rPr>
-          <w:b/>
-        </w:rPr>
-        <w:t xml:space="preserve"> </w:t>
-      </w:r>
-      <w:r>
-        <w:t xml:space="preserve"> các file bị khóa sẽ có biểu tượng khóa màu vàng.</w:t>
+        <w:t>Khi các thành viên trong đ</w:t>
+      </w:r>
+      <w:r>
+        <w:t>ộ</w:t>
+      </w:r>
+      <w:r>
+        <w:t xml:space="preserve">i dụ án cùng cập nhật nội dung 1 file, việc xảy ra xung đột giữa các thành viên là không thể tránh khỏi. Vì vậy Subversion đưa ra giải pháp để tránh xung đột giữa các thành viên là sử dụng giải pháp </w:t>
+      </w:r>
+      <w:r>
+        <w:rPr>
+          <w:lang w:val="pt-BR"/>
+        </w:rPr>
+        <w:t>Lock-Modify-Unlock</w:t>
+      </w:r>
+      <w:r>
+        <w:rPr>
+          <w:lang w:val="pt-BR"/>
+        </w:rPr>
+        <w:t xml:space="preserve"> – nghĩa là tại 1 thời điểm, chỉ có 1 thành viên được phép chỉnh sửa file đó.</w:t>
+      </w:r>
+      <w:r>
+        <w:rPr>
+          <w:lang w:val="pt-BR"/>
+        </w:rPr>
+        <w:t xml:space="preserve"> Thực hiện theo giải pháp này người dùng cần làm theo trình tự: Khóa file cần chỉnh sửa(Lock) – cập nhật nội dung file cần chỉnh sửa( Modify) – Mở khóa file sau khi đã thực hiện xong phần công việc của mình( Unlock).</w:t>
       </w:r>
     </w:p>
     <w:p>
@@ -2495,10 +2513,7 @@
         <w:outlineLvl w:val="3"/>
       </w:pPr>
       <w:r>
-        <w:t>Unlock</w:t>
-      </w:r>
-      <w:r>
-        <w:t xml:space="preserve"> - Release Lock</w:t>
+        <w:t>Lock</w:t>
       </w:r>
     </w:p>
     <w:p>
@@ -2506,7 +2521,8 @@
         <w:ind w:left="0"/>
       </w:pPr>
       <w:r>
-        <w:t>Chức năng được sử dụng để mở khóa khi đã làm việc xong với file hoặc thư mục mà trước đó người dùng đã khóa.</w:t>
+        <w:lastRenderedPageBreak/>
+        <w:t>Khi người dùng chỉ muốn chỉ bản thân làm việc với 1 file hoặc folder nào đó mà các thành viên khác không thể sử dụng được khi người dùng đang làm việc, người dùng có thể sử dụng chức năng Lock.</w:t>
       </w:r>
     </w:p>
     <w:p>
@@ -2514,13 +2530,10 @@
         <w:ind w:left="0"/>
       </w:pPr>
       <w:r>
-        <w:t>Để sử dụng chức năng này</w:t>
-      </w:r>
-      <w:r>
-        <w:t xml:space="preserve"> </w:t>
-      </w:r>
-      <w:r>
-        <w:t>người dùng bấm phải chuột vào file hoặc folder cần khóa. Sau đó, chọn menu “</w:t>
+        <w:t>Để sử dụng chức năng này người dùng bấm phải chuột vào file hoặc folder cần khóa.</w:t>
+      </w:r>
+      <w:r>
+        <w:t xml:space="preserve"> Sau đó, chọn menu “</w:t>
       </w:r>
       <w:r>
         <w:rPr>
@@ -2529,25 +2542,7 @@
         <w:t>TortoiseSNV</w:t>
       </w:r>
       <w:r>
-        <w:t>”, sau đó chọn “</w:t>
-      </w:r>
-      <w:r>
-        <w:rPr>
-          <w:b/>
-        </w:rPr>
-        <w:t>Release</w:t>
-      </w:r>
-      <w:r>
-        <w:t xml:space="preserve"> </w:t>
-      </w:r>
-      <w:r>
-        <w:rPr>
-          <w:b/>
-        </w:rPr>
-        <w:t>Lock</w:t>
-      </w:r>
-      <w:r>
-        <w:t>”</w:t>
+        <w:t xml:space="preserve">” </w:t>
       </w:r>
       <w:r>
         <w:rPr>
@@ -2555,10 +2550,10 @@
           <w:lang w:eastAsia="en-US"/>
         </w:rPr>
         <w:drawing>
-          <wp:inline distT="0" distB="0" distL="0" distR="0" wp14:anchorId="24FE8BDD" wp14:editId="54487493">
-            <wp:extent cx="1304762" cy="171429"/>
-            <wp:effectExtent l="0" t="0" r="0" b="635"/>
-            <wp:docPr id="19" name="Picture 19"/>
+          <wp:inline distT="0" distB="0" distL="0" distR="0" wp14:anchorId="574F406E" wp14:editId="1667B293">
+            <wp:extent cx="1847619" cy="200000"/>
+            <wp:effectExtent l="0" t="0" r="635" b="0"/>
+            <wp:docPr id="15" name="Picture 15"/>
             <wp:cNvGraphicFramePr>
               <a:graphicFrameLocks xmlns:a="http://schemas.openxmlformats.org/drawingml/2006/main" noChangeAspect="1"/>
             </wp:cNvGraphicFramePr>
@@ -2578,7 +2573,7 @@
                   <pic:spPr>
                     <a:xfrm>
                       <a:off x="0" y="0"/>
-                      <a:ext cx="1304762" cy="171429"/>
+                      <a:ext cx="1847619" cy="200000"/>
                     </a:xfrm>
                     <a:prstGeom prst="rect">
                       <a:avLst/>
@@ -2591,260 +2586,27 @@
         </w:drawing>
       </w:r>
       <w:r>
-        <w:t xml:space="preserve">. </w:t>
-      </w:r>
-    </w:p>
-    <w:p>
-      <w:pPr>
-        <w:ind w:left="0"/>
-      </w:pPr>
-      <w:r>
-        <w:t>Trong trường hợp thành viên khác đã khóa file để chỉnh sửa hoặc đã chỉnh sửa xong file đó nhưng vẫn không mở khóa file. Người dùng có thể sử dụng chức năng “Steal Lock” để phá khóa file đó. Người dùng sử dụng chức năng này bằng cách bấm vào menu “</w:t>
+        <w:t xml:space="preserve"> Lúc này một menu sẽ hiển thị, người dùng bấm chọn “</w:t>
       </w:r>
       <w:r>
         <w:rPr>
           <w:b/>
         </w:rPr>
-        <w:t>Steal Lock</w:t>
-      </w:r>
-      <w:r>
-        <w:t>” trrong danh sách chức năng của Subversion</w:t>
-      </w:r>
-    </w:p>
-    <w:p>
-      <w:pPr>
-        <w:pStyle w:val="ListParagraph"/>
-        <w:numPr>
-          <w:ilvl w:val="1"/>
-          <w:numId w:val="5"/>
-        </w:numPr>
-        <w:outlineLvl w:val="2"/>
-        <w:rPr>
-          <w:lang w:val="pt-BR"/>
-        </w:rPr>
-      </w:pPr>
-      <w:r>
-        <w:t xml:space="preserve">Giải pháp </w:t>
-      </w:r>
-      <w:r>
-        <w:rPr>
-          <w:lang w:val="pt-BR"/>
-        </w:rPr>
-        <w:t>Copy-Modify-Merge</w:t>
-      </w:r>
-    </w:p>
-    <w:p>
-      <w:pPr>
-        <w:ind w:left="0" w:firstLine="360"/>
-        <w:rPr>
-          <w:lang w:val="pt-BR"/>
-        </w:rPr>
-      </w:pPr>
-      <w:r>
-        <w:t xml:space="preserve">Ngoài giải pháp </w:t>
-      </w:r>
-      <w:r>
-        <w:rPr>
-          <w:lang w:val="pt-BR"/>
-        </w:rPr>
-        <w:t>Lock-Modify-Unlock</w:t>
-      </w:r>
-      <w:r>
-        <w:rPr>
-          <w:lang w:val="pt-BR"/>
-        </w:rPr>
-        <w:t xml:space="preserve">, để giải quyết xung đột giữa các thành viên, Subversion còn cung cấp 1 giải pháp khác là </w:t>
-      </w:r>
-      <w:r>
-        <w:rPr>
-          <w:lang w:val="pt-BR"/>
-        </w:rPr>
-        <w:t>Copy-Modify-Merge</w:t>
-      </w:r>
-      <w:r>
-        <w:rPr>
-          <w:lang w:val="pt-BR"/>
-        </w:rPr>
-        <w:t>.</w:t>
-      </w:r>
-      <w:r>
-        <w:rPr>
-          <w:lang w:val="pt-BR"/>
-        </w:rPr>
-        <w:t xml:space="preserve"> Giải pháp này hoạt động theo phương thức như sau.</w:t>
-      </w:r>
-    </w:p>
-    <w:p>
-      <w:pPr>
-        <w:ind w:left="0" w:firstLine="0"/>
-        <w:rPr>
-          <w:lang w:val="pt-BR"/>
-        </w:rPr>
-      </w:pPr>
-      <w:r>
-        <w:rPr>
-          <w:lang w:val="pt-BR"/>
-        </w:rPr>
-        <w:tab/>
-        <w:t xml:space="preserve">Giả sử thành viên A đã commit file của mình lên server , sau đó file này lại được </w:t>
-      </w:r>
-      <w:r>
-        <w:t xml:space="preserve">thành </w:t>
-      </w:r>
-      <w:r>
-        <w:rPr>
-          <w:lang w:val="pt-BR"/>
-        </w:rPr>
-        <w:t>viên A chỉnh sửa và nhân viên A lại tiếp tục committ lên server thêm 1 lần nữa. Tuy nhiên trong quá trình thành viên A chỉnh sửa vile để đưa lên lần thứ 2 thì một nhân viên B khác cũng đã update file này về và chỉnh sửa rồi commit lên trước thành viên A. Lúc này nếu thành viên A commit file của mình lên server thì sẽ làm mất các thay đổi của thành viên B, Subversion không cho phép điều này và để tránh xung đột, nó sẽ tạo ra trên máy tính của nhân viên A các phiên bản của file đó bao gồm:</w:t>
-      </w:r>
-    </w:p>
-    <w:p>
-      <w:pPr>
-        <w:ind w:left="720" w:firstLine="0"/>
-        <w:rPr>
-          <w:lang w:val="pt-BR"/>
-        </w:rPr>
-      </w:pPr>
-      <w:r>
-        <w:rPr>
-          <w:lang w:val="pt-BR"/>
-        </w:rPr>
-        <w:t>- file của nhân viên A</w:t>
-      </w:r>
-    </w:p>
-    <w:p>
-      <w:pPr>
-        <w:ind w:left="720" w:firstLine="0"/>
-        <w:rPr>
-          <w:lang w:val="pt-BR"/>
-        </w:rPr>
-      </w:pPr>
-      <w:r>
-        <w:rPr>
-          <w:lang w:val="pt-BR"/>
-        </w:rPr>
-        <w:t>- file của nhân viên B</w:t>
-      </w:r>
-    </w:p>
-    <w:p>
-      <w:pPr>
-        <w:ind w:left="720" w:firstLine="0"/>
-      </w:pPr>
-      <w:r>
-        <w:rPr>
-          <w:lang w:val="pt-BR"/>
-        </w:rPr>
-        <w:lastRenderedPageBreak/>
-        <w:t>- file đã gộp lại của cả 2 nhân viên A và B</w:t>
-      </w:r>
-    </w:p>
-    <w:p>
-      <w:pPr>
-        <w:ind w:left="0" w:firstLine="0"/>
-      </w:pPr>
-      <w:r>
-        <w:t>Lúc này thành viên A cần phải sửa lại file của mình để không làm mất nội udng đã chỉnh sửa của thành viên B</w:t>
-      </w:r>
-      <w:r>
-        <w:t>. Sau khi sửa xong thì thành viên A mới có thể commit file đã chỉnh sửa lên server.</w:t>
-      </w:r>
-    </w:p>
-    <w:p>
-      <w:pPr>
-        <w:pStyle w:val="ListParagraph"/>
-        <w:numPr>
-          <w:ilvl w:val="0"/>
-          <w:numId w:val="11"/>
-        </w:numPr>
-        <w:outlineLvl w:val="3"/>
-      </w:pPr>
-      <w:r>
-        <w:t>C</w:t>
-      </w:r>
-      <w:r>
-        <w:t>onflict</w:t>
-      </w:r>
-    </w:p>
-    <w:p>
-      <w:pPr>
-        <w:ind w:left="0" w:firstLine="360"/>
-      </w:pPr>
-      <w:r>
-        <w:t>Khi</w:t>
-      </w:r>
-      <w:r>
-        <w:t xml:space="preserve"> thự</w:t>
-      </w:r>
-      <w:r>
-        <w:t>c hiện</w:t>
-      </w:r>
-      <w:r>
-        <w:t xml:space="preserve"> commit file lên server </w:t>
-      </w:r>
-      <w:r>
-        <w:t xml:space="preserve"> có</w:t>
-      </w:r>
-      <w:r>
-        <w:t xml:space="preserve"> xảy ra</w:t>
-      </w:r>
-      <w:r>
-        <w:t xml:space="preserve"> xung đột xảy ra giữa 2 thành viên A và B.</w:t>
-      </w:r>
-      <w:r>
-        <w:t xml:space="preserve"> Các file bị xung đột sẽ có biểu tượng tam giác màu vàng ở mỗi file.</w:t>
-      </w:r>
-      <w:r>
-        <w:t xml:space="preserve"> </w:t>
-      </w:r>
-    </w:p>
-    <w:p>
-      <w:pPr>
-        <w:ind w:left="0" w:firstLine="360"/>
-      </w:pPr>
-      <w:r>
-        <w:t>Để giải quyết xung đ</w:t>
-      </w:r>
-      <w:r>
-        <w:t>ộ</w:t>
-      </w:r>
-      <w:r>
-        <w:t>t người dùng làm như sau:</w:t>
-      </w:r>
-    </w:p>
-    <w:p>
-      <w:pPr>
-        <w:ind w:left="0" w:firstLine="360"/>
-      </w:pPr>
-      <w:r>
-        <w:t>Khi xung đọt xảy ra, SVN sẽ thông báo tới người dùng file có xung đột, sau khi bấm Ok, một thông báo hiện ra người dùng bấm chọn “</w:t>
-      </w:r>
-      <w:r>
-        <w:rPr>
-          <w:b/>
-        </w:rPr>
-        <w:t>Update</w:t>
-      </w:r>
-      <w:r>
-        <w:t>”</w:t>
-      </w:r>
-      <w:r>
-        <w:t xml:space="preserve"> </w:t>
-      </w:r>
-    </w:p>
-    <w:p>
-      <w:pPr>
-        <w:ind w:left="0" w:firstLine="0"/>
-        <w:jc w:val="center"/>
-      </w:pPr>
+        <w:t>Get Lock</w:t>
+      </w:r>
+      <w:r>
+        <w:t xml:space="preserve">” </w:t>
+      </w:r>
       <w:r>
         <w:rPr>
           <w:noProof/>
+          <w:lang w:eastAsia="en-US"/>
         </w:rPr>
         <w:drawing>
-          <wp:inline distT="0" distB="0" distL="0" distR="0" wp14:anchorId="61284143" wp14:editId="605C9C4D">
-            <wp:extent cx="4714286" cy="2742857"/>
-            <wp:effectExtent l="0" t="0" r="0" b="635"/>
-            <wp:docPr id="20" name="Picture 20"/>
+          <wp:inline distT="0" distB="0" distL="0" distR="0" wp14:anchorId="233A797C" wp14:editId="155359D9">
+            <wp:extent cx="1028571" cy="257143"/>
+            <wp:effectExtent l="0" t="0" r="635" b="0"/>
+            <wp:docPr id="16" name="Picture 16"/>
             <wp:cNvGraphicFramePr>
               <a:graphicFrameLocks xmlns:a="http://schemas.openxmlformats.org/drawingml/2006/main" noChangeAspect="1"/>
             </wp:cNvGraphicFramePr>
@@ -2864,7 +2626,7 @@
                   <pic:spPr>
                     <a:xfrm>
                       <a:off x="0" y="0"/>
-                      <a:ext cx="4714286" cy="2742857"/>
+                      <a:ext cx="1028571" cy="257143"/>
                     </a:xfrm>
                     <a:prstGeom prst="rect">
                       <a:avLst/>
@@ -2876,219 +2638,42 @@
           </wp:inline>
         </w:drawing>
       </w:r>
-    </w:p>
-    <w:p>
-      <w:pPr>
-        <w:ind w:left="0" w:firstLine="0"/>
-      </w:pPr>
-      <w:r>
-        <w:tab/>
-      </w:r>
-      <w:r>
-        <w:t>Sau khi bấm Update,</w:t>
-      </w:r>
-      <w:r>
-        <w:t xml:space="preserve">Subverion sẽ tạo ra trên máy tính của </w:t>
-      </w:r>
-      <w:r>
-        <w:t xml:space="preserve">người dùng </w:t>
-      </w:r>
-      <w:r>
-        <w:t xml:space="preserve">các file sau: </w:t>
-      </w:r>
-    </w:p>
-    <w:p>
-      <w:pPr>
-        <w:ind w:left="720" w:firstLine="0"/>
-        <w:rPr>
-          <w:lang w:val="pt-BR"/>
-        </w:rPr>
-      </w:pPr>
-      <w:r>
-        <w:rPr>
-          <w:lang w:val="pt-BR"/>
-        </w:rPr>
-        <w:t>- file bị conflict</w:t>
-      </w:r>
-      <w:r>
-        <w:rPr>
-          <w:lang w:val="pt-BR"/>
-        </w:rPr>
-        <w:t xml:space="preserve"> đã gộp chung cả các nội dung do người dùng và thành viên khác làm.</w:t>
-      </w:r>
-    </w:p>
-    <w:p>
-      <w:pPr>
-        <w:ind w:left="720" w:firstLine="0"/>
-        <w:rPr>
-          <w:lang w:val="pt-BR"/>
-        </w:rPr>
-      </w:pPr>
-      <w:r>
-        <w:rPr>
-          <w:lang w:val="pt-BR"/>
-        </w:rPr>
-        <w:t>- file của người dùng đang làm</w:t>
-      </w:r>
-      <w:r>
-        <w:rPr>
-          <w:lang w:val="pt-BR"/>
-        </w:rPr>
-        <w:t>.</w:t>
-      </w:r>
-    </w:p>
-    <w:p>
-      <w:pPr>
-        <w:ind w:left="720" w:firstLine="0"/>
-        <w:rPr>
-          <w:lang w:val="pt-BR"/>
-        </w:rPr>
-      </w:pPr>
-      <w:r>
-        <w:rPr>
-          <w:lang w:val="pt-BR"/>
-        </w:rPr>
-        <w:t xml:space="preserve">- file </w:t>
-      </w:r>
-      <w:r>
-        <w:rPr>
-          <w:lang w:val="pt-BR"/>
-        </w:rPr>
-        <w:t>đang có trên server.</w:t>
-      </w:r>
-    </w:p>
-    <w:p>
-      <w:pPr>
-        <w:ind w:left="720" w:firstLine="0"/>
-        <w:rPr>
-          <w:lang w:val="pt-BR"/>
-        </w:rPr>
-      </w:pPr>
-      <w:r>
-        <w:rPr>
-          <w:lang w:val="pt-BR"/>
-        </w:rPr>
-        <w:t>- file trước khi bịn conflict</w:t>
-      </w:r>
-      <w:r>
-        <w:rPr>
-          <w:lang w:val="pt-BR"/>
-        </w:rPr>
-        <w:t>.</w:t>
-      </w:r>
-    </w:p>
-    <w:p>
-      <w:pPr>
-        <w:pStyle w:val="NormalWeb"/>
-        <w:shd w:val="clear" w:color="auto" w:fill="FFFFFF"/>
-        <w:spacing w:before="0" w:beforeAutospacing="0" w:after="0" w:afterAutospacing="0" w:line="270" w:lineRule="atLeast"/>
-        <w:ind w:firstLine="720"/>
-        <w:jc w:val="both"/>
-        <w:textAlignment w:val="baseline"/>
-        <w:rPr>
-          <w:sz w:val="28"/>
-          <w:szCs w:val="28"/>
-        </w:rPr>
-      </w:pPr>
-      <w:r>
-        <w:rPr>
-          <w:sz w:val="28"/>
-          <w:szCs w:val="28"/>
-        </w:rPr>
-        <w:lastRenderedPageBreak/>
-        <w:t>Đầu tiên hãy click vào chức năng edit confli</w:t>
-      </w:r>
-      <w:r>
-        <w:rPr>
-          <w:sz w:val="28"/>
-          <w:szCs w:val="28"/>
-        </w:rPr>
-        <w:t>c</w:t>
-      </w:r>
-      <w:r>
-        <w:rPr>
-          <w:sz w:val="28"/>
-          <w:szCs w:val="28"/>
-        </w:rPr>
-        <w:t>t</w:t>
-      </w:r>
-      <w:r>
-        <w:rPr>
-          <w:sz w:val="28"/>
-          <w:szCs w:val="28"/>
-        </w:rPr>
-        <w:t>s</w:t>
-      </w:r>
-      <w:r>
-        <w:rPr>
-          <w:sz w:val="28"/>
-          <w:szCs w:val="28"/>
-        </w:rPr>
-        <w:t xml:space="preserve"> </w:t>
-      </w:r>
-      <w:r>
-        <w:rPr>
-          <w:sz w:val="28"/>
-          <w:szCs w:val="28"/>
-        </w:rPr>
-        <w:t>“</w:t>
-      </w:r>
-      <w:r>
+      <w:r>
+        <w:t xml:space="preserve"> để thực hiện khóa file hoặc folder lại.</w:t>
+      </w:r>
+      <w:r>
+        <w:t xml:space="preserve"> Khi đó một màn hình </w:t>
+      </w:r>
+      <w:r>
+        <w:t>hiển</w:t>
+      </w:r>
+      <w:r>
+        <w:t xml:space="preserve"> thị, người dùng có thể nhập nội dung ghi chú lý do khóa hoặc bỏ t</w:t>
+      </w:r>
+      <w:r>
+        <w:t>rố</w:t>
+      </w:r>
+      <w:r>
+        <w:t>ng và bấm OK để xác nhận:</w:t>
+      </w:r>
+    </w:p>
+    <w:p>
+      <w:pPr>
+        <w:ind w:left="0"/>
         <w:rPr>
           <w:b/>
-          <w:color w:val="000000"/>
-          <w:szCs w:val="28"/>
-        </w:rPr>
-        <w:t>TortoiseSVN -&gt;</w:t>
-      </w:r>
-      <w:r>
-        <w:rPr>
-          <w:b/>
-          <w:color w:val="000000"/>
-          <w:szCs w:val="28"/>
-        </w:rPr>
-        <w:t xml:space="preserve"> </w:t>
-      </w:r>
-      <w:r>
-        <w:rPr>
-          <w:b/>
-          <w:sz w:val="28"/>
-          <w:szCs w:val="28"/>
-        </w:rPr>
-        <w:t>E</w:t>
-      </w:r>
-      <w:r>
-        <w:rPr>
-          <w:b/>
-          <w:sz w:val="28"/>
-          <w:szCs w:val="28"/>
-        </w:rPr>
-        <w:t>dit conflicts</w:t>
-      </w:r>
-      <w:r>
-        <w:rPr>
-          <w:b/>
-          <w:color w:val="000000"/>
-          <w:szCs w:val="28"/>
-        </w:rPr>
-        <w:t>”</w:t>
-      </w:r>
-      <w:r>
-        <w:rPr>
-          <w:sz w:val="28"/>
-          <w:szCs w:val="28"/>
-        </w:rPr>
-        <w:t xml:space="preserve"> </w:t>
-      </w:r>
+        </w:rPr>
+      </w:pPr>
       <w:r>
         <w:rPr>
           <w:noProof/>
+          <w:lang w:eastAsia="en-US"/>
         </w:rPr>
         <w:drawing>
-          <wp:inline distT="0" distB="0" distL="0" distR="0" wp14:anchorId="0D7208D3" wp14:editId="6AC93BED">
-            <wp:extent cx="1057143" cy="247619"/>
-            <wp:effectExtent l="0" t="0" r="0" b="635"/>
-            <wp:docPr id="22" name="Picture 22"/>
+          <wp:inline distT="0" distB="0" distL="0" distR="0" wp14:anchorId="39AA9E78" wp14:editId="618E23C1">
+            <wp:extent cx="4485736" cy="3010619"/>
+            <wp:effectExtent l="0" t="0" r="0" b="0"/>
+            <wp:docPr id="17" name="Picture 17"/>
             <wp:cNvGraphicFramePr>
               <a:graphicFrameLocks xmlns:a="http://schemas.openxmlformats.org/drawingml/2006/main" noChangeAspect="1"/>
             </wp:cNvGraphicFramePr>
@@ -3108,7 +2693,7 @@
                   <pic:spPr>
                     <a:xfrm>
                       <a:off x="0" y="0"/>
-                      <a:ext cx="1057143" cy="247619"/>
+                      <a:ext cx="4485715" cy="3010605"/>
                     </a:xfrm>
                     <a:prstGeom prst="rect">
                       <a:avLst/>
@@ -3120,229 +2705,113 @@
           </wp:inline>
         </w:drawing>
       </w:r>
-      <w:r>
-        <w:rPr>
-          <w:sz w:val="28"/>
-          <w:szCs w:val="28"/>
-        </w:rPr>
-        <w:t>, trong đó sẽ hiện ra tòan bộ các file hiện thời đang bị confict.</w:t>
-      </w:r>
-    </w:p>
-    <w:p>
-      <w:pPr>
-        <w:pStyle w:val="NormalWeb"/>
-        <w:shd w:val="clear" w:color="auto" w:fill="FFFFFF"/>
-        <w:spacing w:before="0" w:beforeAutospacing="0" w:after="0" w:afterAutospacing="0" w:line="270" w:lineRule="atLeast"/>
-        <w:ind w:firstLine="720"/>
-        <w:jc w:val="both"/>
-        <w:textAlignment w:val="baseline"/>
-        <w:rPr>
-          <w:sz w:val="28"/>
-          <w:szCs w:val="28"/>
-        </w:rPr>
-      </w:pPr>
-      <w:r>
-        <w:rPr>
-          <w:sz w:val="28"/>
-          <w:szCs w:val="28"/>
-        </w:rPr>
-        <w:t xml:space="preserve">Chọn file </w:t>
-      </w:r>
-      <w:r>
-        <w:rPr>
-          <w:sz w:val="28"/>
-          <w:szCs w:val="28"/>
-        </w:rPr>
-        <w:t>người dùng</w:t>
-      </w:r>
-      <w:r>
-        <w:rPr>
-          <w:sz w:val="28"/>
-          <w:szCs w:val="28"/>
-        </w:rPr>
-        <w:t xml:space="preserve"> muốn sửa </w:t>
-      </w:r>
-      <w:r>
-        <w:rPr>
-          <w:sz w:val="28"/>
-          <w:szCs w:val="28"/>
-        </w:rPr>
-        <w:t>khi đó</w:t>
-      </w:r>
-      <w:r>
-        <w:rPr>
-          <w:sz w:val="28"/>
-          <w:szCs w:val="28"/>
-        </w:rPr>
-        <w:t xml:space="preserve"> sẽ hiện ra giao diện so sánh giữa 2 bản , 1 bên là bản trên máy</w:t>
-      </w:r>
-      <w:r>
-        <w:rPr>
-          <w:sz w:val="28"/>
-          <w:szCs w:val="28"/>
-        </w:rPr>
-        <w:t xml:space="preserve"> b</w:t>
-      </w:r>
-      <w:r>
-        <w:rPr>
-          <w:sz w:val="28"/>
-          <w:szCs w:val="28"/>
-        </w:rPr>
-        <w:t>ạn , 1 bên là bản trên server.Người</w:t>
-      </w:r>
-      <w:r>
-        <w:rPr>
-          <w:sz w:val="28"/>
-          <w:szCs w:val="28"/>
-        </w:rPr>
-        <w:t xml:space="preserve"> dùng</w:t>
-      </w:r>
-      <w:r>
-        <w:rPr>
-          <w:sz w:val="28"/>
-          <w:szCs w:val="28"/>
+    </w:p>
+    <w:p>
+      <w:pPr>
+        <w:ind w:left="0"/>
+      </w:pPr>
+      <w:r>
+        <w:t>Khi người dùng khóa file lại thì các thành viên khác chỉ có thể đọc nội dung file chứ không thể chỉnh sửa bất cứ nội dung nào trong file.</w:t>
+      </w:r>
+    </w:p>
+    <w:p>
+      <w:pPr>
+        <w:ind w:left="0"/>
+      </w:pPr>
+      <w:r>
+        <w:t xml:space="preserve">Để xem các file đang bị khóa trrong dự án người dùng có thể bấm chọn </w:t>
+      </w:r>
+      <w:r>
+        <w:rPr>
+          <w:b/>
+        </w:rPr>
+        <w:t>TortoiseSVN → Check for Modifications...</w:t>
+      </w:r>
+      <w:r>
+        <w:rPr>
+          <w:b/>
         </w:rPr>
         <w:t xml:space="preserve"> </w:t>
       </w:r>
       <w:r>
-        <w:rPr>
-          <w:sz w:val="28"/>
-          <w:szCs w:val="28"/>
-        </w:rPr>
-        <w:t>có thể tùy chọn</w:t>
-      </w:r>
-      <w:r>
-        <w:rPr>
-          <w:sz w:val="28"/>
-          <w:szCs w:val="28"/>
-        </w:rPr>
-        <w:t xml:space="preserve"> sửa theo</w:t>
-      </w:r>
-      <w:r>
-        <w:rPr>
-          <w:sz w:val="28"/>
-          <w:szCs w:val="28"/>
-        </w:rPr>
-        <w:t xml:space="preserve"> phiên bản mà người dùng đang làm trên</w:t>
-      </w:r>
-      <w:r>
-        <w:rPr>
-          <w:sz w:val="28"/>
-          <w:szCs w:val="28"/>
-        </w:rPr>
-        <w:t xml:space="preserve"> máy </w:t>
-      </w:r>
-      <w:r>
-        <w:rPr>
-          <w:sz w:val="28"/>
-          <w:szCs w:val="28"/>
-        </w:rPr>
-        <w:t>tính</w:t>
-      </w:r>
-      <w:r>
-        <w:rPr>
-          <w:sz w:val="28"/>
-          <w:szCs w:val="28"/>
-        </w:rPr>
-        <w:t>, sửa theo server hoặc sửa trực tiếp trên code để hai bản có thể đồng bộ.</w:t>
-      </w:r>
-    </w:p>
-    <w:p>
-      <w:pPr>
-        <w:pStyle w:val="NormalWeb"/>
-        <w:shd w:val="clear" w:color="auto" w:fill="FFFFFF"/>
-        <w:spacing w:before="0" w:beforeAutospacing="0" w:after="0" w:afterAutospacing="0" w:line="270" w:lineRule="atLeast"/>
-        <w:ind w:firstLine="720"/>
-        <w:jc w:val="both"/>
-        <w:textAlignment w:val="baseline"/>
-        <w:rPr>
-          <w:sz w:val="28"/>
-          <w:szCs w:val="28"/>
-        </w:rPr>
-      </w:pPr>
-      <w:r>
-        <w:rPr>
-          <w:sz w:val="28"/>
-          <w:szCs w:val="28"/>
-        </w:rPr>
-        <w:t>Trong file bị conflict, các phần của người dùng làm và của thành viên khác làm sẽ được đánh dấu tách riêng và ghi rõ phiên bản bị thay đổi là phên bản nào, nhờ vào đó người dùng có thể biết được vị trí cần cập nhật.</w:t>
-      </w:r>
-    </w:p>
-    <w:p>
-      <w:pPr>
-        <w:pStyle w:val="NormalWeb"/>
-        <w:shd w:val="clear" w:color="auto" w:fill="FFFFFF"/>
-        <w:spacing w:before="0" w:beforeAutospacing="0" w:after="0" w:afterAutospacing="0" w:line="270" w:lineRule="atLeast"/>
-        <w:ind w:firstLine="720"/>
-        <w:jc w:val="both"/>
-        <w:textAlignment w:val="baseline"/>
-        <w:rPr>
-          <w:sz w:val="28"/>
-          <w:szCs w:val="28"/>
-        </w:rPr>
-      </w:pPr>
-      <w:bookmarkStart w:id="0" w:name="_GoBack"/>
-      <w:bookmarkEnd w:id="0"/>
-    </w:p>
-    <w:p>
-      <w:pPr>
-        <w:pStyle w:val="NormalWeb"/>
-        <w:shd w:val="clear" w:color="auto" w:fill="FFFFFF"/>
-        <w:spacing w:before="0" w:beforeAutospacing="0" w:after="0" w:afterAutospacing="0" w:line="270" w:lineRule="atLeast"/>
-        <w:ind w:firstLine="720"/>
-        <w:jc w:val="both"/>
-        <w:textAlignment w:val="baseline"/>
-        <w:rPr>
-          <w:sz w:val="28"/>
-          <w:szCs w:val="28"/>
-        </w:rPr>
-      </w:pPr>
-      <w:r>
-        <w:rPr>
-          <w:sz w:val="28"/>
-          <w:szCs w:val="28"/>
-        </w:rPr>
-        <w:t xml:space="preserve">Sau khi sửa xong, </w:t>
-      </w:r>
-      <w:r>
-        <w:rPr>
-          <w:sz w:val="28"/>
-          <w:szCs w:val="28"/>
-        </w:rPr>
-        <w:t>người dùng bấm phải chuột chọn file conflict, chọn “</w:t>
+        <w:t xml:space="preserve"> các file bị khóa sẽ có biểu tượng khóa màu vàng.</w:t>
+      </w:r>
+    </w:p>
+    <w:p>
+      <w:pPr>
+        <w:pStyle w:val="ListParagraph"/>
+        <w:numPr>
+          <w:ilvl w:val="0"/>
+          <w:numId w:val="10"/>
+        </w:numPr>
+        <w:outlineLvl w:val="3"/>
+      </w:pPr>
+      <w:r>
+        <w:t>Unlock</w:t>
+      </w:r>
+      <w:r>
+        <w:t xml:space="preserve"> - Release Lock</w:t>
+      </w:r>
+    </w:p>
+    <w:p>
+      <w:pPr>
+        <w:ind w:left="0"/>
+      </w:pPr>
+      <w:r>
+        <w:t>Chức năng được sử dụng để mở khóa khi đã làm việc xong với file hoặc thư mục mà trước đó người dùng đã khóa.</w:t>
+      </w:r>
+    </w:p>
+    <w:p>
+      <w:pPr>
+        <w:ind w:left="0"/>
+      </w:pPr>
+      <w:r>
+        <w:lastRenderedPageBreak/>
+        <w:t>Để sử dụng chức năng này</w:t>
+      </w:r>
+      <w:r>
+        <w:t xml:space="preserve"> </w:t>
+      </w:r>
+      <w:r>
+        <w:t>người dùng bấm phải chuột vào file hoặc folder cần khóa. Sau đó, chọn menu “</w:t>
       </w:r>
       <w:r>
         <w:rPr>
           <w:b/>
-          <w:color w:val="000000"/>
-          <w:szCs w:val="28"/>
-        </w:rPr>
-        <w:t>TortoiseSVN -&gt;</w:t>
+        </w:rPr>
+        <w:t>TortoiseSNV</w:t>
+      </w:r>
+      <w:r>
+        <w:t>”, sau đó chọn “</w:t>
       </w:r>
       <w:r>
         <w:rPr>
           <w:b/>
-          <w:color w:val="000000"/>
-          <w:szCs w:val="28"/>
-        </w:rPr>
-        <w:t xml:space="preserve"> Resolved</w:t>
-      </w:r>
-      <w:r>
-        <w:rPr>
-          <w:sz w:val="28"/>
-          <w:szCs w:val="28"/>
-        </w:rPr>
+        </w:rPr>
+        <w:t>Release</w:t>
+      </w:r>
+      <w:r>
+        <w:t xml:space="preserve"> </w:t>
+      </w:r>
+      <w:r>
+        <w:rPr>
+          <w:b/>
+        </w:rPr>
+        <w:t>Lock</w:t>
+      </w:r>
+      <w:r>
         <w:t>”</w:t>
       </w:r>
       <w:r>
         <w:rPr>
           <w:noProof/>
+          <w:lang w:eastAsia="en-US"/>
         </w:rPr>
         <w:drawing>
-          <wp:inline distT="0" distB="0" distL="0" distR="0" wp14:anchorId="30C8D40C" wp14:editId="237B991E">
-            <wp:extent cx="1085714" cy="219048"/>
-            <wp:effectExtent l="0" t="0" r="635" b="0"/>
-            <wp:docPr id="23" name="Picture 23"/>
+          <wp:inline distT="0" distB="0" distL="0" distR="0" wp14:anchorId="24FE8BDD" wp14:editId="54487493">
+            <wp:extent cx="1304762" cy="171429"/>
+            <wp:effectExtent l="0" t="0" r="0" b="635"/>
+            <wp:docPr id="19" name="Picture 19"/>
             <wp:cNvGraphicFramePr>
               <a:graphicFrameLocks xmlns:a="http://schemas.openxmlformats.org/drawingml/2006/main" noChangeAspect="1"/>
             </wp:cNvGraphicFramePr>
@@ -3362,6 +2831,842 @@
                   <pic:spPr>
                     <a:xfrm>
                       <a:off x="0" y="0"/>
+                      <a:ext cx="1304762" cy="171429"/>
+                    </a:xfrm>
+                    <a:prstGeom prst="rect">
+                      <a:avLst/>
+                    </a:prstGeom>
+                  </pic:spPr>
+                </pic:pic>
+              </a:graphicData>
+            </a:graphic>
+          </wp:inline>
+        </w:drawing>
+      </w:r>
+      <w:r>
+        <w:t xml:space="preserve">. </w:t>
+      </w:r>
+    </w:p>
+    <w:p>
+      <w:pPr>
+        <w:ind w:left="0"/>
+      </w:pPr>
+      <w:r>
+        <w:t>Trong trường hợp thành viên khác đã khóa file để chỉnh sửa hoặc đã chỉnh sửa xong file đó nhưng vẫn không mở khóa file. Người dùng có thể sử dụng chức năng “Steal Lock” để phá khóa file đó. Người dùng sử dụng chức năng này bằng cách bấm vào menu “</w:t>
+      </w:r>
+      <w:r>
+        <w:rPr>
+          <w:b/>
+        </w:rPr>
+        <w:t>Steal Lock</w:t>
+      </w:r>
+      <w:r>
+        <w:t>” trrong danh sách chức năng của Subversion</w:t>
+      </w:r>
+    </w:p>
+    <w:p>
+      <w:pPr>
+        <w:pStyle w:val="ListParagraph"/>
+        <w:numPr>
+          <w:ilvl w:val="1"/>
+          <w:numId w:val="5"/>
+        </w:numPr>
+        <w:outlineLvl w:val="2"/>
+        <w:rPr>
+          <w:lang w:val="pt-BR"/>
+        </w:rPr>
+      </w:pPr>
+      <w:r>
+        <w:t xml:space="preserve">Giải pháp </w:t>
+      </w:r>
+      <w:r>
+        <w:rPr>
+          <w:lang w:val="pt-BR"/>
+        </w:rPr>
+        <w:t>Copy-Modify-Merge</w:t>
+      </w:r>
+    </w:p>
+    <w:p>
+      <w:pPr>
+        <w:ind w:left="0" w:firstLine="360"/>
+        <w:rPr>
+          <w:lang w:val="pt-BR"/>
+        </w:rPr>
+      </w:pPr>
+      <w:r>
+        <w:t xml:space="preserve">Ngoài giải pháp </w:t>
+      </w:r>
+      <w:r>
+        <w:rPr>
+          <w:lang w:val="pt-BR"/>
+        </w:rPr>
+        <w:t>Lock-Modify-Unlock</w:t>
+      </w:r>
+      <w:r>
+        <w:rPr>
+          <w:lang w:val="pt-BR"/>
+        </w:rPr>
+        <w:t xml:space="preserve">, để giải quyết xung đột giữa các thành viên, Subversion còn cung cấp 1 giải pháp khác là </w:t>
+      </w:r>
+      <w:r>
+        <w:rPr>
+          <w:lang w:val="pt-BR"/>
+        </w:rPr>
+        <w:t>Copy-Modify-Merge</w:t>
+      </w:r>
+      <w:r>
+        <w:rPr>
+          <w:lang w:val="pt-BR"/>
+        </w:rPr>
+        <w:t>.</w:t>
+      </w:r>
+      <w:r>
+        <w:rPr>
+          <w:lang w:val="pt-BR"/>
+        </w:rPr>
+        <w:t xml:space="preserve"> Giải pháp này hoạt động theo phương thức như sau.</w:t>
+      </w:r>
+    </w:p>
+    <w:p>
+      <w:pPr>
+        <w:ind w:left="0" w:firstLine="0"/>
+        <w:rPr>
+          <w:lang w:val="pt-BR"/>
+        </w:rPr>
+      </w:pPr>
+      <w:r>
+        <w:rPr>
+          <w:lang w:val="pt-BR"/>
+        </w:rPr>
+        <w:tab/>
+        <w:t xml:space="preserve">Giả sử thành viên A đã commit file của mình lên server , sau đó file này lại được </w:t>
+      </w:r>
+      <w:r>
+        <w:t xml:space="preserve">thành </w:t>
+      </w:r>
+      <w:r>
+        <w:rPr>
+          <w:lang w:val="pt-BR"/>
+        </w:rPr>
+        <w:t>viên A chỉnh sửa và nhân viên A lại tiếp tục committ lên server thêm 1 lần nữa. Tuy nhiên trong quá trình thành viên A chỉnh sửa vile để đưa lên lần thứ 2 thì một nhân viên B khác cũng đã update file này về và chỉnh sửa rồi commit lên trước thành viên A. Lúc này nếu thành viên A commit file của mình lên server thì sẽ làm mất các thay đổi của thành viên B, Subversion không cho phép điều này và để tránh xung đột, nó sẽ tạo ra trên máy tính của nhân viên A các phiên bản của file đó bao gồm:</w:t>
+      </w:r>
+    </w:p>
+    <w:p>
+      <w:pPr>
+        <w:ind w:left="720" w:firstLine="0"/>
+        <w:rPr>
+          <w:lang w:val="pt-BR"/>
+        </w:rPr>
+      </w:pPr>
+      <w:r>
+        <w:rPr>
+          <w:lang w:val="pt-BR"/>
+        </w:rPr>
+        <w:t>- file của nhân viên A</w:t>
+      </w:r>
+    </w:p>
+    <w:p>
+      <w:pPr>
+        <w:ind w:left="720" w:firstLine="0"/>
+        <w:rPr>
+          <w:lang w:val="pt-BR"/>
+        </w:rPr>
+      </w:pPr>
+      <w:r>
+        <w:rPr>
+          <w:lang w:val="pt-BR"/>
+        </w:rPr>
+        <w:t>- file của nhân viên B</w:t>
+      </w:r>
+    </w:p>
+    <w:p>
+      <w:pPr>
+        <w:ind w:left="720" w:firstLine="0"/>
+      </w:pPr>
+      <w:r>
+        <w:rPr>
+          <w:lang w:val="pt-BR"/>
+        </w:rPr>
+        <w:t>- file đã gộp lại của cả 2 nhân viên A và B</w:t>
+      </w:r>
+    </w:p>
+    <w:p>
+      <w:pPr>
+        <w:ind w:left="0" w:firstLine="0"/>
+      </w:pPr>
+      <w:r>
+        <w:t>Lúc này thành viên A cần phải sửa lại file của mình để không làm mất nội udng đã chỉnh sửa của thành viên B</w:t>
+      </w:r>
+      <w:r>
+        <w:t>. Sau khi sửa xong thì thành viên A mới có thể commit file đã chỉnh sửa lên server.</w:t>
+      </w:r>
+    </w:p>
+    <w:p>
+      <w:pPr>
+        <w:pStyle w:val="ListParagraph"/>
+        <w:numPr>
+          <w:ilvl w:val="0"/>
+          <w:numId w:val="11"/>
+        </w:numPr>
+        <w:outlineLvl w:val="3"/>
+      </w:pPr>
+      <w:r>
+        <w:t>C</w:t>
+      </w:r>
+      <w:r>
+        <w:t>onflict</w:t>
+      </w:r>
+    </w:p>
+    <w:p>
+      <w:pPr>
+        <w:ind w:left="0" w:firstLine="360"/>
+      </w:pPr>
+      <w:r>
+        <w:lastRenderedPageBreak/>
+        <w:t>Khi</w:t>
+      </w:r>
+      <w:r>
+        <w:t xml:space="preserve"> thự</w:t>
+      </w:r>
+      <w:r>
+        <w:t>c hiện</w:t>
+      </w:r>
+      <w:r>
+        <w:t xml:space="preserve"> commit file lên server </w:t>
+      </w:r>
+      <w:r>
+        <w:t xml:space="preserve"> có</w:t>
+      </w:r>
+      <w:r>
+        <w:t xml:space="preserve"> xảy ra</w:t>
+      </w:r>
+      <w:r>
+        <w:t xml:space="preserve"> xung đột xảy ra giữa 2 thành viên A và B.</w:t>
+      </w:r>
+      <w:r>
+        <w:t xml:space="preserve"> Các file bị xung đột sẽ có biểu tượng tam giác màu vàng ở mỗi file</w:t>
+      </w:r>
+      <w:r>
+        <w:t xml:space="preserve"> </w:t>
+      </w:r>
+      <w:r>
+        <w:rPr>
+          <w:noProof/>
+          <w:lang w:eastAsia="en-US"/>
+        </w:rPr>
+        <w:drawing>
+          <wp:inline distT="0" distB="0" distL="0" distR="0" wp14:anchorId="0F7031CD" wp14:editId="7138D020">
+            <wp:extent cx="809524" cy="247619"/>
+            <wp:effectExtent l="0" t="0" r="0" b="635"/>
+            <wp:docPr id="24" name="Picture 24"/>
+            <wp:cNvGraphicFramePr>
+              <a:graphicFrameLocks xmlns:a="http://schemas.openxmlformats.org/drawingml/2006/main" noChangeAspect="1"/>
+            </wp:cNvGraphicFramePr>
+            <a:graphic xmlns:a="http://schemas.openxmlformats.org/drawingml/2006/main">
+              <a:graphicData uri="http://schemas.openxmlformats.org/drawingml/2006/picture">
+                <pic:pic xmlns:pic="http://schemas.openxmlformats.org/drawingml/2006/picture">
+                  <pic:nvPicPr>
+                    <pic:cNvPr id="0" name=""/>
+                    <pic:cNvPicPr/>
+                  </pic:nvPicPr>
+                  <pic:blipFill>
+                    <a:blip r:embed="rId37"/>
+                    <a:stretch>
+                      <a:fillRect/>
+                    </a:stretch>
+                  </pic:blipFill>
+                  <pic:spPr>
+                    <a:xfrm>
+                      <a:off x="0" y="0"/>
+                      <a:ext cx="809524" cy="247619"/>
+                    </a:xfrm>
+                    <a:prstGeom prst="rect">
+                      <a:avLst/>
+                    </a:prstGeom>
+                  </pic:spPr>
+                </pic:pic>
+              </a:graphicData>
+            </a:graphic>
+          </wp:inline>
+        </w:drawing>
+      </w:r>
+      <w:r>
+        <w:t>.</w:t>
+      </w:r>
+      <w:r>
+        <w:t xml:space="preserve"> </w:t>
+      </w:r>
+    </w:p>
+    <w:p>
+      <w:pPr>
+        <w:ind w:left="0" w:firstLine="360"/>
+      </w:pPr>
+      <w:r>
+        <w:t>Để giải quyết xung đ</w:t>
+      </w:r>
+      <w:r>
+        <w:t>ộ</w:t>
+      </w:r>
+      <w:r>
+        <w:t>t người dùng làm như sau:</w:t>
+      </w:r>
+    </w:p>
+    <w:p>
+      <w:pPr>
+        <w:ind w:left="0" w:firstLine="360"/>
+      </w:pPr>
+      <w:r>
+        <w:t>Khi xung đọt xảy ra, SVN sẽ thông báo tới người dùng file có xung đột, sau khi bấm Ok, một thông báo hiện ra người dùng bấm chọn “</w:t>
+      </w:r>
+      <w:r>
+        <w:rPr>
+          <w:b/>
+        </w:rPr>
+        <w:t>Update</w:t>
+      </w:r>
+      <w:r>
+        <w:t>”</w:t>
+      </w:r>
+      <w:r>
+        <w:t xml:space="preserve"> </w:t>
+      </w:r>
+    </w:p>
+    <w:p>
+      <w:pPr>
+        <w:ind w:left="0" w:firstLine="0"/>
+        <w:jc w:val="center"/>
+      </w:pPr>
+      <w:r>
+        <w:rPr>
+          <w:noProof/>
+        </w:rPr>
+        <w:drawing>
+          <wp:inline distT="0" distB="0" distL="0" distR="0" wp14:anchorId="61284143" wp14:editId="605C9C4D">
+            <wp:extent cx="4714286" cy="2742857"/>
+            <wp:effectExtent l="0" t="0" r="0" b="635"/>
+            <wp:docPr id="20" name="Picture 20"/>
+            <wp:cNvGraphicFramePr>
+              <a:graphicFrameLocks xmlns:a="http://schemas.openxmlformats.org/drawingml/2006/main" noChangeAspect="1"/>
+            </wp:cNvGraphicFramePr>
+            <a:graphic xmlns:a="http://schemas.openxmlformats.org/drawingml/2006/main">
+              <a:graphicData uri="http://schemas.openxmlformats.org/drawingml/2006/picture">
+                <pic:pic xmlns:pic="http://schemas.openxmlformats.org/drawingml/2006/picture">
+                  <pic:nvPicPr>
+                    <pic:cNvPr id="0" name=""/>
+                    <pic:cNvPicPr/>
+                  </pic:nvPicPr>
+                  <pic:blipFill>
+                    <a:blip r:embed="rId38"/>
+                    <a:stretch>
+                      <a:fillRect/>
+                    </a:stretch>
+                  </pic:blipFill>
+                  <pic:spPr>
+                    <a:xfrm>
+                      <a:off x="0" y="0"/>
+                      <a:ext cx="4714286" cy="2742857"/>
+                    </a:xfrm>
+                    <a:prstGeom prst="rect">
+                      <a:avLst/>
+                    </a:prstGeom>
+                  </pic:spPr>
+                </pic:pic>
+              </a:graphicData>
+            </a:graphic>
+          </wp:inline>
+        </w:drawing>
+      </w:r>
+    </w:p>
+    <w:p>
+      <w:pPr>
+        <w:ind w:left="0" w:firstLine="0"/>
+      </w:pPr>
+      <w:r>
+        <w:tab/>
+      </w:r>
+      <w:r>
+        <w:t>Sau khi bấm Update,</w:t>
+      </w:r>
+      <w:r>
+        <w:t xml:space="preserve">Subverion sẽ tạo ra trên máy tính của </w:t>
+      </w:r>
+      <w:r>
+        <w:t xml:space="preserve">người dùng </w:t>
+      </w:r>
+      <w:r>
+        <w:t xml:space="preserve">các file sau: </w:t>
+      </w:r>
+    </w:p>
+    <w:p>
+      <w:pPr>
+        <w:ind w:left="720" w:firstLine="0"/>
+        <w:rPr>
+          <w:lang w:val="pt-BR"/>
+        </w:rPr>
+      </w:pPr>
+      <w:r>
+        <w:rPr>
+          <w:lang w:val="pt-BR"/>
+        </w:rPr>
+        <w:t>- file bị conflict</w:t>
+      </w:r>
+      <w:r>
+        <w:rPr>
+          <w:lang w:val="pt-BR"/>
+        </w:rPr>
+        <w:t xml:space="preserve"> đã gộp chung cả các nội dung do người dùng và thành viên khác làm.</w:t>
+      </w:r>
+    </w:p>
+    <w:p>
+      <w:pPr>
+        <w:ind w:left="720" w:firstLine="0"/>
+        <w:rPr>
+          <w:lang w:val="pt-BR"/>
+        </w:rPr>
+      </w:pPr>
+      <w:r>
+        <w:rPr>
+          <w:lang w:val="pt-BR"/>
+        </w:rPr>
+        <w:t>- file của người dùng đang làm</w:t>
+      </w:r>
+      <w:r>
+        <w:rPr>
+          <w:lang w:val="pt-BR"/>
+        </w:rPr>
+        <w:t>.</w:t>
+      </w:r>
+    </w:p>
+    <w:p>
+      <w:pPr>
+        <w:ind w:left="720" w:firstLine="0"/>
+        <w:rPr>
+          <w:lang w:val="pt-BR"/>
+        </w:rPr>
+      </w:pPr>
+      <w:r>
+        <w:rPr>
+          <w:lang w:val="pt-BR"/>
+        </w:rPr>
+        <w:t xml:space="preserve">- file </w:t>
+      </w:r>
+      <w:r>
+        <w:rPr>
+          <w:lang w:val="pt-BR"/>
+        </w:rPr>
+        <w:t>đang có trên server.</w:t>
+      </w:r>
+    </w:p>
+    <w:p>
+      <w:pPr>
+        <w:ind w:left="720" w:firstLine="0"/>
+        <w:rPr>
+          <w:lang w:val="pt-BR"/>
+        </w:rPr>
+      </w:pPr>
+      <w:r>
+        <w:rPr>
+          <w:lang w:val="pt-BR"/>
+        </w:rPr>
+        <w:t>- file trước khi bịn conflict</w:t>
+      </w:r>
+      <w:r>
+        <w:rPr>
+          <w:lang w:val="pt-BR"/>
+        </w:rPr>
+        <w:t>.</w:t>
+      </w:r>
+    </w:p>
+    <w:p>
+      <w:pPr>
+        <w:pStyle w:val="NormalWeb"/>
+        <w:shd w:val="clear" w:color="auto" w:fill="FFFFFF"/>
+        <w:spacing w:before="0" w:beforeAutospacing="0" w:after="0" w:afterAutospacing="0" w:line="270" w:lineRule="atLeast"/>
+        <w:ind w:firstLine="720"/>
+        <w:jc w:val="both"/>
+        <w:textAlignment w:val="baseline"/>
+        <w:rPr>
+          <w:sz w:val="28"/>
+          <w:szCs w:val="28"/>
+        </w:rPr>
+      </w:pPr>
+      <w:r>
+        <w:rPr>
+          <w:sz w:val="28"/>
+          <w:szCs w:val="28"/>
+        </w:rPr>
+        <w:t>Đầu tiên hãy click vào chức năng edit confli</w:t>
+      </w:r>
+      <w:r>
+        <w:rPr>
+          <w:sz w:val="28"/>
+          <w:szCs w:val="28"/>
+        </w:rPr>
+        <w:t>c</w:t>
+      </w:r>
+      <w:r>
+        <w:rPr>
+          <w:sz w:val="28"/>
+          <w:szCs w:val="28"/>
+        </w:rPr>
+        <w:t>t</w:t>
+      </w:r>
+      <w:r>
+        <w:rPr>
+          <w:sz w:val="28"/>
+          <w:szCs w:val="28"/>
+        </w:rPr>
+        <w:t>s</w:t>
+      </w:r>
+      <w:r>
+        <w:rPr>
+          <w:sz w:val="28"/>
+          <w:szCs w:val="28"/>
+        </w:rPr>
+        <w:t xml:space="preserve"> </w:t>
+      </w:r>
+      <w:r>
+        <w:rPr>
+          <w:sz w:val="28"/>
+          <w:szCs w:val="28"/>
+        </w:rPr>
+        <w:t>“</w:t>
+      </w:r>
+      <w:r>
+        <w:rPr>
+          <w:b/>
+          <w:color w:val="000000"/>
+          <w:szCs w:val="28"/>
+        </w:rPr>
+        <w:t>TortoiseSVN -&gt;</w:t>
+      </w:r>
+      <w:r>
+        <w:rPr>
+          <w:b/>
+          <w:color w:val="000000"/>
+          <w:szCs w:val="28"/>
+        </w:rPr>
+        <w:t xml:space="preserve"> </w:t>
+      </w:r>
+      <w:r>
+        <w:rPr>
+          <w:b/>
+          <w:sz w:val="28"/>
+          <w:szCs w:val="28"/>
+        </w:rPr>
+        <w:t>E</w:t>
+      </w:r>
+      <w:r>
+        <w:rPr>
+          <w:b/>
+          <w:sz w:val="28"/>
+          <w:szCs w:val="28"/>
+        </w:rPr>
+        <w:t>dit conflicts</w:t>
+      </w:r>
+      <w:r>
+        <w:rPr>
+          <w:b/>
+          <w:color w:val="000000"/>
+          <w:szCs w:val="28"/>
+        </w:rPr>
+        <w:t>”</w:t>
+      </w:r>
+      <w:r>
+        <w:rPr>
+          <w:sz w:val="28"/>
+          <w:szCs w:val="28"/>
+        </w:rPr>
+        <w:t xml:space="preserve"> </w:t>
+      </w:r>
+      <w:r>
+        <w:rPr>
+          <w:noProof/>
+        </w:rPr>
+        <w:drawing>
+          <wp:inline distT="0" distB="0" distL="0" distR="0" wp14:anchorId="0D7208D3" wp14:editId="6AC93BED">
+            <wp:extent cx="1057143" cy="247619"/>
+            <wp:effectExtent l="0" t="0" r="0" b="635"/>
+            <wp:docPr id="22" name="Picture 22"/>
+            <wp:cNvGraphicFramePr>
+              <a:graphicFrameLocks xmlns:a="http://schemas.openxmlformats.org/drawingml/2006/main" noChangeAspect="1"/>
+            </wp:cNvGraphicFramePr>
+            <a:graphic xmlns:a="http://schemas.openxmlformats.org/drawingml/2006/main">
+              <a:graphicData uri="http://schemas.openxmlformats.org/drawingml/2006/picture">
+                <pic:pic xmlns:pic="http://schemas.openxmlformats.org/drawingml/2006/picture">
+                  <pic:nvPicPr>
+                    <pic:cNvPr id="0" name=""/>
+                    <pic:cNvPicPr/>
+                  </pic:nvPicPr>
+                  <pic:blipFill>
+                    <a:blip r:embed="rId39"/>
+                    <a:stretch>
+                      <a:fillRect/>
+                    </a:stretch>
+                  </pic:blipFill>
+                  <pic:spPr>
+                    <a:xfrm>
+                      <a:off x="0" y="0"/>
+                      <a:ext cx="1057143" cy="247619"/>
+                    </a:xfrm>
+                    <a:prstGeom prst="rect">
+                      <a:avLst/>
+                    </a:prstGeom>
+                  </pic:spPr>
+                </pic:pic>
+              </a:graphicData>
+            </a:graphic>
+          </wp:inline>
+        </w:drawing>
+      </w:r>
+      <w:r>
+        <w:rPr>
+          <w:sz w:val="28"/>
+          <w:szCs w:val="28"/>
+        </w:rPr>
+        <w:t>, trong đó sẽ hiện ra tòan bộ các file hiện thời đang bị confict.</w:t>
+      </w:r>
+    </w:p>
+    <w:p>
+      <w:pPr>
+        <w:pStyle w:val="NormalWeb"/>
+        <w:shd w:val="clear" w:color="auto" w:fill="FFFFFF"/>
+        <w:spacing w:before="0" w:beforeAutospacing="0" w:after="0" w:afterAutospacing="0" w:line="270" w:lineRule="atLeast"/>
+        <w:ind w:firstLine="720"/>
+        <w:jc w:val="both"/>
+        <w:textAlignment w:val="baseline"/>
+        <w:rPr>
+          <w:sz w:val="28"/>
+          <w:szCs w:val="28"/>
+        </w:rPr>
+      </w:pPr>
+      <w:r>
+        <w:rPr>
+          <w:sz w:val="28"/>
+          <w:szCs w:val="28"/>
+        </w:rPr>
+        <w:t xml:space="preserve">Chọn file </w:t>
+      </w:r>
+      <w:r>
+        <w:rPr>
+          <w:sz w:val="28"/>
+          <w:szCs w:val="28"/>
+        </w:rPr>
+        <w:t>người dùng</w:t>
+      </w:r>
+      <w:r>
+        <w:rPr>
+          <w:sz w:val="28"/>
+          <w:szCs w:val="28"/>
+        </w:rPr>
+        <w:t xml:space="preserve"> muốn sửa </w:t>
+      </w:r>
+      <w:r>
+        <w:rPr>
+          <w:sz w:val="28"/>
+          <w:szCs w:val="28"/>
+        </w:rPr>
+        <w:t>khi đó</w:t>
+      </w:r>
+      <w:r>
+        <w:rPr>
+          <w:sz w:val="28"/>
+          <w:szCs w:val="28"/>
+        </w:rPr>
+        <w:t xml:space="preserve"> sẽ hiện ra giao diện so sánh giữa 2 bản , 1 bên là bản trên máy</w:t>
+      </w:r>
+      <w:r>
+        <w:rPr>
+          <w:sz w:val="28"/>
+          <w:szCs w:val="28"/>
+        </w:rPr>
+        <w:t xml:space="preserve"> b</w:t>
+      </w:r>
+      <w:r>
+        <w:rPr>
+          <w:sz w:val="28"/>
+          <w:szCs w:val="28"/>
+        </w:rPr>
+        <w:t>ạn , 1 bên là bản trên server.Người</w:t>
+      </w:r>
+      <w:r>
+        <w:rPr>
+          <w:sz w:val="28"/>
+          <w:szCs w:val="28"/>
+        </w:rPr>
+        <w:t xml:space="preserve"> dùng</w:t>
+      </w:r>
+      <w:r>
+        <w:rPr>
+          <w:sz w:val="28"/>
+          <w:szCs w:val="28"/>
+        </w:rPr>
+        <w:t xml:space="preserve"> </w:t>
+      </w:r>
+      <w:r>
+        <w:rPr>
+          <w:sz w:val="28"/>
+          <w:szCs w:val="28"/>
+        </w:rPr>
+        <w:t xml:space="preserve">có thể tùy </w:t>
+      </w:r>
+      <w:r>
+        <w:rPr>
+          <w:sz w:val="28"/>
+          <w:szCs w:val="28"/>
+        </w:rPr>
+        <w:lastRenderedPageBreak/>
+        <w:t>chọn</w:t>
+      </w:r>
+      <w:r>
+        <w:rPr>
+          <w:sz w:val="28"/>
+          <w:szCs w:val="28"/>
+        </w:rPr>
+        <w:t xml:space="preserve"> sửa theo</w:t>
+      </w:r>
+      <w:r>
+        <w:rPr>
+          <w:sz w:val="28"/>
+          <w:szCs w:val="28"/>
+        </w:rPr>
+        <w:t xml:space="preserve"> phiên bản mà người dùng đang làm trên</w:t>
+      </w:r>
+      <w:r>
+        <w:rPr>
+          <w:sz w:val="28"/>
+          <w:szCs w:val="28"/>
+        </w:rPr>
+        <w:t xml:space="preserve"> máy </w:t>
+      </w:r>
+      <w:r>
+        <w:rPr>
+          <w:sz w:val="28"/>
+          <w:szCs w:val="28"/>
+        </w:rPr>
+        <w:t>tính</w:t>
+      </w:r>
+      <w:r>
+        <w:rPr>
+          <w:sz w:val="28"/>
+          <w:szCs w:val="28"/>
+        </w:rPr>
+        <w:t>, sửa theo server hoặc sửa trực tiếp trên code để hai bản có thể đồng bộ.</w:t>
+      </w:r>
+    </w:p>
+    <w:p>
+      <w:pPr>
+        <w:pStyle w:val="NormalWeb"/>
+        <w:shd w:val="clear" w:color="auto" w:fill="FFFFFF"/>
+        <w:spacing w:before="0" w:beforeAutospacing="0" w:after="0" w:afterAutospacing="0" w:line="270" w:lineRule="atLeast"/>
+        <w:ind w:firstLine="720"/>
+        <w:jc w:val="both"/>
+        <w:textAlignment w:val="baseline"/>
+        <w:rPr>
+          <w:sz w:val="28"/>
+          <w:szCs w:val="28"/>
+        </w:rPr>
+      </w:pPr>
+      <w:r>
+        <w:rPr>
+          <w:sz w:val="28"/>
+          <w:szCs w:val="28"/>
+        </w:rPr>
+        <w:t>Trong file bị conflict, các phần của người dùng làm và của thành viên khác làm sẽ được đánh dấu tách riêng và ghi rõ phiên bản bị thay đổi là phên bản nào, nhờ vào đó người dùng có thể biết được vị trí cần cập nhật.</w:t>
+      </w:r>
+    </w:p>
+    <w:p>
+      <w:pPr>
+        <w:pStyle w:val="NormalWeb"/>
+        <w:shd w:val="clear" w:color="auto" w:fill="FFFFFF"/>
+        <w:spacing w:before="0" w:beforeAutospacing="0" w:after="0" w:afterAutospacing="0" w:line="270" w:lineRule="atLeast"/>
+        <w:ind w:firstLine="720"/>
+        <w:jc w:val="both"/>
+        <w:textAlignment w:val="baseline"/>
+        <w:rPr>
+          <w:sz w:val="28"/>
+          <w:szCs w:val="28"/>
+        </w:rPr>
+      </w:pPr>
+    </w:p>
+    <w:p>
+      <w:pPr>
+        <w:pStyle w:val="NormalWeb"/>
+        <w:shd w:val="clear" w:color="auto" w:fill="FFFFFF"/>
+        <w:spacing w:before="0" w:beforeAutospacing="0" w:after="0" w:afterAutospacing="0" w:line="270" w:lineRule="atLeast"/>
+        <w:ind w:firstLine="720"/>
+        <w:jc w:val="both"/>
+        <w:textAlignment w:val="baseline"/>
+        <w:rPr>
+          <w:sz w:val="28"/>
+          <w:szCs w:val="28"/>
+        </w:rPr>
+      </w:pPr>
+      <w:r>
+        <w:rPr>
+          <w:sz w:val="28"/>
+          <w:szCs w:val="28"/>
+        </w:rPr>
+        <w:t xml:space="preserve">Sau khi sửa xong, </w:t>
+      </w:r>
+      <w:r>
+        <w:rPr>
+          <w:sz w:val="28"/>
+          <w:szCs w:val="28"/>
+        </w:rPr>
+        <w:t>người dùng bấm phải chuột chọn file conflict, chọn “</w:t>
+      </w:r>
+      <w:r>
+        <w:rPr>
+          <w:b/>
+          <w:color w:val="000000"/>
+          <w:szCs w:val="28"/>
+        </w:rPr>
+        <w:t>TortoiseSVN -&gt;</w:t>
+      </w:r>
+      <w:r>
+        <w:rPr>
+          <w:b/>
+          <w:color w:val="000000"/>
+          <w:szCs w:val="28"/>
+        </w:rPr>
+        <w:t xml:space="preserve"> Resolved</w:t>
+      </w:r>
+      <w:r>
+        <w:rPr>
+          <w:sz w:val="28"/>
+          <w:szCs w:val="28"/>
+        </w:rPr>
+        <w:t>”</w:t>
+      </w:r>
+      <w:r>
+        <w:rPr>
+          <w:noProof/>
+        </w:rPr>
+        <w:drawing>
+          <wp:inline distT="0" distB="0" distL="0" distR="0" wp14:anchorId="30C8D40C" wp14:editId="237B991E">
+            <wp:extent cx="1085714" cy="219048"/>
+            <wp:effectExtent l="0" t="0" r="635" b="0"/>
+            <wp:docPr id="23" name="Picture 23"/>
+            <wp:cNvGraphicFramePr>
+              <a:graphicFrameLocks xmlns:a="http://schemas.openxmlformats.org/drawingml/2006/main" noChangeAspect="1"/>
+            </wp:cNvGraphicFramePr>
+            <a:graphic xmlns:a="http://schemas.openxmlformats.org/drawingml/2006/main">
+              <a:graphicData uri="http://schemas.openxmlformats.org/drawingml/2006/picture">
+                <pic:pic xmlns:pic="http://schemas.openxmlformats.org/drawingml/2006/picture">
+                  <pic:nvPicPr>
+                    <pic:cNvPr id="0" name=""/>
+                    <pic:cNvPicPr/>
+                  </pic:nvPicPr>
+                  <pic:blipFill>
+                    <a:blip r:embed="rId40"/>
+                    <a:stretch>
+                      <a:fillRect/>
+                    </a:stretch>
+                  </pic:blipFill>
+                  <pic:spPr>
+                    <a:xfrm>
+                      <a:off x="0" y="0"/>
                       <a:ext cx="1085714" cy="219048"/>
                     </a:xfrm>
                     <a:prstGeom prst="rect">
@@ -3576,7 +3881,6 @@
         <w:ind w:left="0" w:firstLine="540"/>
       </w:pPr>
       <w:r>
-        <w:lastRenderedPageBreak/>
         <w:t xml:space="preserve">Nếu file đã có thay đổi với server, nó sẽ có </w:t>
       </w:r>
       <w:r>
@@ -3640,6 +3944,7 @@
         <w:outlineLvl w:val="3"/>
       </w:pPr>
       <w:r>
+        <w:lastRenderedPageBreak/>
         <w:t>Xem sự thay đổi giữa các phiên bản</w:t>
       </w:r>
     </w:p>
@@ -3823,10 +4128,280 @@
         <w:t xml:space="preserve"> để hoàn tất.</w:t>
       </w:r>
     </w:p>
-    <w:p/>
+    <w:p>
+      <w:pPr>
+        <w:pStyle w:val="ListParagraph"/>
+        <w:numPr>
+          <w:ilvl w:val="0"/>
+          <w:numId w:val="13"/>
+        </w:numPr>
+      </w:pPr>
+      <w:r>
+        <w:t>Biểu tượng các trạng thái của file, thư mục trong SVN</w:t>
+      </w:r>
+    </w:p>
+    <w:p>
+      <w:pPr>
+        <w:ind w:left="360" w:firstLine="0"/>
+      </w:pPr>
+    </w:p>
+    <w:tbl>
+      <w:tblPr>
+        <w:tblStyle w:val="TableGrid"/>
+        <w:tblW w:w="0" w:type="auto"/>
+        <w:tblInd w:w="360" w:type="dxa"/>
+        <w:tblLook w:val="04A0" w:firstRow="1" w:lastRow="0" w:firstColumn="1" w:lastColumn="0" w:noHBand="0" w:noVBand="1"/>
+      </w:tblPr>
+      <w:tblGrid>
+        <w:gridCol w:w="4611"/>
+        <w:gridCol w:w="4605"/>
+      </w:tblGrid>
+      <w:tr>
+        <w:tc>
+          <w:tcPr>
+            <w:tcW w:w="4788" w:type="dxa"/>
+            <w:vAlign w:val="center"/>
+          </w:tcPr>
+          <w:p>
+            <w:pPr>
+              <w:ind w:left="0" w:firstLine="0"/>
+              <w:jc w:val="center"/>
+              <w:rPr>
+                <w:b/>
+              </w:rPr>
+            </w:pPr>
+            <w:r>
+              <w:rPr>
+                <w:b/>
+              </w:rPr>
+              <w:t>Trạng thái</w:t>
+            </w:r>
+          </w:p>
+        </w:tc>
+        <w:tc>
+          <w:tcPr>
+            <w:tcW w:w="4788" w:type="dxa"/>
+            <w:vAlign w:val="center"/>
+          </w:tcPr>
+          <w:p>
+            <w:pPr>
+              <w:ind w:left="0" w:firstLine="0"/>
+              <w:jc w:val="center"/>
+              <w:rPr>
+                <w:b/>
+              </w:rPr>
+            </w:pPr>
+            <w:r>
+              <w:rPr>
+                <w:b/>
+              </w:rPr>
+              <w:t>Biểu tượng</w:t>
+            </w:r>
+          </w:p>
+        </w:tc>
+      </w:tr>
+      <w:tr>
+        <w:tc>
+          <w:tcPr>
+            <w:tcW w:w="4788" w:type="dxa"/>
+          </w:tcPr>
+          <w:p>
+            <w:pPr>
+              <w:ind w:left="0" w:firstLine="0"/>
+            </w:pPr>
+            <w:r>
+              <w:t>File/ folder đã được đồng bộ</w:t>
+            </w:r>
+          </w:p>
+        </w:tc>
+        <w:tc>
+          <w:tcPr>
+            <w:tcW w:w="4788" w:type="dxa"/>
+          </w:tcPr>
+          <w:p>
+            <w:pPr>
+              <w:ind w:left="0" w:firstLine="0"/>
+            </w:pPr>
+          </w:p>
+        </w:tc>
+      </w:tr>
+      <w:tr>
+        <w:tc>
+          <w:tcPr>
+            <w:tcW w:w="4788" w:type="dxa"/>
+          </w:tcPr>
+          <w:p>
+            <w:pPr>
+              <w:ind w:left="0" w:firstLine="0"/>
+            </w:pPr>
+            <w:r>
+              <w:t>File/ folder</w:t>
+            </w:r>
+            <w:r>
+              <w:t xml:space="preserve"> có thay đổi so với server</w:t>
+            </w:r>
+          </w:p>
+        </w:tc>
+        <w:tc>
+          <w:tcPr>
+            <w:tcW w:w="4788" w:type="dxa"/>
+          </w:tcPr>
+          <w:p>
+            <w:pPr>
+              <w:ind w:left="0" w:firstLine="0"/>
+            </w:pPr>
+          </w:p>
+        </w:tc>
+      </w:tr>
+      <w:tr>
+        <w:tc>
+          <w:tcPr>
+            <w:tcW w:w="4788" w:type="dxa"/>
+          </w:tcPr>
+          <w:p>
+            <w:pPr>
+              <w:ind w:left="0" w:firstLine="0"/>
+            </w:pPr>
+            <w:r>
+              <w:t>File/ folder</w:t>
+            </w:r>
+            <w:r>
+              <w:t xml:space="preserve"> bị khóa</w:t>
+            </w:r>
+          </w:p>
+        </w:tc>
+        <w:tc>
+          <w:tcPr>
+            <w:tcW w:w="4788" w:type="dxa"/>
+          </w:tcPr>
+          <w:p>
+            <w:pPr>
+              <w:ind w:left="0" w:firstLine="0"/>
+            </w:pPr>
+          </w:p>
+        </w:tc>
+      </w:tr>
+      <w:tr>
+        <w:tc>
+          <w:tcPr>
+            <w:tcW w:w="4788" w:type="dxa"/>
+          </w:tcPr>
+          <w:p>
+            <w:pPr>
+              <w:ind w:left="0" w:firstLine="0"/>
+            </w:pPr>
+            <w:r>
+              <w:t>File/ folder</w:t>
+            </w:r>
+            <w:r>
+              <w:t xml:space="preserve"> bị conflict</w:t>
+            </w:r>
+          </w:p>
+        </w:tc>
+        <w:tc>
+          <w:tcPr>
+            <w:tcW w:w="4788" w:type="dxa"/>
+          </w:tcPr>
+          <w:p>
+            <w:pPr>
+              <w:ind w:left="0" w:firstLine="0"/>
+            </w:pPr>
+          </w:p>
+        </w:tc>
+      </w:tr>
+      <w:tr>
+        <w:tc>
+          <w:tcPr>
+            <w:tcW w:w="4788" w:type="dxa"/>
+          </w:tcPr>
+          <w:p>
+            <w:pPr>
+              <w:ind w:left="0" w:firstLine="0"/>
+            </w:pPr>
+            <w:r>
+              <w:t>File/ folder</w:t>
+            </w:r>
+            <w:r>
+              <w:t xml:space="preserve"> chỉ đọc</w:t>
+            </w:r>
+          </w:p>
+        </w:tc>
+        <w:tc>
+          <w:tcPr>
+            <w:tcW w:w="4788" w:type="dxa"/>
+          </w:tcPr>
+          <w:p>
+            <w:pPr>
+              <w:ind w:left="0" w:firstLine="0"/>
+            </w:pPr>
+          </w:p>
+        </w:tc>
+      </w:tr>
+      <w:tr>
+        <w:tc>
+          <w:tcPr>
+            <w:tcW w:w="4788" w:type="dxa"/>
+          </w:tcPr>
+          <w:p>
+            <w:pPr>
+              <w:ind w:left="0" w:firstLine="0"/>
+            </w:pPr>
+            <w:r>
+              <w:t>File/ folder</w:t>
+            </w:r>
+            <w:r>
+              <w:t xml:space="preserve"> mới được thêm vào SVN và chưa được add</w:t>
+            </w:r>
+          </w:p>
+        </w:tc>
+        <w:tc>
+          <w:tcPr>
+            <w:tcW w:w="4788" w:type="dxa"/>
+          </w:tcPr>
+          <w:p>
+            <w:pPr>
+              <w:ind w:left="0" w:firstLine="0"/>
+            </w:pPr>
+          </w:p>
+        </w:tc>
+      </w:tr>
+      <w:tr>
+        <w:tc>
+          <w:tcPr>
+            <w:tcW w:w="4788" w:type="dxa"/>
+          </w:tcPr>
+          <w:p>
+            <w:pPr>
+              <w:ind w:left="0" w:firstLine="0"/>
+            </w:pPr>
+            <w:r>
+              <w:t>File/ folder</w:t>
+            </w:r>
+            <w:r>
+              <w:t xml:space="preserve"> đã được add vào SVN</w:t>
+            </w:r>
+          </w:p>
+        </w:tc>
+        <w:tc>
+          <w:tcPr>
+            <w:tcW w:w="4788" w:type="dxa"/>
+          </w:tcPr>
+          <w:p>
+            <w:pPr>
+              <w:ind w:left="0" w:firstLine="0"/>
+            </w:pPr>
+          </w:p>
+        </w:tc>
+      </w:tr>
+    </w:tbl>
+    <w:p>
+      <w:pPr>
+        <w:ind w:left="360" w:firstLine="0"/>
+      </w:pPr>
+    </w:p>
     <w:sectPr>
-      <w:headerReference w:type="default" r:id="rId37"/>
-      <w:footerReference w:type="default" r:id="rId38"/>
+      <w:headerReference w:type="default" r:id="rId41"/>
+      <w:footerReference w:type="default" r:id="rId42"/>
       <w:pgSz w:w="12240" w:h="15840"/>
       <w:pgMar w:top="1440" w:right="1440" w:bottom="1440" w:left="1440" w:header="720" w:footer="720" w:gutter="0"/>
       <w:cols w:space="720"/>
@@ -6828,7 +7403,7 @@
 </file>
 
 <file path=customXml/itemProps1.xml><?xml version="1.0" encoding="utf-8"?>
-<ds:datastoreItem xmlns:ds="http://schemas.openxmlformats.org/officeDocument/2006/customXml" ds:itemID="{BA033D45-D33E-44F6-94D2-696F304A45B6}">
+<ds:datastoreItem xmlns:ds="http://schemas.openxmlformats.org/officeDocument/2006/customXml" ds:itemID="{0DBA5CA4-27AF-46DC-9B2C-D2011B1CE1FE}">
   <ds:schemaRefs>
     <ds:schemaRef ds:uri="http://schemas.openxmlformats.org/officeDocument/2006/bibliography"/>
   </ds:schemaRefs>

</xml_diff>

<commit_message>
Thangtn: Hoàn thành lần 1 báo cáo phần mềm quản lý phiên bản
</commit_message>
<xml_diff>
--- a/docs/Báo cáo phần mềm quản lý phiên bản/Báo cáo sử dụng phần mềm quản lý phiên bản.docx
+++ b/docs/Báo cáo phần mềm quản lý phiên bản/Báo cáo sử dụng phần mềm quản lý phiên bản.docx
@@ -1112,223 +1112,6 @@
         <w:rPr>
           <w:b/>
         </w:rPr>
-        <w:t>Nơi chứa dự án</w:t>
-      </w:r>
-    </w:p>
-    <w:p>
-      <w:pPr>
-        <w:ind w:left="0" w:firstLine="0"/>
-      </w:pPr>
-      <w:r>
-        <w:t>(Địa chỉ server chứa mã nguồn dự án, tên thư mục dự án, cấu trúc thư mục dự án (các thư mục con lưu trữ những gì), các tài khoản có quyền với các thư mục con như thế nào, ai đã đưa những tài liệu gì lên server)</w:t>
-      </w:r>
-    </w:p>
-    <w:p>
-      <w:pPr>
-        <w:ind w:left="0" w:firstLine="0"/>
-      </w:pPr>
-      <w:r>
-        <w:t xml:space="preserve">Địa chỉ server chứa mã nguồn dự án: </w:t>
-      </w:r>
-      <w:hyperlink r:id="rId19" w:history="1">
-        <w:r>
-          <w:rPr>
-            <w:rStyle w:val="Hyperlink"/>
-            <w:rFonts w:ascii="Lucida Console" w:hAnsi="Lucida Console"/>
-            <w:b/>
-            <w:bCs/>
-            <w:sz w:val="18"/>
-            <w:szCs w:val="18"/>
-          </w:rPr>
-          <w:t>https</w:t>
-        </w:r>
-        <w:r>
-          <w:rPr>
-            <w:rStyle w:val="Hyperlink"/>
-            <w:rFonts w:ascii="Lucida Console" w:hAnsi="Lucida Console"/>
-            <w:sz w:val="18"/>
-            <w:szCs w:val="18"/>
-          </w:rPr>
-          <w:t>://thuc-tap-nhom.googlecode.com/svn/trunk/</w:t>
-        </w:r>
-      </w:hyperlink>
-    </w:p>
-    <w:p>
-      <w:pPr>
-        <w:ind w:left="0" w:firstLine="0"/>
-      </w:pPr>
-      <w:r>
-        <w:t>Tên thư mục dự án</w:t>
-      </w:r>
-      <w:r>
-        <w:t>:</w:t>
-      </w:r>
-      <w:r>
-        <w:t xml:space="preserve"> THUCTAPNHOM</w:t>
-      </w:r>
-    </w:p>
-    <w:p>
-      <w:pPr>
-        <w:ind w:left="0" w:firstLine="0"/>
-      </w:pPr>
-      <w:r>
-        <w:t xml:space="preserve">Cấu trúc thư mục dự án: </w:t>
-      </w:r>
-    </w:p>
-    <w:tbl>
-      <w:tblPr>
-        <w:tblStyle w:val="TableGrid"/>
-        <w:tblW w:w="0" w:type="auto"/>
-        <w:tblLook w:val="04A0" w:firstRow="1" w:lastRow="0" w:firstColumn="1" w:lastColumn="0" w:noHBand="0" w:noVBand="1"/>
-      </w:tblPr>
-      <w:tblGrid>
-        <w:gridCol w:w="9576"/>
-      </w:tblGrid>
-      <w:tr>
-        <w:tc>
-          <w:tcPr>
-            <w:tcW w:w="9576" w:type="dxa"/>
-          </w:tcPr>
-          <w:p>
-            <w:pPr>
-              <w:ind w:left="0" w:firstLine="0"/>
-            </w:pPr>
-            <w:r>
-              <w:t>THUCTAPNHOM</w:t>
-            </w:r>
-            <w:r>
-              <w:t>/sources/</w:t>
-            </w:r>
-          </w:p>
-          <w:p>
-            <w:pPr>
-              <w:ind w:left="0" w:firstLine="0"/>
-            </w:pPr>
-            <w:r>
-              <w:t>THUCTAPNHOM</w:t>
-            </w:r>
-            <w:r>
-              <w:t>/docs/</w:t>
-            </w:r>
-          </w:p>
-          <w:p>
-            <w:pPr>
-              <w:ind w:left="0" w:firstLine="0"/>
-            </w:pPr>
-            <w:r>
-              <w:t>THUCTAPNHOM</w:t>
-            </w:r>
-            <w:r>
-              <w:t>/docs/</w:t>
-            </w:r>
-            <w:r>
-              <w:t>Báo cáo nghiên cứu tính khả thi</w:t>
-            </w:r>
-            <w:r>
-              <w:t>/</w:t>
-            </w:r>
-          </w:p>
-          <w:p>
-            <w:pPr>
-              <w:ind w:left="0" w:firstLine="0"/>
-            </w:pPr>
-            <w:r>
-              <w:t>THUCTAPNHOM</w:t>
-            </w:r>
-            <w:r>
-              <w:t>/docs/</w:t>
-            </w:r>
-            <w:r>
-              <w:t>Báo cáo phần mềm quản lý phiên bản</w:t>
-            </w:r>
-            <w:r>
-              <w:t>/</w:t>
-            </w:r>
-          </w:p>
-          <w:p>
-            <w:pPr>
-              <w:ind w:left="0" w:firstLine="0"/>
-            </w:pPr>
-            <w:r>
-              <w:lastRenderedPageBreak/>
-              <w:t>THUCTAPNHOM</w:t>
-            </w:r>
-            <w:r>
-              <w:t>/docs/</w:t>
-            </w:r>
-            <w:r>
-              <w:t>templates</w:t>
-            </w:r>
-            <w:r>
-              <w:t>/</w:t>
-            </w:r>
-          </w:p>
-          <w:p>
-            <w:pPr>
-              <w:ind w:left="0" w:firstLine="0"/>
-            </w:pPr>
-            <w:r>
-              <w:t>THUCTAPNHOM</w:t>
-            </w:r>
-            <w:r>
-              <w:t>/docs/</w:t>
-            </w:r>
-          </w:p>
-          <w:p>
-            <w:pPr>
-              <w:ind w:left="0" w:firstLine="0"/>
-            </w:pPr>
-            <w:r>
-              <w:t>THUCTAPNHOM</w:t>
-            </w:r>
-            <w:r>
-              <w:t>/docs/</w:t>
-            </w:r>
-          </w:p>
-          <w:p>
-            <w:pPr>
-              <w:ind w:left="0" w:firstLine="0"/>
-            </w:pPr>
-            <w:r>
-              <w:t>THUCTAPNHOM</w:t>
-            </w:r>
-            <w:r>
-              <w:t>/docs/</w:t>
-            </w:r>
-          </w:p>
-          <w:p>
-            <w:pPr>
-              <w:ind w:left="0" w:firstLine="0"/>
-            </w:pPr>
-          </w:p>
-        </w:tc>
-      </w:tr>
-    </w:tbl>
-    <w:p>
-      <w:pPr>
-        <w:ind w:left="0" w:firstLine="0"/>
-      </w:pPr>
-      <w:r>
-        <w:lastRenderedPageBreak/>
-        <w:t>Quyền với thư mục con của các tài khoản:</w:t>
-      </w:r>
-    </w:p>
-    <w:p>
-      <w:pPr>
-        <w:pStyle w:val="ListParagraph"/>
-        <w:numPr>
-          <w:ilvl w:val="0"/>
-          <w:numId w:val="1"/>
-        </w:numPr>
-        <w:outlineLvl w:val="0"/>
-        <w:rPr>
-          <w:b/>
-        </w:rPr>
-      </w:pPr>
-      <w:r>
-        <w:rPr>
-          <w:b/>
-        </w:rPr>
         <w:t>Sử dụng TortoiseSVN để lấy và upload file trên server.</w:t>
       </w:r>
     </w:p>
@@ -1410,7 +1193,7 @@
         </w:rPr>
         <w:t>TortoiseSVN được cung cấp miễn phí tại trang </w:t>
       </w:r>
-      <w:hyperlink r:id="rId20" w:history="1">
+      <w:hyperlink r:id="rId19" w:history="1">
         <w:r>
           <w:rPr>
             <w:rFonts w:eastAsia="Times New Roman"/>
@@ -1510,6 +1293,7 @@
           <w:noProof/>
           <w:lang w:eastAsia="en-US"/>
         </w:rPr>
+        <w:lastRenderedPageBreak/>
         <w:drawing>
           <wp:inline distT="0" distB="0" distL="0" distR="0" wp14:anchorId="4610C62A" wp14:editId="0C8F0EAE">
             <wp:extent cx="5533334" cy="2885714"/>
@@ -1526,7 +1310,7 @@
                     <pic:cNvPicPr/>
                   </pic:nvPicPr>
                   <pic:blipFill>
-                    <a:blip r:embed="rId21"/>
+                    <a:blip r:embed="rId20"/>
                     <a:stretch>
                       <a:fillRect/>
                     </a:stretch>
@@ -1593,7 +1377,6 @@
           <w:szCs w:val="28"/>
           <w:lang w:eastAsia="en-US"/>
         </w:rPr>
-        <w:lastRenderedPageBreak/>
         <w:t>Khi cài đặt hoàn tất sẽ có một thông báo yêu cầu khởi động lại máy. Chọn yes để khởi động lại máy.</w:t>
       </w:r>
     </w:p>
@@ -1623,7 +1406,7 @@
             <wp:extent cx="3252470" cy="1544320"/>
             <wp:effectExtent l="0" t="0" r="5080" b="0"/>
             <wp:docPr id="9" name="Picture 9" descr="image">
-              <a:hlinkClick xmlns:a="http://schemas.openxmlformats.org/drawingml/2006/main" r:id="rId22"/>
+              <a:hlinkClick xmlns:a="http://schemas.openxmlformats.org/drawingml/2006/main" r:id="rId21"/>
             </wp:docPr>
             <wp:cNvGraphicFramePr>
               <a:graphicFrameLocks xmlns:a="http://schemas.openxmlformats.org/drawingml/2006/main" noChangeAspect="1"/>
@@ -1633,14 +1416,14 @@
                 <pic:pic xmlns:pic="http://schemas.openxmlformats.org/drawingml/2006/picture">
                   <pic:nvPicPr>
                     <pic:cNvPr id="0" name="Picture 3" descr="image">
-                      <a:hlinkClick r:id="rId22"/>
+                      <a:hlinkClick r:id="rId21"/>
                     </pic:cNvPr>
                     <pic:cNvPicPr>
                       <a:picLocks noChangeAspect="1" noChangeArrowheads="1"/>
                     </pic:cNvPicPr>
                   </pic:nvPicPr>
                   <pic:blipFill>
-                    <a:blip r:embed="rId23">
+                    <a:blip r:embed="rId22">
                       <a:extLst>
                         <a:ext uri="{28A0092B-C50C-407E-A947-70E740481C1C}">
                           <a14:useLocalDpi xmlns:a14="http://schemas.microsoft.com/office/drawing/2010/main" val="0"/>
@@ -1691,6 +1474,81 @@
         <w:t>Sử dụng phần mềm</w:t>
       </w:r>
     </w:p>
+    <w:p>
+      <w:pPr>
+        <w:ind w:left="0" w:firstLine="0"/>
+      </w:pPr>
+      <w:r>
+        <w:t>Tortoisvn được tích hợp vào menu chuột phải của máy tính.</w:t>
+      </w:r>
+      <w:r>
+        <w:t xml:space="preserve"> Vì vậy để sử dụng phần mềm, người dùng bấm phải chuột vào file hoặc folder cần tương tác để sử dụng.</w:t>
+      </w:r>
+    </w:p>
+    <w:p>
+      <w:pPr>
+        <w:ind w:left="0" w:firstLine="0"/>
+      </w:pPr>
+      <w:r>
+        <w:rPr>
+          <w:noProof/>
+          <w:lang w:eastAsia="en-US"/>
+        </w:rPr>
+        <w:lastRenderedPageBreak/>
+        <w:drawing>
+          <wp:inline distT="0" distB="0" distL="0" distR="0" wp14:anchorId="33E5D51E" wp14:editId="5C9D14EF">
+            <wp:extent cx="5943600" cy="5734685"/>
+            <wp:effectExtent l="0" t="0" r="0" b="0"/>
+            <wp:docPr id="46" name="Picture 46"/>
+            <wp:cNvGraphicFramePr>
+              <a:graphicFrameLocks xmlns:a="http://schemas.openxmlformats.org/drawingml/2006/main" noChangeAspect="1"/>
+            </wp:cNvGraphicFramePr>
+            <a:graphic xmlns:a="http://schemas.openxmlformats.org/drawingml/2006/main">
+              <a:graphicData uri="http://schemas.openxmlformats.org/drawingml/2006/picture">
+                <pic:pic xmlns:pic="http://schemas.openxmlformats.org/drawingml/2006/picture">
+                  <pic:nvPicPr>
+                    <pic:cNvPr id="0" name=""/>
+                    <pic:cNvPicPr/>
+                  </pic:nvPicPr>
+                  <pic:blipFill>
+                    <a:blip r:embed="rId23"/>
+                    <a:stretch>
+                      <a:fillRect/>
+                    </a:stretch>
+                  </pic:blipFill>
+                  <pic:spPr>
+                    <a:xfrm>
+                      <a:off x="0" y="0"/>
+                      <a:ext cx="5943600" cy="5734685"/>
+                    </a:xfrm>
+                    <a:prstGeom prst="rect">
+                      <a:avLst/>
+                    </a:prstGeom>
+                  </pic:spPr>
+                </pic:pic>
+              </a:graphicData>
+            </a:graphic>
+          </wp:inline>
+        </w:drawing>
+      </w:r>
+    </w:p>
+    <w:p>
+      <w:pPr>
+        <w:ind w:left="0" w:firstLine="0"/>
+        <w:jc w:val="center"/>
+        <w:rPr>
+          <w:i/>
+        </w:rPr>
+      </w:pPr>
+      <w:bookmarkStart w:id="0" w:name="_GoBack"/>
+      <w:r>
+        <w:rPr>
+          <w:i/>
+        </w:rPr>
+        <w:t>Các chức năng của TortoiseSVN</w:t>
+      </w:r>
+    </w:p>
+    <w:bookmarkEnd w:id="0"/>
     <w:p>
       <w:pPr>
         <w:pStyle w:val="ListParagraph"/>
@@ -1790,6 +1648,7 @@
         <w:ind w:left="0"/>
       </w:pPr>
       <w:r>
+        <w:lastRenderedPageBreak/>
         <w:t>Lúc này màn hình nhập thông tin địa chỉ server(Chương I, phần 2.3)</w:t>
       </w:r>
       <w:r>
@@ -1801,7 +1660,6 @@
         <w:ind w:left="0"/>
       </w:pPr>
       <w:r>
-        <w:lastRenderedPageBreak/>
         <w:t xml:space="preserve"> </w:t>
       </w:r>
       <w:r>
@@ -1930,6 +1788,7 @@
         <w:ind w:left="0"/>
       </w:pPr>
       <w:r>
+        <w:lastRenderedPageBreak/>
         <w:t>Sau khi đã Checkout dự án với Subve</w:t>
       </w:r>
       <w:r>
@@ -1961,7 +1820,6 @@
           <w:noProof/>
           <w:lang w:eastAsia="en-US"/>
         </w:rPr>
-        <w:lastRenderedPageBreak/>
         <w:drawing>
           <wp:inline distT="0" distB="0" distL="0" distR="0" wp14:anchorId="54E11F1E" wp14:editId="7D10947E">
             <wp:extent cx="761905" cy="209524"/>
@@ -2100,7 +1958,6 @@
       <w:r>
         <w:t xml:space="preserve">Mặc đinh khi sử dụng update, người dùng sẽ được cập nhật phiên bản tài liệu mới nhất trên server, tuy nhiên nếu người dung muốn cập nhật lại một phiên bản trước đó, người dùng có thể sử dụng chức năng “Update to Revision” </w:t>
       </w:r>
-      <w:bookmarkStart w:id="0" w:name="_GoBack"/>
       <w:r>
         <w:rPr>
           <w:noProof/>
@@ -2142,15 +1999,11 @@
           </wp:inline>
         </w:drawing>
       </w:r>
-      <w:bookmarkEnd w:id="0"/>
       <w:r>
         <w:t xml:space="preserve"> </w:t>
       </w:r>
       <w:r>
-        <w:t xml:space="preserve">bằng cách bấm chuột phải chọn </w:t>
-      </w:r>
-      <w:r>
-        <w:t>“</w:t>
+        <w:t>bằng cách bấm chuột phải chọn “</w:t>
       </w:r>
       <w:r>
         <w:rPr>
@@ -2168,19 +2021,7 @@
         <w:rPr>
           <w:b/>
         </w:rPr>
-        <w:t>Update to Revision</w:t>
-      </w:r>
-      <w:r>
-        <w:rPr>
-          <w:b/>
-        </w:rPr>
-        <w:t>…</w:t>
-      </w:r>
-      <w:r>
-        <w:rPr>
-          <w:b/>
-        </w:rPr>
-        <w:t>”</w:t>
+        <w:t>Update to Revision…”</w:t>
       </w:r>
       <w:r>
         <w:rPr>
@@ -2278,6 +2119,7 @@
         <w:ind w:left="0"/>
       </w:pPr>
       <w:r>
+        <w:lastRenderedPageBreak/>
         <w:t>Để đưa một file hay  thư mục do người dùng tạo ra hoặc chỉnh sửa lên server, người dùng sẽ phải sử dụng chức năng Commit.</w:t>
       </w:r>
     </w:p>
@@ -2286,7 +2128,6 @@
         <w:ind w:left="0"/>
       </w:pPr>
       <w:r>
-        <w:lastRenderedPageBreak/>
         <w:t>Để sử dụng chức năng này, người dùng bấm chuột phải lên file hoặc folder hoặc nếu người dùng muốn đưa tất cả các file do mình tao ra lên server, người dùng có thể bấm phải chuột vào thư mục gốc của dự án đã đồng bộ với GoogleCode và chọn “</w:t>
       </w:r>
       <w:r>
@@ -2366,6 +2207,19 @@
       <w:r>
         <w:t>.</w:t>
       </w:r>
+    </w:p>
+    <w:p>
+      <w:pPr>
+        <w:ind w:left="0"/>
+      </w:pPr>
+      <w:r>
+        <w:t>Để commit nhiều file hoặc toàn bộ dự án, người dùng có thể bấm chọn commit thư mục gốc của dự án , khi đó sẽ có bảng liệt kê các file có sự thay đổi, các file, folder mới . Người dùng chọn file, folder muốn commit để đồng bộ với server.</w:t>
+      </w:r>
+    </w:p>
+    <w:p>
+      <w:pPr>
+        <w:ind w:left="0"/>
+      </w:pPr>
       <w:r>
         <w:t>Người dùng có thể add file hoặc folder bằng cách sử dụng commit toàn bộ thư mục cha chứa các file hoặc thư mục cần thêm, yêu cầu thư mục cha này đã được commit trước đó.</w:t>
       </w:r>
@@ -2482,7 +2336,11 @@
         <w:t>ộ</w:t>
       </w:r>
       <w:r>
-        <w:t xml:space="preserve">i dụ án cùng cập nhật nội dung 1 file, việc xảy ra xung đột giữa các thành viên là không thể tránh khỏi. Vì vậy Subversion đưa ra giải pháp để tránh xung đột giữa các thành viên là sử dụng giải pháp </w:t>
+        <w:t xml:space="preserve">i dụ án cùng cập nhật nội dung 1 file, việc xảy ra xung đột giữa các thành viên là không thể tránh khỏi. Vì vậy Subversion đưa ra </w:t>
+      </w:r>
+      <w:r>
+        <w:lastRenderedPageBreak/>
+        <w:t xml:space="preserve">giải pháp để tránh xung đột giữa các thành viên là sử dụng giải pháp </w:t>
       </w:r>
       <w:r>
         <w:rPr>
@@ -2521,7 +2379,6 @@
         <w:ind w:left="0"/>
       </w:pPr>
       <w:r>
-        <w:lastRenderedPageBreak/>
         <w:t>Khi người dùng chỉ muốn chỉ bản thân làm việc với 1 file hoặc folder nào đó mà các thành viên khác không thể sử dụng được khi người dùng đang làm việc, người dùng có thể sử dụng chức năng Lock.</w:t>
       </w:r>
     </w:p>
@@ -2719,6 +2576,7 @@
         <w:ind w:left="0"/>
       </w:pPr>
       <w:r>
+        <w:lastRenderedPageBreak/>
         <w:t xml:space="preserve">Để xem các file đang bị khóa trrong dự án người dùng có thể bấm chọn </w:t>
       </w:r>
       <w:r>
@@ -2766,7 +2624,6 @@
         <w:ind w:left="0"/>
       </w:pPr>
       <w:r>
-        <w:lastRenderedPageBreak/>
         <w:t>Để sử dụng chức năng này</w:t>
       </w:r>
       <w:r>
@@ -2987,6 +2844,7 @@
         <w:rPr>
           <w:lang w:val="pt-BR"/>
         </w:rPr>
+        <w:lastRenderedPageBreak/>
         <w:t>- file đã gộp lại của cả 2 nhân viên A và B</w:t>
       </w:r>
     </w:p>
@@ -3022,7 +2880,6 @@
         <w:ind w:left="0" w:firstLine="360"/>
       </w:pPr>
       <w:r>
-        <w:lastRenderedPageBreak/>
         <w:t>Khi</w:t>
       </w:r>
       <w:r>
@@ -3139,6 +2996,7 @@
       <w:r>
         <w:rPr>
           <w:noProof/>
+          <w:lang w:eastAsia="en-US"/>
         </w:rPr>
         <w:drawing>
           <wp:inline distT="0" distB="0" distL="0" distR="0" wp14:anchorId="61284143" wp14:editId="605C9C4D">
@@ -3268,6 +3126,7 @@
         <w:rPr>
           <w:lang w:val="pt-BR"/>
         </w:rPr>
+        <w:lastRenderedPageBreak/>
         <w:t>- file trước khi bịn conflict</w:t>
       </w:r>
       <w:r>
@@ -3323,14 +3182,7 @@
           <w:sz w:val="28"/>
           <w:szCs w:val="28"/>
         </w:rPr>
-        <w:t xml:space="preserve"> </w:t>
-      </w:r>
-      <w:r>
-        <w:rPr>
-          <w:sz w:val="28"/>
-          <w:szCs w:val="28"/>
-        </w:rPr>
-        <w:t>“</w:t>
+        <w:t xml:space="preserve"> “</w:t>
       </w:r>
       <w:r>
         <w:rPr>
@@ -3354,15 +3206,7 @@
           <w:sz w:val="28"/>
           <w:szCs w:val="28"/>
         </w:rPr>
-        <w:t>E</w:t>
-      </w:r>
-      <w:r>
-        <w:rPr>
-          <w:b/>
-          <w:sz w:val="28"/>
-          <w:szCs w:val="28"/>
-        </w:rPr>
-        <w:t>dit conflicts</w:t>
+        <w:t>Edit conflicts</w:t>
       </w:r>
       <w:r>
         <w:rPr>
@@ -3508,15 +3352,7 @@
           <w:sz w:val="28"/>
           <w:szCs w:val="28"/>
         </w:rPr>
-        <w:t xml:space="preserve">có thể tùy </w:t>
-      </w:r>
-      <w:r>
-        <w:rPr>
-          <w:sz w:val="28"/>
-          <w:szCs w:val="28"/>
-        </w:rPr>
-        <w:lastRenderedPageBreak/>
-        <w:t>chọn</w:t>
+        <w:t>có thể tùy chọn</w:t>
       </w:r>
       <w:r>
         <w:rPr>
@@ -3748,13 +3584,7 @@
         <w:rPr>
           <w:szCs w:val="28"/>
         </w:rPr>
-        <w:t>”</w:t>
-      </w:r>
-      <w:r>
-        <w:rPr>
-          <w:szCs w:val="28"/>
-        </w:rPr>
-        <w:t xml:space="preserve">  để giải quyết xung đột mà không cần chỉnh sửa bằng tay. Nhưng nếu cả 2 người đểu chỉnh sửa trên 1 vị trí(cùng code 1 function) thì người dùng cần sửa bằng tay- tức là mở file lên để chỉnh sửa để đảm bảo không làm sai hay hỏng function đó , vì phần mềm máy móc không thể nhận biết được function đó sẽ chạy như thế nào.</w:t>
+        <w:t>”  để giải quyết xung đột mà không cần chỉnh sửa bằng tay. Nhưng nếu cả 2 người đểu chỉnh sửa trên 1 vị trí(cùng code 1 function) thì người dùng cần sửa bằng tay- tức là mở file lên để chỉnh sửa để đảm bảo không làm sai hay hỏng function đó , vì phần mềm máy móc không thể nhận biết được function đó sẽ chạy như thế nào.</w:t>
       </w:r>
     </w:p>
     <w:p>
@@ -3873,6 +3703,7 @@
         <w:outlineLvl w:val="3"/>
       </w:pPr>
       <w:r>
+        <w:lastRenderedPageBreak/>
         <w:t>Xem sự thay đổi của file so với file trên server</w:t>
       </w:r>
     </w:p>
@@ -3944,7 +3775,6 @@
         <w:outlineLvl w:val="3"/>
       </w:pPr>
       <w:r>
-        <w:lastRenderedPageBreak/>
         <w:t>Xem sự thay đổi giữa các phiên bản</w:t>
       </w:r>
     </w:p>
@@ -4019,6 +3849,106 @@
           <w:szCs w:val="28"/>
         </w:rPr>
         <w:t xml:space="preserve"> để xem các thay đổi.Người dùng có thể chọn so sánh với bất kỳ phiên bản nào trước đó.</w:t>
+      </w:r>
+    </w:p>
+    <w:p>
+      <w:pPr>
+        <w:pStyle w:val="ListParagraph"/>
+        <w:numPr>
+          <w:ilvl w:val="0"/>
+          <w:numId w:val="13"/>
+        </w:numPr>
+        <w:outlineLvl w:val="3"/>
+      </w:pPr>
+      <w:r>
+        <w:t>Xóa file  hoặc folder khỏi dự án svn</w:t>
+      </w:r>
+    </w:p>
+    <w:p>
+      <w:pPr>
+        <w:ind w:left="0" w:firstLine="0"/>
+      </w:pPr>
+      <w:r>
+        <w:t xml:space="preserve">Để xóa 1 file hoặc folfder khỏi dự án svn , người dùng bấm chuột phải vào file cần xóa, sau đó chọn </w:t>
+      </w:r>
+      <w:r>
+        <w:rPr>
+          <w:b/>
+          <w:color w:val="000000"/>
+          <w:szCs w:val="28"/>
+        </w:rPr>
+        <w:t>TortoiseSVN -&gt;</w:t>
+      </w:r>
+      <w:r>
+        <w:rPr>
+          <w:b/>
+          <w:color w:val="000000"/>
+          <w:szCs w:val="28"/>
+        </w:rPr>
+        <w:t xml:space="preserve">Delete </w:t>
+      </w:r>
+      <w:r>
+        <w:rPr>
+          <w:noProof/>
+          <w:lang w:eastAsia="en-US"/>
+        </w:rPr>
+        <w:drawing>
+          <wp:inline distT="0" distB="0" distL="0" distR="0" wp14:anchorId="2F041E7A" wp14:editId="68601AA1">
+            <wp:extent cx="685714" cy="247619"/>
+            <wp:effectExtent l="0" t="0" r="635" b="635"/>
+            <wp:docPr id="45" name="Picture 45"/>
+            <wp:cNvGraphicFramePr>
+              <a:graphicFrameLocks xmlns:a="http://schemas.openxmlformats.org/drawingml/2006/main" noChangeAspect="1"/>
+            </wp:cNvGraphicFramePr>
+            <a:graphic xmlns:a="http://schemas.openxmlformats.org/drawingml/2006/main">
+              <a:graphicData uri="http://schemas.openxmlformats.org/drawingml/2006/picture">
+                <pic:pic xmlns:pic="http://schemas.openxmlformats.org/drawingml/2006/picture">
+                  <pic:nvPicPr>
+                    <pic:cNvPr id="0" name=""/>
+                    <pic:cNvPicPr/>
+                  </pic:nvPicPr>
+                  <pic:blipFill>
+                    <a:blip r:embed="rId41"/>
+                    <a:stretch>
+                      <a:fillRect/>
+                    </a:stretch>
+                  </pic:blipFill>
+                  <pic:spPr>
+                    <a:xfrm>
+                      <a:off x="0" y="0"/>
+                      <a:ext cx="685714" cy="247619"/>
+                    </a:xfrm>
+                    <a:prstGeom prst="rect">
+                      <a:avLst/>
+                    </a:prstGeom>
+                  </pic:spPr>
+                </pic:pic>
+              </a:graphicData>
+            </a:graphic>
+          </wp:inline>
+        </w:drawing>
+      </w:r>
+      <w:r>
+        <w:rPr>
+          <w:b/>
+          <w:color w:val="000000"/>
+          <w:szCs w:val="28"/>
+        </w:rPr>
+        <w:t xml:space="preserve">. </w:t>
+      </w:r>
+      <w:r>
+        <w:rPr>
+          <w:color w:val="000000"/>
+          <w:szCs w:val="28"/>
+        </w:rPr>
+        <w:t>Sau khi chọn xong người dùng chọn commit folder để phần mềm thực hiện đồng bộ với server(xóa file trên server)</w:t>
+      </w:r>
+      <w:r>
+        <w:rPr>
+          <w:color w:val="000000"/>
+          <w:szCs w:val="28"/>
+        </w:rPr>
+        <w:t>.</w:t>
       </w:r>
     </w:p>
     <w:p>
@@ -4153,13 +4083,13 @@
         <w:tblLook w:val="04A0" w:firstRow="1" w:lastRow="0" w:firstColumn="1" w:lastColumn="0" w:noHBand="0" w:noVBand="1"/>
       </w:tblPr>
       <w:tblGrid>
-        <w:gridCol w:w="4611"/>
-        <w:gridCol w:w="4605"/>
+        <w:gridCol w:w="6678"/>
+        <w:gridCol w:w="2538"/>
       </w:tblGrid>
       <w:tr>
         <w:tc>
           <w:tcPr>
-            <w:tcW w:w="4788" w:type="dxa"/>
+            <w:tcW w:w="6678" w:type="dxa"/>
             <w:vAlign w:val="center"/>
           </w:tcPr>
           <w:p>
@@ -4180,7 +4110,7 @@
         </w:tc>
         <w:tc>
           <w:tcPr>
-            <w:tcW w:w="4788" w:type="dxa"/>
+            <w:tcW w:w="2538" w:type="dxa"/>
             <w:vAlign w:val="center"/>
           </w:tcPr>
           <w:p>
@@ -4203,11 +4133,13 @@
       <w:tr>
         <w:tc>
           <w:tcPr>
-            <w:tcW w:w="4788" w:type="dxa"/>
+            <w:tcW w:w="6678" w:type="dxa"/>
+            <w:vAlign w:val="center"/>
           </w:tcPr>
           <w:p>
             <w:pPr>
               <w:ind w:left="0" w:firstLine="0"/>
+              <w:jc w:val="left"/>
             </w:pPr>
             <w:r>
               <w:t>File/ folder đã được đồng bộ</w:t>
@@ -4216,180 +4148,646 @@
         </w:tc>
         <w:tc>
           <w:tcPr>
-            <w:tcW w:w="4788" w:type="dxa"/>
+            <w:tcW w:w="2538" w:type="dxa"/>
           </w:tcPr>
           <w:p>
             <w:pPr>
               <w:ind w:left="0" w:firstLine="0"/>
+              <w:jc w:val="center"/>
             </w:pPr>
+            <w:r>
+              <w:rPr>
+                <w:noProof/>
+                <w:lang w:eastAsia="en-US"/>
+              </w:rPr>
+              <w:drawing>
+                <wp:inline distT="0" distB="0" distL="0" distR="0" wp14:anchorId="27172249" wp14:editId="3D8B1B84">
+                  <wp:extent cx="352381" cy="380952"/>
+                  <wp:effectExtent l="0" t="0" r="0" b="635"/>
+                  <wp:docPr id="32" name="Picture 32"/>
+                  <wp:cNvGraphicFramePr>
+                    <a:graphicFrameLocks xmlns:a="http://schemas.openxmlformats.org/drawingml/2006/main" noChangeAspect="1"/>
+                  </wp:cNvGraphicFramePr>
+                  <a:graphic xmlns:a="http://schemas.openxmlformats.org/drawingml/2006/main">
+                    <a:graphicData uri="http://schemas.openxmlformats.org/drawingml/2006/picture">
+                      <pic:pic xmlns:pic="http://schemas.openxmlformats.org/drawingml/2006/picture">
+                        <pic:nvPicPr>
+                          <pic:cNvPr id="0" name=""/>
+                          <pic:cNvPicPr/>
+                        </pic:nvPicPr>
+                        <pic:blipFill>
+                          <a:blip r:embed="rId42"/>
+                          <a:stretch>
+                            <a:fillRect/>
+                          </a:stretch>
+                        </pic:blipFill>
+                        <pic:spPr>
+                          <a:xfrm>
+                            <a:off x="0" y="0"/>
+                            <a:ext cx="352381" cy="380952"/>
+                          </a:xfrm>
+                          <a:prstGeom prst="rect">
+                            <a:avLst/>
+                          </a:prstGeom>
+                        </pic:spPr>
+                      </pic:pic>
+                    </a:graphicData>
+                  </a:graphic>
+                </wp:inline>
+              </w:drawing>
+            </w:r>
+            <w:r>
+              <w:rPr>
+                <w:noProof/>
+                <w:lang w:eastAsia="en-US"/>
+              </w:rPr>
+              <w:drawing>
+                <wp:inline distT="0" distB="0" distL="0" distR="0" wp14:anchorId="1CAB7E5B" wp14:editId="7A1B3602">
+                  <wp:extent cx="304762" cy="409524"/>
+                  <wp:effectExtent l="0" t="0" r="635" b="0"/>
+                  <wp:docPr id="33" name="Picture 33"/>
+                  <wp:cNvGraphicFramePr>
+                    <a:graphicFrameLocks xmlns:a="http://schemas.openxmlformats.org/drawingml/2006/main" noChangeAspect="1"/>
+                  </wp:cNvGraphicFramePr>
+                  <a:graphic xmlns:a="http://schemas.openxmlformats.org/drawingml/2006/main">
+                    <a:graphicData uri="http://schemas.openxmlformats.org/drawingml/2006/picture">
+                      <pic:pic xmlns:pic="http://schemas.openxmlformats.org/drawingml/2006/picture">
+                        <pic:nvPicPr>
+                          <pic:cNvPr id="0" name=""/>
+                          <pic:cNvPicPr/>
+                        </pic:nvPicPr>
+                        <pic:blipFill>
+                          <a:blip r:embed="rId43"/>
+                          <a:stretch>
+                            <a:fillRect/>
+                          </a:stretch>
+                        </pic:blipFill>
+                        <pic:spPr>
+                          <a:xfrm>
+                            <a:off x="0" y="0"/>
+                            <a:ext cx="304762" cy="409524"/>
+                          </a:xfrm>
+                          <a:prstGeom prst="rect">
+                            <a:avLst/>
+                          </a:prstGeom>
+                        </pic:spPr>
+                      </pic:pic>
+                    </a:graphicData>
+                  </a:graphic>
+                </wp:inline>
+              </w:drawing>
+            </w:r>
           </w:p>
         </w:tc>
       </w:tr>
       <w:tr>
         <w:tc>
           <w:tcPr>
-            <w:tcW w:w="4788" w:type="dxa"/>
+            <w:tcW w:w="6678" w:type="dxa"/>
+            <w:vAlign w:val="center"/>
           </w:tcPr>
           <w:p>
             <w:pPr>
               <w:ind w:left="0" w:firstLine="0"/>
+              <w:jc w:val="left"/>
             </w:pPr>
             <w:r>
-              <w:t>File/ folder</w:t>
-            </w:r>
-            <w:r>
-              <w:t xml:space="preserve"> có thay đổi so với server</w:t>
+              <w:lastRenderedPageBreak/>
+              <w:t>File/ folder có thay đổi so với server</w:t>
             </w:r>
           </w:p>
         </w:tc>
         <w:tc>
           <w:tcPr>
-            <w:tcW w:w="4788" w:type="dxa"/>
+            <w:tcW w:w="2538" w:type="dxa"/>
           </w:tcPr>
           <w:p>
             <w:pPr>
               <w:ind w:left="0" w:firstLine="0"/>
+              <w:jc w:val="center"/>
             </w:pPr>
+            <w:r>
+              <w:rPr>
+                <w:noProof/>
+                <w:lang w:eastAsia="en-US"/>
+              </w:rPr>
+              <w:drawing>
+                <wp:inline distT="0" distB="0" distL="0" distR="0" wp14:anchorId="10BCA24A" wp14:editId="2FAAB49F">
+                  <wp:extent cx="323810" cy="380952"/>
+                  <wp:effectExtent l="0" t="0" r="635" b="635"/>
+                  <wp:docPr id="36" name="Picture 36"/>
+                  <wp:cNvGraphicFramePr>
+                    <a:graphicFrameLocks xmlns:a="http://schemas.openxmlformats.org/drawingml/2006/main" noChangeAspect="1"/>
+                  </wp:cNvGraphicFramePr>
+                  <a:graphic xmlns:a="http://schemas.openxmlformats.org/drawingml/2006/main">
+                    <a:graphicData uri="http://schemas.openxmlformats.org/drawingml/2006/picture">
+                      <pic:pic xmlns:pic="http://schemas.openxmlformats.org/drawingml/2006/picture">
+                        <pic:nvPicPr>
+                          <pic:cNvPr id="0" name=""/>
+                          <pic:cNvPicPr/>
+                        </pic:nvPicPr>
+                        <pic:blipFill>
+                          <a:blip r:embed="rId44"/>
+                          <a:stretch>
+                            <a:fillRect/>
+                          </a:stretch>
+                        </pic:blipFill>
+                        <pic:spPr>
+                          <a:xfrm>
+                            <a:off x="0" y="0"/>
+                            <a:ext cx="323810" cy="380952"/>
+                          </a:xfrm>
+                          <a:prstGeom prst="rect">
+                            <a:avLst/>
+                          </a:prstGeom>
+                        </pic:spPr>
+                      </pic:pic>
+                    </a:graphicData>
+                  </a:graphic>
+                </wp:inline>
+              </w:drawing>
+            </w:r>
+            <w:r>
+              <w:rPr>
+                <w:noProof/>
+                <w:lang w:eastAsia="en-US"/>
+              </w:rPr>
+              <w:drawing>
+                <wp:inline distT="0" distB="0" distL="0" distR="0" wp14:anchorId="42DFF308" wp14:editId="247B4762">
+                  <wp:extent cx="314286" cy="390476"/>
+                  <wp:effectExtent l="0" t="0" r="0" b="0"/>
+                  <wp:docPr id="34" name="Picture 34"/>
+                  <wp:cNvGraphicFramePr>
+                    <a:graphicFrameLocks xmlns:a="http://schemas.openxmlformats.org/drawingml/2006/main" noChangeAspect="1"/>
+                  </wp:cNvGraphicFramePr>
+                  <a:graphic xmlns:a="http://schemas.openxmlformats.org/drawingml/2006/main">
+                    <a:graphicData uri="http://schemas.openxmlformats.org/drawingml/2006/picture">
+                      <pic:pic xmlns:pic="http://schemas.openxmlformats.org/drawingml/2006/picture">
+                        <pic:nvPicPr>
+                          <pic:cNvPr id="0" name=""/>
+                          <pic:cNvPicPr/>
+                        </pic:nvPicPr>
+                        <pic:blipFill>
+                          <a:blip r:embed="rId45"/>
+                          <a:stretch>
+                            <a:fillRect/>
+                          </a:stretch>
+                        </pic:blipFill>
+                        <pic:spPr>
+                          <a:xfrm>
+                            <a:off x="0" y="0"/>
+                            <a:ext cx="314286" cy="390476"/>
+                          </a:xfrm>
+                          <a:prstGeom prst="rect">
+                            <a:avLst/>
+                          </a:prstGeom>
+                        </pic:spPr>
+                      </pic:pic>
+                    </a:graphicData>
+                  </a:graphic>
+                </wp:inline>
+              </w:drawing>
+            </w:r>
           </w:p>
         </w:tc>
       </w:tr>
       <w:tr>
         <w:tc>
           <w:tcPr>
-            <w:tcW w:w="4788" w:type="dxa"/>
+            <w:tcW w:w="6678" w:type="dxa"/>
+            <w:vAlign w:val="center"/>
           </w:tcPr>
           <w:p>
             <w:pPr>
               <w:ind w:left="0" w:firstLine="0"/>
+              <w:jc w:val="left"/>
             </w:pPr>
             <w:r>
-              <w:t>File/ folder</w:t>
-            </w:r>
-            <w:r>
-              <w:t xml:space="preserve"> bị khóa</w:t>
+              <w:t>File/ folder bị khóa</w:t>
             </w:r>
           </w:p>
         </w:tc>
         <w:tc>
           <w:tcPr>
-            <w:tcW w:w="4788" w:type="dxa"/>
+            <w:tcW w:w="2538" w:type="dxa"/>
           </w:tcPr>
           <w:p>
             <w:pPr>
               <w:ind w:left="0" w:firstLine="0"/>
+              <w:jc w:val="center"/>
             </w:pPr>
+            <w:r>
+              <w:rPr>
+                <w:noProof/>
+                <w:lang w:eastAsia="en-US"/>
+              </w:rPr>
+              <w:drawing>
+                <wp:inline distT="0" distB="0" distL="0" distR="0" wp14:anchorId="016AB6C0" wp14:editId="75F1A143">
+                  <wp:extent cx="323810" cy="361905"/>
+                  <wp:effectExtent l="0" t="0" r="635" b="635"/>
+                  <wp:docPr id="43" name="Picture 43"/>
+                  <wp:cNvGraphicFramePr>
+                    <a:graphicFrameLocks xmlns:a="http://schemas.openxmlformats.org/drawingml/2006/main" noChangeAspect="1"/>
+                  </wp:cNvGraphicFramePr>
+                  <a:graphic xmlns:a="http://schemas.openxmlformats.org/drawingml/2006/main">
+                    <a:graphicData uri="http://schemas.openxmlformats.org/drawingml/2006/picture">
+                      <pic:pic xmlns:pic="http://schemas.openxmlformats.org/drawingml/2006/picture">
+                        <pic:nvPicPr>
+                          <pic:cNvPr id="0" name=""/>
+                          <pic:cNvPicPr/>
+                        </pic:nvPicPr>
+                        <pic:blipFill>
+                          <a:blip r:embed="rId46"/>
+                          <a:stretch>
+                            <a:fillRect/>
+                          </a:stretch>
+                        </pic:blipFill>
+                        <pic:spPr>
+                          <a:xfrm>
+                            <a:off x="0" y="0"/>
+                            <a:ext cx="323810" cy="361905"/>
+                          </a:xfrm>
+                          <a:prstGeom prst="rect">
+                            <a:avLst/>
+                          </a:prstGeom>
+                        </pic:spPr>
+                      </pic:pic>
+                    </a:graphicData>
+                  </a:graphic>
+                </wp:inline>
+              </w:drawing>
+            </w:r>
+            <w:r>
+              <w:rPr>
+                <w:noProof/>
+                <w:lang w:eastAsia="en-US"/>
+              </w:rPr>
+              <w:drawing>
+                <wp:inline distT="0" distB="0" distL="0" distR="0" wp14:anchorId="51C48C6A" wp14:editId="7C4B944C">
+                  <wp:extent cx="361905" cy="352381"/>
+                  <wp:effectExtent l="0" t="0" r="635" b="0"/>
+                  <wp:docPr id="44" name="Picture 44"/>
+                  <wp:cNvGraphicFramePr>
+                    <a:graphicFrameLocks xmlns:a="http://schemas.openxmlformats.org/drawingml/2006/main" noChangeAspect="1"/>
+                  </wp:cNvGraphicFramePr>
+                  <a:graphic xmlns:a="http://schemas.openxmlformats.org/drawingml/2006/main">
+                    <a:graphicData uri="http://schemas.openxmlformats.org/drawingml/2006/picture">
+                      <pic:pic xmlns:pic="http://schemas.openxmlformats.org/drawingml/2006/picture">
+                        <pic:nvPicPr>
+                          <pic:cNvPr id="0" name=""/>
+                          <pic:cNvPicPr/>
+                        </pic:nvPicPr>
+                        <pic:blipFill>
+                          <a:blip r:embed="rId47"/>
+                          <a:stretch>
+                            <a:fillRect/>
+                          </a:stretch>
+                        </pic:blipFill>
+                        <pic:spPr>
+                          <a:xfrm>
+                            <a:off x="0" y="0"/>
+                            <a:ext cx="361905" cy="352381"/>
+                          </a:xfrm>
+                          <a:prstGeom prst="rect">
+                            <a:avLst/>
+                          </a:prstGeom>
+                        </pic:spPr>
+                      </pic:pic>
+                    </a:graphicData>
+                  </a:graphic>
+                </wp:inline>
+              </w:drawing>
+            </w:r>
           </w:p>
         </w:tc>
       </w:tr>
       <w:tr>
         <w:tc>
           <w:tcPr>
-            <w:tcW w:w="4788" w:type="dxa"/>
+            <w:tcW w:w="6678" w:type="dxa"/>
+            <w:vAlign w:val="center"/>
           </w:tcPr>
           <w:p>
             <w:pPr>
               <w:ind w:left="0" w:firstLine="0"/>
+              <w:jc w:val="left"/>
             </w:pPr>
             <w:r>
-              <w:t>File/ folder</w:t>
-            </w:r>
-            <w:r>
-              <w:t xml:space="preserve"> bị conflict</w:t>
+              <w:t>File/ folder bị conflict</w:t>
             </w:r>
           </w:p>
         </w:tc>
         <w:tc>
           <w:tcPr>
-            <w:tcW w:w="4788" w:type="dxa"/>
+            <w:tcW w:w="2538" w:type="dxa"/>
           </w:tcPr>
           <w:p>
             <w:pPr>
               <w:ind w:left="0" w:firstLine="0"/>
+              <w:jc w:val="center"/>
             </w:pPr>
+            <w:r>
+              <w:rPr>
+                <w:noProof/>
+                <w:lang w:eastAsia="en-US"/>
+              </w:rPr>
+              <w:drawing>
+                <wp:inline distT="0" distB="0" distL="0" distR="0" wp14:anchorId="2E0CF04E" wp14:editId="416BA858">
+                  <wp:extent cx="342857" cy="371429"/>
+                  <wp:effectExtent l="0" t="0" r="635" b="0"/>
+                  <wp:docPr id="41" name="Picture 41"/>
+                  <wp:cNvGraphicFramePr>
+                    <a:graphicFrameLocks xmlns:a="http://schemas.openxmlformats.org/drawingml/2006/main" noChangeAspect="1"/>
+                  </wp:cNvGraphicFramePr>
+                  <a:graphic xmlns:a="http://schemas.openxmlformats.org/drawingml/2006/main">
+                    <a:graphicData uri="http://schemas.openxmlformats.org/drawingml/2006/picture">
+                      <pic:pic xmlns:pic="http://schemas.openxmlformats.org/drawingml/2006/picture">
+                        <pic:nvPicPr>
+                          <pic:cNvPr id="0" name=""/>
+                          <pic:cNvPicPr/>
+                        </pic:nvPicPr>
+                        <pic:blipFill>
+                          <a:blip r:embed="rId48"/>
+                          <a:stretch>
+                            <a:fillRect/>
+                          </a:stretch>
+                        </pic:blipFill>
+                        <pic:spPr>
+                          <a:xfrm>
+                            <a:off x="0" y="0"/>
+                            <a:ext cx="342857" cy="371429"/>
+                          </a:xfrm>
+                          <a:prstGeom prst="rect">
+                            <a:avLst/>
+                          </a:prstGeom>
+                        </pic:spPr>
+                      </pic:pic>
+                    </a:graphicData>
+                  </a:graphic>
+                </wp:inline>
+              </w:drawing>
+            </w:r>
+            <w:r>
+              <w:rPr>
+                <w:noProof/>
+                <w:lang w:eastAsia="en-US"/>
+              </w:rPr>
+              <w:drawing>
+                <wp:inline distT="0" distB="0" distL="0" distR="0" wp14:anchorId="5A2600CC" wp14:editId="7EF98139">
+                  <wp:extent cx="333333" cy="409524"/>
+                  <wp:effectExtent l="0" t="0" r="0" b="0"/>
+                  <wp:docPr id="42" name="Picture 42"/>
+                  <wp:cNvGraphicFramePr>
+                    <a:graphicFrameLocks xmlns:a="http://schemas.openxmlformats.org/drawingml/2006/main" noChangeAspect="1"/>
+                  </wp:cNvGraphicFramePr>
+                  <a:graphic xmlns:a="http://schemas.openxmlformats.org/drawingml/2006/main">
+                    <a:graphicData uri="http://schemas.openxmlformats.org/drawingml/2006/picture">
+                      <pic:pic xmlns:pic="http://schemas.openxmlformats.org/drawingml/2006/picture">
+                        <pic:nvPicPr>
+                          <pic:cNvPr id="0" name=""/>
+                          <pic:cNvPicPr/>
+                        </pic:nvPicPr>
+                        <pic:blipFill>
+                          <a:blip r:embed="rId49"/>
+                          <a:stretch>
+                            <a:fillRect/>
+                          </a:stretch>
+                        </pic:blipFill>
+                        <pic:spPr>
+                          <a:xfrm>
+                            <a:off x="0" y="0"/>
+                            <a:ext cx="333333" cy="409524"/>
+                          </a:xfrm>
+                          <a:prstGeom prst="rect">
+                            <a:avLst/>
+                          </a:prstGeom>
+                        </pic:spPr>
+                      </pic:pic>
+                    </a:graphicData>
+                  </a:graphic>
+                </wp:inline>
+              </w:drawing>
+            </w:r>
           </w:p>
         </w:tc>
       </w:tr>
       <w:tr>
         <w:tc>
           <w:tcPr>
-            <w:tcW w:w="4788" w:type="dxa"/>
+            <w:tcW w:w="6678" w:type="dxa"/>
+            <w:vAlign w:val="center"/>
           </w:tcPr>
           <w:p>
             <w:pPr>
               <w:ind w:left="0" w:firstLine="0"/>
+              <w:jc w:val="left"/>
             </w:pPr>
             <w:r>
-              <w:t>File/ folder</w:t>
-            </w:r>
-            <w:r>
-              <w:t xml:space="preserve"> chỉ đọc</w:t>
+              <w:t>File/ folder mới được thêm vào SVN và chưa được add</w:t>
             </w:r>
           </w:p>
         </w:tc>
         <w:tc>
           <w:tcPr>
-            <w:tcW w:w="4788" w:type="dxa"/>
+            <w:tcW w:w="2538" w:type="dxa"/>
           </w:tcPr>
           <w:p>
             <w:pPr>
               <w:ind w:left="0" w:firstLine="0"/>
+              <w:jc w:val="center"/>
             </w:pPr>
+            <w:r>
+              <w:rPr>
+                <w:noProof/>
+                <w:lang w:eastAsia="en-US"/>
+              </w:rPr>
+              <w:drawing>
+                <wp:inline distT="0" distB="0" distL="0" distR="0" wp14:anchorId="1B3FF5AA" wp14:editId="7FC032CD">
+                  <wp:extent cx="352381" cy="361905"/>
+                  <wp:effectExtent l="0" t="0" r="0" b="635"/>
+                  <wp:docPr id="40" name="Picture 40"/>
+                  <wp:cNvGraphicFramePr>
+                    <a:graphicFrameLocks xmlns:a="http://schemas.openxmlformats.org/drawingml/2006/main" noChangeAspect="1"/>
+                  </wp:cNvGraphicFramePr>
+                  <a:graphic xmlns:a="http://schemas.openxmlformats.org/drawingml/2006/main">
+                    <a:graphicData uri="http://schemas.openxmlformats.org/drawingml/2006/picture">
+                      <pic:pic xmlns:pic="http://schemas.openxmlformats.org/drawingml/2006/picture">
+                        <pic:nvPicPr>
+                          <pic:cNvPr id="0" name=""/>
+                          <pic:cNvPicPr/>
+                        </pic:nvPicPr>
+                        <pic:blipFill>
+                          <a:blip r:embed="rId50"/>
+                          <a:stretch>
+                            <a:fillRect/>
+                          </a:stretch>
+                        </pic:blipFill>
+                        <pic:spPr>
+                          <a:xfrm>
+                            <a:off x="0" y="0"/>
+                            <a:ext cx="352381" cy="361905"/>
+                          </a:xfrm>
+                          <a:prstGeom prst="rect">
+                            <a:avLst/>
+                          </a:prstGeom>
+                        </pic:spPr>
+                      </pic:pic>
+                    </a:graphicData>
+                  </a:graphic>
+                </wp:inline>
+              </w:drawing>
+            </w:r>
+            <w:r>
+              <w:rPr>
+                <w:noProof/>
+                <w:lang w:eastAsia="en-US"/>
+              </w:rPr>
+              <w:drawing>
+                <wp:inline distT="0" distB="0" distL="0" distR="0" wp14:anchorId="0B69DD95" wp14:editId="77666163">
+                  <wp:extent cx="352381" cy="409524"/>
+                  <wp:effectExtent l="0" t="0" r="0" b="0"/>
+                  <wp:docPr id="39" name="Picture 39"/>
+                  <wp:cNvGraphicFramePr>
+                    <a:graphicFrameLocks xmlns:a="http://schemas.openxmlformats.org/drawingml/2006/main" noChangeAspect="1"/>
+                  </wp:cNvGraphicFramePr>
+                  <a:graphic xmlns:a="http://schemas.openxmlformats.org/drawingml/2006/main">
+                    <a:graphicData uri="http://schemas.openxmlformats.org/drawingml/2006/picture">
+                      <pic:pic xmlns:pic="http://schemas.openxmlformats.org/drawingml/2006/picture">
+                        <pic:nvPicPr>
+                          <pic:cNvPr id="0" name=""/>
+                          <pic:cNvPicPr/>
+                        </pic:nvPicPr>
+                        <pic:blipFill>
+                          <a:blip r:embed="rId51"/>
+                          <a:stretch>
+                            <a:fillRect/>
+                          </a:stretch>
+                        </pic:blipFill>
+                        <pic:spPr>
+                          <a:xfrm>
+                            <a:off x="0" y="0"/>
+                            <a:ext cx="352381" cy="409524"/>
+                          </a:xfrm>
+                          <a:prstGeom prst="rect">
+                            <a:avLst/>
+                          </a:prstGeom>
+                        </pic:spPr>
+                      </pic:pic>
+                    </a:graphicData>
+                  </a:graphic>
+                </wp:inline>
+              </w:drawing>
+            </w:r>
           </w:p>
         </w:tc>
       </w:tr>
       <w:tr>
         <w:tc>
           <w:tcPr>
-            <w:tcW w:w="4788" w:type="dxa"/>
+            <w:tcW w:w="6678" w:type="dxa"/>
+            <w:vAlign w:val="center"/>
           </w:tcPr>
           <w:p>
             <w:pPr>
               <w:ind w:left="0" w:firstLine="0"/>
+              <w:jc w:val="left"/>
             </w:pPr>
             <w:r>
-              <w:t>File/ folder</w:t>
-            </w:r>
-            <w:r>
-              <w:t xml:space="preserve"> mới được thêm vào SVN và chưa được add</w:t>
+              <w:t>File/ folder đã được add vào SVN</w:t>
             </w:r>
           </w:p>
         </w:tc>
         <w:tc>
           <w:tcPr>
-            <w:tcW w:w="4788" w:type="dxa"/>
+            <w:tcW w:w="2538" w:type="dxa"/>
           </w:tcPr>
           <w:p>
             <w:pPr>
               <w:ind w:left="0" w:firstLine="0"/>
-            </w:pPr>
-          </w:p>
-        </w:tc>
-      </w:tr>
-      <w:tr>
-        <w:tc>
-          <w:tcPr>
-            <w:tcW w:w="4788" w:type="dxa"/>
-          </w:tcPr>
-          <w:p>
-            <w:pPr>
-              <w:ind w:left="0" w:firstLine="0"/>
+              <w:jc w:val="center"/>
             </w:pPr>
             <w:r>
-              <w:t>File/ folder</w:t>
+              <w:rPr>
+                <w:noProof/>
+                <w:lang w:eastAsia="en-US"/>
+              </w:rPr>
+              <w:drawing>
+                <wp:inline distT="0" distB="0" distL="0" distR="0" wp14:anchorId="30B2D3CA" wp14:editId="5773C0AD">
+                  <wp:extent cx="380952" cy="400000"/>
+                  <wp:effectExtent l="0" t="0" r="635" b="635"/>
+                  <wp:docPr id="38" name="Picture 38"/>
+                  <wp:cNvGraphicFramePr>
+                    <a:graphicFrameLocks xmlns:a="http://schemas.openxmlformats.org/drawingml/2006/main" noChangeAspect="1"/>
+                  </wp:cNvGraphicFramePr>
+                  <a:graphic xmlns:a="http://schemas.openxmlformats.org/drawingml/2006/main">
+                    <a:graphicData uri="http://schemas.openxmlformats.org/drawingml/2006/picture">
+                      <pic:pic xmlns:pic="http://schemas.openxmlformats.org/drawingml/2006/picture">
+                        <pic:nvPicPr>
+                          <pic:cNvPr id="0" name=""/>
+                          <pic:cNvPicPr/>
+                        </pic:nvPicPr>
+                        <pic:blipFill>
+                          <a:blip r:embed="rId52"/>
+                          <a:stretch>
+                            <a:fillRect/>
+                          </a:stretch>
+                        </pic:blipFill>
+                        <pic:spPr>
+                          <a:xfrm>
+                            <a:off x="0" y="0"/>
+                            <a:ext cx="380952" cy="400000"/>
+                          </a:xfrm>
+                          <a:prstGeom prst="rect">
+                            <a:avLst/>
+                          </a:prstGeom>
+                        </pic:spPr>
+                      </pic:pic>
+                    </a:graphicData>
+                  </a:graphic>
+                </wp:inline>
+              </w:drawing>
             </w:r>
             <w:r>
-              <w:t xml:space="preserve"> đã được add vào SVN</w:t>
+              <w:rPr>
+                <w:noProof/>
+                <w:lang w:eastAsia="en-US"/>
+              </w:rPr>
+              <w:drawing>
+                <wp:inline distT="0" distB="0" distL="0" distR="0" wp14:anchorId="0EB393F4" wp14:editId="1A3FA8B9">
+                  <wp:extent cx="361905" cy="380952"/>
+                  <wp:effectExtent l="0" t="0" r="635" b="635"/>
+                  <wp:docPr id="37" name="Picture 37"/>
+                  <wp:cNvGraphicFramePr>
+                    <a:graphicFrameLocks xmlns:a="http://schemas.openxmlformats.org/drawingml/2006/main" noChangeAspect="1"/>
+                  </wp:cNvGraphicFramePr>
+                  <a:graphic xmlns:a="http://schemas.openxmlformats.org/drawingml/2006/main">
+                    <a:graphicData uri="http://schemas.openxmlformats.org/drawingml/2006/picture">
+                      <pic:pic xmlns:pic="http://schemas.openxmlformats.org/drawingml/2006/picture">
+                        <pic:nvPicPr>
+                          <pic:cNvPr id="0" name=""/>
+                          <pic:cNvPicPr/>
+                        </pic:nvPicPr>
+                        <pic:blipFill>
+                          <a:blip r:embed="rId53"/>
+                          <a:stretch>
+                            <a:fillRect/>
+                          </a:stretch>
+                        </pic:blipFill>
+                        <pic:spPr>
+                          <a:xfrm>
+                            <a:off x="0" y="0"/>
+                            <a:ext cx="361905" cy="380952"/>
+                          </a:xfrm>
+                          <a:prstGeom prst="rect">
+                            <a:avLst/>
+                          </a:prstGeom>
+                        </pic:spPr>
+                      </pic:pic>
+                    </a:graphicData>
+                  </a:graphic>
+                </wp:inline>
+              </w:drawing>
             </w:r>
-          </w:p>
-        </w:tc>
-        <w:tc>
-          <w:tcPr>
-            <w:tcW w:w="4788" w:type="dxa"/>
-          </w:tcPr>
-          <w:p>
-            <w:pPr>
-              <w:ind w:left="0" w:firstLine="0"/>
-            </w:pPr>
           </w:p>
         </w:tc>
       </w:tr>
@@ -4399,9 +4797,547 @@
         <w:ind w:left="360" w:firstLine="0"/>
       </w:pPr>
     </w:p>
+    <w:p>
+      <w:pPr>
+        <w:ind w:left="360" w:firstLine="0"/>
+      </w:pPr>
+    </w:p>
+    <w:p>
+      <w:pPr>
+        <w:pStyle w:val="ListParagraph"/>
+        <w:numPr>
+          <w:ilvl w:val="0"/>
+          <w:numId w:val="1"/>
+        </w:numPr>
+        <w:outlineLvl w:val="0"/>
+        <w:rPr>
+          <w:b/>
+        </w:rPr>
+      </w:pPr>
+      <w:r>
+        <w:rPr>
+          <w:b/>
+        </w:rPr>
+        <w:t>Nơi chứa dự án</w:t>
+      </w:r>
+    </w:p>
+    <w:p>
+      <w:pPr>
+        <w:ind w:left="0" w:firstLine="0"/>
+      </w:pPr>
+      <w:r>
+        <w:t>(Địa chỉ server chứa mã nguồn dự án, tên thư mục dự án, cấu trúc thư mục dự án (các thư mục con lưu trữ những gì), các tài khoản có quyền với các thư mục con như thế nào, ai đã đưa những tài liệu gì lên server)</w:t>
+      </w:r>
+    </w:p>
+    <w:p>
+      <w:pPr>
+        <w:ind w:left="0" w:firstLine="0"/>
+      </w:pPr>
+      <w:r>
+        <w:t xml:space="preserve">Địa chỉ server chứa mã nguồn dự án: </w:t>
+      </w:r>
+      <w:hyperlink r:id="rId54" w:history="1">
+        <w:r>
+          <w:rPr>
+            <w:rStyle w:val="Hyperlink"/>
+            <w:rFonts w:ascii="Lucida Console" w:hAnsi="Lucida Console"/>
+            <w:b/>
+            <w:bCs/>
+            <w:sz w:val="18"/>
+            <w:szCs w:val="18"/>
+          </w:rPr>
+          <w:t>https</w:t>
+        </w:r>
+        <w:r>
+          <w:rPr>
+            <w:rStyle w:val="Hyperlink"/>
+            <w:rFonts w:ascii="Lucida Console" w:hAnsi="Lucida Console"/>
+            <w:sz w:val="18"/>
+            <w:szCs w:val="18"/>
+          </w:rPr>
+          <w:t>://thuc-tap-nhom.googlecode.com/svn/trunk/</w:t>
+        </w:r>
+      </w:hyperlink>
+    </w:p>
+    <w:p>
+      <w:pPr>
+        <w:ind w:left="0" w:firstLine="0"/>
+      </w:pPr>
+      <w:r>
+        <w:t>Tên thư mục dự án:</w:t>
+      </w:r>
+      <w:r>
+        <w:t xml:space="preserve"> THUCTAPNHOM</w:t>
+      </w:r>
+    </w:p>
+    <w:p>
+      <w:pPr>
+        <w:ind w:left="0" w:firstLine="0"/>
+      </w:pPr>
+      <w:r>
+        <w:t xml:space="preserve">Cấu trúc thư mục dự án: </w:t>
+      </w:r>
+    </w:p>
+    <w:p>
+      <w:pPr>
+        <w:pStyle w:val="ListParagraph"/>
+        <w:numPr>
+          <w:ilvl w:val="0"/>
+          <w:numId w:val="15"/>
+        </w:numPr>
+      </w:pPr>
+      <w:r>
+        <w:t>Thư mục gốc:</w:t>
+      </w:r>
+    </w:p>
+    <w:p>
+      <w:pPr>
+        <w:ind w:left="0" w:firstLine="0"/>
+        <w:jc w:val="center"/>
+      </w:pPr>
+      <w:r>
+        <w:rPr>
+          <w:noProof/>
+          <w:lang w:eastAsia="en-US"/>
+        </w:rPr>
+        <w:drawing>
+          <wp:inline distT="0" distB="0" distL="0" distR="0" wp14:anchorId="2BC1B3F8" wp14:editId="4DBA7628">
+            <wp:extent cx="4885715" cy="1619048"/>
+            <wp:effectExtent l="0" t="0" r="0" b="635"/>
+            <wp:docPr id="28" name="Picture 28"/>
+            <wp:cNvGraphicFramePr>
+              <a:graphicFrameLocks xmlns:a="http://schemas.openxmlformats.org/drawingml/2006/main" noChangeAspect="1"/>
+            </wp:cNvGraphicFramePr>
+            <a:graphic xmlns:a="http://schemas.openxmlformats.org/drawingml/2006/main">
+              <a:graphicData uri="http://schemas.openxmlformats.org/drawingml/2006/picture">
+                <pic:pic xmlns:pic="http://schemas.openxmlformats.org/drawingml/2006/picture">
+                  <pic:nvPicPr>
+                    <pic:cNvPr id="0" name=""/>
+                    <pic:cNvPicPr/>
+                  </pic:nvPicPr>
+                  <pic:blipFill>
+                    <a:blip r:embed="rId55"/>
+                    <a:stretch>
+                      <a:fillRect/>
+                    </a:stretch>
+                  </pic:blipFill>
+                  <pic:spPr>
+                    <a:xfrm>
+                      <a:off x="0" y="0"/>
+                      <a:ext cx="4885715" cy="1619048"/>
+                    </a:xfrm>
+                    <a:prstGeom prst="rect">
+                      <a:avLst/>
+                    </a:prstGeom>
+                  </pic:spPr>
+                </pic:pic>
+              </a:graphicData>
+            </a:graphic>
+          </wp:inline>
+        </w:drawing>
+      </w:r>
+    </w:p>
+    <w:p>
+      <w:pPr>
+        <w:ind w:left="0" w:firstLine="0"/>
+      </w:pPr>
+      <w:r>
+        <w:t xml:space="preserve">Trong đó: </w:t>
+      </w:r>
+    </w:p>
+    <w:p>
+      <w:pPr>
+        <w:ind w:left="0"/>
+      </w:pPr>
+      <w:r>
+        <w:t xml:space="preserve">Thư mục </w:t>
+      </w:r>
+      <w:r>
+        <w:rPr>
+          <w:b/>
+        </w:rPr>
+        <w:t>docs</w:t>
+      </w:r>
+      <w:r>
+        <w:t>: sử dụng để chứa các tài liệu liên quan tới dụ án</w:t>
+      </w:r>
+      <w:r>
+        <w:t>.</w:t>
+      </w:r>
+    </w:p>
+    <w:p>
+      <w:pPr>
+        <w:ind w:left="0"/>
+      </w:pPr>
+      <w:r>
+        <w:t xml:space="preserve">Thư mục </w:t>
+      </w:r>
+      <w:r>
+        <w:rPr>
+          <w:b/>
+        </w:rPr>
+        <w:t>sources</w:t>
+      </w:r>
+      <w:r>
+        <w:t>:</w:t>
+      </w:r>
+      <w:r>
+        <w:t xml:space="preserve"> chứa mã nguồn dự án</w:t>
+      </w:r>
+    </w:p>
+    <w:p>
+      <w:pPr>
+        <w:pStyle w:val="ListParagraph"/>
+        <w:numPr>
+          <w:ilvl w:val="0"/>
+          <w:numId w:val="16"/>
+        </w:numPr>
+      </w:pPr>
+      <w:r>
+        <w:lastRenderedPageBreak/>
+        <w:t>Thư mục docs:</w:t>
+      </w:r>
+    </w:p>
+    <w:p>
+      <w:pPr>
+        <w:ind w:left="0" w:firstLine="0"/>
+        <w:jc w:val="center"/>
+      </w:pPr>
+      <w:r>
+        <w:rPr>
+          <w:noProof/>
+          <w:lang w:eastAsia="en-US"/>
+        </w:rPr>
+        <w:drawing>
+          <wp:inline distT="0" distB="0" distL="0" distR="0" wp14:anchorId="054D7448" wp14:editId="52E09ED6">
+            <wp:extent cx="4895238" cy="2504762"/>
+            <wp:effectExtent l="0" t="0" r="635" b="0"/>
+            <wp:docPr id="31" name="Picture 31"/>
+            <wp:cNvGraphicFramePr>
+              <a:graphicFrameLocks xmlns:a="http://schemas.openxmlformats.org/drawingml/2006/main" noChangeAspect="1"/>
+            </wp:cNvGraphicFramePr>
+            <a:graphic xmlns:a="http://schemas.openxmlformats.org/drawingml/2006/main">
+              <a:graphicData uri="http://schemas.openxmlformats.org/drawingml/2006/picture">
+                <pic:pic xmlns:pic="http://schemas.openxmlformats.org/drawingml/2006/picture">
+                  <pic:nvPicPr>
+                    <pic:cNvPr id="0" name=""/>
+                    <pic:cNvPicPr/>
+                  </pic:nvPicPr>
+                  <pic:blipFill>
+                    <a:blip r:embed="rId56"/>
+                    <a:stretch>
+                      <a:fillRect/>
+                    </a:stretch>
+                  </pic:blipFill>
+                  <pic:spPr>
+                    <a:xfrm>
+                      <a:off x="0" y="0"/>
+                      <a:ext cx="4895238" cy="2504762"/>
+                    </a:xfrm>
+                    <a:prstGeom prst="rect">
+                      <a:avLst/>
+                    </a:prstGeom>
+                  </pic:spPr>
+                </pic:pic>
+              </a:graphicData>
+            </a:graphic>
+          </wp:inline>
+        </w:drawing>
+      </w:r>
+    </w:p>
+    <w:p>
+      <w:pPr>
+        <w:ind w:left="0" w:firstLine="0"/>
+        <w:jc w:val="left"/>
+      </w:pPr>
+      <w:r>
+        <w:t xml:space="preserve">Trong đó </w:t>
+      </w:r>
+      <w:r>
+        <w:t>:</w:t>
+      </w:r>
+    </w:p>
+    <w:p>
+      <w:pPr>
+        <w:ind w:left="0" w:firstLine="0"/>
+        <w:jc w:val="left"/>
+      </w:pPr>
+      <w:r>
+        <w:t>Thư mục “</w:t>
+      </w:r>
+      <w:r>
+        <w:rPr>
+          <w:b/>
+        </w:rPr>
+        <w:t>Báo cáo nghiên cứu tính khả thi</w:t>
+      </w:r>
+      <w:r>
+        <w:t xml:space="preserve">”: chứa tài liệu nghiên cứu tính khả thi của dự án do thành viên </w:t>
+      </w:r>
+      <w:r>
+        <w:rPr>
+          <w:b/>
+        </w:rPr>
+        <w:t>Bùi Vân Anh</w:t>
+      </w:r>
+      <w:r>
+        <w:t xml:space="preserve"> đưa lên.</w:t>
+      </w:r>
+    </w:p>
+    <w:p>
+      <w:pPr>
+        <w:ind w:left="0" w:firstLine="0"/>
+        <w:jc w:val="left"/>
+      </w:pPr>
+      <w:r>
+        <w:t>Thư mục “</w:t>
+      </w:r>
+      <w:r>
+        <w:rPr>
+          <w:b/>
+        </w:rPr>
+        <w:t>Báo cáo phần mềm quản lý phiên bản</w:t>
+      </w:r>
+      <w:r>
+        <w:t xml:space="preserve">”: chứa tài </w:t>
+      </w:r>
+      <w:r>
+        <w:t>hướng dẫn sử ụng phần mềm quản lý phiên bản</w:t>
+      </w:r>
+      <w:r>
+        <w:t xml:space="preserve"> do thành viên </w:t>
+      </w:r>
+      <w:r>
+        <w:rPr>
+          <w:b/>
+        </w:rPr>
+        <w:t>Trần Ngọc Thắng</w:t>
+      </w:r>
+      <w:r>
+        <w:t xml:space="preserve"> đưa lên.</w:t>
+      </w:r>
+    </w:p>
+    <w:p>
+      <w:pPr>
+        <w:ind w:left="0" w:firstLine="0"/>
+        <w:jc w:val="left"/>
+      </w:pPr>
+      <w:r>
+        <w:t>Thư mục “</w:t>
+      </w:r>
+      <w:r>
+        <w:rPr>
+          <w:b/>
+        </w:rPr>
+        <w:t>Dac ta yeu cau</w:t>
+      </w:r>
+      <w:r>
+        <w:t xml:space="preserve">”: chứa tài liệu </w:t>
+      </w:r>
+      <w:r>
+        <w:t>đặc tả yêu cầu dự án</w:t>
+      </w:r>
+      <w:r>
+        <w:t xml:space="preserve"> do thành viên </w:t>
+      </w:r>
+      <w:r>
+        <w:rPr>
+          <w:b/>
+        </w:rPr>
+        <w:t>Phạm Văn Bắc</w:t>
+      </w:r>
+      <w:r>
+        <w:t xml:space="preserve"> đưa lên.</w:t>
+      </w:r>
+    </w:p>
+    <w:p>
+      <w:pPr>
+        <w:ind w:left="0" w:firstLine="0"/>
+        <w:jc w:val="left"/>
+      </w:pPr>
+      <w:r>
+        <w:t>Thư mục “</w:t>
+      </w:r>
+      <w:r>
+        <w:rPr>
+          <w:b/>
+        </w:rPr>
+        <w:t>Kế hoạch dự án</w:t>
+      </w:r>
+      <w:r>
+        <w:t xml:space="preserve">”: chứa tài liệu </w:t>
+      </w:r>
+      <w:r>
+        <w:t>xây dựng kế hoạc thục hiện dự án</w:t>
+      </w:r>
+      <w:r>
+        <w:t xml:space="preserve"> do thành viên </w:t>
+      </w:r>
+      <w:r>
+        <w:rPr>
+          <w:b/>
+        </w:rPr>
+        <w:t>Trần Ngọc Thắng</w:t>
+      </w:r>
+      <w:r>
+        <w:t xml:space="preserve"> đưa lên.</w:t>
+      </w:r>
+    </w:p>
+    <w:p>
+      <w:pPr>
+        <w:ind w:left="0" w:firstLine="0"/>
+        <w:jc w:val="left"/>
+      </w:pPr>
+      <w:r>
+        <w:t>Thư mục “</w:t>
+      </w:r>
+      <w:r>
+        <w:rPr>
+          <w:b/>
+        </w:rPr>
+        <w:t>Tai lieu thiet ke CSDL</w:t>
+      </w:r>
+      <w:r>
+        <w:t xml:space="preserve">”: chứa tài liệu </w:t>
+      </w:r>
+      <w:r>
+        <w:t>thiết kế CSDL</w:t>
+      </w:r>
+      <w:r>
+        <w:t xml:space="preserve"> của </w:t>
+      </w:r>
+      <w:r>
+        <w:t>phần mềm</w:t>
+      </w:r>
+      <w:r>
+        <w:t xml:space="preserve"> do thành viên </w:t>
+      </w:r>
+      <w:r>
+        <w:rPr>
+          <w:b/>
+        </w:rPr>
+        <w:t>Phạm Văn Bắc</w:t>
+      </w:r>
+      <w:r>
+        <w:t xml:space="preserve"> đưa lên.</w:t>
+      </w:r>
+    </w:p>
+    <w:p>
+      <w:pPr>
+        <w:ind w:left="0" w:firstLine="0"/>
+        <w:jc w:val="left"/>
+      </w:pPr>
+      <w:r>
+        <w:t>Thư mục “</w:t>
+      </w:r>
+      <w:r>
+        <w:rPr>
+          <w:b/>
+        </w:rPr>
+        <w:t>Tai lieu thieu ke phan mem</w:t>
+      </w:r>
+      <w:r>
+        <w:t xml:space="preserve">”: chứa tài liệu </w:t>
+      </w:r>
+      <w:r>
+        <w:t>thiết kế phần mềm</w:t>
+      </w:r>
+      <w:r>
+        <w:t xml:space="preserve"> do thành viên </w:t>
+      </w:r>
+      <w:r>
+        <w:rPr>
+          <w:b/>
+        </w:rPr>
+        <w:t>Nguyễn Văn Trơn</w:t>
+      </w:r>
+      <w:r>
+        <w:t xml:space="preserve"> đưa lên</w:t>
+      </w:r>
+    </w:p>
+    <w:p>
+      <w:pPr>
+        <w:pStyle w:val="ListParagraph"/>
+        <w:numPr>
+          <w:ilvl w:val="0"/>
+          <w:numId w:val="16"/>
+        </w:numPr>
+        <w:jc w:val="left"/>
+      </w:pPr>
+      <w:r>
+        <w:t xml:space="preserve">Thư mục </w:t>
+      </w:r>
+      <w:r>
+        <w:rPr>
+          <w:b/>
+        </w:rPr>
+        <w:t>sources</w:t>
+      </w:r>
+    </w:p>
+    <w:p>
+      <w:pPr>
+        <w:ind w:left="0" w:firstLine="0"/>
+        <w:jc w:val="center"/>
+      </w:pPr>
+      <w:r>
+        <w:rPr>
+          <w:noProof/>
+          <w:lang w:eastAsia="en-US"/>
+        </w:rPr>
+        <w:lastRenderedPageBreak/>
+        <w:drawing>
+          <wp:inline distT="0" distB="0" distL="0" distR="0" wp14:anchorId="1478D541" wp14:editId="7A3A4CBB">
+            <wp:extent cx="4438096" cy="1552381"/>
+            <wp:effectExtent l="0" t="0" r="635" b="0"/>
+            <wp:docPr id="30" name="Picture 30"/>
+            <wp:cNvGraphicFramePr>
+              <a:graphicFrameLocks xmlns:a="http://schemas.openxmlformats.org/drawingml/2006/main" noChangeAspect="1"/>
+            </wp:cNvGraphicFramePr>
+            <a:graphic xmlns:a="http://schemas.openxmlformats.org/drawingml/2006/main">
+              <a:graphicData uri="http://schemas.openxmlformats.org/drawingml/2006/picture">
+                <pic:pic xmlns:pic="http://schemas.openxmlformats.org/drawingml/2006/picture">
+                  <pic:nvPicPr>
+                    <pic:cNvPr id="0" name=""/>
+                    <pic:cNvPicPr/>
+                  </pic:nvPicPr>
+                  <pic:blipFill>
+                    <a:blip r:embed="rId57"/>
+                    <a:stretch>
+                      <a:fillRect/>
+                    </a:stretch>
+                  </pic:blipFill>
+                  <pic:spPr>
+                    <a:xfrm>
+                      <a:off x="0" y="0"/>
+                      <a:ext cx="4438096" cy="1552381"/>
+                    </a:xfrm>
+                    <a:prstGeom prst="rect">
+                      <a:avLst/>
+                    </a:prstGeom>
+                  </pic:spPr>
+                </pic:pic>
+              </a:graphicData>
+            </a:graphic>
+          </wp:inline>
+        </w:drawing>
+      </w:r>
+    </w:p>
+    <w:p>
+      <w:pPr>
+        <w:ind w:left="0" w:firstLine="0"/>
+      </w:pPr>
+      <w:r>
+        <w:t>Quyền với thư mục con của các tài khoản:</w:t>
+      </w:r>
+    </w:p>
+    <w:p>
+      <w:pPr>
+        <w:ind w:left="360" w:firstLine="0"/>
+      </w:pPr>
+    </w:p>
     <w:sectPr>
-      <w:headerReference w:type="default" r:id="rId41"/>
-      <w:footerReference w:type="default" r:id="rId42"/>
+      <w:headerReference w:type="default" r:id="rId58"/>
+      <w:footerReference w:type="default" r:id="rId59"/>
       <w:pgSz w:w="12240" w:h="15840"/>
       <w:pgMar w:top="1440" w:right="1440" w:bottom="1440" w:left="1440" w:header="720" w:footer="720" w:gutter="0"/>
       <w:cols w:space="720"/>
@@ -4897,6 +5833,119 @@
     </w:lvl>
   </w:abstractNum>
   <w:abstractNum w:abstractNumId="4">
+    <w:nsid w:val="0F5F715D"/>
+    <w:multiLevelType w:val="hybridMultilevel"/>
+    <w:tmpl w:val="EAE26EAA"/>
+    <w:lvl w:ilvl="0" w:tplc="0409000B">
+      <w:start w:val="1"/>
+      <w:numFmt w:val="bullet"/>
+      <w:lvlText w:val=""/>
+      <w:lvlJc w:val="left"/>
+      <w:pPr>
+        <w:ind w:left="720" w:hanging="360"/>
+      </w:pPr>
+      <w:rPr>
+        <w:rFonts w:ascii="Wingdings" w:hAnsi="Wingdings" w:hint="default"/>
+      </w:rPr>
+    </w:lvl>
+    <w:lvl w:ilvl="1" w:tplc="04090003" w:tentative="1">
+      <w:start w:val="1"/>
+      <w:numFmt w:val="bullet"/>
+      <w:lvlText w:val="o"/>
+      <w:lvlJc w:val="left"/>
+      <w:pPr>
+        <w:ind w:left="1440" w:hanging="360"/>
+      </w:pPr>
+      <w:rPr>
+        <w:rFonts w:ascii="Courier New" w:hAnsi="Courier New" w:cs="Courier New" w:hint="default"/>
+      </w:rPr>
+    </w:lvl>
+    <w:lvl w:ilvl="2" w:tplc="04090005" w:tentative="1">
+      <w:start w:val="1"/>
+      <w:numFmt w:val="bullet"/>
+      <w:lvlText w:val=""/>
+      <w:lvlJc w:val="left"/>
+      <w:pPr>
+        <w:ind w:left="2160" w:hanging="360"/>
+      </w:pPr>
+      <w:rPr>
+        <w:rFonts w:ascii="Wingdings" w:hAnsi="Wingdings" w:hint="default"/>
+      </w:rPr>
+    </w:lvl>
+    <w:lvl w:ilvl="3" w:tplc="04090001" w:tentative="1">
+      <w:start w:val="1"/>
+      <w:numFmt w:val="bullet"/>
+      <w:lvlText w:val=""/>
+      <w:lvlJc w:val="left"/>
+      <w:pPr>
+        <w:ind w:left="2880" w:hanging="360"/>
+      </w:pPr>
+      <w:rPr>
+        <w:rFonts w:ascii="Symbol" w:hAnsi="Symbol" w:hint="default"/>
+      </w:rPr>
+    </w:lvl>
+    <w:lvl w:ilvl="4" w:tplc="04090003" w:tentative="1">
+      <w:start w:val="1"/>
+      <w:numFmt w:val="bullet"/>
+      <w:lvlText w:val="o"/>
+      <w:lvlJc w:val="left"/>
+      <w:pPr>
+        <w:ind w:left="3600" w:hanging="360"/>
+      </w:pPr>
+      <w:rPr>
+        <w:rFonts w:ascii="Courier New" w:hAnsi="Courier New" w:cs="Courier New" w:hint="default"/>
+      </w:rPr>
+    </w:lvl>
+    <w:lvl w:ilvl="5" w:tplc="04090005" w:tentative="1">
+      <w:start w:val="1"/>
+      <w:numFmt w:val="bullet"/>
+      <w:lvlText w:val=""/>
+      <w:lvlJc w:val="left"/>
+      <w:pPr>
+        <w:ind w:left="4320" w:hanging="360"/>
+      </w:pPr>
+      <w:rPr>
+        <w:rFonts w:ascii="Wingdings" w:hAnsi="Wingdings" w:hint="default"/>
+      </w:rPr>
+    </w:lvl>
+    <w:lvl w:ilvl="6" w:tplc="04090001" w:tentative="1">
+      <w:start w:val="1"/>
+      <w:numFmt w:val="bullet"/>
+      <w:lvlText w:val=""/>
+      <w:lvlJc w:val="left"/>
+      <w:pPr>
+        <w:ind w:left="5040" w:hanging="360"/>
+      </w:pPr>
+      <w:rPr>
+        <w:rFonts w:ascii="Symbol" w:hAnsi="Symbol" w:hint="default"/>
+      </w:rPr>
+    </w:lvl>
+    <w:lvl w:ilvl="7" w:tplc="04090003" w:tentative="1">
+      <w:start w:val="1"/>
+      <w:numFmt w:val="bullet"/>
+      <w:lvlText w:val="o"/>
+      <w:lvlJc w:val="left"/>
+      <w:pPr>
+        <w:ind w:left="5760" w:hanging="360"/>
+      </w:pPr>
+      <w:rPr>
+        <w:rFonts w:ascii="Courier New" w:hAnsi="Courier New" w:cs="Courier New" w:hint="default"/>
+      </w:rPr>
+    </w:lvl>
+    <w:lvl w:ilvl="8" w:tplc="04090005" w:tentative="1">
+      <w:start w:val="1"/>
+      <w:numFmt w:val="bullet"/>
+      <w:lvlText w:val=""/>
+      <w:lvlJc w:val="left"/>
+      <w:pPr>
+        <w:ind w:left="6480" w:hanging="360"/>
+      </w:pPr>
+      <w:rPr>
+        <w:rFonts w:ascii="Wingdings" w:hAnsi="Wingdings" w:hint="default"/>
+      </w:rPr>
+    </w:lvl>
+  </w:abstractNum>
+  <w:abstractNum w:abstractNumId="5">
     <w:nsid w:val="1608761C"/>
     <w:multiLevelType w:val="hybridMultilevel"/>
     <w:tmpl w:val="AD1EF026"/>
@@ -4985,7 +6034,7 @@
       </w:pPr>
     </w:lvl>
   </w:abstractNum>
-  <w:abstractNum w:abstractNumId="5">
+  <w:abstractNum w:abstractNumId="6">
     <w:nsid w:val="1C54679A"/>
     <w:multiLevelType w:val="multilevel"/>
     <w:tmpl w:val="276CDD5C"/>
@@ -5106,7 +6155,7 @@
       </w:rPr>
     </w:lvl>
   </w:abstractNum>
-  <w:abstractNum w:abstractNumId="6">
+  <w:abstractNum w:abstractNumId="7">
     <w:nsid w:val="219D4F26"/>
     <w:multiLevelType w:val="multilevel"/>
     <w:tmpl w:val="3F6464BE"/>
@@ -5219,7 +6268,7 @@
       </w:pPr>
     </w:lvl>
   </w:abstractNum>
-  <w:abstractNum w:abstractNumId="7">
+  <w:abstractNum w:abstractNumId="8">
     <w:nsid w:val="35F37469"/>
     <w:multiLevelType w:val="multilevel"/>
     <w:tmpl w:val="4A1CA378"/>
@@ -5332,7 +6381,7 @@
       </w:pPr>
     </w:lvl>
   </w:abstractNum>
-  <w:abstractNum w:abstractNumId="8">
+  <w:abstractNum w:abstractNumId="9">
     <w:nsid w:val="3676154D"/>
     <w:multiLevelType w:val="multilevel"/>
     <w:tmpl w:val="A740E2C6"/>
@@ -5445,7 +6494,209 @@
       </w:pPr>
     </w:lvl>
   </w:abstractNum>
-  <w:abstractNum w:abstractNumId="9">
+  <w:abstractNum w:abstractNumId="10">
+    <w:nsid w:val="3F6D0BC2"/>
+    <w:multiLevelType w:val="hybridMultilevel"/>
+    <w:tmpl w:val="711A920A"/>
+    <w:lvl w:ilvl="0" w:tplc="04090001">
+      <w:start w:val="1"/>
+      <w:numFmt w:val="bullet"/>
+      <w:lvlText w:val=""/>
+      <w:lvlJc w:val="left"/>
+      <w:pPr>
+        <w:ind w:left="720" w:hanging="360"/>
+      </w:pPr>
+      <w:rPr>
+        <w:rFonts w:ascii="Symbol" w:hAnsi="Symbol" w:hint="default"/>
+      </w:rPr>
+    </w:lvl>
+    <w:lvl w:ilvl="1" w:tplc="04090003" w:tentative="1">
+      <w:start w:val="1"/>
+      <w:numFmt w:val="bullet"/>
+      <w:lvlText w:val="o"/>
+      <w:lvlJc w:val="left"/>
+      <w:pPr>
+        <w:ind w:left="1440" w:hanging="360"/>
+      </w:pPr>
+      <w:rPr>
+        <w:rFonts w:ascii="Courier New" w:hAnsi="Courier New" w:cs="Courier New" w:hint="default"/>
+      </w:rPr>
+    </w:lvl>
+    <w:lvl w:ilvl="2" w:tplc="04090005" w:tentative="1">
+      <w:start w:val="1"/>
+      <w:numFmt w:val="bullet"/>
+      <w:lvlText w:val=""/>
+      <w:lvlJc w:val="left"/>
+      <w:pPr>
+        <w:ind w:left="2160" w:hanging="360"/>
+      </w:pPr>
+      <w:rPr>
+        <w:rFonts w:ascii="Wingdings" w:hAnsi="Wingdings" w:hint="default"/>
+      </w:rPr>
+    </w:lvl>
+    <w:lvl w:ilvl="3" w:tplc="04090001" w:tentative="1">
+      <w:start w:val="1"/>
+      <w:numFmt w:val="bullet"/>
+      <w:lvlText w:val=""/>
+      <w:lvlJc w:val="left"/>
+      <w:pPr>
+        <w:ind w:left="2880" w:hanging="360"/>
+      </w:pPr>
+      <w:rPr>
+        <w:rFonts w:ascii="Symbol" w:hAnsi="Symbol" w:hint="default"/>
+      </w:rPr>
+    </w:lvl>
+    <w:lvl w:ilvl="4" w:tplc="04090003" w:tentative="1">
+      <w:start w:val="1"/>
+      <w:numFmt w:val="bullet"/>
+      <w:lvlText w:val="o"/>
+      <w:lvlJc w:val="left"/>
+      <w:pPr>
+        <w:ind w:left="3600" w:hanging="360"/>
+      </w:pPr>
+      <w:rPr>
+        <w:rFonts w:ascii="Courier New" w:hAnsi="Courier New" w:cs="Courier New" w:hint="default"/>
+      </w:rPr>
+    </w:lvl>
+    <w:lvl w:ilvl="5" w:tplc="04090005" w:tentative="1">
+      <w:start w:val="1"/>
+      <w:numFmt w:val="bullet"/>
+      <w:lvlText w:val=""/>
+      <w:lvlJc w:val="left"/>
+      <w:pPr>
+        <w:ind w:left="4320" w:hanging="360"/>
+      </w:pPr>
+      <w:rPr>
+        <w:rFonts w:ascii="Wingdings" w:hAnsi="Wingdings" w:hint="default"/>
+      </w:rPr>
+    </w:lvl>
+    <w:lvl w:ilvl="6" w:tplc="04090001" w:tentative="1">
+      <w:start w:val="1"/>
+      <w:numFmt w:val="bullet"/>
+      <w:lvlText w:val=""/>
+      <w:lvlJc w:val="left"/>
+      <w:pPr>
+        <w:ind w:left="5040" w:hanging="360"/>
+      </w:pPr>
+      <w:rPr>
+        <w:rFonts w:ascii="Symbol" w:hAnsi="Symbol" w:hint="default"/>
+      </w:rPr>
+    </w:lvl>
+    <w:lvl w:ilvl="7" w:tplc="04090003" w:tentative="1">
+      <w:start w:val="1"/>
+      <w:numFmt w:val="bullet"/>
+      <w:lvlText w:val="o"/>
+      <w:lvlJc w:val="left"/>
+      <w:pPr>
+        <w:ind w:left="5760" w:hanging="360"/>
+      </w:pPr>
+      <w:rPr>
+        <w:rFonts w:ascii="Courier New" w:hAnsi="Courier New" w:cs="Courier New" w:hint="default"/>
+      </w:rPr>
+    </w:lvl>
+    <w:lvl w:ilvl="8" w:tplc="04090005" w:tentative="1">
+      <w:start w:val="1"/>
+      <w:numFmt w:val="bullet"/>
+      <w:lvlText w:val=""/>
+      <w:lvlJc w:val="left"/>
+      <w:pPr>
+        <w:ind w:left="6480" w:hanging="360"/>
+      </w:pPr>
+      <w:rPr>
+        <w:rFonts w:ascii="Wingdings" w:hAnsi="Wingdings" w:hint="default"/>
+      </w:rPr>
+    </w:lvl>
+  </w:abstractNum>
+  <w:abstractNum w:abstractNumId="11">
+    <w:nsid w:val="4A8D4D57"/>
+    <w:multiLevelType w:val="hybridMultilevel"/>
+    <w:tmpl w:val="BBC0621E"/>
+    <w:lvl w:ilvl="0" w:tplc="CEDA1CA2">
+      <w:start w:val="1"/>
+      <w:numFmt w:val="upperRoman"/>
+      <w:lvlText w:val="%1."/>
+      <w:lvlJc w:val="left"/>
+      <w:pPr>
+        <w:ind w:left="1080" w:hanging="720"/>
+      </w:pPr>
+      <w:rPr>
+        <w:rFonts w:hint="default"/>
+      </w:rPr>
+    </w:lvl>
+    <w:lvl w:ilvl="1" w:tplc="04090019" w:tentative="1">
+      <w:start w:val="1"/>
+      <w:numFmt w:val="lowerLetter"/>
+      <w:lvlText w:val="%2."/>
+      <w:lvlJc w:val="left"/>
+      <w:pPr>
+        <w:ind w:left="1440" w:hanging="360"/>
+      </w:pPr>
+    </w:lvl>
+    <w:lvl w:ilvl="2" w:tplc="0409001B" w:tentative="1">
+      <w:start w:val="1"/>
+      <w:numFmt w:val="lowerRoman"/>
+      <w:lvlText w:val="%3."/>
+      <w:lvlJc w:val="right"/>
+      <w:pPr>
+        <w:ind w:left="2160" w:hanging="180"/>
+      </w:pPr>
+    </w:lvl>
+    <w:lvl w:ilvl="3" w:tplc="0409000F" w:tentative="1">
+      <w:start w:val="1"/>
+      <w:numFmt w:val="decimal"/>
+      <w:lvlText w:val="%4."/>
+      <w:lvlJc w:val="left"/>
+      <w:pPr>
+        <w:ind w:left="2880" w:hanging="360"/>
+      </w:pPr>
+    </w:lvl>
+    <w:lvl w:ilvl="4" w:tplc="04090019" w:tentative="1">
+      <w:start w:val="1"/>
+      <w:numFmt w:val="lowerLetter"/>
+      <w:lvlText w:val="%5."/>
+      <w:lvlJc w:val="left"/>
+      <w:pPr>
+        <w:ind w:left="3600" w:hanging="360"/>
+      </w:pPr>
+    </w:lvl>
+    <w:lvl w:ilvl="5" w:tplc="0409001B" w:tentative="1">
+      <w:start w:val="1"/>
+      <w:numFmt w:val="lowerRoman"/>
+      <w:lvlText w:val="%6."/>
+      <w:lvlJc w:val="right"/>
+      <w:pPr>
+        <w:ind w:left="4320" w:hanging="180"/>
+      </w:pPr>
+    </w:lvl>
+    <w:lvl w:ilvl="6" w:tplc="0409000F" w:tentative="1">
+      <w:start w:val="1"/>
+      <w:numFmt w:val="decimal"/>
+      <w:lvlText w:val="%7."/>
+      <w:lvlJc w:val="left"/>
+      <w:pPr>
+        <w:ind w:left="5040" w:hanging="360"/>
+      </w:pPr>
+    </w:lvl>
+    <w:lvl w:ilvl="7" w:tplc="04090019" w:tentative="1">
+      <w:start w:val="1"/>
+      <w:numFmt w:val="lowerLetter"/>
+      <w:lvlText w:val="%8."/>
+      <w:lvlJc w:val="left"/>
+      <w:pPr>
+        <w:ind w:left="5760" w:hanging="360"/>
+      </w:pPr>
+    </w:lvl>
+    <w:lvl w:ilvl="8" w:tplc="0409001B" w:tentative="1">
+      <w:start w:val="1"/>
+      <w:numFmt w:val="lowerRoman"/>
+      <w:lvlText w:val="%9."/>
+      <w:lvlJc w:val="right"/>
+      <w:pPr>
+        <w:ind w:left="6480" w:hanging="180"/>
+      </w:pPr>
+    </w:lvl>
+  </w:abstractNum>
+  <w:abstractNum w:abstractNumId="12">
     <w:nsid w:val="4CB453E7"/>
     <w:multiLevelType w:val="hybridMultilevel"/>
     <w:tmpl w:val="9C608468"/>
@@ -5534,7 +6785,7 @@
       </w:pPr>
     </w:lvl>
   </w:abstractNum>
-  <w:abstractNum w:abstractNumId="10">
+  <w:abstractNum w:abstractNumId="13">
     <w:nsid w:val="6C954D7B"/>
     <w:multiLevelType w:val="multilevel"/>
     <w:tmpl w:val="403CA01A"/>
@@ -5647,7 +6898,7 @@
       </w:pPr>
     </w:lvl>
   </w:abstractNum>
-  <w:abstractNum w:abstractNumId="11">
+  <w:abstractNum w:abstractNumId="14">
     <w:nsid w:val="747B57E4"/>
     <w:multiLevelType w:val="hybridMultilevel"/>
     <w:tmpl w:val="9F10B9DE"/>
@@ -5738,7 +6989,7 @@
       </w:pPr>
     </w:lvl>
   </w:abstractNum>
-  <w:abstractNum w:abstractNumId="12">
+  <w:abstractNum w:abstractNumId="15">
     <w:nsid w:val="7C924879"/>
     <w:multiLevelType w:val="hybridMultilevel"/>
     <w:tmpl w:val="45F6486E"/>
@@ -5861,34 +7112,43 @@
     <w:abstractNumId w:val="0"/>
   </w:num>
   <w:num w:numId="4">
-    <w:abstractNumId w:val="11"/>
+    <w:abstractNumId w:val="14"/>
   </w:num>
   <w:num w:numId="5">
+    <w:abstractNumId w:val="6"/>
+  </w:num>
+  <w:num w:numId="6">
+    <w:abstractNumId w:val="9"/>
+  </w:num>
+  <w:num w:numId="7">
+    <w:abstractNumId w:val="7"/>
+  </w:num>
+  <w:num w:numId="8">
+    <w:abstractNumId w:val="8"/>
+  </w:num>
+  <w:num w:numId="9">
+    <w:abstractNumId w:val="13"/>
+  </w:num>
+  <w:num w:numId="10">
     <w:abstractNumId w:val="5"/>
   </w:num>
-  <w:num w:numId="6">
-    <w:abstractNumId w:val="8"/>
-  </w:num>
-  <w:num w:numId="7">
-    <w:abstractNumId w:val="6"/>
-  </w:num>
-  <w:num w:numId="8">
-    <w:abstractNumId w:val="7"/>
-  </w:num>
-  <w:num w:numId="9">
-    <w:abstractNumId w:val="10"/>
-  </w:num>
-  <w:num w:numId="10">
-    <w:abstractNumId w:val="4"/>
-  </w:num>
   <w:num w:numId="11">
-    <w:abstractNumId w:val="9"/>
+    <w:abstractNumId w:val="12"/>
   </w:num>
   <w:num w:numId="12">
-    <w:abstractNumId w:val="12"/>
+    <w:abstractNumId w:val="15"/>
   </w:num>
   <w:num w:numId="13">
     <w:abstractNumId w:val="3"/>
+  </w:num>
+  <w:num w:numId="14">
+    <w:abstractNumId w:val="11"/>
+  </w:num>
+  <w:num w:numId="15">
+    <w:abstractNumId w:val="10"/>
+  </w:num>
+  <w:num w:numId="16">
+    <w:abstractNumId w:val="4"/>
   </w:num>
 </w:numbering>
 </file>
@@ -7403,7 +8663,7 @@
 </file>
 
 <file path=customXml/itemProps1.xml><?xml version="1.0" encoding="utf-8"?>
-<ds:datastoreItem xmlns:ds="http://schemas.openxmlformats.org/officeDocument/2006/customXml" ds:itemID="{0DBA5CA4-27AF-46DC-9B2C-D2011B1CE1FE}">
+<ds:datastoreItem xmlns:ds="http://schemas.openxmlformats.org/officeDocument/2006/customXml" ds:itemID="{1E94CFA1-680E-4940-A784-E702AFF495C9}">
   <ds:schemaRefs>
     <ds:schemaRef ds:uri="http://schemas.openxmlformats.org/officeDocument/2006/bibliography"/>
   </ds:schemaRefs>

</xml_diff>

<commit_message>
Thangtn: Hoàn thành lần 2 báo cáo phần mềm quản lý phiên bản
</commit_message>
<xml_diff>
--- a/docs/Báo cáo phần mềm quản lý phiên bản/Báo cáo sử dụng phần mềm quản lý phiên bản.docx
+++ b/docs/Báo cáo phần mềm quản lý phiên bản/Báo cáo sử dụng phần mềm quản lý phiên bản.docx
@@ -45,6 +45,8 @@
           <w:b/>
         </w:rPr>
       </w:pPr>
+      <w:bookmarkStart w:id="0" w:name="_GoBack"/>
+      <w:bookmarkEnd w:id="0"/>
       <w:r>
         <w:rPr>
           <w:b/>
@@ -446,50 +448,48 @@
     </w:p>
     <w:p>
       <w:pPr>
-        <w:pStyle w:val="ListParagraph"/>
-        <w:numPr>
-          <w:ilvl w:val="0"/>
-          <w:numId w:val="2"/>
-        </w:numPr>
-        <w:ind w:left="720"/>
-        <w:outlineLvl w:val="1"/>
+        <w:ind w:left="0" w:firstLine="540"/>
+        <w:rPr>
+          <w:szCs w:val="24"/>
+        </w:rPr>
+      </w:pPr>
+      <w:r>
+        <w:rPr>
+          <w:szCs w:val="24"/>
+        </w:rPr>
+        <w:tab/>
+        <w:t>Người dùng có thể xem danh sách các dự án dã tọa bằng cách bấm chuột v</w:t>
+      </w:r>
+      <w:r>
+        <w:rPr>
+          <w:szCs w:val="24"/>
+        </w:rPr>
+        <w:t>aò</w:t>
+      </w:r>
+      <w:r>
+        <w:rPr>
+          <w:szCs w:val="24"/>
+        </w:rPr>
+        <w:t xml:space="preserve"> menu “</w:t>
+      </w:r>
+      <w:r>
         <w:rPr>
           <w:b/>
           <w:szCs w:val="24"/>
         </w:rPr>
-      </w:pPr>
-      <w:r>
-        <w:rPr>
-          <w:b/>
-          <w:szCs w:val="24"/>
-        </w:rPr>
-        <w:t>Một số chức năng của</w:t>
-      </w:r>
-      <w:r>
-        <w:rPr>
-          <w:b/>
-          <w:szCs w:val="24"/>
-        </w:rPr>
-        <w:t xml:space="preserve"> Google Code</w:t>
+        <w:t>My favorites</w:t>
+      </w:r>
+      <w:r>
+        <w:rPr>
+          <w:szCs w:val="24"/>
+        </w:rPr>
+        <w:t>” phía bên trên góc phải của màn hình:</w:t>
       </w:r>
     </w:p>
     <w:p>
       <w:pPr>
         <w:ind w:left="0" w:firstLine="540"/>
-        <w:rPr>
-          <w:szCs w:val="24"/>
-        </w:rPr>
-      </w:pPr>
-      <w:r>
-        <w:rPr>
-          <w:szCs w:val="24"/>
-        </w:rPr>
-        <w:t>Sau khi tạo mới thành công dự án, màn hình hiển thị dự án vừa tạo như sau:</w:t>
-      </w:r>
-    </w:p>
-    <w:p>
-      <w:pPr>
-        <w:ind w:left="0" w:firstLine="540"/>
+        <w:jc w:val="center"/>
         <w:rPr>
           <w:szCs w:val="24"/>
         </w:rPr>
@@ -500,10 +500,10 @@
           <w:lang w:eastAsia="en-US"/>
         </w:rPr>
         <w:drawing>
-          <wp:inline distT="0" distB="0" distL="0" distR="0" wp14:anchorId="1D8474AD" wp14:editId="7D7CC286">
-            <wp:extent cx="5943600" cy="3241040"/>
+          <wp:inline distT="0" distB="0" distL="0" distR="0" wp14:anchorId="71CFE0BB" wp14:editId="4EED5A26">
+            <wp:extent cx="4466667" cy="3495238"/>
             <wp:effectExtent l="0" t="0" r="0" b="0"/>
-            <wp:docPr id="3" name="Picture 3"/>
+            <wp:docPr id="35" name="Picture 35"/>
             <wp:cNvGraphicFramePr>
               <a:graphicFrameLocks xmlns:a="http://schemas.openxmlformats.org/drawingml/2006/main" noChangeAspect="1"/>
             </wp:cNvGraphicFramePr>
@@ -523,7 +523,7 @@
                   <pic:spPr>
                     <a:xfrm>
                       <a:off x="0" y="0"/>
-                      <a:ext cx="5943600" cy="3241040"/>
+                      <a:ext cx="4466667" cy="3495238"/>
                     </a:xfrm>
                     <a:prstGeom prst="rect">
                       <a:avLst/>
@@ -538,115 +538,51 @@
     </w:p>
     <w:p>
       <w:pPr>
+        <w:pStyle w:val="ListParagraph"/>
+        <w:numPr>
+          <w:ilvl w:val="0"/>
+          <w:numId w:val="2"/>
+        </w:numPr>
+        <w:ind w:left="720"/>
+        <w:outlineLvl w:val="1"/>
+        <w:rPr>
+          <w:b/>
+          <w:szCs w:val="24"/>
+        </w:rPr>
+      </w:pPr>
+      <w:r>
+        <w:rPr>
+          <w:b/>
+          <w:szCs w:val="24"/>
+        </w:rPr>
+        <w:lastRenderedPageBreak/>
+        <w:t>Một số chức năng của</w:t>
+      </w:r>
+      <w:r>
+        <w:rPr>
+          <w:b/>
+          <w:szCs w:val="24"/>
+        </w:rPr>
+        <w:t xml:space="preserve"> Google Code</w:t>
+      </w:r>
+    </w:p>
+    <w:p>
+      <w:pPr>
         <w:ind w:left="0" w:firstLine="540"/>
-        <w:jc w:val="center"/>
-        <w:rPr>
-          <w:i/>
-          <w:szCs w:val="24"/>
-        </w:rPr>
-      </w:pPr>
-      <w:r>
-        <w:rPr>
-          <w:i/>
-          <w:szCs w:val="24"/>
-        </w:rPr>
-        <w:t>Hình 3: Màn hình chính của dự án</w:t>
+        <w:rPr>
+          <w:szCs w:val="24"/>
+        </w:rPr>
+      </w:pPr>
+      <w:r>
+        <w:rPr>
+          <w:szCs w:val="24"/>
+        </w:rPr>
+        <w:t>Sau khi tạo mới thành công dự án, màn hình hiển thị dự án vừa tạo như sau:</w:t>
       </w:r>
     </w:p>
     <w:p>
       <w:pPr>
         <w:ind w:left="0" w:firstLine="540"/>
-        <w:rPr>
-          <w:szCs w:val="24"/>
-        </w:rPr>
-      </w:pPr>
-    </w:p>
-    <w:p>
-      <w:pPr>
-        <w:pStyle w:val="Heading3"/>
-        <w:tabs>
-          <w:tab w:val="left" w:pos="0"/>
-        </w:tabs>
-        <w:ind w:left="0" w:firstLine="540"/>
-        <w:rPr>
-          <w:rFonts w:ascii="Times New Roman" w:hAnsi="Times New Roman" w:cs="Times New Roman"/>
-          <w:b w:val="0"/>
-          <w:color w:val="auto"/>
-          <w:szCs w:val="24"/>
-        </w:rPr>
-      </w:pPr>
-      <w:r>
-        <w:rPr>
-          <w:rFonts w:ascii="Times New Roman" w:hAnsi="Times New Roman" w:cs="Times New Roman"/>
-          <w:b w:val="0"/>
-          <w:color w:val="auto"/>
-          <w:szCs w:val="24"/>
-        </w:rPr>
-        <w:t>2.1 Thêm mới thành viên vào dự án</w:t>
-      </w:r>
-    </w:p>
-    <w:p>
-      <w:pPr>
-        <w:ind w:left="0" w:firstLine="540"/>
-        <w:rPr>
-          <w:szCs w:val="24"/>
-        </w:rPr>
-      </w:pPr>
-      <w:r>
-        <w:rPr>
-          <w:szCs w:val="24"/>
-        </w:rPr>
-        <w:t>Để thêm người dùng vào dự án, tại menu “</w:t>
-      </w:r>
-      <w:r>
-        <w:rPr>
-          <w:b/>
-          <w:szCs w:val="24"/>
-        </w:rPr>
-        <w:t>Project Home</w:t>
-      </w:r>
-      <w:r>
-        <w:rPr>
-          <w:szCs w:val="24"/>
-        </w:rPr>
-        <w:t>” chọn chức năng “</w:t>
-      </w:r>
-      <w:r>
-        <w:rPr>
-          <w:b/>
-          <w:szCs w:val="24"/>
-        </w:rPr>
-        <w:t>People</w:t>
-      </w:r>
-      <w:r>
-        <w:rPr>
-          <w:szCs w:val="24"/>
-        </w:rPr>
-        <w:t xml:space="preserve">” </w:t>
-      </w:r>
-      <w:r>
-        <w:rPr>
-          <w:szCs w:val="24"/>
-        </w:rPr>
-        <w:t xml:space="preserve">. Người dùng cần nhập địa chỉ </w:t>
-      </w:r>
-      <w:r>
-        <w:rPr>
-          <w:szCs w:val="24"/>
-        </w:rPr>
-        <w:t xml:space="preserve">Gmail </w:t>
-      </w:r>
-      <w:r>
-        <w:rPr>
-          <w:szCs w:val="24"/>
-        </w:rPr>
-        <w:t>của thành viên muốn thêm vào dự án.người dùng có thể thêm cùng lúc nhiều thành viên cùng lúc bằng cách xuống dòng sau khi nhập gmail 1 thành viên hoặc sử dụng dấu “,” sau khi nhập Gmail của mỗi thành viên:</w:t>
-      </w:r>
-    </w:p>
-    <w:p>
-      <w:pPr>
-        <w:ind w:left="0" w:firstLine="540"/>
-        <w:jc w:val="center"/>
         <w:rPr>
           <w:szCs w:val="24"/>
         </w:rPr>
@@ -657,10 +593,10 @@
           <w:lang w:eastAsia="en-US"/>
         </w:rPr>
         <w:drawing>
-          <wp:inline distT="0" distB="0" distL="0" distR="0" wp14:anchorId="363F78EE" wp14:editId="3C0F0BD1">
-            <wp:extent cx="4876191" cy="2133333"/>
-            <wp:effectExtent l="0" t="0" r="635" b="635"/>
-            <wp:docPr id="4" name="Picture 4"/>
+          <wp:inline distT="0" distB="0" distL="0" distR="0" wp14:anchorId="1D8474AD" wp14:editId="7D7CC286">
+            <wp:extent cx="5943600" cy="3241040"/>
+            <wp:effectExtent l="0" t="0" r="0" b="0"/>
+            <wp:docPr id="3" name="Picture 3"/>
             <wp:cNvGraphicFramePr>
               <a:graphicFrameLocks xmlns:a="http://schemas.openxmlformats.org/drawingml/2006/main" noChangeAspect="1"/>
             </wp:cNvGraphicFramePr>
@@ -680,7 +616,7 @@
                   <pic:spPr>
                     <a:xfrm>
                       <a:off x="0" y="0"/>
-                      <a:ext cx="4876191" cy="2133333"/>
+                      <a:ext cx="5943600" cy="3241040"/>
                     </a:xfrm>
                     <a:prstGeom prst="rect">
                       <a:avLst/>
@@ -695,27 +631,115 @@
     </w:p>
     <w:p>
       <w:pPr>
-        <w:pStyle w:val="ListParagraph"/>
-        <w:numPr>
-          <w:ilvl w:val="1"/>
-          <w:numId w:val="2"/>
-        </w:numPr>
-        <w:ind w:left="990"/>
-        <w:outlineLvl w:val="2"/>
-        <w:rPr>
-          <w:szCs w:val="24"/>
-        </w:rPr>
-      </w:pPr>
-      <w:r>
-        <w:rPr>
-          <w:szCs w:val="24"/>
-        </w:rPr>
-        <w:t>Tạo file download</w:t>
-      </w:r>
-    </w:p>
-    <w:p>
-      <w:pPr>
         <w:ind w:left="0" w:firstLine="540"/>
+        <w:jc w:val="center"/>
+        <w:rPr>
+          <w:i/>
+          <w:szCs w:val="24"/>
+        </w:rPr>
+      </w:pPr>
+      <w:r>
+        <w:rPr>
+          <w:i/>
+          <w:szCs w:val="24"/>
+        </w:rPr>
+        <w:t>Hình 3: Màn hình chính của dự án</w:t>
+      </w:r>
+    </w:p>
+    <w:p>
+      <w:pPr>
+        <w:ind w:left="0" w:firstLine="540"/>
+        <w:rPr>
+          <w:szCs w:val="24"/>
+        </w:rPr>
+      </w:pPr>
+    </w:p>
+    <w:p>
+      <w:pPr>
+        <w:pStyle w:val="Heading3"/>
+        <w:tabs>
+          <w:tab w:val="left" w:pos="0"/>
+        </w:tabs>
+        <w:ind w:left="0" w:firstLine="540"/>
+        <w:rPr>
+          <w:rFonts w:ascii="Times New Roman" w:hAnsi="Times New Roman" w:cs="Times New Roman"/>
+          <w:b w:val="0"/>
+          <w:color w:val="auto"/>
+          <w:szCs w:val="24"/>
+        </w:rPr>
+      </w:pPr>
+      <w:r>
+        <w:rPr>
+          <w:rFonts w:ascii="Times New Roman" w:hAnsi="Times New Roman" w:cs="Times New Roman"/>
+          <w:b w:val="0"/>
+          <w:color w:val="auto"/>
+          <w:szCs w:val="24"/>
+        </w:rPr>
+        <w:t>2.1 Thêm mới thành viên vào dự án</w:t>
+      </w:r>
+    </w:p>
+    <w:p>
+      <w:pPr>
+        <w:ind w:left="0" w:firstLine="540"/>
+        <w:rPr>
+          <w:szCs w:val="24"/>
+        </w:rPr>
+      </w:pPr>
+      <w:r>
+        <w:rPr>
+          <w:szCs w:val="24"/>
+        </w:rPr>
+        <w:t>Để thêm người dùng vào dự án, tại menu “</w:t>
+      </w:r>
+      <w:r>
+        <w:rPr>
+          <w:b/>
+          <w:szCs w:val="24"/>
+        </w:rPr>
+        <w:t>Project Home</w:t>
+      </w:r>
+      <w:r>
+        <w:rPr>
+          <w:szCs w:val="24"/>
+        </w:rPr>
+        <w:t>” chọn chức năng “</w:t>
+      </w:r>
+      <w:r>
+        <w:rPr>
+          <w:b/>
+          <w:szCs w:val="24"/>
+        </w:rPr>
+        <w:t>People</w:t>
+      </w:r>
+      <w:r>
+        <w:rPr>
+          <w:szCs w:val="24"/>
+        </w:rPr>
+        <w:t xml:space="preserve">” </w:t>
+      </w:r>
+      <w:r>
+        <w:rPr>
+          <w:szCs w:val="24"/>
+        </w:rPr>
+        <w:t xml:space="preserve">. Người dùng cần nhập địa chỉ </w:t>
+      </w:r>
+      <w:r>
+        <w:rPr>
+          <w:szCs w:val="24"/>
+        </w:rPr>
+        <w:t xml:space="preserve">Gmail </w:t>
+      </w:r>
+      <w:r>
+        <w:rPr>
+          <w:szCs w:val="24"/>
+        </w:rPr>
+        <w:t>của thành viên muốn thêm vào dự án.người dùng có thể thêm cùng lúc nhiều thành viên cùng lúc bằng cách xuống dòng sau khi nhập gmail 1 thành viên hoặc sử dụng dấu “,” sau khi nhập Gmail của mỗi thành viên:</w:t>
+      </w:r>
+    </w:p>
+    <w:p>
+      <w:pPr>
+        <w:ind w:left="0" w:firstLine="540"/>
+        <w:jc w:val="center"/>
         <w:rPr>
           <w:szCs w:val="24"/>
         </w:rPr>
@@ -727,10 +751,10 @@
         </w:rPr>
         <w:lastRenderedPageBreak/>
         <w:drawing>
-          <wp:inline distT="0" distB="0" distL="0" distR="0" wp14:anchorId="28452419" wp14:editId="7F869E62">
-            <wp:extent cx="5943600" cy="3950970"/>
-            <wp:effectExtent l="0" t="0" r="0" b="0"/>
-            <wp:docPr id="5" name="Picture 5"/>
+          <wp:inline distT="0" distB="0" distL="0" distR="0" wp14:anchorId="363F78EE" wp14:editId="3C0F0BD1">
+            <wp:extent cx="4876191" cy="2133333"/>
+            <wp:effectExtent l="0" t="0" r="635" b="635"/>
+            <wp:docPr id="4" name="Picture 4"/>
             <wp:cNvGraphicFramePr>
               <a:graphicFrameLocks xmlns:a="http://schemas.openxmlformats.org/drawingml/2006/main" noChangeAspect="1"/>
             </wp:cNvGraphicFramePr>
@@ -750,7 +774,7 @@
                   <pic:spPr>
                     <a:xfrm>
                       <a:off x="0" y="0"/>
-                      <a:ext cx="5943600" cy="3950970"/>
+                      <a:ext cx="4876191" cy="2133333"/>
                     </a:xfrm>
                     <a:prstGeom prst="rect">
                       <a:avLst/>
@@ -765,48 +789,22 @@
     </w:p>
     <w:p>
       <w:pPr>
-        <w:ind w:left="0" w:firstLine="540"/>
-        <w:rPr>
-          <w:szCs w:val="24"/>
-        </w:rPr>
-      </w:pPr>
-      <w:r>
-        <w:rPr>
-          <w:szCs w:val="24"/>
-        </w:rPr>
-        <w:t>Tại menu “Downloads” người dùng bấm chọn chức năng “</w:t>
-      </w:r>
-      <w:r>
-        <w:rPr>
-          <w:b/>
-          <w:szCs w:val="24"/>
-        </w:rPr>
-        <w:t>New download</w:t>
-      </w:r>
-      <w:r>
-        <w:rPr>
-          <w:szCs w:val="24"/>
-        </w:rPr>
-        <w:t>” để thêm file download cho dự án. Sau khi chọn file, người dùng bấm nú “</w:t>
-      </w:r>
-      <w:r>
-        <w:rPr>
-          <w:b/>
-          <w:szCs w:val="24"/>
-        </w:rPr>
-        <w:t>Submit file</w:t>
-      </w:r>
-      <w:r>
-        <w:rPr>
-          <w:szCs w:val="24"/>
-        </w:rPr>
-        <w:t>” để thực hiện thêm mới file download.</w:t>
-      </w:r>
-      <w:r>
-        <w:rPr>
-          <w:szCs w:val="24"/>
-        </w:rPr>
-        <w:t>Sau khi thêm mới thành công, màn hình hiển thị danh sách các file đã được tạo:</w:t>
+        <w:pStyle w:val="ListParagraph"/>
+        <w:numPr>
+          <w:ilvl w:val="1"/>
+          <w:numId w:val="2"/>
+        </w:numPr>
+        <w:ind w:left="990"/>
+        <w:outlineLvl w:val="2"/>
+        <w:rPr>
+          <w:szCs w:val="24"/>
+        </w:rPr>
+      </w:pPr>
+      <w:r>
+        <w:rPr>
+          <w:szCs w:val="24"/>
+        </w:rPr>
+        <w:t>Tạo file download</w:t>
       </w:r>
     </w:p>
     <w:p>
@@ -822,10 +820,10 @@
           <w:lang w:eastAsia="en-US"/>
         </w:rPr>
         <w:drawing>
-          <wp:inline distT="0" distB="0" distL="0" distR="0" wp14:anchorId="6A77047E" wp14:editId="72F44F61">
-            <wp:extent cx="5943600" cy="737870"/>
-            <wp:effectExtent l="0" t="0" r="0" b="5080"/>
-            <wp:docPr id="6" name="Picture 6"/>
+          <wp:inline distT="0" distB="0" distL="0" distR="0" wp14:anchorId="28452419" wp14:editId="7F869E62">
+            <wp:extent cx="5943600" cy="3950970"/>
+            <wp:effectExtent l="0" t="0" r="0" b="0"/>
+            <wp:docPr id="5" name="Picture 5"/>
             <wp:cNvGraphicFramePr>
               <a:graphicFrameLocks xmlns:a="http://schemas.openxmlformats.org/drawingml/2006/main" noChangeAspect="1"/>
             </wp:cNvGraphicFramePr>
@@ -845,7 +843,7 @@
                   <pic:spPr>
                     <a:xfrm>
                       <a:off x="0" y="0"/>
-                      <a:ext cx="5943600" cy="737870"/>
+                      <a:ext cx="5943600" cy="3950970"/>
                     </a:xfrm>
                     <a:prstGeom prst="rect">
                       <a:avLst/>
@@ -860,38 +858,6 @@
     </w:p>
     <w:p>
       <w:pPr>
-        <w:pStyle w:val="ListParagraph"/>
-        <w:numPr>
-          <w:ilvl w:val="1"/>
-          <w:numId w:val="2"/>
-        </w:numPr>
-        <w:ind w:left="990"/>
-        <w:outlineLvl w:val="2"/>
-        <w:rPr>
-          <w:szCs w:val="24"/>
-        </w:rPr>
-      </w:pPr>
-      <w:r>
-        <w:rPr>
-          <w:szCs w:val="24"/>
-        </w:rPr>
-        <w:t xml:space="preserve">Lấy </w:t>
-      </w:r>
-      <w:r>
-        <w:rPr>
-          <w:szCs w:val="24"/>
-        </w:rPr>
-        <w:t>địa chỉ server</w:t>
-      </w:r>
-      <w:r>
-        <w:rPr>
-          <w:szCs w:val="24"/>
-        </w:rPr>
-        <w:t xml:space="preserve"> và mật khẩu sử dụng trên client</w:t>
-      </w:r>
-    </w:p>
-    <w:p>
-      <w:pPr>
         <w:ind w:left="0" w:firstLine="540"/>
         <w:rPr>
           <w:szCs w:val="24"/>
@@ -901,38 +867,39 @@
         <w:rPr>
           <w:szCs w:val="24"/>
         </w:rPr>
-        <w:t>Khi làm việc với các phần mềm client, cần có đường dẫn tới server chứa mã nguồn dự án và mật khẩu để đăng nhập(tài khoản là Gmail của người dùng).</w:t>
-      </w:r>
-      <w:r>
-        <w:rPr>
-          <w:szCs w:val="24"/>
-        </w:rPr>
-        <w:t xml:space="preserve"> Để lấy địa chỉ</w:t>
-      </w:r>
-      <w:r>
-        <w:rPr>
-          <w:szCs w:val="24"/>
-        </w:rPr>
-        <w:t xml:space="preserve"> server, người dùng cần bấm chọn menu “</w:t>
+        <w:t>Tại menu “Downloads” người dùng bấm chọn chức năng “</w:t>
       </w:r>
       <w:r>
         <w:rPr>
           <w:b/>
           <w:szCs w:val="24"/>
         </w:rPr>
-        <w:t>Source</w:t>
-      </w:r>
-      <w:r>
-        <w:rPr>
-          <w:szCs w:val="24"/>
-        </w:rPr>
-        <w:t>”</w:t>
-      </w:r>
-      <w:r>
-        <w:rPr>
-          <w:szCs w:val="24"/>
-        </w:rPr>
-        <w:t xml:space="preserve"> tai đây sẽ có có địa chỉ của server.</w:t>
+        <w:t>New download</w:t>
+      </w:r>
+      <w:r>
+        <w:rPr>
+          <w:szCs w:val="24"/>
+        </w:rPr>
+        <w:t>” để thêm file download cho dự án. Sau khi chọn file, người dùng bấm nú “</w:t>
+      </w:r>
+      <w:r>
+        <w:rPr>
+          <w:b/>
+          <w:szCs w:val="24"/>
+        </w:rPr>
+        <w:t>Submit file</w:t>
+      </w:r>
+      <w:r>
+        <w:rPr>
+          <w:szCs w:val="24"/>
+        </w:rPr>
+        <w:t>” để thực hiện thêm mới file download.</w:t>
+      </w:r>
+      <w:r>
+        <w:rPr>
+          <w:szCs w:val="24"/>
+        </w:rPr>
+        <w:t>Sau khi thêm mới thành công, màn hình hiển thị danh sách các file đã được tạo:</w:t>
       </w:r>
     </w:p>
     <w:p>
@@ -949,10 +916,10 @@
         </w:rPr>
         <w:lastRenderedPageBreak/>
         <w:drawing>
-          <wp:inline distT="0" distB="0" distL="0" distR="0" wp14:anchorId="219634E0" wp14:editId="1A7739F0">
-            <wp:extent cx="5943600" cy="2166620"/>
+          <wp:inline distT="0" distB="0" distL="0" distR="0" wp14:anchorId="6A77047E" wp14:editId="72F44F61">
+            <wp:extent cx="5943600" cy="737870"/>
             <wp:effectExtent l="0" t="0" r="0" b="5080"/>
-            <wp:docPr id="7" name="Picture 7"/>
+            <wp:docPr id="6" name="Picture 6"/>
             <wp:cNvGraphicFramePr>
               <a:graphicFrameLocks xmlns:a="http://schemas.openxmlformats.org/drawingml/2006/main" noChangeAspect="1"/>
             </wp:cNvGraphicFramePr>
@@ -972,6 +939,132 @@
                   <pic:spPr>
                     <a:xfrm>
                       <a:off x="0" y="0"/>
+                      <a:ext cx="5943600" cy="737870"/>
+                    </a:xfrm>
+                    <a:prstGeom prst="rect">
+                      <a:avLst/>
+                    </a:prstGeom>
+                  </pic:spPr>
+                </pic:pic>
+              </a:graphicData>
+            </a:graphic>
+          </wp:inline>
+        </w:drawing>
+      </w:r>
+    </w:p>
+    <w:p>
+      <w:pPr>
+        <w:pStyle w:val="ListParagraph"/>
+        <w:numPr>
+          <w:ilvl w:val="1"/>
+          <w:numId w:val="2"/>
+        </w:numPr>
+        <w:ind w:left="990"/>
+        <w:outlineLvl w:val="2"/>
+        <w:rPr>
+          <w:szCs w:val="24"/>
+        </w:rPr>
+      </w:pPr>
+      <w:r>
+        <w:rPr>
+          <w:szCs w:val="24"/>
+        </w:rPr>
+        <w:t xml:space="preserve">Lấy </w:t>
+      </w:r>
+      <w:r>
+        <w:rPr>
+          <w:szCs w:val="24"/>
+        </w:rPr>
+        <w:t>địa chỉ server</w:t>
+      </w:r>
+      <w:r>
+        <w:rPr>
+          <w:szCs w:val="24"/>
+        </w:rPr>
+        <w:t xml:space="preserve"> và mật khẩu sử dụng trên client</w:t>
+      </w:r>
+    </w:p>
+    <w:p>
+      <w:pPr>
+        <w:ind w:left="0" w:firstLine="540"/>
+        <w:rPr>
+          <w:szCs w:val="24"/>
+        </w:rPr>
+      </w:pPr>
+      <w:r>
+        <w:rPr>
+          <w:szCs w:val="24"/>
+        </w:rPr>
+        <w:t>Khi làm việc với các phần mềm client, cần có đường dẫn tới server chứa mã nguồn dự án và mật khẩu để đăng nhập(tài khoản là Gmail của người dùng).</w:t>
+      </w:r>
+      <w:r>
+        <w:rPr>
+          <w:szCs w:val="24"/>
+        </w:rPr>
+        <w:t xml:space="preserve"> Để lấy địa chỉ</w:t>
+      </w:r>
+      <w:r>
+        <w:rPr>
+          <w:szCs w:val="24"/>
+        </w:rPr>
+        <w:t xml:space="preserve"> server, người dùng cần bấm chọn menu “</w:t>
+      </w:r>
+      <w:r>
+        <w:rPr>
+          <w:b/>
+          <w:szCs w:val="24"/>
+        </w:rPr>
+        <w:t>Source</w:t>
+      </w:r>
+      <w:r>
+        <w:rPr>
+          <w:szCs w:val="24"/>
+        </w:rPr>
+        <w:t>”</w:t>
+      </w:r>
+      <w:r>
+        <w:rPr>
+          <w:szCs w:val="24"/>
+        </w:rPr>
+        <w:t xml:space="preserve"> tai đây sẽ có có địa chỉ của server.</w:t>
+      </w:r>
+    </w:p>
+    <w:p>
+      <w:pPr>
+        <w:ind w:left="0" w:firstLine="540"/>
+        <w:rPr>
+          <w:szCs w:val="24"/>
+        </w:rPr>
+      </w:pPr>
+      <w:r>
+        <w:rPr>
+          <w:noProof/>
+          <w:lang w:eastAsia="en-US"/>
+        </w:rPr>
+        <w:drawing>
+          <wp:inline distT="0" distB="0" distL="0" distR="0" wp14:anchorId="219634E0" wp14:editId="1A7739F0">
+            <wp:extent cx="5943600" cy="2166620"/>
+            <wp:effectExtent l="0" t="0" r="0" b="5080"/>
+            <wp:docPr id="7" name="Picture 7"/>
+            <wp:cNvGraphicFramePr>
+              <a:graphicFrameLocks xmlns:a="http://schemas.openxmlformats.org/drawingml/2006/main" noChangeAspect="1"/>
+            </wp:cNvGraphicFramePr>
+            <a:graphic xmlns:a="http://schemas.openxmlformats.org/drawingml/2006/main">
+              <a:graphicData uri="http://schemas.openxmlformats.org/drawingml/2006/picture">
+                <pic:pic xmlns:pic="http://schemas.openxmlformats.org/drawingml/2006/picture">
+                  <pic:nvPicPr>
+                    <pic:cNvPr id="0" name=""/>
+                    <pic:cNvPicPr/>
+                  </pic:nvPicPr>
+                  <pic:blipFill>
+                    <a:blip r:embed="rId17"/>
+                    <a:stretch>
+                      <a:fillRect/>
+                    </a:stretch>
+                  </pic:blipFill>
+                  <pic:spPr>
+                    <a:xfrm>
+                      <a:off x="0" y="0"/>
                       <a:ext cx="5943600" cy="2166620"/>
                     </a:xfrm>
                     <a:prstGeom prst="rect">
@@ -998,7 +1091,7 @@
         </w:rPr>
         <w:t>Để lấy mật khẩu đăng nhập trên client, người dùng bấm vào link “</w:t>
       </w:r>
-      <w:hyperlink r:id="rId17" w:history="1">
+      <w:hyperlink r:id="rId18" w:history="1">
         <w:r>
           <w:rPr>
             <w:rStyle w:val="Hyperlink"/>
@@ -1048,7 +1141,7 @@
                     <pic:cNvPicPr/>
                   </pic:nvPicPr>
                   <pic:blipFill>
-                    <a:blip r:embed="rId18"/>
+                    <a:blip r:embed="rId19"/>
                     <a:stretch>
                       <a:fillRect/>
                     </a:stretch>
@@ -1154,6 +1247,7 @@
         <w:rPr>
           <w:color w:val="auto"/>
         </w:rPr>
+        <w:lastRenderedPageBreak/>
         <w:t>TortoiseSVN là một phần mềm kiểm soát mã nguồn cho Microsoft Windows</w:t>
       </w:r>
       <w:r>
@@ -1193,7 +1287,7 @@
         </w:rPr>
         <w:t>TortoiseSVN được cung cấp miễn phí tại trang </w:t>
       </w:r>
-      <w:hyperlink r:id="rId19" w:history="1">
+      <w:hyperlink r:id="rId20" w:history="1">
         <w:r>
           <w:rPr>
             <w:rFonts w:eastAsia="Times New Roman"/>
@@ -1293,7 +1387,6 @@
           <w:noProof/>
           <w:lang w:eastAsia="en-US"/>
         </w:rPr>
-        <w:lastRenderedPageBreak/>
         <w:drawing>
           <wp:inline distT="0" distB="0" distL="0" distR="0" wp14:anchorId="4610C62A" wp14:editId="0C8F0EAE">
             <wp:extent cx="5533334" cy="2885714"/>
@@ -1310,7 +1403,7 @@
                     <pic:cNvPicPr/>
                   </pic:nvPicPr>
                   <pic:blipFill>
-                    <a:blip r:embed="rId20"/>
+                    <a:blip r:embed="rId21"/>
                     <a:stretch>
                       <a:fillRect/>
                     </a:stretch>
@@ -1406,7 +1499,7 @@
             <wp:extent cx="3252470" cy="1544320"/>
             <wp:effectExtent l="0" t="0" r="5080" b="0"/>
             <wp:docPr id="9" name="Picture 9" descr="image">
-              <a:hlinkClick xmlns:a="http://schemas.openxmlformats.org/drawingml/2006/main" r:id="rId21"/>
+              <a:hlinkClick xmlns:a="http://schemas.openxmlformats.org/drawingml/2006/main" r:id="rId22"/>
             </wp:docPr>
             <wp:cNvGraphicFramePr>
               <a:graphicFrameLocks xmlns:a="http://schemas.openxmlformats.org/drawingml/2006/main" noChangeAspect="1"/>
@@ -1416,14 +1509,14 @@
                 <pic:pic xmlns:pic="http://schemas.openxmlformats.org/drawingml/2006/picture">
                   <pic:nvPicPr>
                     <pic:cNvPr id="0" name="Picture 3" descr="image">
-                      <a:hlinkClick r:id="rId21"/>
+                      <a:hlinkClick r:id="rId22"/>
                     </pic:cNvPr>
                     <pic:cNvPicPr>
                       <a:picLocks noChangeAspect="1" noChangeArrowheads="1"/>
                     </pic:cNvPicPr>
                   </pic:nvPicPr>
                   <pic:blipFill>
-                    <a:blip r:embed="rId22">
+                    <a:blip r:embed="rId23">
                       <a:extLst>
                         <a:ext uri="{28A0092B-C50C-407E-A947-70E740481C1C}">
                           <a14:useLocalDpi xmlns:a14="http://schemas.microsoft.com/office/drawing/2010/main" val="0"/>
@@ -1471,6 +1564,7 @@
         <w:outlineLvl w:val="1"/>
       </w:pPr>
       <w:r>
+        <w:lastRenderedPageBreak/>
         <w:t>Sử dụng phần mềm</w:t>
       </w:r>
     </w:p>
@@ -1494,118 +1588,11 @@
           <w:noProof/>
           <w:lang w:eastAsia="en-US"/>
         </w:rPr>
-        <w:lastRenderedPageBreak/>
         <w:drawing>
           <wp:inline distT="0" distB="0" distL="0" distR="0" wp14:anchorId="33E5D51E" wp14:editId="5C9D14EF">
             <wp:extent cx="5943600" cy="5734685"/>
             <wp:effectExtent l="0" t="0" r="0" b="0"/>
             <wp:docPr id="46" name="Picture 46"/>
-            <wp:cNvGraphicFramePr>
-              <a:graphicFrameLocks xmlns:a="http://schemas.openxmlformats.org/drawingml/2006/main" noChangeAspect="1"/>
-            </wp:cNvGraphicFramePr>
-            <a:graphic xmlns:a="http://schemas.openxmlformats.org/drawingml/2006/main">
-              <a:graphicData uri="http://schemas.openxmlformats.org/drawingml/2006/picture">
-                <pic:pic xmlns:pic="http://schemas.openxmlformats.org/drawingml/2006/picture">
-                  <pic:nvPicPr>
-                    <pic:cNvPr id="0" name=""/>
-                    <pic:cNvPicPr/>
-                  </pic:nvPicPr>
-                  <pic:blipFill>
-                    <a:blip r:embed="rId23"/>
-                    <a:stretch>
-                      <a:fillRect/>
-                    </a:stretch>
-                  </pic:blipFill>
-                  <pic:spPr>
-                    <a:xfrm>
-                      <a:off x="0" y="0"/>
-                      <a:ext cx="5943600" cy="5734685"/>
-                    </a:xfrm>
-                    <a:prstGeom prst="rect">
-                      <a:avLst/>
-                    </a:prstGeom>
-                  </pic:spPr>
-                </pic:pic>
-              </a:graphicData>
-            </a:graphic>
-          </wp:inline>
-        </w:drawing>
-      </w:r>
-    </w:p>
-    <w:p>
-      <w:pPr>
-        <w:ind w:left="0" w:firstLine="0"/>
-        <w:jc w:val="center"/>
-        <w:rPr>
-          <w:i/>
-        </w:rPr>
-      </w:pPr>
-      <w:bookmarkStart w:id="0" w:name="_GoBack"/>
-      <w:r>
-        <w:rPr>
-          <w:i/>
-        </w:rPr>
-        <w:t>Các chức năng của TortoiseSVN</w:t>
-      </w:r>
-    </w:p>
-    <w:bookmarkEnd w:id="0"/>
-    <w:p>
-      <w:pPr>
-        <w:pStyle w:val="ListParagraph"/>
-        <w:numPr>
-          <w:ilvl w:val="1"/>
-          <w:numId w:val="5"/>
-        </w:numPr>
-        <w:outlineLvl w:val="2"/>
-      </w:pPr>
-      <w:r>
-        <w:t>Checkout</w:t>
-      </w:r>
-    </w:p>
-    <w:p>
-      <w:pPr>
-        <w:ind w:left="0"/>
-      </w:pPr>
-      <w:r>
-        <w:t>Để làm việc với SVN sử dụng google code, người dùng cần tạo</w:t>
-      </w:r>
-      <w:r>
-        <w:t xml:space="preserve"> một thư mục trên máy tính.</w:t>
-      </w:r>
-      <w:r>
-        <w:t xml:space="preserve"> Người dùng bấm chuột phải lên thư mục vừa tạo và chọn “</w:t>
-      </w:r>
-      <w:r>
-        <w:rPr>
-          <w:b/>
-        </w:rPr>
-        <w:t>SVN</w:t>
-      </w:r>
-      <w:r>
-        <w:t xml:space="preserve"> </w:t>
-      </w:r>
-      <w:r>
-        <w:rPr>
-          <w:b/>
-        </w:rPr>
-        <w:t>Check out</w:t>
-      </w:r>
-      <w:r>
-        <w:t>”</w:t>
-      </w:r>
-      <w:r>
-        <w:t xml:space="preserve"> </w:t>
-      </w:r>
-      <w:r>
-        <w:rPr>
-          <w:noProof/>
-          <w:lang w:eastAsia="en-US"/>
-        </w:rPr>
-        <w:drawing>
-          <wp:inline distT="0" distB="0" distL="0" distR="0" wp14:anchorId="02E8A721" wp14:editId="32605257">
-            <wp:extent cx="1571429" cy="276190"/>
-            <wp:effectExtent l="0" t="0" r="0" b="0"/>
-            <wp:docPr id="10" name="Picture 10"/>
             <wp:cNvGraphicFramePr>
               <a:graphicFrameLocks xmlns:a="http://schemas.openxmlformats.org/drawingml/2006/main" noChangeAspect="1"/>
             </wp:cNvGraphicFramePr>
@@ -1625,7 +1612,7 @@
                   <pic:spPr>
                     <a:xfrm>
                       <a:off x="0" y="0"/>
-                      <a:ext cx="1571429" cy="276190"/>
+                      <a:ext cx="5943600" cy="5734685"/>
                     </a:xfrm>
                     <a:prstGeom prst="rect">
                       <a:avLst/>
@@ -1640,25 +1627,64 @@
     </w:p>
     <w:p>
       <w:pPr>
+        <w:ind w:left="0" w:firstLine="0"/>
+        <w:jc w:val="center"/>
+        <w:rPr>
+          <w:i/>
+        </w:rPr>
+      </w:pPr>
+      <w:r>
+        <w:rPr>
+          <w:i/>
+        </w:rPr>
+        <w:t>Các chức năng của TortoiseSVN</w:t>
+      </w:r>
+    </w:p>
+    <w:p>
+      <w:pPr>
+        <w:pStyle w:val="ListParagraph"/>
+        <w:numPr>
+          <w:ilvl w:val="1"/>
+          <w:numId w:val="5"/>
+        </w:numPr>
+        <w:outlineLvl w:val="2"/>
+      </w:pPr>
+      <w:r>
+        <w:t>Checkout</w:t>
+      </w:r>
+    </w:p>
+    <w:p>
+      <w:pPr>
         <w:ind w:left="0"/>
       </w:pPr>
-    </w:p>
-    <w:p>
-      <w:pPr>
-        <w:ind w:left="0"/>
-      </w:pPr>
       <w:r>
         <w:lastRenderedPageBreak/>
-        <w:t>Lúc này màn hình nhập thông tin địa chỉ server(Chương I, phần 2.3)</w:t>
-      </w:r>
-      <w:r>
-        <w:t xml:space="preserve"> xuất hiện, người dùng nhập địa chỉ của server trên Google Code vào ô  Url of repository. Bên dưới là đường dẫn thư mục làm việc với Google Code.</w:t>
-      </w:r>
-    </w:p>
-    <w:p>
-      <w:pPr>
-        <w:ind w:left="0"/>
-      </w:pPr>
+        <w:t>Để làm việc với SVN sử dụng google code, người dùng cần tạo</w:t>
+      </w:r>
+      <w:r>
+        <w:t xml:space="preserve"> một thư mục trên máy tính.</w:t>
+      </w:r>
+      <w:r>
+        <w:t xml:space="preserve"> Người dùng bấm chuột phải lên thư mục vừa tạo và chọn “</w:t>
+      </w:r>
+      <w:r>
+        <w:rPr>
+          <w:b/>
+        </w:rPr>
+        <w:t>SVN</w:t>
+      </w:r>
+      <w:r>
+        <w:t xml:space="preserve"> </w:t>
+      </w:r>
+      <w:r>
+        <w:rPr>
+          <w:b/>
+        </w:rPr>
+        <w:t>Check out</w:t>
+      </w:r>
+      <w:r>
+        <w:t>”</w:t>
+      </w:r>
       <w:r>
         <w:t xml:space="preserve"> </w:t>
       </w:r>
@@ -1668,10 +1694,10 @@
           <w:lang w:eastAsia="en-US"/>
         </w:rPr>
         <w:drawing>
-          <wp:inline distT="0" distB="0" distL="0" distR="0" wp14:anchorId="344393AC" wp14:editId="1F850394">
-            <wp:extent cx="4454439" cy="3278038"/>
-            <wp:effectExtent l="0" t="0" r="3810" b="0"/>
-            <wp:docPr id="11" name="Picture 11"/>
+          <wp:inline distT="0" distB="0" distL="0" distR="0" wp14:anchorId="02E8A721" wp14:editId="32605257">
+            <wp:extent cx="1571429" cy="276190"/>
+            <wp:effectExtent l="0" t="0" r="0" b="0"/>
+            <wp:docPr id="10" name="Picture 10"/>
             <wp:cNvGraphicFramePr>
               <a:graphicFrameLocks xmlns:a="http://schemas.openxmlformats.org/drawingml/2006/main" noChangeAspect="1"/>
             </wp:cNvGraphicFramePr>
@@ -1691,7 +1717,7 @@
                   <pic:spPr>
                     <a:xfrm>
                       <a:off x="0" y="0"/>
-                      <a:ext cx="4457143" cy="3280028"/>
+                      <a:ext cx="1571429" cy="276190"/>
                     </a:xfrm>
                     <a:prstGeom prst="rect">
                       <a:avLst/>
@@ -1714,24 +1740,29 @@
         <w:ind w:left="0"/>
       </w:pPr>
       <w:r>
-        <w:t>Sau khi bấm nút OK, phần mềm sẽ tự động đồng bộ hóa và update các file có trên server  về máy tính.</w:t>
+        <w:t>Lúc này màn hình nhập thông tin địa chỉ server(Chương I, phần 2.3)</w:t>
+      </w:r>
+      <w:r>
+        <w:t xml:space="preserve"> xuất hiện, người dùng nhập địa chỉ của server trên Google Code vào ô  Url of repository. Bên dưới là đường dẫn thư mục làm việc với Google Code.</w:t>
       </w:r>
     </w:p>
     <w:p>
       <w:pPr>
         <w:ind w:left="0"/>
-        <w:jc w:val="center"/>
-      </w:pPr>
+      </w:pPr>
+      <w:r>
+        <w:t xml:space="preserve"> </w:t>
+      </w:r>
       <w:r>
         <w:rPr>
           <w:noProof/>
           <w:lang w:eastAsia="en-US"/>
         </w:rPr>
         <w:drawing>
-          <wp:inline distT="0" distB="0" distL="0" distR="0" wp14:anchorId="4CE7134A" wp14:editId="57DBE582">
-            <wp:extent cx="3304762" cy="2304762"/>
-            <wp:effectExtent l="0" t="0" r="0" b="635"/>
-            <wp:docPr id="21" name="Picture 21"/>
+          <wp:inline distT="0" distB="0" distL="0" distR="0" wp14:anchorId="344393AC" wp14:editId="1F850394">
+            <wp:extent cx="4454439" cy="3278038"/>
+            <wp:effectExtent l="0" t="0" r="3810" b="0"/>
+            <wp:docPr id="11" name="Picture 11"/>
             <wp:cNvGraphicFramePr>
               <a:graphicFrameLocks xmlns:a="http://schemas.openxmlformats.org/drawingml/2006/main" noChangeAspect="1"/>
             </wp:cNvGraphicFramePr>
@@ -1751,7 +1782,7 @@
                   <pic:spPr>
                     <a:xfrm>
                       <a:off x="0" y="0"/>
-                      <a:ext cx="3304762" cy="2304762"/>
+                      <a:ext cx="4457143" cy="3280028"/>
                     </a:xfrm>
                     <a:prstGeom prst="rect">
                       <a:avLst/>
@@ -1767,64 +1798,32 @@
     <w:p>
       <w:pPr>
         <w:ind w:left="0"/>
+      </w:pPr>
+    </w:p>
+    <w:p>
+      <w:pPr>
+        <w:ind w:left="0"/>
+      </w:pPr>
+      <w:r>
+        <w:t>Sau khi bấm nút OK, phần mềm sẽ tự động đồng bộ hóa và update các file có trên server  về máy tính.</w:t>
+      </w:r>
+    </w:p>
+    <w:p>
+      <w:pPr>
+        <w:ind w:left="0"/>
         <w:jc w:val="center"/>
       </w:pPr>
-    </w:p>
-    <w:p>
-      <w:pPr>
-        <w:pStyle w:val="ListParagraph"/>
-        <w:numPr>
-          <w:ilvl w:val="1"/>
-          <w:numId w:val="5"/>
-        </w:numPr>
-        <w:outlineLvl w:val="2"/>
-      </w:pPr>
-      <w:r>
-        <w:t>Add file, folder vào dự án Subversion</w:t>
-      </w:r>
-    </w:p>
-    <w:p>
-      <w:pPr>
-        <w:ind w:left="0"/>
-      </w:pPr>
-      <w:r>
-        <w:lastRenderedPageBreak/>
-        <w:t>Sau khi đã Checkout dự án với Subve</w:t>
-      </w:r>
-      <w:r>
-        <w:t>r</w:t>
-      </w:r>
-      <w:r>
-        <w:t>sion</w:t>
-      </w:r>
-      <w:r>
-        <w:t>, người dùng có thể add file hoặc folder bằng cách bấm chuột phả</w:t>
-      </w:r>
-      <w:r>
-        <w:t>i vào file/folder đó chọn “</w:t>
-      </w:r>
-      <w:r>
-        <w:rPr>
-          <w:b/>
-        </w:rPr>
-        <w:t>TortoiseSVN →</w:t>
-      </w:r>
-      <w:r>
-        <w:rPr>
-          <w:b/>
-        </w:rPr>
-        <w:t xml:space="preserve"> Add” </w:t>
-      </w:r>
       <w:r>
         <w:rPr>
           <w:noProof/>
           <w:lang w:eastAsia="en-US"/>
         </w:rPr>
+        <w:lastRenderedPageBreak/>
         <w:drawing>
-          <wp:inline distT="0" distB="0" distL="0" distR="0" wp14:anchorId="54E11F1E" wp14:editId="7D10947E">
-            <wp:extent cx="761905" cy="209524"/>
-            <wp:effectExtent l="0" t="0" r="635" b="635"/>
-            <wp:docPr id="25" name="Picture 25"/>
+          <wp:inline distT="0" distB="0" distL="0" distR="0" wp14:anchorId="4CE7134A" wp14:editId="57DBE582">
+            <wp:extent cx="3304762" cy="2304762"/>
+            <wp:effectExtent l="0" t="0" r="0" b="635"/>
+            <wp:docPr id="21" name="Picture 21"/>
             <wp:cNvGraphicFramePr>
               <a:graphicFrameLocks xmlns:a="http://schemas.openxmlformats.org/drawingml/2006/main" noChangeAspect="1"/>
             </wp:cNvGraphicFramePr>
@@ -1844,7 +1843,7 @@
                   <pic:spPr>
                     <a:xfrm>
                       <a:off x="0" y="0"/>
-                      <a:ext cx="761905" cy="209524"/>
+                      <a:ext cx="3304762" cy="2304762"/>
                     </a:xfrm>
                     <a:prstGeom prst="rect">
                       <a:avLst/>
@@ -1856,15 +1855,12 @@
           </wp:inline>
         </w:drawing>
       </w:r>
-      <w:r>
-        <w:rPr>
-          <w:b/>
-        </w:rPr>
-        <w:t xml:space="preserve">. </w:t>
-      </w:r>
-      <w:r>
-        <w:t xml:space="preserve"> Lúc này ,các file và folder sẽ được thêm vào dự án. Người dùng đồng bộ hóa các file, folder với server bằng cách sử dụng chức năng commit(phần 2.4)</w:t>
-      </w:r>
+    </w:p>
+    <w:p>
+      <w:pPr>
+        <w:ind w:left="0"/>
+        <w:jc w:val="center"/>
+      </w:pPr>
     </w:p>
     <w:p>
       <w:pPr>
@@ -1876,7 +1872,7 @@
         <w:outlineLvl w:val="2"/>
       </w:pPr>
       <w:r>
-        <w:t>Update</w:t>
+        <w:t>Add file, folder vào dự án Subversion</w:t>
       </w:r>
     </w:p>
     <w:p>
@@ -1884,27 +1880,31 @@
         <w:ind w:left="0"/>
       </w:pPr>
       <w:r>
-        <w:t>Để cập nhật các file do các thành viên khác đưa lên server, người dùng có thể sử dụng chức năng “Update” để câp nhật các file này về máy tính của mình.</w:t>
-      </w:r>
-    </w:p>
-    <w:p>
-      <w:pPr>
-        <w:ind w:left="0"/>
-      </w:pPr>
-      <w:r>
-        <w:t>Để sử dụng chức năng này, người dùng bấm chuột phải vào thư mục hoặc file nằm trong thư mục gốc(bao gồm cả thư mục gốc) đã đồng bộ với Google Code (Phần 2.1)</w:t>
-      </w:r>
-      <w:r>
-        <w:t>. Sau đó chọn “</w:t>
+        <w:t>Sau khi đã Checkout dự án với Subve</w:t>
+      </w:r>
+      <w:r>
+        <w:t>r</w:t>
+      </w:r>
+      <w:r>
+        <w:t>sion</w:t>
+      </w:r>
+      <w:r>
+        <w:t>, người dùng có thể add file hoặc folder bằng cách bấm chuột phả</w:t>
+      </w:r>
+      <w:r>
+        <w:t>i vào file/folder đó chọn “</w:t>
       </w:r>
       <w:r>
         <w:rPr>
           <w:b/>
         </w:rPr>
-        <w:t>SVN Update</w:t>
-      </w:r>
-      <w:r>
-        <w:t>”</w:t>
+        <w:t>TortoiseSVN →</w:t>
+      </w:r>
+      <w:r>
+        <w:rPr>
+          <w:b/>
+        </w:rPr>
+        <w:t xml:space="preserve"> Add” </w:t>
       </w:r>
       <w:r>
         <w:rPr>
@@ -1912,10 +1912,10 @@
           <w:lang w:eastAsia="en-US"/>
         </w:rPr>
         <w:drawing>
-          <wp:inline distT="0" distB="0" distL="0" distR="0" wp14:anchorId="2A008E16" wp14:editId="72579E02">
-            <wp:extent cx="1342857" cy="219048"/>
-            <wp:effectExtent l="0" t="0" r="0" b="0"/>
-            <wp:docPr id="13" name="Picture 13"/>
+          <wp:inline distT="0" distB="0" distL="0" distR="0" wp14:anchorId="54E11F1E" wp14:editId="7D10947E">
+            <wp:extent cx="761905" cy="209524"/>
+            <wp:effectExtent l="0" t="0" r="635" b="635"/>
+            <wp:docPr id="25" name="Picture 25"/>
             <wp:cNvGraphicFramePr>
               <a:graphicFrameLocks xmlns:a="http://schemas.openxmlformats.org/drawingml/2006/main" noChangeAspect="1"/>
             </wp:cNvGraphicFramePr>
@@ -1935,7 +1935,7 @@
                   <pic:spPr>
                     <a:xfrm>
                       <a:off x="0" y="0"/>
-                      <a:ext cx="1342857" cy="219048"/>
+                      <a:ext cx="761905" cy="209524"/>
                     </a:xfrm>
                     <a:prstGeom prst="rect">
                       <a:avLst/>
@@ -1948,7 +1948,26 @@
         </w:drawing>
       </w:r>
       <w:r>
-        <w:t xml:space="preserve"> để thực hiện chức năng này. Khi bấm chọn chức năng này, toàn bộ các file, thư mục đã được thêm hoặc chỉnh sửa bởi các thành viên khác sẽ được cập nhật về máy tính.</w:t>
+        <w:rPr>
+          <w:b/>
+        </w:rPr>
+        <w:t xml:space="preserve">. </w:t>
+      </w:r>
+      <w:r>
+        <w:t xml:space="preserve"> Lúc này ,các file và folder sẽ được thêm vào dự án. Người dùng đồng bộ hóa các file, folder với server bằng cách sử dụng chức năng commit(phần 2.4)</w:t>
+      </w:r>
+    </w:p>
+    <w:p>
+      <w:pPr>
+        <w:pStyle w:val="ListParagraph"/>
+        <w:numPr>
+          <w:ilvl w:val="1"/>
+          <w:numId w:val="5"/>
+        </w:numPr>
+        <w:outlineLvl w:val="2"/>
+      </w:pPr>
+      <w:r>
+        <w:t>Update</w:t>
       </w:r>
     </w:p>
     <w:p>
@@ -1956,7 +1975,27 @@
         <w:ind w:left="0"/>
       </w:pPr>
       <w:r>
-        <w:t xml:space="preserve">Mặc đinh khi sử dụng update, người dùng sẽ được cập nhật phiên bản tài liệu mới nhất trên server, tuy nhiên nếu người dung muốn cập nhật lại một phiên bản trước đó, người dùng có thể sử dụng chức năng “Update to Revision” </w:t>
+        <w:t>Để cập nhật các file do các thành viên khác đưa lên server, người dùng có thể sử dụng chức năng “Update” để câp nhật các file này về máy tính của mình.</w:t>
+      </w:r>
+    </w:p>
+    <w:p>
+      <w:pPr>
+        <w:ind w:left="0"/>
+      </w:pPr>
+      <w:r>
+        <w:t>Để sử dụng chức năng này, người dùng bấm chuột phải vào thư mục hoặc file nằm trong thư mục gốc(bao gồm cả thư mục gốc) đã đồng bộ với Google Code (Phần 2.1)</w:t>
+      </w:r>
+      <w:r>
+        <w:t>. Sau đó chọn “</w:t>
+      </w:r>
+      <w:r>
+        <w:rPr>
+          <w:b/>
+        </w:rPr>
+        <w:t>SVN Update</w:t>
+      </w:r>
+      <w:r>
+        <w:t>”</w:t>
       </w:r>
       <w:r>
         <w:rPr>
@@ -1964,10 +2003,10 @@
           <w:lang w:eastAsia="en-US"/>
         </w:rPr>
         <w:drawing>
-          <wp:inline distT="0" distB="0" distL="0" distR="0" wp14:anchorId="7A696A9A" wp14:editId="5803CEE6">
-            <wp:extent cx="1466667" cy="228571"/>
-            <wp:effectExtent l="0" t="0" r="635" b="635"/>
-            <wp:docPr id="26" name="Picture 26"/>
+          <wp:inline distT="0" distB="0" distL="0" distR="0" wp14:anchorId="2A008E16" wp14:editId="72579E02">
+            <wp:extent cx="1342857" cy="219048"/>
+            <wp:effectExtent l="0" t="0" r="0" b="0"/>
+            <wp:docPr id="13" name="Picture 13"/>
             <wp:cNvGraphicFramePr>
               <a:graphicFrameLocks xmlns:a="http://schemas.openxmlformats.org/drawingml/2006/main" noChangeAspect="1"/>
             </wp:cNvGraphicFramePr>
@@ -1987,7 +2026,7 @@
                   <pic:spPr>
                     <a:xfrm>
                       <a:off x="0" y="0"/>
-                      <a:ext cx="1466667" cy="228571"/>
+                      <a:ext cx="1342857" cy="219048"/>
                     </a:xfrm>
                     <a:prstGeom prst="rect">
                       <a:avLst/>
@@ -2000,57 +2039,26 @@
         </w:drawing>
       </w:r>
       <w:r>
-        <w:t xml:space="preserve"> </w:t>
-      </w:r>
-      <w:r>
-        <w:t>bằng cách bấm chuột phải chọn “</w:t>
-      </w:r>
-      <w:r>
-        <w:rPr>
-          <w:b/>
-        </w:rPr>
-        <w:t>TortoiseSVN →</w:t>
-      </w:r>
-      <w:r>
-        <w:rPr>
-          <w:b/>
-        </w:rPr>
-        <w:t xml:space="preserve"> </w:t>
-      </w:r>
-      <w:r>
-        <w:rPr>
-          <w:b/>
-        </w:rPr>
-        <w:t>Update to Revision…”</w:t>
-      </w:r>
-      <w:r>
-        <w:rPr>
-          <w:b/>
-        </w:rPr>
-        <w:t xml:space="preserve"> </w:t>
-      </w:r>
-      <w:r>
-        <w:t xml:space="preserve">lúc này sẽ có một màn hình hiển thị </w:t>
-      </w:r>
-      <w:r>
-        <w:t>để người dùng nhập phiên bản muốn cập nhật. sau khi chọn phiên bản, người dùng bấm Ok để tiến hành cập nhật về phiên bản đã chọn.</w:t>
+        <w:t xml:space="preserve"> để thực hiện chức năng này. Khi bấm chọn chức năng này, toàn bộ các file, thư mục đã được thêm hoặc chỉnh sửa bởi các thành viên khác sẽ được cập nhật về máy tính.</w:t>
       </w:r>
     </w:p>
     <w:p>
       <w:pPr>
         <w:ind w:left="0"/>
-        <w:jc w:val="center"/>
-      </w:pPr>
+      </w:pPr>
+      <w:r>
+        <w:t xml:space="preserve">Mặc đinh khi sử dụng update, người dùng sẽ được cập nhật phiên bản tài liệu mới nhất trên server, tuy nhiên nếu người dung muốn cập nhật lại một phiên bản trước đó, người dùng có thể sử dụng chức năng “Update to Revision” </w:t>
+      </w:r>
       <w:r>
         <w:rPr>
           <w:noProof/>
           <w:lang w:eastAsia="en-US"/>
         </w:rPr>
         <w:drawing>
-          <wp:inline distT="0" distB="0" distL="0" distR="0" wp14:anchorId="64A4D7DD" wp14:editId="72FDF348">
-            <wp:extent cx="3514286" cy="1219048"/>
-            <wp:effectExtent l="0" t="0" r="0" b="635"/>
-            <wp:docPr id="27" name="Picture 27"/>
+          <wp:inline distT="0" distB="0" distL="0" distR="0" wp14:anchorId="7A696A9A" wp14:editId="5803CEE6">
+            <wp:extent cx="1466667" cy="228571"/>
+            <wp:effectExtent l="0" t="0" r="635" b="635"/>
+            <wp:docPr id="26" name="Picture 26"/>
             <wp:cNvGraphicFramePr>
               <a:graphicFrameLocks xmlns:a="http://schemas.openxmlformats.org/drawingml/2006/main" noChangeAspect="1"/>
             </wp:cNvGraphicFramePr>
@@ -2070,7 +2078,7 @@
                   <pic:spPr>
                     <a:xfrm>
                       <a:off x="0" y="0"/>
-                      <a:ext cx="3514286" cy="1219048"/>
+                      <a:ext cx="1466667" cy="228571"/>
                     </a:xfrm>
                     <a:prstGeom prst="rect">
                       <a:avLst/>
@@ -2082,76 +2090,65 @@
           </wp:inline>
         </w:drawing>
       </w:r>
+      <w:r>
+        <w:t xml:space="preserve"> </w:t>
+      </w:r>
+      <w:r>
+        <w:t>bằng cách bấm chuột phải chọn “</w:t>
+      </w:r>
+      <w:r>
+        <w:rPr>
+          <w:b/>
+        </w:rPr>
+        <w:t>TortoiseSVN →</w:t>
+      </w:r>
+      <w:r>
+        <w:rPr>
+          <w:b/>
+        </w:rPr>
+        <w:t xml:space="preserve"> </w:t>
+      </w:r>
+      <w:r>
+        <w:rPr>
+          <w:b/>
+        </w:rPr>
+        <w:t xml:space="preserve">Update to </w:t>
+      </w:r>
+      <w:r>
+        <w:rPr>
+          <w:b/>
+        </w:rPr>
+        <w:lastRenderedPageBreak/>
+        <w:t>Revision…”</w:t>
+      </w:r>
+      <w:r>
+        <w:rPr>
+          <w:b/>
+        </w:rPr>
+        <w:t xml:space="preserve"> </w:t>
+      </w:r>
+      <w:r>
+        <w:t xml:space="preserve">lúc này sẽ có một màn hình hiển thị </w:t>
+      </w:r>
+      <w:r>
+        <w:t>để người dùng nhập phiên bản muốn cập nhật. sau khi chọn phiên bản, người dùng bấm Ok để tiến hành cập nhật về phiên bản đã chọn.</w:t>
+      </w:r>
     </w:p>
     <w:p>
       <w:pPr>
         <w:ind w:left="0"/>
-      </w:pPr>
-      <w:r>
-        <w:rPr>
-          <w:b/>
-          <w:color w:val="FF0000"/>
-        </w:rPr>
-        <w:t>Chú ý</w:t>
-      </w:r>
-      <w:r>
-        <w:t xml:space="preserve">: Trước mỗi ngày làm việc, nền update một lần để </w:t>
-      </w:r>
-      <w:r>
-        <w:t>luôn cập nhật phiên bản mới nhất của các file.</w:t>
-      </w:r>
-    </w:p>
-    <w:p>
-      <w:pPr>
-        <w:pStyle w:val="ListParagraph"/>
-        <w:numPr>
-          <w:ilvl w:val="1"/>
-          <w:numId w:val="5"/>
-        </w:numPr>
-        <w:outlineLvl w:val="2"/>
-      </w:pPr>
-      <w:r>
-        <w:t>Commit</w:t>
-      </w:r>
-    </w:p>
-    <w:p>
-      <w:pPr>
-        <w:ind w:left="0"/>
-      </w:pPr>
-      <w:r>
-        <w:lastRenderedPageBreak/>
-        <w:t>Để đưa một file hay  thư mục do người dùng tạo ra hoặc chỉnh sửa lên server, người dùng sẽ phải sử dụng chức năng Commit.</w:t>
-      </w:r>
-    </w:p>
-    <w:p>
-      <w:pPr>
-        <w:ind w:left="0"/>
-      </w:pPr>
-      <w:r>
-        <w:t>Để sử dụng chức năng này, người dùng bấm chuột phải lên file hoặc folder hoặc nếu người dùng muốn đưa tất cả các file do mình tao ra lên server, người dùng có thể bấm phải chuột vào thư mục gốc của dự án đã đồng bộ với GoogleCode và chọn “</w:t>
-      </w:r>
-      <w:r>
-        <w:rPr>
-          <w:b/>
-        </w:rPr>
-        <w:t>SVN Commit</w:t>
-      </w:r>
-      <w:r>
-        <w:t>”</w:t>
-      </w:r>
-      <w:r>
-        <w:t xml:space="preserve"> </w:t>
-      </w:r>
+        <w:jc w:val="center"/>
+      </w:pPr>
       <w:r>
         <w:rPr>
           <w:noProof/>
           <w:lang w:eastAsia="en-US"/>
         </w:rPr>
         <w:drawing>
-          <wp:inline distT="0" distB="0" distL="0" distR="0" wp14:anchorId="26559F86" wp14:editId="3DD5A7A1">
-            <wp:extent cx="1123810" cy="228571"/>
-            <wp:effectExtent l="0" t="0" r="635" b="635"/>
-            <wp:docPr id="14" name="Picture 14"/>
+          <wp:inline distT="0" distB="0" distL="0" distR="0" wp14:anchorId="64A4D7DD" wp14:editId="72FDF348">
+            <wp:extent cx="3514286" cy="1219048"/>
+            <wp:effectExtent l="0" t="0" r="0" b="635"/>
+            <wp:docPr id="27" name="Picture 27"/>
             <wp:cNvGraphicFramePr>
               <a:graphicFrameLocks xmlns:a="http://schemas.openxmlformats.org/drawingml/2006/main" noChangeAspect="1"/>
             </wp:cNvGraphicFramePr>
@@ -2171,7 +2168,7 @@
                   <pic:spPr>
                     <a:xfrm>
                       <a:off x="0" y="0"/>
-                      <a:ext cx="1123810" cy="228571"/>
+                      <a:ext cx="3514286" cy="1219048"/>
                     </a:xfrm>
                     <a:prstGeom prst="rect">
                       <a:avLst/>
@@ -2183,37 +2180,36 @@
           </wp:inline>
         </w:drawing>
       </w:r>
-      <w:r>
-        <w:t xml:space="preserve">. Lúc này toàn bộ các file , folder do người dùng tạo ra sẽ được đưa lên server (trong trường hợp nếu không xảy ra xung đột </w:t>
-      </w:r>
-      <w:r>
-        <w:t>khi</w:t>
-      </w:r>
-      <w:r>
-        <w:t xml:space="preserve"> có thành viên khác cũng commit lên server file khác cùng tên – trường hợp này sẽ nói ph</w:t>
-      </w:r>
-      <w:r>
-        <w:t>ầ</w:t>
-      </w:r>
-      <w:r>
-        <w:t>n sau – C</w:t>
-      </w:r>
-      <w:r>
-        <w:t>onflict</w:t>
-      </w:r>
-      <w:r>
-        <w:t>)</w:t>
-      </w:r>
-      <w:r>
-        <w:t>.</w:t>
-      </w:r>
     </w:p>
     <w:p>
       <w:pPr>
         <w:ind w:left="0"/>
       </w:pPr>
       <w:r>
-        <w:t>Để commit nhiều file hoặc toàn bộ dự án, người dùng có thể bấm chọn commit thư mục gốc của dự án , khi đó sẽ có bảng liệt kê các file có sự thay đổi, các file, folder mới . Người dùng chọn file, folder muốn commit để đồng bộ với server.</w:t>
+        <w:rPr>
+          <w:b/>
+          <w:color w:val="FF0000"/>
+        </w:rPr>
+        <w:t>Chú ý</w:t>
+      </w:r>
+      <w:r>
+        <w:t xml:space="preserve">: Trước mỗi ngày làm việc, nền update một lần để </w:t>
+      </w:r>
+      <w:r>
+        <w:t>luôn cập nhật phiên bản mới nhất của các file.</w:t>
+      </w:r>
+    </w:p>
+    <w:p>
+      <w:pPr>
+        <w:pStyle w:val="ListParagraph"/>
+        <w:numPr>
+          <w:ilvl w:val="1"/>
+          <w:numId w:val="5"/>
+        </w:numPr>
+        <w:outlineLvl w:val="2"/>
+      </w:pPr>
+      <w:r>
+        <w:t>Commit</w:t>
       </w:r>
     </w:p>
     <w:p>
@@ -2221,7 +2217,7 @@
         <w:ind w:left="0"/>
       </w:pPr>
       <w:r>
-        <w:t>Người dùng có thể add file hoặc folder bằng cách sử dụng commit toàn bộ thư mục cha chứa các file hoặc thư mục cần thêm, yêu cầu thư mục cha này đã được commit trước đó.</w:t>
+        <w:t>Để đưa một file hay  thư mục do người dùng tạo ra hoặc chỉnh sửa lên server, người dùng sẽ phải sử dụng chức năng Commit.</w:t>
       </w:r>
     </w:p>
     <w:p>
@@ -2229,30 +2225,30 @@
         <w:ind w:left="0"/>
       </w:pPr>
       <w:r>
-        <w:t xml:space="preserve">Sau khi đã commit lên server, các file sẽ có biểu tượng </w:t>
-      </w:r>
-      <w:r>
-        <w:t xml:space="preserve">check </w:t>
-      </w:r>
-      <w:r>
-        <w:t xml:space="preserve">như hình sau: </w:t>
-      </w:r>
-    </w:p>
-    <w:p>
-      <w:pPr>
-        <w:ind w:left="0"/>
-        <w:jc w:val="center"/>
-      </w:pPr>
+        <w:t>Để sử dụng chức năng này, người dùng bấm chuột phải lên file hoặc folder hoặc nếu người dùng muốn đưa tất cả các file do mình tao ra lên server, người dùng có thể bấm phải chuột vào thư mục gốc của dự án đã đồng bộ với GoogleCode và chọn “</w:t>
+      </w:r>
+      <w:r>
+        <w:rPr>
+          <w:b/>
+        </w:rPr>
+        <w:t>SVN Commit</w:t>
+      </w:r>
+      <w:r>
+        <w:t>”</w:t>
+      </w:r>
+      <w:r>
+        <w:t xml:space="preserve"> </w:t>
+      </w:r>
       <w:r>
         <w:rPr>
           <w:noProof/>
           <w:lang w:eastAsia="en-US"/>
         </w:rPr>
         <w:drawing>
-          <wp:inline distT="0" distB="0" distL="0" distR="0" wp14:anchorId="488C9E0F" wp14:editId="559885BB">
-            <wp:extent cx="2180953" cy="1095238"/>
-            <wp:effectExtent l="0" t="0" r="0" b="0"/>
-            <wp:docPr id="18" name="Picture 18"/>
+          <wp:inline distT="0" distB="0" distL="0" distR="0" wp14:anchorId="26559F86" wp14:editId="3DD5A7A1">
+            <wp:extent cx="1123810" cy="228571"/>
+            <wp:effectExtent l="0" t="0" r="635" b="635"/>
+            <wp:docPr id="14" name="Picture 14"/>
             <wp:cNvGraphicFramePr>
               <a:graphicFrameLocks xmlns:a="http://schemas.openxmlformats.org/drawingml/2006/main" noChangeAspect="1"/>
             </wp:cNvGraphicFramePr>
@@ -2272,7 +2268,7 @@
                   <pic:spPr>
                     <a:xfrm>
                       <a:off x="0" y="0"/>
-                      <a:ext cx="2180953" cy="1095238"/>
+                      <a:ext cx="1123810" cy="228571"/>
                     </a:xfrm>
                     <a:prstGeom prst="rect">
                       <a:avLst/>
@@ -2284,45 +2280,37 @@
           </wp:inline>
         </w:drawing>
       </w:r>
+      <w:r>
+        <w:t xml:space="preserve">. Lúc này toàn bộ các file , folder do người dùng tạo ra sẽ được đưa lên server (trong trường hợp nếu không xảy ra xung đột </w:t>
+      </w:r>
+      <w:r>
+        <w:t>khi</w:t>
+      </w:r>
+      <w:r>
+        <w:t xml:space="preserve"> có thành viên khác cũng commit lên server file khác cùng tên – trường hợp này sẽ nói ph</w:t>
+      </w:r>
+      <w:r>
+        <w:t>ầ</w:t>
+      </w:r>
+      <w:r>
+        <w:t>n sau – C</w:t>
+      </w:r>
+      <w:r>
+        <w:t>onflict</w:t>
+      </w:r>
+      <w:r>
+        <w:t>)</w:t>
+      </w:r>
+      <w:r>
+        <w:t>.</w:t>
+      </w:r>
     </w:p>
     <w:p>
       <w:pPr>
         <w:ind w:left="0"/>
       </w:pPr>
       <w:r>
-        <w:rPr>
-          <w:b/>
-          <w:color w:val="FF0000"/>
-        </w:rPr>
-        <w:t>Chú ý:</w:t>
-      </w:r>
-      <w:r>
-        <w:rPr>
-          <w:color w:val="FF0000"/>
-        </w:rPr>
-        <w:t xml:space="preserve"> </w:t>
-      </w:r>
-      <w:r>
-        <w:t>Sau mỗi ngày làm việc, nên commit toàn bộ công việc của mình lên server để tránh mất dữ liệu và để các thành viên khác có thể cập nhật phiên bản mới nhất vào ngày làm việc tiếp theo.</w:t>
-      </w:r>
-    </w:p>
-    <w:p>
-      <w:pPr>
-        <w:pStyle w:val="ListParagraph"/>
-        <w:numPr>
-          <w:ilvl w:val="1"/>
-          <w:numId w:val="5"/>
-        </w:numPr>
-        <w:outlineLvl w:val="2"/>
-      </w:pPr>
-      <w:r>
-        <w:t xml:space="preserve">Giải pháp </w:t>
-      </w:r>
-      <w:r>
-        <w:rPr>
-          <w:lang w:val="pt-BR"/>
-        </w:rPr>
-        <w:t>Lock-Modify-Unlock</w:t>
+        <w:t>Để commit nhiều file hoặc toàn bộ dự án, người dùng có thể bấm chọn commit thư mục gốc của dự án , khi đó sẽ có bảng liệt kê các file có sự thay đổi, các file, folder mới . Người dùng chọn file, folder muốn commit để đồng bộ với server.</w:t>
       </w:r>
     </w:p>
     <w:p>
@@ -2330,87 +2318,39 @@
         <w:ind w:left="0"/>
       </w:pPr>
       <w:r>
-        <w:t>Khi các thành viên trong đ</w:t>
-      </w:r>
-      <w:r>
-        <w:t>ộ</w:t>
-      </w:r>
-      <w:r>
-        <w:t xml:space="preserve">i dụ án cùng cập nhật nội dung 1 file, việc xảy ra xung đột giữa các thành viên là không thể tránh khỏi. Vì vậy Subversion đưa ra </w:t>
-      </w:r>
+        <w:t>Người dùng có thể add file hoặc folder bằng cách sử dụng commit toàn bộ thư mục cha chứa các file hoặc thư mục cần thêm, yêu cầu thư mục cha này đã được commit trước đó.</w:t>
+      </w:r>
+    </w:p>
+    <w:p>
+      <w:pPr>
+        <w:ind w:left="0"/>
+      </w:pPr>
       <w:r>
         <w:lastRenderedPageBreak/>
-        <w:t xml:space="preserve">giải pháp để tránh xung đột giữa các thành viên là sử dụng giải pháp </w:t>
-      </w:r>
-      <w:r>
-        <w:rPr>
-          <w:lang w:val="pt-BR"/>
-        </w:rPr>
-        <w:t>Lock-Modify-Unlock</w:t>
-      </w:r>
-      <w:r>
-        <w:rPr>
-          <w:lang w:val="pt-BR"/>
-        </w:rPr>
-        <w:t xml:space="preserve"> – nghĩa là tại 1 thời điểm, chỉ có 1 thành viên được phép chỉnh sửa file đó.</w:t>
-      </w:r>
-      <w:r>
-        <w:rPr>
-          <w:lang w:val="pt-BR"/>
-        </w:rPr>
-        <w:t xml:space="preserve"> Thực hiện theo giải pháp này người dùng cần làm theo trình tự: Khóa file cần chỉnh sửa(Lock) – cập nhật nội dung file cần chỉnh sửa( Modify) – Mở khóa file sau khi đã thực hiện xong phần công việc của mình( Unlock).</w:t>
-      </w:r>
-    </w:p>
-    <w:p>
-      <w:pPr>
-        <w:pStyle w:val="ListParagraph"/>
-        <w:numPr>
-          <w:ilvl w:val="0"/>
-          <w:numId w:val="10"/>
-        </w:numPr>
-        <w:outlineLvl w:val="3"/>
-      </w:pPr>
-      <w:r>
-        <w:t>Lock</w:t>
+        <w:t xml:space="preserve">Sau khi đã commit lên server, các file sẽ có biểu tượng </w:t>
+      </w:r>
+      <w:r>
+        <w:t xml:space="preserve">check </w:t>
+      </w:r>
+      <w:r>
+        <w:t xml:space="preserve">như hình sau: </w:t>
       </w:r>
     </w:p>
     <w:p>
       <w:pPr>
         <w:ind w:left="0"/>
-      </w:pPr>
-      <w:r>
-        <w:t>Khi người dùng chỉ muốn chỉ bản thân làm việc với 1 file hoặc folder nào đó mà các thành viên khác không thể sử dụng được khi người dùng đang làm việc, người dùng có thể sử dụng chức năng Lock.</w:t>
-      </w:r>
-    </w:p>
-    <w:p>
-      <w:pPr>
-        <w:ind w:left="0"/>
-      </w:pPr>
-      <w:r>
-        <w:t>Để sử dụng chức năng này người dùng bấm phải chuột vào file hoặc folder cần khóa.</w:t>
-      </w:r>
-      <w:r>
-        <w:t xml:space="preserve"> Sau đó, chọn menu “</w:t>
-      </w:r>
-      <w:r>
-        <w:rPr>
-          <w:b/>
-        </w:rPr>
-        <w:t>TortoiseSNV</w:t>
-      </w:r>
-      <w:r>
-        <w:t xml:space="preserve">” </w:t>
-      </w:r>
+        <w:jc w:val="center"/>
+      </w:pPr>
       <w:r>
         <w:rPr>
           <w:noProof/>
           <w:lang w:eastAsia="en-US"/>
         </w:rPr>
         <w:drawing>
-          <wp:inline distT="0" distB="0" distL="0" distR="0" wp14:anchorId="574F406E" wp14:editId="1667B293">
-            <wp:extent cx="1847619" cy="200000"/>
-            <wp:effectExtent l="0" t="0" r="635" b="0"/>
-            <wp:docPr id="15" name="Picture 15"/>
+          <wp:inline distT="0" distB="0" distL="0" distR="0" wp14:anchorId="488C9E0F" wp14:editId="559885BB">
+            <wp:extent cx="2180953" cy="1095238"/>
+            <wp:effectExtent l="0" t="0" r="0" b="0"/>
+            <wp:docPr id="18" name="Picture 18"/>
             <wp:cNvGraphicFramePr>
               <a:graphicFrameLocks xmlns:a="http://schemas.openxmlformats.org/drawingml/2006/main" noChangeAspect="1"/>
             </wp:cNvGraphicFramePr>
@@ -2430,7 +2370,7 @@
                   <pic:spPr>
                     <a:xfrm>
                       <a:off x="0" y="0"/>
-                      <a:ext cx="1847619" cy="200000"/>
+                      <a:ext cx="2180953" cy="1095238"/>
                     </a:xfrm>
                     <a:prstGeom prst="rect">
                       <a:avLst/>
@@ -2442,14 +2382,115 @@
           </wp:inline>
         </w:drawing>
       </w:r>
-      <w:r>
-        <w:t xml:space="preserve"> Lúc này một menu sẽ hiển thị, người dùng bấm chọn “</w:t>
-      </w:r>
+    </w:p>
+    <w:p>
+      <w:pPr>
+        <w:ind w:left="0"/>
+      </w:pPr>
       <w:r>
         <w:rPr>
           <w:b/>
-        </w:rPr>
-        <w:t>Get Lock</w:t>
+          <w:color w:val="FF0000"/>
+        </w:rPr>
+        <w:t>Chú ý:</w:t>
+      </w:r>
+      <w:r>
+        <w:rPr>
+          <w:color w:val="FF0000"/>
+        </w:rPr>
+        <w:t xml:space="preserve"> </w:t>
+      </w:r>
+      <w:r>
+        <w:t>Sau mỗi ngày làm việc, nên commit toàn bộ công việc của mình lên server để tránh mất dữ liệu và để các thành viên khác có thể cập nhật phiên bản mới nhất vào ngày làm việc tiếp theo.</w:t>
+      </w:r>
+    </w:p>
+    <w:p>
+      <w:pPr>
+        <w:pStyle w:val="ListParagraph"/>
+        <w:numPr>
+          <w:ilvl w:val="1"/>
+          <w:numId w:val="5"/>
+        </w:numPr>
+        <w:outlineLvl w:val="2"/>
+      </w:pPr>
+      <w:r>
+        <w:t xml:space="preserve">Giải pháp </w:t>
+      </w:r>
+      <w:r>
+        <w:rPr>
+          <w:lang w:val="pt-BR"/>
+        </w:rPr>
+        <w:t>Lock-Modify-Unlock</w:t>
+      </w:r>
+    </w:p>
+    <w:p>
+      <w:pPr>
+        <w:ind w:left="0"/>
+      </w:pPr>
+      <w:r>
+        <w:t>Khi các thành viên trong đ</w:t>
+      </w:r>
+      <w:r>
+        <w:t>ộ</w:t>
+      </w:r>
+      <w:r>
+        <w:t xml:space="preserve">i dụ án cùng cập nhật nội dung 1 file, việc xảy ra xung đột giữa các thành viên là không thể tránh khỏi. Vì vậy Subversion đưa ra giải pháp để tránh xung đột giữa các thành viên là sử dụng giải pháp </w:t>
+      </w:r>
+      <w:r>
+        <w:rPr>
+          <w:lang w:val="pt-BR"/>
+        </w:rPr>
+        <w:t>Lock-Modify-Unlock</w:t>
+      </w:r>
+      <w:r>
+        <w:rPr>
+          <w:lang w:val="pt-BR"/>
+        </w:rPr>
+        <w:t xml:space="preserve"> – nghĩa là tại 1 thời điểm, chỉ có 1 thành viên được phép chỉnh sửa file đó.</w:t>
+      </w:r>
+      <w:r>
+        <w:rPr>
+          <w:lang w:val="pt-BR"/>
+        </w:rPr>
+        <w:t xml:space="preserve"> Thực hiện theo giải pháp này người dùng cần làm theo trình tự: Khóa file cần chỉnh sửa(Lock) – cập nhật nội dung file cần chỉnh sửa( Modify) – Mở khóa file sau khi đã thực hiện xong phần công việc của mình( Unlock).</w:t>
+      </w:r>
+    </w:p>
+    <w:p>
+      <w:pPr>
+        <w:pStyle w:val="ListParagraph"/>
+        <w:numPr>
+          <w:ilvl w:val="0"/>
+          <w:numId w:val="10"/>
+        </w:numPr>
+        <w:outlineLvl w:val="3"/>
+      </w:pPr>
+      <w:r>
+        <w:t>Lock</w:t>
+      </w:r>
+    </w:p>
+    <w:p>
+      <w:pPr>
+        <w:ind w:left="0"/>
+      </w:pPr>
+      <w:r>
+        <w:t>Khi người dùng chỉ muốn chỉ bản thân làm việc với 1 file hoặc folder nào đó mà các thành viên khác không thể sử dụng được khi người dùng đang làm việc, người dùng có thể sử dụng chức năng Lock.</w:t>
+      </w:r>
+    </w:p>
+    <w:p>
+      <w:pPr>
+        <w:ind w:left="0"/>
+      </w:pPr>
+      <w:r>
+        <w:t>Để sử dụng chức năng này người dùng bấm phải chuột vào file hoặc folder cần khóa.</w:t>
+      </w:r>
+      <w:r>
+        <w:t xml:space="preserve"> Sau đó, chọn menu “</w:t>
+      </w:r>
+      <w:r>
+        <w:rPr>
+          <w:b/>
+        </w:rPr>
+        <w:t>TortoiseSNV</w:t>
       </w:r>
       <w:r>
         <w:t xml:space="preserve">” </w:t>
@@ -2460,10 +2501,10 @@
           <w:lang w:eastAsia="en-US"/>
         </w:rPr>
         <w:drawing>
-          <wp:inline distT="0" distB="0" distL="0" distR="0" wp14:anchorId="233A797C" wp14:editId="155359D9">
-            <wp:extent cx="1028571" cy="257143"/>
+          <wp:inline distT="0" distB="0" distL="0" distR="0" wp14:anchorId="574F406E" wp14:editId="1667B293">
+            <wp:extent cx="1847619" cy="200000"/>
             <wp:effectExtent l="0" t="0" r="635" b="0"/>
-            <wp:docPr id="16" name="Picture 16"/>
+            <wp:docPr id="15" name="Picture 15"/>
             <wp:cNvGraphicFramePr>
               <a:graphicFrameLocks xmlns:a="http://schemas.openxmlformats.org/drawingml/2006/main" noChangeAspect="1"/>
             </wp:cNvGraphicFramePr>
@@ -2483,7 +2524,7 @@
                   <pic:spPr>
                     <a:xfrm>
                       <a:off x="0" y="0"/>
-                      <a:ext cx="1028571" cy="257143"/>
+                      <a:ext cx="1847619" cy="200000"/>
                     </a:xfrm>
                     <a:prstGeom prst="rect">
                       <a:avLst/>
@@ -2496,41 +2537,27 @@
         </w:drawing>
       </w:r>
       <w:r>
-        <w:t xml:space="preserve"> để thực hiện khóa file hoặc folder lại.</w:t>
-      </w:r>
-      <w:r>
-        <w:t xml:space="preserve"> Khi đó một màn hình </w:t>
-      </w:r>
-      <w:r>
-        <w:t>hiển</w:t>
-      </w:r>
-      <w:r>
-        <w:t xml:space="preserve"> thị, người dùng có thể nhập nội dung ghi chú lý do khóa hoặc bỏ t</w:t>
-      </w:r>
-      <w:r>
-        <w:t>rố</w:t>
-      </w:r>
-      <w:r>
-        <w:t>ng và bấm OK để xác nhận:</w:t>
-      </w:r>
-    </w:p>
-    <w:p>
-      <w:pPr>
-        <w:ind w:left="0"/>
+        <w:t xml:space="preserve"> Lúc này một menu sẽ hiển thị, người dùng bấm chọn “</w:t>
+      </w:r>
+      <w:r>
         <w:rPr>
           <w:b/>
         </w:rPr>
-      </w:pPr>
+        <w:t>Get Lock</w:t>
+      </w:r>
+      <w:r>
+        <w:t xml:space="preserve">” </w:t>
+      </w:r>
       <w:r>
         <w:rPr>
           <w:noProof/>
           <w:lang w:eastAsia="en-US"/>
         </w:rPr>
         <w:drawing>
-          <wp:inline distT="0" distB="0" distL="0" distR="0" wp14:anchorId="39AA9E78" wp14:editId="618E23C1">
-            <wp:extent cx="4485736" cy="3010619"/>
-            <wp:effectExtent l="0" t="0" r="0" b="0"/>
-            <wp:docPr id="17" name="Picture 17"/>
+          <wp:inline distT="0" distB="0" distL="0" distR="0" wp14:anchorId="233A797C" wp14:editId="155359D9">
+            <wp:extent cx="1028571" cy="257143"/>
+            <wp:effectExtent l="0" t="0" r="635" b="0"/>
+            <wp:docPr id="16" name="Picture 16"/>
             <wp:cNvGraphicFramePr>
               <a:graphicFrameLocks xmlns:a="http://schemas.openxmlformats.org/drawingml/2006/main" noChangeAspect="1"/>
             </wp:cNvGraphicFramePr>
@@ -2550,7 +2577,7 @@
                   <pic:spPr>
                     <a:xfrm>
                       <a:off x="0" y="0"/>
-                      <a:ext cx="4485715" cy="3010605"/>
+                      <a:ext cx="1028571" cy="257143"/>
                     </a:xfrm>
                     <a:prstGeom prst="rect">
                       <a:avLst/>
@@ -2562,113 +2589,43 @@
           </wp:inline>
         </w:drawing>
       </w:r>
+      <w:r>
+        <w:t xml:space="preserve"> để thực hiện khóa file hoặc folder lại.</w:t>
+      </w:r>
+      <w:r>
+        <w:t xml:space="preserve"> Khi đó một màn hình </w:t>
+      </w:r>
+      <w:r>
+        <w:t>hiển</w:t>
+      </w:r>
+      <w:r>
+        <w:t xml:space="preserve"> thị, người dùng có thể nhập nội dung ghi chú lý do khóa hoặc bỏ t</w:t>
+      </w:r>
+      <w:r>
+        <w:t>rố</w:t>
+      </w:r>
+      <w:r>
+        <w:t>ng và bấm OK để xác nhận:</w:t>
+      </w:r>
     </w:p>
     <w:p>
       <w:pPr>
         <w:ind w:left="0"/>
-      </w:pPr>
-      <w:r>
-        <w:t>Khi người dùng khóa file lại thì các thành viên khác chỉ có thể đọc nội dung file chứ không thể chỉnh sửa bất cứ nội dung nào trong file.</w:t>
-      </w:r>
-    </w:p>
-    <w:p>
-      <w:pPr>
-        <w:ind w:left="0"/>
-      </w:pPr>
-      <w:r>
-        <w:lastRenderedPageBreak/>
-        <w:t xml:space="preserve">Để xem các file đang bị khóa trrong dự án người dùng có thể bấm chọn </w:t>
-      </w:r>
-      <w:r>
         <w:rPr>
           <w:b/>
         </w:rPr>
-        <w:t>TortoiseSVN → Check for Modifications...</w:t>
-      </w:r>
-      <w:r>
-        <w:rPr>
-          <w:b/>
-        </w:rPr>
-        <w:t xml:space="preserve"> </w:t>
-      </w:r>
-      <w:r>
-        <w:t xml:space="preserve"> các file bị khóa sẽ có biểu tượng khóa màu vàng.</w:t>
-      </w:r>
-    </w:p>
-    <w:p>
-      <w:pPr>
-        <w:pStyle w:val="ListParagraph"/>
-        <w:numPr>
-          <w:ilvl w:val="0"/>
-          <w:numId w:val="10"/>
-        </w:numPr>
-        <w:outlineLvl w:val="3"/>
-      </w:pPr>
-      <w:r>
-        <w:t>Unlock</w:t>
-      </w:r>
-      <w:r>
-        <w:t xml:space="preserve"> - Release Lock</w:t>
-      </w:r>
-    </w:p>
-    <w:p>
-      <w:pPr>
-        <w:ind w:left="0"/>
-      </w:pPr>
-      <w:r>
-        <w:t>Chức năng được sử dụng để mở khóa khi đã làm việc xong với file hoặc thư mục mà trước đó người dùng đã khóa.</w:t>
-      </w:r>
-    </w:p>
-    <w:p>
-      <w:pPr>
-        <w:ind w:left="0"/>
-      </w:pPr>
-      <w:r>
-        <w:t>Để sử dụng chức năng này</w:t>
-      </w:r>
-      <w:r>
-        <w:t xml:space="preserve"> </w:t>
-      </w:r>
-      <w:r>
-        <w:t>người dùng bấm phải chuột vào file hoặc folder cần khóa. Sau đó, chọn menu “</w:t>
-      </w:r>
-      <w:r>
-        <w:rPr>
-          <w:b/>
-        </w:rPr>
-        <w:t>TortoiseSNV</w:t>
-      </w:r>
-      <w:r>
-        <w:t>”, sau đó chọn “</w:t>
-      </w:r>
-      <w:r>
-        <w:rPr>
-          <w:b/>
-        </w:rPr>
-        <w:t>Release</w:t>
-      </w:r>
-      <w:r>
-        <w:t xml:space="preserve"> </w:t>
-      </w:r>
-      <w:r>
-        <w:rPr>
-          <w:b/>
-        </w:rPr>
-        <w:t>Lock</w:t>
-      </w:r>
-      <w:r>
-        <w:t>”</w:t>
-      </w:r>
+      </w:pPr>
       <w:r>
         <w:rPr>
           <w:noProof/>
           <w:lang w:eastAsia="en-US"/>
         </w:rPr>
+        <w:lastRenderedPageBreak/>
         <w:drawing>
-          <wp:inline distT="0" distB="0" distL="0" distR="0" wp14:anchorId="24FE8BDD" wp14:editId="54487493">
-            <wp:extent cx="1304762" cy="171429"/>
-            <wp:effectExtent l="0" t="0" r="0" b="635"/>
-            <wp:docPr id="19" name="Picture 19"/>
+          <wp:inline distT="0" distB="0" distL="0" distR="0" wp14:anchorId="39AA9E78" wp14:editId="618E23C1">
+            <wp:extent cx="4485736" cy="3010619"/>
+            <wp:effectExtent l="0" t="0" r="0" b="0"/>
+            <wp:docPr id="17" name="Picture 17"/>
             <wp:cNvGraphicFramePr>
               <a:graphicFrameLocks xmlns:a="http://schemas.openxmlformats.org/drawingml/2006/main" noChangeAspect="1"/>
             </wp:cNvGraphicFramePr>
@@ -2688,7 +2645,7 @@
                   <pic:spPr>
                     <a:xfrm>
                       <a:off x="0" y="0"/>
-                      <a:ext cx="1304762" cy="171429"/>
+                      <a:ext cx="4485715" cy="3010605"/>
                     </a:xfrm>
                     <a:prstGeom prst="rect">
                       <a:avLst/>
@@ -2700,163 +2657,36 @@
           </wp:inline>
         </w:drawing>
       </w:r>
-      <w:r>
-        <w:t xml:space="preserve">. </w:t>
-      </w:r>
     </w:p>
     <w:p>
       <w:pPr>
         <w:ind w:left="0"/>
       </w:pPr>
       <w:r>
-        <w:t>Trong trường hợp thành viên khác đã khóa file để chỉnh sửa hoặc đã chỉnh sửa xong file đó nhưng vẫn không mở khóa file. Người dùng có thể sử dụng chức năng “Steal Lock” để phá khóa file đó. Người dùng sử dụng chức năng này bằng cách bấm vào menu “</w:t>
+        <w:t>Khi người dùng khóa file lại thì các thành viên khác chỉ có thể đọc nội dung file chứ không thể chỉnh sửa bất cứ nội dung nào trong file.</w:t>
+      </w:r>
+    </w:p>
+    <w:p>
+      <w:pPr>
+        <w:ind w:left="0"/>
+      </w:pPr>
+      <w:r>
+        <w:t xml:space="preserve">Để xem các file đang bị khóa trrong dự án người dùng có thể bấm chọn </w:t>
       </w:r>
       <w:r>
         <w:rPr>
           <w:b/>
         </w:rPr>
-        <w:t>Steal Lock</w:t>
-      </w:r>
-      <w:r>
-        <w:t>” trrong danh sách chức năng của Subversion</w:t>
-      </w:r>
-    </w:p>
-    <w:p>
-      <w:pPr>
-        <w:pStyle w:val="ListParagraph"/>
-        <w:numPr>
-          <w:ilvl w:val="1"/>
-          <w:numId w:val="5"/>
-        </w:numPr>
-        <w:outlineLvl w:val="2"/>
-        <w:rPr>
-          <w:lang w:val="pt-BR"/>
-        </w:rPr>
-      </w:pPr>
-      <w:r>
-        <w:t xml:space="preserve">Giải pháp </w:t>
-      </w:r>
-      <w:r>
-        <w:rPr>
-          <w:lang w:val="pt-BR"/>
-        </w:rPr>
-        <w:t>Copy-Modify-Merge</w:t>
-      </w:r>
-    </w:p>
-    <w:p>
-      <w:pPr>
-        <w:ind w:left="0" w:firstLine="360"/>
-        <w:rPr>
-          <w:lang w:val="pt-BR"/>
-        </w:rPr>
-      </w:pPr>
-      <w:r>
-        <w:t xml:space="preserve">Ngoài giải pháp </w:t>
-      </w:r>
-      <w:r>
-        <w:rPr>
-          <w:lang w:val="pt-BR"/>
-        </w:rPr>
-        <w:t>Lock-Modify-Unlock</w:t>
-      </w:r>
-      <w:r>
-        <w:rPr>
-          <w:lang w:val="pt-BR"/>
-        </w:rPr>
-        <w:t xml:space="preserve">, để giải quyết xung đột giữa các thành viên, Subversion còn cung cấp 1 giải pháp khác là </w:t>
-      </w:r>
-      <w:r>
-        <w:rPr>
-          <w:lang w:val="pt-BR"/>
-        </w:rPr>
-        <w:t>Copy-Modify-Merge</w:t>
-      </w:r>
-      <w:r>
-        <w:rPr>
-          <w:lang w:val="pt-BR"/>
-        </w:rPr>
-        <w:t>.</w:t>
-      </w:r>
-      <w:r>
-        <w:rPr>
-          <w:lang w:val="pt-BR"/>
-        </w:rPr>
-        <w:t xml:space="preserve"> Giải pháp này hoạt động theo phương thức như sau.</w:t>
-      </w:r>
-    </w:p>
-    <w:p>
-      <w:pPr>
-        <w:ind w:left="0" w:firstLine="0"/>
-        <w:rPr>
-          <w:lang w:val="pt-BR"/>
-        </w:rPr>
-      </w:pPr>
-      <w:r>
-        <w:rPr>
-          <w:lang w:val="pt-BR"/>
-        </w:rPr>
-        <w:tab/>
-        <w:t xml:space="preserve">Giả sử thành viên A đã commit file của mình lên server , sau đó file này lại được </w:t>
-      </w:r>
-      <w:r>
-        <w:t xml:space="preserve">thành </w:t>
-      </w:r>
-      <w:r>
-        <w:rPr>
-          <w:lang w:val="pt-BR"/>
-        </w:rPr>
-        <w:t>viên A chỉnh sửa và nhân viên A lại tiếp tục committ lên server thêm 1 lần nữa. Tuy nhiên trong quá trình thành viên A chỉnh sửa vile để đưa lên lần thứ 2 thì một nhân viên B khác cũng đã update file này về và chỉnh sửa rồi commit lên trước thành viên A. Lúc này nếu thành viên A commit file của mình lên server thì sẽ làm mất các thay đổi của thành viên B, Subversion không cho phép điều này và để tránh xung đột, nó sẽ tạo ra trên máy tính của nhân viên A các phiên bản của file đó bao gồm:</w:t>
-      </w:r>
-    </w:p>
-    <w:p>
-      <w:pPr>
-        <w:ind w:left="720" w:firstLine="0"/>
-        <w:rPr>
-          <w:lang w:val="pt-BR"/>
-        </w:rPr>
-      </w:pPr>
-      <w:r>
-        <w:rPr>
-          <w:lang w:val="pt-BR"/>
-        </w:rPr>
-        <w:t>- file của nhân viên A</w:t>
-      </w:r>
-    </w:p>
-    <w:p>
-      <w:pPr>
-        <w:ind w:left="720" w:firstLine="0"/>
-        <w:rPr>
-          <w:lang w:val="pt-BR"/>
-        </w:rPr>
-      </w:pPr>
-      <w:r>
-        <w:rPr>
-          <w:lang w:val="pt-BR"/>
-        </w:rPr>
-        <w:t>- file của nhân viên B</w:t>
-      </w:r>
-    </w:p>
-    <w:p>
-      <w:pPr>
-        <w:ind w:left="720" w:firstLine="0"/>
-      </w:pPr>
-      <w:r>
-        <w:rPr>
-          <w:lang w:val="pt-BR"/>
-        </w:rPr>
-        <w:lastRenderedPageBreak/>
-        <w:t>- file đã gộp lại của cả 2 nhân viên A và B</w:t>
-      </w:r>
-    </w:p>
-    <w:p>
-      <w:pPr>
-        <w:ind w:left="0" w:firstLine="0"/>
-      </w:pPr>
-      <w:r>
-        <w:t>Lúc này thành viên A cần phải sửa lại file của mình để không làm mất nội udng đã chỉnh sửa của thành viên B</w:t>
-      </w:r>
-      <w:r>
-        <w:t>. Sau khi sửa xong thì thành viên A mới có thể commit file đã chỉnh sửa lên server.</w:t>
+        <w:t>TortoiseSVN → Check for Modifications...</w:t>
+      </w:r>
+      <w:r>
+        <w:rPr>
+          <w:b/>
+        </w:rPr>
+        <w:t xml:space="preserve"> </w:t>
+      </w:r>
+      <w:r>
+        <w:t xml:space="preserve"> các file bị khóa sẽ có biểu tượng khóa màu vàng.</w:t>
       </w:r>
     </w:p>
     <w:p>
@@ -2864,47 +2694,64 @@
         <w:pStyle w:val="ListParagraph"/>
         <w:numPr>
           <w:ilvl w:val="0"/>
-          <w:numId w:val="11"/>
+          <w:numId w:val="10"/>
         </w:numPr>
         <w:outlineLvl w:val="3"/>
       </w:pPr>
       <w:r>
-        <w:t>C</w:t>
-      </w:r>
-      <w:r>
-        <w:t>onflict</w:t>
-      </w:r>
-    </w:p>
-    <w:p>
-      <w:pPr>
-        <w:ind w:left="0" w:firstLine="360"/>
-      </w:pPr>
-      <w:r>
-        <w:t>Khi</w:t>
-      </w:r>
-      <w:r>
-        <w:t xml:space="preserve"> thự</w:t>
-      </w:r>
-      <w:r>
-        <w:t>c hiện</w:t>
-      </w:r>
-      <w:r>
-        <w:t xml:space="preserve"> commit file lên server </w:t>
-      </w:r>
-      <w:r>
-        <w:t xml:space="preserve"> có</w:t>
-      </w:r>
-      <w:r>
-        <w:t xml:space="preserve"> xảy ra</w:t>
-      </w:r>
-      <w:r>
-        <w:t xml:space="preserve"> xung đột xảy ra giữa 2 thành viên A và B.</w:t>
-      </w:r>
-      <w:r>
-        <w:t xml:space="preserve"> Các file bị xung đột sẽ có biểu tượng tam giác màu vàng ở mỗi file</w:t>
+        <w:t>Unlock</w:t>
+      </w:r>
+      <w:r>
+        <w:t xml:space="preserve"> - Release Lock</w:t>
+      </w:r>
+    </w:p>
+    <w:p>
+      <w:pPr>
+        <w:ind w:left="0"/>
+      </w:pPr>
+      <w:r>
+        <w:t>Chức năng được sử dụng để mở khóa khi đã làm việc xong với file hoặc thư mục mà trước đó người dùng đã khóa.</w:t>
+      </w:r>
+    </w:p>
+    <w:p>
+      <w:pPr>
+        <w:ind w:left="0"/>
+      </w:pPr>
+      <w:r>
+        <w:t>Để sử dụng chức năng này</w:t>
       </w:r>
       <w:r>
         <w:t xml:space="preserve"> </w:t>
+      </w:r>
+      <w:r>
+        <w:t>người dùng bấm phải chuột vào file hoặc folder cần khóa. Sau đó, chọn menu “</w:t>
+      </w:r>
+      <w:r>
+        <w:rPr>
+          <w:b/>
+        </w:rPr>
+        <w:t>TortoiseSNV</w:t>
+      </w:r>
+      <w:r>
+        <w:t>”, sau đó chọn “</w:t>
+      </w:r>
+      <w:r>
+        <w:rPr>
+          <w:b/>
+        </w:rPr>
+        <w:t>Release</w:t>
+      </w:r>
+      <w:r>
+        <w:t xml:space="preserve"> </w:t>
+      </w:r>
+      <w:r>
+        <w:rPr>
+          <w:b/>
+        </w:rPr>
+        <w:t>Lock</w:t>
+      </w:r>
+      <w:r>
+        <w:t>”</w:t>
       </w:r>
       <w:r>
         <w:rPr>
@@ -2912,10 +2759,10 @@
           <w:lang w:eastAsia="en-US"/>
         </w:rPr>
         <w:drawing>
-          <wp:inline distT="0" distB="0" distL="0" distR="0" wp14:anchorId="0F7031CD" wp14:editId="7138D020">
-            <wp:extent cx="809524" cy="247619"/>
+          <wp:inline distT="0" distB="0" distL="0" distR="0" wp14:anchorId="24FE8BDD" wp14:editId="54487493">
+            <wp:extent cx="1304762" cy="171429"/>
             <wp:effectExtent l="0" t="0" r="0" b="635"/>
-            <wp:docPr id="24" name="Picture 24"/>
+            <wp:docPr id="19" name="Picture 19"/>
             <wp:cNvGraphicFramePr>
               <a:graphicFrameLocks xmlns:a="http://schemas.openxmlformats.org/drawingml/2006/main" noChangeAspect="1"/>
             </wp:cNvGraphicFramePr>
@@ -2935,7 +2782,7 @@
                   <pic:spPr>
                     <a:xfrm>
                       <a:off x="0" y="0"/>
-                      <a:ext cx="809524" cy="247619"/>
+                      <a:ext cx="1304762" cy="171429"/>
                     </a:xfrm>
                     <a:prstGeom prst="rect">
                       <a:avLst/>
@@ -2948,61 +2795,221 @@
         </w:drawing>
       </w:r>
       <w:r>
+        <w:t xml:space="preserve">. </w:t>
+      </w:r>
+    </w:p>
+    <w:p>
+      <w:pPr>
+        <w:ind w:left="0"/>
+      </w:pPr>
+      <w:r>
+        <w:t>Trong trường hợp thành viên khác đã khóa file để chỉnh sửa hoặc đã chỉnh sửa xong file đó nhưng vẫn không mở khóa file. Người dùng có thể sử dụng chức năng “Steal Lock” để phá khóa file đó. Người dùng sử dụng chức năng này bằng cách bấm vào menu “</w:t>
+      </w:r>
+      <w:r>
+        <w:rPr>
+          <w:b/>
+        </w:rPr>
+        <w:t>Steal Lock</w:t>
+      </w:r>
+      <w:r>
+        <w:t>” trrong danh sách chức năng của Subversion</w:t>
+      </w:r>
+    </w:p>
+    <w:p>
+      <w:pPr>
+        <w:pStyle w:val="ListParagraph"/>
+        <w:numPr>
+          <w:ilvl w:val="1"/>
+          <w:numId w:val="5"/>
+        </w:numPr>
+        <w:outlineLvl w:val="2"/>
+        <w:rPr>
+          <w:lang w:val="pt-BR"/>
+        </w:rPr>
+      </w:pPr>
+      <w:r>
+        <w:t xml:space="preserve">Giải pháp </w:t>
+      </w:r>
+      <w:r>
+        <w:rPr>
+          <w:lang w:val="pt-BR"/>
+        </w:rPr>
+        <w:t>Copy-Modify-Merge</w:t>
+      </w:r>
+    </w:p>
+    <w:p>
+      <w:pPr>
+        <w:ind w:left="0" w:firstLine="360"/>
+        <w:rPr>
+          <w:lang w:val="pt-BR"/>
+        </w:rPr>
+      </w:pPr>
+      <w:r>
+        <w:lastRenderedPageBreak/>
+        <w:t xml:space="preserve">Ngoài giải pháp </w:t>
+      </w:r>
+      <w:r>
+        <w:rPr>
+          <w:lang w:val="pt-BR"/>
+        </w:rPr>
+        <w:t>Lock-Modify-Unlock</w:t>
+      </w:r>
+      <w:r>
+        <w:rPr>
+          <w:lang w:val="pt-BR"/>
+        </w:rPr>
+        <w:t xml:space="preserve">, để giải quyết xung đột giữa các thành viên, Subversion còn cung cấp 1 giải pháp khác là </w:t>
+      </w:r>
+      <w:r>
+        <w:rPr>
+          <w:lang w:val="pt-BR"/>
+        </w:rPr>
+        <w:t>Copy-Modify-Merge</w:t>
+      </w:r>
+      <w:r>
+        <w:rPr>
+          <w:lang w:val="pt-BR"/>
+        </w:rPr>
         <w:t>.</w:t>
       </w:r>
       <w:r>
+        <w:rPr>
+          <w:lang w:val="pt-BR"/>
+        </w:rPr>
+        <w:t xml:space="preserve"> Giải pháp này hoạt động theo phương thức như sau.</w:t>
+      </w:r>
+    </w:p>
+    <w:p>
+      <w:pPr>
+        <w:ind w:left="0" w:firstLine="0"/>
+        <w:rPr>
+          <w:lang w:val="pt-BR"/>
+        </w:rPr>
+      </w:pPr>
+      <w:r>
+        <w:rPr>
+          <w:lang w:val="pt-BR"/>
+        </w:rPr>
+        <w:tab/>
+        <w:t xml:space="preserve">Giả sử thành viên A đã commit file của mình lên server , sau đó file này lại được </w:t>
+      </w:r>
+      <w:r>
+        <w:t xml:space="preserve">thành </w:t>
+      </w:r>
+      <w:r>
+        <w:rPr>
+          <w:lang w:val="pt-BR"/>
+        </w:rPr>
+        <w:t>viên A chỉnh sửa và nhân viên A lại tiếp tục committ lên server thêm 1 lần nữa. Tuy nhiên trong quá trình thành viên A chỉnh sửa vile để đưa lên lần thứ 2 thì một nhân viên B khác cũng đã update file này về và chỉnh sửa rồi commit lên trước thành viên A. Lúc này nếu thành viên A commit file của mình lên server thì sẽ làm mất các thay đổi của thành viên B, Subversion không cho phép điều này và để tránh xung đột, nó sẽ tạo ra trên máy tính của nhân viên A các phiên bản của file đó bao gồm:</w:t>
+      </w:r>
+    </w:p>
+    <w:p>
+      <w:pPr>
+        <w:ind w:left="720" w:firstLine="0"/>
+        <w:rPr>
+          <w:lang w:val="pt-BR"/>
+        </w:rPr>
+      </w:pPr>
+      <w:r>
+        <w:rPr>
+          <w:lang w:val="pt-BR"/>
+        </w:rPr>
+        <w:t>- file của nhân viên A</w:t>
+      </w:r>
+    </w:p>
+    <w:p>
+      <w:pPr>
+        <w:ind w:left="720" w:firstLine="0"/>
+        <w:rPr>
+          <w:lang w:val="pt-BR"/>
+        </w:rPr>
+      </w:pPr>
+      <w:r>
+        <w:rPr>
+          <w:lang w:val="pt-BR"/>
+        </w:rPr>
+        <w:t>- file của nhân viên B</w:t>
+      </w:r>
+    </w:p>
+    <w:p>
+      <w:pPr>
+        <w:ind w:left="720" w:firstLine="0"/>
+      </w:pPr>
+      <w:r>
+        <w:rPr>
+          <w:lang w:val="pt-BR"/>
+        </w:rPr>
+        <w:t>- file đã gộp lại của cả 2 nhân viên A và B</w:t>
+      </w:r>
+    </w:p>
+    <w:p>
+      <w:pPr>
+        <w:ind w:left="0" w:firstLine="0"/>
+      </w:pPr>
+      <w:r>
+        <w:t>Lúc này thành viên A cần phải sửa lại file của mình để không làm mất nội udng đã chỉnh sửa của thành viên B</w:t>
+      </w:r>
+      <w:r>
+        <w:t>. Sau khi sửa xong thì thành viên A mới có thể commit file đã chỉnh sửa lên server.</w:t>
+      </w:r>
+    </w:p>
+    <w:p>
+      <w:pPr>
+        <w:pStyle w:val="ListParagraph"/>
+        <w:numPr>
+          <w:ilvl w:val="0"/>
+          <w:numId w:val="11"/>
+        </w:numPr>
+        <w:outlineLvl w:val="3"/>
+      </w:pPr>
+      <w:r>
+        <w:t>C</w:t>
+      </w:r>
+      <w:r>
+        <w:t>onflict</w:t>
+      </w:r>
+    </w:p>
+    <w:p>
+      <w:pPr>
+        <w:ind w:left="0" w:firstLine="360"/>
+      </w:pPr>
+      <w:r>
+        <w:t>Khi</w:t>
+      </w:r>
+      <w:r>
+        <w:t xml:space="preserve"> thự</w:t>
+      </w:r>
+      <w:r>
+        <w:t>c hiện</w:t>
+      </w:r>
+      <w:r>
+        <w:t xml:space="preserve"> commit file lên server </w:t>
+      </w:r>
+      <w:r>
+        <w:t xml:space="preserve"> có</w:t>
+      </w:r>
+      <w:r>
+        <w:t xml:space="preserve"> xảy ra</w:t>
+      </w:r>
+      <w:r>
+        <w:t xml:space="preserve"> xung đột xảy ra giữa 2 thành viên A và B.</w:t>
+      </w:r>
+      <w:r>
+        <w:t xml:space="preserve"> Các file bị xung đột sẽ có biểu tượng tam giác màu vàng ở mỗi file</w:t>
+      </w:r>
+      <w:r>
         <w:t xml:space="preserve"> </w:t>
       </w:r>
-    </w:p>
-    <w:p>
-      <w:pPr>
-        <w:ind w:left="0" w:firstLine="360"/>
-      </w:pPr>
-      <w:r>
-        <w:t>Để giải quyết xung đ</w:t>
-      </w:r>
-      <w:r>
-        <w:t>ộ</w:t>
-      </w:r>
-      <w:r>
-        <w:t>t người dùng làm như sau:</w:t>
-      </w:r>
-    </w:p>
-    <w:p>
-      <w:pPr>
-        <w:ind w:left="0" w:firstLine="360"/>
-      </w:pPr>
-      <w:r>
-        <w:t>Khi xung đọt xảy ra, SVN sẽ thông báo tới người dùng file có xung đột, sau khi bấm Ok, một thông báo hiện ra người dùng bấm chọn “</w:t>
-      </w:r>
-      <w:r>
-        <w:rPr>
-          <w:b/>
-        </w:rPr>
-        <w:t>Update</w:t>
-      </w:r>
-      <w:r>
-        <w:t>”</w:t>
-      </w:r>
-      <w:r>
-        <w:t xml:space="preserve"> </w:t>
-      </w:r>
-    </w:p>
-    <w:p>
-      <w:pPr>
-        <w:ind w:left="0" w:firstLine="0"/>
-        <w:jc w:val="center"/>
-      </w:pPr>
       <w:r>
         <w:rPr>
           <w:noProof/>
           <w:lang w:eastAsia="en-US"/>
         </w:rPr>
         <w:drawing>
-          <wp:inline distT="0" distB="0" distL="0" distR="0" wp14:anchorId="61284143" wp14:editId="605C9C4D">
-            <wp:extent cx="4714286" cy="2742857"/>
+          <wp:inline distT="0" distB="0" distL="0" distR="0" wp14:anchorId="0F7031CD" wp14:editId="7138D020">
+            <wp:extent cx="809524" cy="247619"/>
             <wp:effectExtent l="0" t="0" r="0" b="635"/>
-            <wp:docPr id="20" name="Picture 20"/>
+            <wp:docPr id="24" name="Picture 24"/>
             <wp:cNvGraphicFramePr>
               <a:graphicFrameLocks xmlns:a="http://schemas.openxmlformats.org/drawingml/2006/main" noChangeAspect="1"/>
             </wp:cNvGraphicFramePr>
@@ -3022,7 +3029,7 @@
                   <pic:spPr>
                     <a:xfrm>
                       <a:off x="0" y="0"/>
-                      <a:ext cx="4714286" cy="2742857"/>
+                      <a:ext cx="809524" cy="247619"/>
                     </a:xfrm>
                     <a:prstGeom prst="rect">
                       <a:avLst/>
@@ -3034,204 +3041,63 @@
           </wp:inline>
         </w:drawing>
       </w:r>
+      <w:r>
+        <w:t>.</w:t>
+      </w:r>
+      <w:r>
+        <w:t xml:space="preserve"> </w:t>
+      </w:r>
+    </w:p>
+    <w:p>
+      <w:pPr>
+        <w:ind w:left="0" w:firstLine="360"/>
+      </w:pPr>
+      <w:r>
+        <w:t>Để giải quyết xung đ</w:t>
+      </w:r>
+      <w:r>
+        <w:t>ộ</w:t>
+      </w:r>
+      <w:r>
+        <w:t>t người dùng làm như sau:</w:t>
+      </w:r>
+    </w:p>
+    <w:p>
+      <w:pPr>
+        <w:ind w:left="0" w:firstLine="360"/>
+      </w:pPr>
+      <w:r>
+        <w:t>Khi xung đọt xảy ra, SVN sẽ thông báo tới người dùng file có xung đột, sau khi bấm Ok, một thông báo hiện ra người dùng bấm chọn “</w:t>
+      </w:r>
+      <w:r>
+        <w:rPr>
+          <w:b/>
+        </w:rPr>
+        <w:t>Update</w:t>
+      </w:r>
+      <w:r>
+        <w:t>”</w:t>
+      </w:r>
+      <w:r>
+        <w:t xml:space="preserve"> </w:t>
+      </w:r>
     </w:p>
     <w:p>
       <w:pPr>
         <w:ind w:left="0" w:firstLine="0"/>
-      </w:pPr>
-      <w:r>
-        <w:tab/>
-      </w:r>
-      <w:r>
-        <w:t>Sau khi bấm Update,</w:t>
-      </w:r>
-      <w:r>
-        <w:t xml:space="preserve">Subverion sẽ tạo ra trên máy tính của </w:t>
-      </w:r>
-      <w:r>
-        <w:t xml:space="preserve">người dùng </w:t>
-      </w:r>
-      <w:r>
-        <w:t xml:space="preserve">các file sau: </w:t>
-      </w:r>
-    </w:p>
-    <w:p>
-      <w:pPr>
-        <w:ind w:left="720" w:firstLine="0"/>
-        <w:rPr>
-          <w:lang w:val="pt-BR"/>
-        </w:rPr>
-      </w:pPr>
-      <w:r>
-        <w:rPr>
-          <w:lang w:val="pt-BR"/>
-        </w:rPr>
-        <w:t>- file bị conflict</w:t>
-      </w:r>
-      <w:r>
-        <w:rPr>
-          <w:lang w:val="pt-BR"/>
-        </w:rPr>
-        <w:t xml:space="preserve"> đã gộp chung cả các nội dung do người dùng và thành viên khác làm.</w:t>
-      </w:r>
-    </w:p>
-    <w:p>
-      <w:pPr>
-        <w:ind w:left="720" w:firstLine="0"/>
-        <w:rPr>
-          <w:lang w:val="pt-BR"/>
-        </w:rPr>
-      </w:pPr>
-      <w:r>
-        <w:rPr>
-          <w:lang w:val="pt-BR"/>
-        </w:rPr>
-        <w:t>- file của người dùng đang làm</w:t>
-      </w:r>
-      <w:r>
-        <w:rPr>
-          <w:lang w:val="pt-BR"/>
-        </w:rPr>
-        <w:t>.</w:t>
-      </w:r>
-    </w:p>
-    <w:p>
-      <w:pPr>
-        <w:ind w:left="720" w:firstLine="0"/>
-        <w:rPr>
-          <w:lang w:val="pt-BR"/>
-        </w:rPr>
-      </w:pPr>
-      <w:r>
-        <w:rPr>
-          <w:lang w:val="pt-BR"/>
-        </w:rPr>
-        <w:t xml:space="preserve">- file </w:t>
-      </w:r>
-      <w:r>
-        <w:rPr>
-          <w:lang w:val="pt-BR"/>
-        </w:rPr>
-        <w:t>đang có trên server.</w:t>
-      </w:r>
-    </w:p>
-    <w:p>
-      <w:pPr>
-        <w:ind w:left="720" w:firstLine="0"/>
-        <w:rPr>
-          <w:lang w:val="pt-BR"/>
-        </w:rPr>
-      </w:pPr>
-      <w:r>
-        <w:rPr>
-          <w:lang w:val="pt-BR"/>
+        <w:jc w:val="center"/>
+      </w:pPr>
+      <w:r>
+        <w:rPr>
+          <w:noProof/>
+          <w:lang w:eastAsia="en-US"/>
         </w:rPr>
         <w:lastRenderedPageBreak/>
-        <w:t>- file trước khi bịn conflict</w:t>
-      </w:r>
-      <w:r>
-        <w:rPr>
-          <w:lang w:val="pt-BR"/>
-        </w:rPr>
-        <w:t>.</w:t>
-      </w:r>
-    </w:p>
-    <w:p>
-      <w:pPr>
-        <w:pStyle w:val="NormalWeb"/>
-        <w:shd w:val="clear" w:color="auto" w:fill="FFFFFF"/>
-        <w:spacing w:before="0" w:beforeAutospacing="0" w:after="0" w:afterAutospacing="0" w:line="270" w:lineRule="atLeast"/>
-        <w:ind w:firstLine="720"/>
-        <w:jc w:val="both"/>
-        <w:textAlignment w:val="baseline"/>
-        <w:rPr>
-          <w:sz w:val="28"/>
-          <w:szCs w:val="28"/>
-        </w:rPr>
-      </w:pPr>
-      <w:r>
-        <w:rPr>
-          <w:sz w:val="28"/>
-          <w:szCs w:val="28"/>
-        </w:rPr>
-        <w:t>Đầu tiên hãy click vào chức năng edit confli</w:t>
-      </w:r>
-      <w:r>
-        <w:rPr>
-          <w:sz w:val="28"/>
-          <w:szCs w:val="28"/>
-        </w:rPr>
-        <w:t>c</w:t>
-      </w:r>
-      <w:r>
-        <w:rPr>
-          <w:sz w:val="28"/>
-          <w:szCs w:val="28"/>
-        </w:rPr>
-        <w:t>t</w:t>
-      </w:r>
-      <w:r>
-        <w:rPr>
-          <w:sz w:val="28"/>
-          <w:szCs w:val="28"/>
-        </w:rPr>
-        <w:t>s</w:t>
-      </w:r>
-      <w:r>
-        <w:rPr>
-          <w:sz w:val="28"/>
-          <w:szCs w:val="28"/>
-        </w:rPr>
-        <w:t xml:space="preserve"> “</w:t>
-      </w:r>
-      <w:r>
-        <w:rPr>
-          <w:b/>
-          <w:color w:val="000000"/>
-          <w:szCs w:val="28"/>
-        </w:rPr>
-        <w:t>TortoiseSVN -&gt;</w:t>
-      </w:r>
-      <w:r>
-        <w:rPr>
-          <w:b/>
-          <w:color w:val="000000"/>
-          <w:szCs w:val="28"/>
-        </w:rPr>
-        <w:t xml:space="preserve"> </w:t>
-      </w:r>
-      <w:r>
-        <w:rPr>
-          <w:b/>
-          <w:sz w:val="28"/>
-          <w:szCs w:val="28"/>
-        </w:rPr>
-        <w:t>Edit conflicts</w:t>
-      </w:r>
-      <w:r>
-        <w:rPr>
-          <w:b/>
-          <w:color w:val="000000"/>
-          <w:szCs w:val="28"/>
-        </w:rPr>
-        <w:t>”</w:t>
-      </w:r>
-      <w:r>
-        <w:rPr>
-          <w:sz w:val="28"/>
-          <w:szCs w:val="28"/>
-        </w:rPr>
-        <w:t xml:space="preserve"> </w:t>
-      </w:r>
-      <w:r>
-        <w:rPr>
-          <w:noProof/>
-        </w:rPr>
         <w:drawing>
-          <wp:inline distT="0" distB="0" distL="0" distR="0" wp14:anchorId="0D7208D3" wp14:editId="6AC93BED">
-            <wp:extent cx="1057143" cy="247619"/>
+          <wp:inline distT="0" distB="0" distL="0" distR="0" wp14:anchorId="61284143" wp14:editId="605C9C4D">
+            <wp:extent cx="4714286" cy="2742857"/>
             <wp:effectExtent l="0" t="0" r="0" b="635"/>
-            <wp:docPr id="22" name="Picture 22"/>
+            <wp:docPr id="20" name="Picture 20"/>
             <wp:cNvGraphicFramePr>
               <a:graphicFrameLocks xmlns:a="http://schemas.openxmlformats.org/drawingml/2006/main" noChangeAspect="1"/>
             </wp:cNvGraphicFramePr>
@@ -3251,7 +3117,7 @@
                   <pic:spPr>
                     <a:xfrm>
                       <a:off x="0" y="0"/>
-                      <a:ext cx="1057143" cy="247619"/>
+                      <a:ext cx="4714286" cy="2742857"/>
                     </a:xfrm>
                     <a:prstGeom prst="rect">
                       <a:avLst/>
@@ -3263,12 +3129,105 @@
           </wp:inline>
         </w:drawing>
       </w:r>
-      <w:r>
-        <w:rPr>
-          <w:sz w:val="28"/>
-          <w:szCs w:val="28"/>
-        </w:rPr>
-        <w:t>, trong đó sẽ hiện ra tòan bộ các file hiện thời đang bị confict.</w:t>
+    </w:p>
+    <w:p>
+      <w:pPr>
+        <w:ind w:left="0" w:firstLine="0"/>
+      </w:pPr>
+      <w:r>
+        <w:tab/>
+      </w:r>
+      <w:r>
+        <w:t>Sau khi bấm Update,</w:t>
+      </w:r>
+      <w:r>
+        <w:t xml:space="preserve">Subverion sẽ tạo ra trên máy tính của </w:t>
+      </w:r>
+      <w:r>
+        <w:t xml:space="preserve">người dùng </w:t>
+      </w:r>
+      <w:r>
+        <w:t xml:space="preserve">các file sau: </w:t>
+      </w:r>
+    </w:p>
+    <w:p>
+      <w:pPr>
+        <w:ind w:left="720" w:firstLine="0"/>
+        <w:rPr>
+          <w:lang w:val="pt-BR"/>
+        </w:rPr>
+      </w:pPr>
+      <w:r>
+        <w:rPr>
+          <w:lang w:val="pt-BR"/>
+        </w:rPr>
+        <w:t>- file bị conflict</w:t>
+      </w:r>
+      <w:r>
+        <w:rPr>
+          <w:lang w:val="pt-BR"/>
+        </w:rPr>
+        <w:t xml:space="preserve"> đã gộp chung cả các nội dung do người dùng và thành viên khác làm.</w:t>
+      </w:r>
+    </w:p>
+    <w:p>
+      <w:pPr>
+        <w:ind w:left="720" w:firstLine="0"/>
+        <w:rPr>
+          <w:lang w:val="pt-BR"/>
+        </w:rPr>
+      </w:pPr>
+      <w:r>
+        <w:rPr>
+          <w:lang w:val="pt-BR"/>
+        </w:rPr>
+        <w:t>- file của người dùng đang làm</w:t>
+      </w:r>
+      <w:r>
+        <w:rPr>
+          <w:lang w:val="pt-BR"/>
+        </w:rPr>
+        <w:t>.</w:t>
+      </w:r>
+    </w:p>
+    <w:p>
+      <w:pPr>
+        <w:ind w:left="720" w:firstLine="0"/>
+        <w:rPr>
+          <w:lang w:val="pt-BR"/>
+        </w:rPr>
+      </w:pPr>
+      <w:r>
+        <w:rPr>
+          <w:lang w:val="pt-BR"/>
+        </w:rPr>
+        <w:t xml:space="preserve">- file </w:t>
+      </w:r>
+      <w:r>
+        <w:rPr>
+          <w:lang w:val="pt-BR"/>
+        </w:rPr>
+        <w:t>đang có trên server.</w:t>
+      </w:r>
+    </w:p>
+    <w:p>
+      <w:pPr>
+        <w:ind w:left="720" w:firstLine="0"/>
+        <w:rPr>
+          <w:lang w:val="pt-BR"/>
+        </w:rPr>
+      </w:pPr>
+      <w:r>
+        <w:rPr>
+          <w:lang w:val="pt-BR"/>
+        </w:rPr>
+        <w:t>- file trước khi bịn conflict</w:t>
+      </w:r>
+      <w:r>
+        <w:rPr>
+          <w:lang w:val="pt-BR"/>
+        </w:rPr>
+        <w:t>.</w:t>
       </w:r>
     </w:p>
     <w:p>
@@ -3289,168 +3248,35 @@
           <w:sz w:val="28"/>
           <w:szCs w:val="28"/>
         </w:rPr>
-        <w:t xml:space="preserve">Chọn file </w:t>
+        <w:t>Đầu tiên hãy click vào chức năng edit confli</w:t>
       </w:r>
       <w:r>
         <w:rPr>
           <w:sz w:val="28"/>
           <w:szCs w:val="28"/>
         </w:rPr>
-        <w:t>người dùng</w:t>
+        <w:t>c</w:t>
       </w:r>
       <w:r>
         <w:rPr>
           <w:sz w:val="28"/>
           <w:szCs w:val="28"/>
         </w:rPr>
-        <w:t xml:space="preserve"> muốn sửa </w:t>
+        <w:t>t</w:t>
       </w:r>
       <w:r>
         <w:rPr>
           <w:sz w:val="28"/>
           <w:szCs w:val="28"/>
         </w:rPr>
-        <w:t>khi đó</w:t>
+        <w:t>s</w:t>
       </w:r>
       <w:r>
         <w:rPr>
           <w:sz w:val="28"/>
           <w:szCs w:val="28"/>
         </w:rPr>
-        <w:t xml:space="preserve"> sẽ hiện ra giao diện so sánh giữa 2 bản , 1 bên là bản trên máy</w:t>
-      </w:r>
-      <w:r>
-        <w:rPr>
-          <w:sz w:val="28"/>
-          <w:szCs w:val="28"/>
-        </w:rPr>
-        <w:t xml:space="preserve"> b</w:t>
-      </w:r>
-      <w:r>
-        <w:rPr>
-          <w:sz w:val="28"/>
-          <w:szCs w:val="28"/>
-        </w:rPr>
-        <w:t>ạn , 1 bên là bản trên server.Người</w:t>
-      </w:r>
-      <w:r>
-        <w:rPr>
-          <w:sz w:val="28"/>
-          <w:szCs w:val="28"/>
-        </w:rPr>
-        <w:t xml:space="preserve"> dùng</w:t>
-      </w:r>
-      <w:r>
-        <w:rPr>
-          <w:sz w:val="28"/>
-          <w:szCs w:val="28"/>
-        </w:rPr>
-        <w:t xml:space="preserve"> </w:t>
-      </w:r>
-      <w:r>
-        <w:rPr>
-          <w:sz w:val="28"/>
-          <w:szCs w:val="28"/>
-        </w:rPr>
-        <w:t>có thể tùy chọn</w:t>
-      </w:r>
-      <w:r>
-        <w:rPr>
-          <w:sz w:val="28"/>
-          <w:szCs w:val="28"/>
-        </w:rPr>
-        <w:t xml:space="preserve"> sửa theo</w:t>
-      </w:r>
-      <w:r>
-        <w:rPr>
-          <w:sz w:val="28"/>
-          <w:szCs w:val="28"/>
-        </w:rPr>
-        <w:t xml:space="preserve"> phiên bản mà người dùng đang làm trên</w:t>
-      </w:r>
-      <w:r>
-        <w:rPr>
-          <w:sz w:val="28"/>
-          <w:szCs w:val="28"/>
-        </w:rPr>
-        <w:t xml:space="preserve"> máy </w:t>
-      </w:r>
-      <w:r>
-        <w:rPr>
-          <w:sz w:val="28"/>
-          <w:szCs w:val="28"/>
-        </w:rPr>
-        <w:t>tính</w:t>
-      </w:r>
-      <w:r>
-        <w:rPr>
-          <w:sz w:val="28"/>
-          <w:szCs w:val="28"/>
-        </w:rPr>
-        <w:t>, sửa theo server hoặc sửa trực tiếp trên code để hai bản có thể đồng bộ.</w:t>
-      </w:r>
-    </w:p>
-    <w:p>
-      <w:pPr>
-        <w:pStyle w:val="NormalWeb"/>
-        <w:shd w:val="clear" w:color="auto" w:fill="FFFFFF"/>
-        <w:spacing w:before="0" w:beforeAutospacing="0" w:after="0" w:afterAutospacing="0" w:line="270" w:lineRule="atLeast"/>
-        <w:ind w:firstLine="720"/>
-        <w:jc w:val="both"/>
-        <w:textAlignment w:val="baseline"/>
-        <w:rPr>
-          <w:sz w:val="28"/>
-          <w:szCs w:val="28"/>
-        </w:rPr>
-      </w:pPr>
-      <w:r>
-        <w:rPr>
-          <w:sz w:val="28"/>
-          <w:szCs w:val="28"/>
-        </w:rPr>
-        <w:t>Trong file bị conflict, các phần của người dùng làm và của thành viên khác làm sẽ được đánh dấu tách riêng và ghi rõ phiên bản bị thay đổi là phên bản nào, nhờ vào đó người dùng có thể biết được vị trí cần cập nhật.</w:t>
-      </w:r>
-    </w:p>
-    <w:p>
-      <w:pPr>
-        <w:pStyle w:val="NormalWeb"/>
-        <w:shd w:val="clear" w:color="auto" w:fill="FFFFFF"/>
-        <w:spacing w:before="0" w:beforeAutospacing="0" w:after="0" w:afterAutospacing="0" w:line="270" w:lineRule="atLeast"/>
-        <w:ind w:firstLine="720"/>
-        <w:jc w:val="both"/>
-        <w:textAlignment w:val="baseline"/>
-        <w:rPr>
-          <w:sz w:val="28"/>
-          <w:szCs w:val="28"/>
-        </w:rPr>
-      </w:pPr>
-    </w:p>
-    <w:p>
-      <w:pPr>
-        <w:pStyle w:val="NormalWeb"/>
-        <w:shd w:val="clear" w:color="auto" w:fill="FFFFFF"/>
-        <w:spacing w:before="0" w:beforeAutospacing="0" w:after="0" w:afterAutospacing="0" w:line="270" w:lineRule="atLeast"/>
-        <w:ind w:firstLine="720"/>
-        <w:jc w:val="both"/>
-        <w:textAlignment w:val="baseline"/>
-        <w:rPr>
-          <w:sz w:val="28"/>
-          <w:szCs w:val="28"/>
-        </w:rPr>
-      </w:pPr>
-      <w:r>
-        <w:rPr>
-          <w:sz w:val="28"/>
-          <w:szCs w:val="28"/>
-        </w:rPr>
-        <w:t xml:space="preserve">Sau khi sửa xong, </w:t>
-      </w:r>
-      <w:r>
-        <w:rPr>
-          <w:sz w:val="28"/>
-          <w:szCs w:val="28"/>
-        </w:rPr>
-        <w:t>người dùng bấm phải chuột chọn file conflict, chọn “</w:t>
+        <w:t xml:space="preserve"> “</w:t>
       </w:r>
       <w:r>
         <w:rPr>
@@ -3466,24 +3292,40 @@
           <w:color w:val="000000"/>
           <w:szCs w:val="28"/>
         </w:rPr>
-        <w:t xml:space="preserve"> Resolved</w:t>
-      </w:r>
-      <w:r>
-        <w:rPr>
+        <w:t xml:space="preserve"> </w:t>
+      </w:r>
+      <w:r>
+        <w:rPr>
+          <w:b/>
           <w:sz w:val="28"/>
           <w:szCs w:val="28"/>
         </w:rPr>
+        <w:t>Edit conflicts</w:t>
+      </w:r>
+      <w:r>
+        <w:rPr>
+          <w:b/>
+          <w:color w:val="000000"/>
+          <w:szCs w:val="28"/>
+        </w:rPr>
         <w:t>”</w:t>
       </w:r>
       <w:r>
         <w:rPr>
+          <w:sz w:val="28"/>
+          <w:szCs w:val="28"/>
+        </w:rPr>
+        <w:t xml:space="preserve"> </w:t>
+      </w:r>
+      <w:r>
+        <w:rPr>
           <w:noProof/>
         </w:rPr>
         <w:drawing>
-          <wp:inline distT="0" distB="0" distL="0" distR="0" wp14:anchorId="30C8D40C" wp14:editId="237B991E">
-            <wp:extent cx="1085714" cy="219048"/>
-            <wp:effectExtent l="0" t="0" r="635" b="0"/>
-            <wp:docPr id="23" name="Picture 23"/>
+          <wp:inline distT="0" distB="0" distL="0" distR="0" wp14:anchorId="0D7208D3" wp14:editId="6AC93BED">
+            <wp:extent cx="1057143" cy="247619"/>
+            <wp:effectExtent l="0" t="0" r="0" b="635"/>
+            <wp:docPr id="22" name="Picture 22"/>
             <wp:cNvGraphicFramePr>
               <a:graphicFrameLocks xmlns:a="http://schemas.openxmlformats.org/drawingml/2006/main" noChangeAspect="1"/>
             </wp:cNvGraphicFramePr>
@@ -3503,6 +3345,258 @@
                   <pic:spPr>
                     <a:xfrm>
                       <a:off x="0" y="0"/>
+                      <a:ext cx="1057143" cy="247619"/>
+                    </a:xfrm>
+                    <a:prstGeom prst="rect">
+                      <a:avLst/>
+                    </a:prstGeom>
+                  </pic:spPr>
+                </pic:pic>
+              </a:graphicData>
+            </a:graphic>
+          </wp:inline>
+        </w:drawing>
+      </w:r>
+      <w:r>
+        <w:rPr>
+          <w:sz w:val="28"/>
+          <w:szCs w:val="28"/>
+        </w:rPr>
+        <w:t>, trong đó sẽ hiện ra tòan bộ các file hiện thời đang bị confict.</w:t>
+      </w:r>
+    </w:p>
+    <w:p>
+      <w:pPr>
+        <w:pStyle w:val="NormalWeb"/>
+        <w:shd w:val="clear" w:color="auto" w:fill="FFFFFF"/>
+        <w:spacing w:before="0" w:beforeAutospacing="0" w:after="0" w:afterAutospacing="0" w:line="270" w:lineRule="atLeast"/>
+        <w:ind w:firstLine="720"/>
+        <w:jc w:val="both"/>
+        <w:textAlignment w:val="baseline"/>
+        <w:rPr>
+          <w:sz w:val="28"/>
+          <w:szCs w:val="28"/>
+        </w:rPr>
+      </w:pPr>
+      <w:r>
+        <w:rPr>
+          <w:sz w:val="28"/>
+          <w:szCs w:val="28"/>
+        </w:rPr>
+        <w:t xml:space="preserve">Chọn file </w:t>
+      </w:r>
+      <w:r>
+        <w:rPr>
+          <w:sz w:val="28"/>
+          <w:szCs w:val="28"/>
+        </w:rPr>
+        <w:t>người dùng</w:t>
+      </w:r>
+      <w:r>
+        <w:rPr>
+          <w:sz w:val="28"/>
+          <w:szCs w:val="28"/>
+        </w:rPr>
+        <w:t xml:space="preserve"> muốn sửa </w:t>
+      </w:r>
+      <w:r>
+        <w:rPr>
+          <w:sz w:val="28"/>
+          <w:szCs w:val="28"/>
+        </w:rPr>
+        <w:t>khi đó</w:t>
+      </w:r>
+      <w:r>
+        <w:rPr>
+          <w:sz w:val="28"/>
+          <w:szCs w:val="28"/>
+        </w:rPr>
+        <w:t xml:space="preserve"> sẽ hiện ra giao diện so sánh giữa 2 bản , 1 bên là bản trên máy</w:t>
+      </w:r>
+      <w:r>
+        <w:rPr>
+          <w:sz w:val="28"/>
+          <w:szCs w:val="28"/>
+        </w:rPr>
+        <w:t xml:space="preserve"> b</w:t>
+      </w:r>
+      <w:r>
+        <w:rPr>
+          <w:sz w:val="28"/>
+          <w:szCs w:val="28"/>
+        </w:rPr>
+        <w:t>ạn , 1 bên là bản trên server.Người</w:t>
+      </w:r>
+      <w:r>
+        <w:rPr>
+          <w:sz w:val="28"/>
+          <w:szCs w:val="28"/>
+        </w:rPr>
+        <w:t xml:space="preserve"> dùng</w:t>
+      </w:r>
+      <w:r>
+        <w:rPr>
+          <w:sz w:val="28"/>
+          <w:szCs w:val="28"/>
+        </w:rPr>
+        <w:t xml:space="preserve"> </w:t>
+      </w:r>
+      <w:r>
+        <w:rPr>
+          <w:sz w:val="28"/>
+          <w:szCs w:val="28"/>
+        </w:rPr>
+        <w:t>có thể tùy chọn</w:t>
+      </w:r>
+      <w:r>
+        <w:rPr>
+          <w:sz w:val="28"/>
+          <w:szCs w:val="28"/>
+        </w:rPr>
+        <w:t xml:space="preserve"> sửa theo</w:t>
+      </w:r>
+      <w:r>
+        <w:rPr>
+          <w:sz w:val="28"/>
+          <w:szCs w:val="28"/>
+        </w:rPr>
+        <w:t xml:space="preserve"> phiên bản mà người dùng đang làm trên</w:t>
+      </w:r>
+      <w:r>
+        <w:rPr>
+          <w:sz w:val="28"/>
+          <w:szCs w:val="28"/>
+        </w:rPr>
+        <w:t xml:space="preserve"> máy </w:t>
+      </w:r>
+      <w:r>
+        <w:rPr>
+          <w:sz w:val="28"/>
+          <w:szCs w:val="28"/>
+        </w:rPr>
+        <w:t>tính</w:t>
+      </w:r>
+      <w:r>
+        <w:rPr>
+          <w:sz w:val="28"/>
+          <w:szCs w:val="28"/>
+        </w:rPr>
+        <w:t>, sửa theo server hoặc sửa trực tiếp trên code để hai bản có thể đồng bộ.</w:t>
+      </w:r>
+    </w:p>
+    <w:p>
+      <w:pPr>
+        <w:pStyle w:val="NormalWeb"/>
+        <w:shd w:val="clear" w:color="auto" w:fill="FFFFFF"/>
+        <w:spacing w:before="0" w:beforeAutospacing="0" w:after="0" w:afterAutospacing="0" w:line="270" w:lineRule="atLeast"/>
+        <w:ind w:firstLine="720"/>
+        <w:jc w:val="both"/>
+        <w:textAlignment w:val="baseline"/>
+        <w:rPr>
+          <w:sz w:val="28"/>
+          <w:szCs w:val="28"/>
+        </w:rPr>
+      </w:pPr>
+      <w:r>
+        <w:rPr>
+          <w:sz w:val="28"/>
+          <w:szCs w:val="28"/>
+        </w:rPr>
+        <w:t>Trong file bị conflict, các phần của người dùng làm và của thành viên khác làm sẽ được đánh dấu tách riêng và ghi rõ phiên bản bị thay đổi là phên bản nào, nhờ vào đó người dùng có thể biết được vị trí cần cập nhật.</w:t>
+      </w:r>
+    </w:p>
+    <w:p>
+      <w:pPr>
+        <w:pStyle w:val="NormalWeb"/>
+        <w:shd w:val="clear" w:color="auto" w:fill="FFFFFF"/>
+        <w:spacing w:before="0" w:beforeAutospacing="0" w:after="0" w:afterAutospacing="0" w:line="270" w:lineRule="atLeast"/>
+        <w:ind w:firstLine="720"/>
+        <w:jc w:val="both"/>
+        <w:textAlignment w:val="baseline"/>
+        <w:rPr>
+          <w:sz w:val="28"/>
+          <w:szCs w:val="28"/>
+        </w:rPr>
+      </w:pPr>
+    </w:p>
+    <w:p>
+      <w:pPr>
+        <w:pStyle w:val="NormalWeb"/>
+        <w:shd w:val="clear" w:color="auto" w:fill="FFFFFF"/>
+        <w:spacing w:before="0" w:beforeAutospacing="0" w:after="0" w:afterAutospacing="0" w:line="270" w:lineRule="atLeast"/>
+        <w:ind w:firstLine="720"/>
+        <w:jc w:val="both"/>
+        <w:textAlignment w:val="baseline"/>
+        <w:rPr>
+          <w:sz w:val="28"/>
+          <w:szCs w:val="28"/>
+        </w:rPr>
+      </w:pPr>
+      <w:r>
+        <w:rPr>
+          <w:sz w:val="28"/>
+          <w:szCs w:val="28"/>
+        </w:rPr>
+        <w:t xml:space="preserve">Sau khi sửa xong, </w:t>
+      </w:r>
+      <w:r>
+        <w:rPr>
+          <w:sz w:val="28"/>
+          <w:szCs w:val="28"/>
+        </w:rPr>
+        <w:t>người dùng bấm phải chuột chọn file conflict, chọn “</w:t>
+      </w:r>
+      <w:r>
+        <w:rPr>
+          <w:b/>
+          <w:color w:val="000000"/>
+          <w:szCs w:val="28"/>
+        </w:rPr>
+        <w:t>TortoiseSVN -&gt;</w:t>
+      </w:r>
+      <w:r>
+        <w:rPr>
+          <w:b/>
+          <w:color w:val="000000"/>
+          <w:szCs w:val="28"/>
+        </w:rPr>
+        <w:t xml:space="preserve"> Resolved</w:t>
+      </w:r>
+      <w:r>
+        <w:rPr>
+          <w:sz w:val="28"/>
+          <w:szCs w:val="28"/>
+        </w:rPr>
+        <w:t>”</w:t>
+      </w:r>
+      <w:r>
+        <w:rPr>
+          <w:noProof/>
+        </w:rPr>
+        <w:drawing>
+          <wp:inline distT="0" distB="0" distL="0" distR="0" wp14:anchorId="30C8D40C" wp14:editId="237B991E">
+            <wp:extent cx="1085714" cy="219048"/>
+            <wp:effectExtent l="0" t="0" r="635" b="0"/>
+            <wp:docPr id="23" name="Picture 23"/>
+            <wp:cNvGraphicFramePr>
+              <a:graphicFrameLocks xmlns:a="http://schemas.openxmlformats.org/drawingml/2006/main" noChangeAspect="1"/>
+            </wp:cNvGraphicFramePr>
+            <a:graphic xmlns:a="http://schemas.openxmlformats.org/drawingml/2006/main">
+              <a:graphicData uri="http://schemas.openxmlformats.org/drawingml/2006/picture">
+                <pic:pic xmlns:pic="http://schemas.openxmlformats.org/drawingml/2006/picture">
+                  <pic:nvPicPr>
+                    <pic:cNvPr id="0" name=""/>
+                    <pic:cNvPicPr/>
+                  </pic:nvPicPr>
+                  <pic:blipFill>
+                    <a:blip r:embed="rId41"/>
+                    <a:stretch>
+                      <a:fillRect/>
+                    </a:stretch>
+                  </pic:blipFill>
+                  <pic:spPr>
+                    <a:xfrm>
+                      <a:off x="0" y="0"/>
                       <a:ext cx="1085714" cy="219048"/>
                     </a:xfrm>
                     <a:prstGeom prst="rect">
@@ -3556,6 +3650,7 @@
         <w:rPr>
           <w:lang w:val="pt-BR"/>
         </w:rPr>
+        <w:lastRenderedPageBreak/>
         <w:t xml:space="preserve">Khi bị conflict file, nếu người dùng biết rõ thành viên khác không chỉnh sửa gì phần nội dung của mình làm mà thêm hay chỉnh sửa một phần nội dung khác(vd như mỗi người code 1 function khác nhau), người dùng có thể chọn thẳng file và bấm </w:t>
       </w:r>
       <w:r>
@@ -3703,7 +3798,6 @@
         <w:outlineLvl w:val="3"/>
       </w:pPr>
       <w:r>
-        <w:lastRenderedPageBreak/>
         <w:t>Xem sự thay đổi của file so với file trên server</w:t>
       </w:r>
     </w:p>
@@ -3869,6 +3963,7 @@
         <w:ind w:left="0" w:firstLine="0"/>
       </w:pPr>
       <w:r>
+        <w:lastRenderedPageBreak/>
         <w:t xml:space="preserve">Để xóa 1 file hoặc folfder khỏi dự án svn , người dùng bấm chuột phải vào file cần xóa, sau đó chọn </w:t>
       </w:r>
       <w:r>
@@ -3908,7 +4003,7 @@
                     <pic:cNvPicPr/>
                   </pic:nvPicPr>
                   <pic:blipFill>
-                    <a:blip r:embed="rId41"/>
+                    <a:blip r:embed="rId42"/>
                     <a:stretch>
                       <a:fillRect/>
                     </a:stretch>
@@ -4176,7 +4271,7 @@
                           <pic:cNvPicPr/>
                         </pic:nvPicPr>
                         <pic:blipFill>
-                          <a:blip r:embed="rId42"/>
+                          <a:blip r:embed="rId43"/>
                           <a:stretch>
                             <a:fillRect/>
                           </a:stretch>
@@ -4217,7 +4312,7 @@
                           <pic:cNvPicPr/>
                         </pic:nvPicPr>
                         <pic:blipFill>
-                          <a:blip r:embed="rId43"/>
+                          <a:blip r:embed="rId44"/>
                           <a:stretch>
                             <a:fillRect/>
                           </a:stretch>
@@ -4252,7 +4347,6 @@
               <w:jc w:val="left"/>
             </w:pPr>
             <w:r>
-              <w:lastRenderedPageBreak/>
               <w:t>File/ folder có thay đổi so với server</w:t>
             </w:r>
           </w:p>
@@ -4287,7 +4381,7 @@
                           <pic:cNvPicPr/>
                         </pic:nvPicPr>
                         <pic:blipFill>
-                          <a:blip r:embed="rId44"/>
+                          <a:blip r:embed="rId45"/>
                           <a:stretch>
                             <a:fillRect/>
                           </a:stretch>
@@ -4328,7 +4422,7 @@
                           <pic:cNvPicPr/>
                         </pic:nvPicPr>
                         <pic:blipFill>
-                          <a:blip r:embed="rId45"/>
+                          <a:blip r:embed="rId46"/>
                           <a:stretch>
                             <a:fillRect/>
                           </a:stretch>
@@ -4397,7 +4491,7 @@
                           <pic:cNvPicPr/>
                         </pic:nvPicPr>
                         <pic:blipFill>
-                          <a:blip r:embed="rId46"/>
+                          <a:blip r:embed="rId47"/>
                           <a:stretch>
                             <a:fillRect/>
                           </a:stretch>
@@ -4438,7 +4532,7 @@
                           <pic:cNvPicPr/>
                         </pic:nvPicPr>
                         <pic:blipFill>
-                          <a:blip r:embed="rId47"/>
+                          <a:blip r:embed="rId48"/>
                           <a:stretch>
                             <a:fillRect/>
                           </a:stretch>
@@ -4507,7 +4601,7 @@
                           <pic:cNvPicPr/>
                         </pic:nvPicPr>
                         <pic:blipFill>
-                          <a:blip r:embed="rId48"/>
+                          <a:blip r:embed="rId49"/>
                           <a:stretch>
                             <a:fillRect/>
                           </a:stretch>
@@ -4548,7 +4642,7 @@
                           <pic:cNvPicPr/>
                         </pic:nvPicPr>
                         <pic:blipFill>
-                          <a:blip r:embed="rId49"/>
+                          <a:blip r:embed="rId50"/>
                           <a:stretch>
                             <a:fillRect/>
                           </a:stretch>
@@ -4617,7 +4711,7 @@
                           <pic:cNvPicPr/>
                         </pic:nvPicPr>
                         <pic:blipFill>
-                          <a:blip r:embed="rId50"/>
+                          <a:blip r:embed="rId51"/>
                           <a:stretch>
                             <a:fillRect/>
                           </a:stretch>
@@ -4658,7 +4752,7 @@
                           <pic:cNvPicPr/>
                         </pic:nvPicPr>
                         <pic:blipFill>
-                          <a:blip r:embed="rId51"/>
+                          <a:blip r:embed="rId52"/>
                           <a:stretch>
                             <a:fillRect/>
                           </a:stretch>
@@ -4727,7 +4821,7 @@
                           <pic:cNvPicPr/>
                         </pic:nvPicPr>
                         <pic:blipFill>
-                          <a:blip r:embed="rId52"/>
+                          <a:blip r:embed="rId53"/>
                           <a:stretch>
                             <a:fillRect/>
                           </a:stretch>
@@ -4768,7 +4862,7 @@
                           <pic:cNvPicPr/>
                         </pic:nvPicPr>
                         <pic:blipFill>
-                          <a:blip r:embed="rId53"/>
+                          <a:blip r:embed="rId54"/>
                           <a:stretch>
                             <a:fillRect/>
                           </a:stretch>
@@ -4818,6 +4912,7 @@
         <w:rPr>
           <w:b/>
         </w:rPr>
+        <w:lastRenderedPageBreak/>
         <w:t>Nơi chứa dự án</w:t>
       </w:r>
     </w:p>
@@ -4836,7 +4931,7 @@
       <w:r>
         <w:t xml:space="preserve">Địa chỉ server chứa mã nguồn dự án: </w:t>
       </w:r>
-      <w:hyperlink r:id="rId54" w:history="1">
+      <w:hyperlink r:id="rId55" w:history="1">
         <w:r>
           <w:rPr>
             <w:rStyle w:val="Hyperlink"/>
@@ -4916,7 +5011,7 @@
                     <pic:cNvPicPr/>
                   </pic:nvPicPr>
                   <pic:blipFill>
-                    <a:blip r:embed="rId55"/>
+                    <a:blip r:embed="rId56"/>
                     <a:stretch>
                       <a:fillRect/>
                     </a:stretch>
@@ -4994,7 +5089,6 @@
         </w:numPr>
       </w:pPr>
       <w:r>
-        <w:lastRenderedPageBreak/>
         <w:t>Thư mục docs:</w:t>
       </w:r>
     </w:p>
@@ -5013,283 +5107,6 @@
             <wp:extent cx="4895238" cy="2504762"/>
             <wp:effectExtent l="0" t="0" r="635" b="0"/>
             <wp:docPr id="31" name="Picture 31"/>
-            <wp:cNvGraphicFramePr>
-              <a:graphicFrameLocks xmlns:a="http://schemas.openxmlformats.org/drawingml/2006/main" noChangeAspect="1"/>
-            </wp:cNvGraphicFramePr>
-            <a:graphic xmlns:a="http://schemas.openxmlformats.org/drawingml/2006/main">
-              <a:graphicData uri="http://schemas.openxmlformats.org/drawingml/2006/picture">
-                <pic:pic xmlns:pic="http://schemas.openxmlformats.org/drawingml/2006/picture">
-                  <pic:nvPicPr>
-                    <pic:cNvPr id="0" name=""/>
-                    <pic:cNvPicPr/>
-                  </pic:nvPicPr>
-                  <pic:blipFill>
-                    <a:blip r:embed="rId56"/>
-                    <a:stretch>
-                      <a:fillRect/>
-                    </a:stretch>
-                  </pic:blipFill>
-                  <pic:spPr>
-                    <a:xfrm>
-                      <a:off x="0" y="0"/>
-                      <a:ext cx="4895238" cy="2504762"/>
-                    </a:xfrm>
-                    <a:prstGeom prst="rect">
-                      <a:avLst/>
-                    </a:prstGeom>
-                  </pic:spPr>
-                </pic:pic>
-              </a:graphicData>
-            </a:graphic>
-          </wp:inline>
-        </w:drawing>
-      </w:r>
-    </w:p>
-    <w:p>
-      <w:pPr>
-        <w:ind w:left="0" w:firstLine="0"/>
-        <w:jc w:val="left"/>
-      </w:pPr>
-      <w:r>
-        <w:t xml:space="preserve">Trong đó </w:t>
-      </w:r>
-      <w:r>
-        <w:t>:</w:t>
-      </w:r>
-    </w:p>
-    <w:p>
-      <w:pPr>
-        <w:ind w:left="0" w:firstLine="0"/>
-        <w:jc w:val="left"/>
-      </w:pPr>
-      <w:r>
-        <w:t>Thư mục “</w:t>
-      </w:r>
-      <w:r>
-        <w:rPr>
-          <w:b/>
-        </w:rPr>
-        <w:t>Báo cáo nghiên cứu tính khả thi</w:t>
-      </w:r>
-      <w:r>
-        <w:t xml:space="preserve">”: chứa tài liệu nghiên cứu tính khả thi của dự án do thành viên </w:t>
-      </w:r>
-      <w:r>
-        <w:rPr>
-          <w:b/>
-        </w:rPr>
-        <w:t>Bùi Vân Anh</w:t>
-      </w:r>
-      <w:r>
-        <w:t xml:space="preserve"> đưa lên.</w:t>
-      </w:r>
-    </w:p>
-    <w:p>
-      <w:pPr>
-        <w:ind w:left="0" w:firstLine="0"/>
-        <w:jc w:val="left"/>
-      </w:pPr>
-      <w:r>
-        <w:t>Thư mục “</w:t>
-      </w:r>
-      <w:r>
-        <w:rPr>
-          <w:b/>
-        </w:rPr>
-        <w:t>Báo cáo phần mềm quản lý phiên bản</w:t>
-      </w:r>
-      <w:r>
-        <w:t xml:space="preserve">”: chứa tài </w:t>
-      </w:r>
-      <w:r>
-        <w:t>hướng dẫn sử ụng phần mềm quản lý phiên bản</w:t>
-      </w:r>
-      <w:r>
-        <w:t xml:space="preserve"> do thành viên </w:t>
-      </w:r>
-      <w:r>
-        <w:rPr>
-          <w:b/>
-        </w:rPr>
-        <w:t>Trần Ngọc Thắng</w:t>
-      </w:r>
-      <w:r>
-        <w:t xml:space="preserve"> đưa lên.</w:t>
-      </w:r>
-    </w:p>
-    <w:p>
-      <w:pPr>
-        <w:ind w:left="0" w:firstLine="0"/>
-        <w:jc w:val="left"/>
-      </w:pPr>
-      <w:r>
-        <w:t>Thư mục “</w:t>
-      </w:r>
-      <w:r>
-        <w:rPr>
-          <w:b/>
-        </w:rPr>
-        <w:t>Dac ta yeu cau</w:t>
-      </w:r>
-      <w:r>
-        <w:t xml:space="preserve">”: chứa tài liệu </w:t>
-      </w:r>
-      <w:r>
-        <w:t>đặc tả yêu cầu dự án</w:t>
-      </w:r>
-      <w:r>
-        <w:t xml:space="preserve"> do thành viên </w:t>
-      </w:r>
-      <w:r>
-        <w:rPr>
-          <w:b/>
-        </w:rPr>
-        <w:t>Phạm Văn Bắc</w:t>
-      </w:r>
-      <w:r>
-        <w:t xml:space="preserve"> đưa lên.</w:t>
-      </w:r>
-    </w:p>
-    <w:p>
-      <w:pPr>
-        <w:ind w:left="0" w:firstLine="0"/>
-        <w:jc w:val="left"/>
-      </w:pPr>
-      <w:r>
-        <w:t>Thư mục “</w:t>
-      </w:r>
-      <w:r>
-        <w:rPr>
-          <w:b/>
-        </w:rPr>
-        <w:t>Kế hoạch dự án</w:t>
-      </w:r>
-      <w:r>
-        <w:t xml:space="preserve">”: chứa tài liệu </w:t>
-      </w:r>
-      <w:r>
-        <w:t>xây dựng kế hoạc thục hiện dự án</w:t>
-      </w:r>
-      <w:r>
-        <w:t xml:space="preserve"> do thành viên </w:t>
-      </w:r>
-      <w:r>
-        <w:rPr>
-          <w:b/>
-        </w:rPr>
-        <w:t>Trần Ngọc Thắng</w:t>
-      </w:r>
-      <w:r>
-        <w:t xml:space="preserve"> đưa lên.</w:t>
-      </w:r>
-    </w:p>
-    <w:p>
-      <w:pPr>
-        <w:ind w:left="0" w:firstLine="0"/>
-        <w:jc w:val="left"/>
-      </w:pPr>
-      <w:r>
-        <w:t>Thư mục “</w:t>
-      </w:r>
-      <w:r>
-        <w:rPr>
-          <w:b/>
-        </w:rPr>
-        <w:t>Tai lieu thiet ke CSDL</w:t>
-      </w:r>
-      <w:r>
-        <w:t xml:space="preserve">”: chứa tài liệu </w:t>
-      </w:r>
-      <w:r>
-        <w:t>thiết kế CSDL</w:t>
-      </w:r>
-      <w:r>
-        <w:t xml:space="preserve"> của </w:t>
-      </w:r>
-      <w:r>
-        <w:t>phần mềm</w:t>
-      </w:r>
-      <w:r>
-        <w:t xml:space="preserve"> do thành viên </w:t>
-      </w:r>
-      <w:r>
-        <w:rPr>
-          <w:b/>
-        </w:rPr>
-        <w:t>Phạm Văn Bắc</w:t>
-      </w:r>
-      <w:r>
-        <w:t xml:space="preserve"> đưa lên.</w:t>
-      </w:r>
-    </w:p>
-    <w:p>
-      <w:pPr>
-        <w:ind w:left="0" w:firstLine="0"/>
-        <w:jc w:val="left"/>
-      </w:pPr>
-      <w:r>
-        <w:t>Thư mục “</w:t>
-      </w:r>
-      <w:r>
-        <w:rPr>
-          <w:b/>
-        </w:rPr>
-        <w:t>Tai lieu thieu ke phan mem</w:t>
-      </w:r>
-      <w:r>
-        <w:t xml:space="preserve">”: chứa tài liệu </w:t>
-      </w:r>
-      <w:r>
-        <w:t>thiết kế phần mềm</w:t>
-      </w:r>
-      <w:r>
-        <w:t xml:space="preserve"> do thành viên </w:t>
-      </w:r>
-      <w:r>
-        <w:rPr>
-          <w:b/>
-        </w:rPr>
-        <w:t>Nguyễn Văn Trơn</w:t>
-      </w:r>
-      <w:r>
-        <w:t xml:space="preserve"> đưa lên</w:t>
-      </w:r>
-    </w:p>
-    <w:p>
-      <w:pPr>
-        <w:pStyle w:val="ListParagraph"/>
-        <w:numPr>
-          <w:ilvl w:val="0"/>
-          <w:numId w:val="16"/>
-        </w:numPr>
-        <w:jc w:val="left"/>
-      </w:pPr>
-      <w:r>
-        <w:t xml:space="preserve">Thư mục </w:t>
-      </w:r>
-      <w:r>
-        <w:rPr>
-          <w:b/>
-        </w:rPr>
-        <w:t>sources</w:t>
-      </w:r>
-    </w:p>
-    <w:p>
-      <w:pPr>
-        <w:ind w:left="0" w:firstLine="0"/>
-        <w:jc w:val="center"/>
-      </w:pPr>
-      <w:r>
-        <w:rPr>
-          <w:noProof/>
-          <w:lang w:eastAsia="en-US"/>
-        </w:rPr>
-        <w:lastRenderedPageBreak/>
-        <w:drawing>
-          <wp:inline distT="0" distB="0" distL="0" distR="0" wp14:anchorId="1478D541" wp14:editId="7A3A4CBB">
-            <wp:extent cx="4438096" cy="1552381"/>
-            <wp:effectExtent l="0" t="0" r="635" b="0"/>
-            <wp:docPr id="30" name="Picture 30"/>
             <wp:cNvGraphicFramePr>
               <a:graphicFrameLocks xmlns:a="http://schemas.openxmlformats.org/drawingml/2006/main" noChangeAspect="1"/>
             </wp:cNvGraphicFramePr>
@@ -5309,6 +5126,283 @@
                   <pic:spPr>
                     <a:xfrm>
                       <a:off x="0" y="0"/>
+                      <a:ext cx="4895238" cy="2504762"/>
+                    </a:xfrm>
+                    <a:prstGeom prst="rect">
+                      <a:avLst/>
+                    </a:prstGeom>
+                  </pic:spPr>
+                </pic:pic>
+              </a:graphicData>
+            </a:graphic>
+          </wp:inline>
+        </w:drawing>
+      </w:r>
+    </w:p>
+    <w:p>
+      <w:pPr>
+        <w:ind w:left="0" w:firstLine="0"/>
+        <w:jc w:val="left"/>
+      </w:pPr>
+      <w:r>
+        <w:t xml:space="preserve">Trong đó </w:t>
+      </w:r>
+      <w:r>
+        <w:t>:</w:t>
+      </w:r>
+    </w:p>
+    <w:p>
+      <w:pPr>
+        <w:ind w:left="0" w:firstLine="0"/>
+        <w:jc w:val="left"/>
+      </w:pPr>
+      <w:r>
+        <w:lastRenderedPageBreak/>
+        <w:t>Thư mục “</w:t>
+      </w:r>
+      <w:r>
+        <w:rPr>
+          <w:b/>
+        </w:rPr>
+        <w:t>Báo cáo nghiên cứu tính khả thi</w:t>
+      </w:r>
+      <w:r>
+        <w:t xml:space="preserve">”: chứa tài liệu nghiên cứu tính khả thi của dự án do thành viên </w:t>
+      </w:r>
+      <w:r>
+        <w:rPr>
+          <w:b/>
+        </w:rPr>
+        <w:t>Bùi Vân Anh</w:t>
+      </w:r>
+      <w:r>
+        <w:t xml:space="preserve"> đưa lên.</w:t>
+      </w:r>
+    </w:p>
+    <w:p>
+      <w:pPr>
+        <w:ind w:left="0" w:firstLine="0"/>
+        <w:jc w:val="left"/>
+      </w:pPr>
+      <w:r>
+        <w:t>Thư mục “</w:t>
+      </w:r>
+      <w:r>
+        <w:rPr>
+          <w:b/>
+        </w:rPr>
+        <w:t>Báo cáo phần mềm quản lý phiên bản</w:t>
+      </w:r>
+      <w:r>
+        <w:t xml:space="preserve">”: chứa tài </w:t>
+      </w:r>
+      <w:r>
+        <w:t>hướng dẫn sử ụng phần mềm quản lý phiên bản</w:t>
+      </w:r>
+      <w:r>
+        <w:t xml:space="preserve"> do thành viên </w:t>
+      </w:r>
+      <w:r>
+        <w:rPr>
+          <w:b/>
+        </w:rPr>
+        <w:t>Trần Ngọc Thắng</w:t>
+      </w:r>
+      <w:r>
+        <w:t xml:space="preserve"> đưa lên.</w:t>
+      </w:r>
+    </w:p>
+    <w:p>
+      <w:pPr>
+        <w:ind w:left="0" w:firstLine="0"/>
+        <w:jc w:val="left"/>
+      </w:pPr>
+      <w:r>
+        <w:t>Thư mục “</w:t>
+      </w:r>
+      <w:r>
+        <w:rPr>
+          <w:b/>
+        </w:rPr>
+        <w:t>Dac ta yeu cau</w:t>
+      </w:r>
+      <w:r>
+        <w:t xml:space="preserve">”: chứa tài liệu </w:t>
+      </w:r>
+      <w:r>
+        <w:t>đặc tả yêu cầu dự án</w:t>
+      </w:r>
+      <w:r>
+        <w:t xml:space="preserve"> do thành viên </w:t>
+      </w:r>
+      <w:r>
+        <w:rPr>
+          <w:b/>
+        </w:rPr>
+        <w:t>Phạm Văn Bắc</w:t>
+      </w:r>
+      <w:r>
+        <w:t xml:space="preserve"> đưa lên.</w:t>
+      </w:r>
+    </w:p>
+    <w:p>
+      <w:pPr>
+        <w:ind w:left="0" w:firstLine="0"/>
+        <w:jc w:val="left"/>
+      </w:pPr>
+      <w:r>
+        <w:t>Thư mục “</w:t>
+      </w:r>
+      <w:r>
+        <w:rPr>
+          <w:b/>
+        </w:rPr>
+        <w:t>Kế hoạch dự án</w:t>
+      </w:r>
+      <w:r>
+        <w:t xml:space="preserve">”: chứa tài liệu </w:t>
+      </w:r>
+      <w:r>
+        <w:t>xây dựng kế hoạc thục hiện dự án</w:t>
+      </w:r>
+      <w:r>
+        <w:t xml:space="preserve"> do thành viên </w:t>
+      </w:r>
+      <w:r>
+        <w:rPr>
+          <w:b/>
+        </w:rPr>
+        <w:t>Trần Ngọc Thắng</w:t>
+      </w:r>
+      <w:r>
+        <w:t xml:space="preserve"> đưa lên.</w:t>
+      </w:r>
+    </w:p>
+    <w:p>
+      <w:pPr>
+        <w:ind w:left="0" w:firstLine="0"/>
+        <w:jc w:val="left"/>
+      </w:pPr>
+      <w:r>
+        <w:t>Thư mục “</w:t>
+      </w:r>
+      <w:r>
+        <w:rPr>
+          <w:b/>
+        </w:rPr>
+        <w:t>Tai lieu thiet ke CSDL</w:t>
+      </w:r>
+      <w:r>
+        <w:t xml:space="preserve">”: chứa tài liệu </w:t>
+      </w:r>
+      <w:r>
+        <w:t>thiết kế CSDL</w:t>
+      </w:r>
+      <w:r>
+        <w:t xml:space="preserve"> của </w:t>
+      </w:r>
+      <w:r>
+        <w:t>phần mềm</w:t>
+      </w:r>
+      <w:r>
+        <w:t xml:space="preserve"> do thành viên </w:t>
+      </w:r>
+      <w:r>
+        <w:rPr>
+          <w:b/>
+        </w:rPr>
+        <w:t>Phạm Văn Bắc</w:t>
+      </w:r>
+      <w:r>
+        <w:t xml:space="preserve"> đưa lên.</w:t>
+      </w:r>
+    </w:p>
+    <w:p>
+      <w:pPr>
+        <w:ind w:left="0" w:firstLine="0"/>
+        <w:jc w:val="left"/>
+      </w:pPr>
+      <w:r>
+        <w:t>Thư mục “</w:t>
+      </w:r>
+      <w:r>
+        <w:rPr>
+          <w:b/>
+        </w:rPr>
+        <w:t>Tai lieu thieu ke phan mem</w:t>
+      </w:r>
+      <w:r>
+        <w:t xml:space="preserve">”: chứa tài liệu </w:t>
+      </w:r>
+      <w:r>
+        <w:t>thiết kế phần mềm</w:t>
+      </w:r>
+      <w:r>
+        <w:t xml:space="preserve"> do thành viên </w:t>
+      </w:r>
+      <w:r>
+        <w:rPr>
+          <w:b/>
+        </w:rPr>
+        <w:t>Nguyễn Văn Trơn</w:t>
+      </w:r>
+      <w:r>
+        <w:t xml:space="preserve"> đưa lên</w:t>
+      </w:r>
+    </w:p>
+    <w:p>
+      <w:pPr>
+        <w:pStyle w:val="ListParagraph"/>
+        <w:numPr>
+          <w:ilvl w:val="0"/>
+          <w:numId w:val="16"/>
+        </w:numPr>
+        <w:jc w:val="left"/>
+      </w:pPr>
+      <w:r>
+        <w:t xml:space="preserve">Thư mục </w:t>
+      </w:r>
+      <w:r>
+        <w:rPr>
+          <w:b/>
+        </w:rPr>
+        <w:t>sources</w:t>
+      </w:r>
+    </w:p>
+    <w:p>
+      <w:pPr>
+        <w:ind w:left="0" w:firstLine="0"/>
+        <w:jc w:val="center"/>
+      </w:pPr>
+      <w:r>
+        <w:rPr>
+          <w:noProof/>
+          <w:lang w:eastAsia="en-US"/>
+        </w:rPr>
+        <w:drawing>
+          <wp:inline distT="0" distB="0" distL="0" distR="0" wp14:anchorId="1478D541" wp14:editId="7A3A4CBB">
+            <wp:extent cx="4438096" cy="1552381"/>
+            <wp:effectExtent l="0" t="0" r="635" b="0"/>
+            <wp:docPr id="30" name="Picture 30"/>
+            <wp:cNvGraphicFramePr>
+              <a:graphicFrameLocks xmlns:a="http://schemas.openxmlformats.org/drawingml/2006/main" noChangeAspect="1"/>
+            </wp:cNvGraphicFramePr>
+            <a:graphic xmlns:a="http://schemas.openxmlformats.org/drawingml/2006/main">
+              <a:graphicData uri="http://schemas.openxmlformats.org/drawingml/2006/picture">
+                <pic:pic xmlns:pic="http://schemas.openxmlformats.org/drawingml/2006/picture">
+                  <pic:nvPicPr>
+                    <pic:cNvPr id="0" name=""/>
+                    <pic:cNvPicPr/>
+                  </pic:nvPicPr>
+                  <pic:blipFill>
+                    <a:blip r:embed="rId58"/>
+                    <a:stretch>
+                      <a:fillRect/>
+                    </a:stretch>
+                  </pic:blipFill>
+                  <pic:spPr>
+                    <a:xfrm>
+                      <a:off x="0" y="0"/>
                       <a:ext cx="4438096" cy="1552381"/>
                     </a:xfrm>
                     <a:prstGeom prst="rect">
@@ -5327,17 +5421,98 @@
         <w:ind w:left="0" w:firstLine="0"/>
       </w:pPr>
       <w:r>
+        <w:t>Thư mục “</w:t>
+      </w:r>
+      <w:r>
+        <w:rPr>
+          <w:b/>
+        </w:rPr>
+        <w:t>code</w:t>
+      </w:r>
+      <w:r>
+        <w:t xml:space="preserve">” chứa toàn bộ code của phần mềm </w:t>
+      </w:r>
+      <w:r>
+        <w:t xml:space="preserve">do thành viên </w:t>
+      </w:r>
+      <w:r>
+        <w:rPr>
+          <w:b/>
+        </w:rPr>
+        <w:t>Nguyễn Văn Trơn</w:t>
+      </w:r>
+      <w:r>
+        <w:t xml:space="preserve"> đưa lên</w:t>
+      </w:r>
+    </w:p>
+    <w:p>
+      <w:pPr>
+        <w:ind w:left="0" w:firstLine="0"/>
+      </w:pPr>
+      <w:r>
+        <w:t>Thư mục “</w:t>
+      </w:r>
+      <w:r>
+        <w:rPr>
+          <w:b/>
+        </w:rPr>
+        <w:t>database</w:t>
+      </w:r>
+      <w:r>
+        <w:t xml:space="preserve">” chứa cơ sở dữ liệu của phần mềm do thành viên </w:t>
+      </w:r>
+      <w:r>
+        <w:rPr>
+          <w:b/>
+        </w:rPr>
+        <w:t>Nguyễn Văn Trơn</w:t>
+      </w:r>
+      <w:r>
+        <w:t xml:space="preserve"> đưa lên</w:t>
+      </w:r>
+    </w:p>
+    <w:p>
+      <w:pPr>
+        <w:ind w:left="0" w:firstLine="0"/>
+      </w:pPr>
+    </w:p>
+    <w:p>
+      <w:pPr>
+        <w:ind w:left="0" w:firstLine="0"/>
+      </w:pPr>
+      <w:r>
         <w:t>Quyền với thư mục con của các tài khoản:</w:t>
       </w:r>
     </w:p>
     <w:p>
       <w:pPr>
-        <w:ind w:left="360" w:firstLine="0"/>
-      </w:pPr>
+        <w:ind w:left="0" w:firstLine="0"/>
+      </w:pPr>
+      <w:r>
+        <w:t>Tất cả các thành viên đều có quyền commit, update, delete</w:t>
+      </w:r>
+      <w:r>
+        <w:t>,lock, unlock</w:t>
+      </w:r>
+      <w:r>
+        <w:t>, add</w:t>
+      </w:r>
+      <w:r>
+        <w:t xml:space="preserve"> đối với</w:t>
+      </w:r>
+      <w:r>
+        <w:t xml:space="preserve"> folder con của </w:t>
+      </w:r>
+      <w:r>
+        <w:t>dự án</w:t>
+      </w:r>
+      <w:r>
+        <w:t>.</w:t>
+      </w:r>
     </w:p>
     <w:sectPr>
-      <w:headerReference w:type="default" r:id="rId58"/>
-      <w:footerReference w:type="default" r:id="rId59"/>
+      <w:headerReference w:type="default" r:id="rId59"/>
+      <w:footerReference w:type="default" r:id="rId60"/>
       <w:pgSz w:w="12240" w:h="15840"/>
       <w:pgMar w:top="1440" w:right="1440" w:bottom="1440" w:left="1440" w:header="720" w:footer="720" w:gutter="0"/>
       <w:cols w:space="720"/>
@@ -5392,8 +5567,11 @@
       <w:tabs>
         <w:tab w:val="clear" w:pos="4680"/>
       </w:tabs>
-      <w:ind w:left="0"/>
+      <w:ind w:left="0" w:firstLine="0"/>
     </w:pPr>
+    <w:r>
+      <w:t>Nhóm 03 – SEVB2K15 HVKTQS</w:t>
+    </w:r>
   </w:p>
 </w:ftr>
 </file>
@@ -5431,8 +5609,11 @@
       <w:pBdr>
         <w:bottom w:val="single" w:sz="6" w:space="1" w:color="auto"/>
       </w:pBdr>
-      <w:ind w:left="0"/>
+      <w:ind w:left="0" w:firstLine="0"/>
     </w:pPr>
+    <w:r>
+      <w:t>Báo cáo thực tập nhóm</w:t>
+    </w:r>
   </w:p>
   <w:p>
     <w:pPr>
@@ -8663,7 +8844,7 @@
 </file>
 
 <file path=customXml/itemProps1.xml><?xml version="1.0" encoding="utf-8"?>
-<ds:datastoreItem xmlns:ds="http://schemas.openxmlformats.org/officeDocument/2006/customXml" ds:itemID="{1E94CFA1-680E-4940-A784-E702AFF495C9}">
+<ds:datastoreItem xmlns:ds="http://schemas.openxmlformats.org/officeDocument/2006/customXml" ds:itemID="{EA28B1FA-87CC-4F6E-A592-EE42376EB49B}">
   <ds:schemaRefs>
     <ds:schemaRef ds:uri="http://schemas.openxmlformats.org/officeDocument/2006/bibliography"/>
   </ds:schemaRefs>

</xml_diff>

<commit_message>
Thangtn: Hoàn thành lần 3 báo cáo phần mềm quản lý phiên bản
</commit_message>
<xml_diff>
--- a/docs/Báo cáo phần mềm quản lý phiên bản/Báo cáo sử dụng phần mềm quản lý phiên bản.docx
+++ b/docs/Báo cáo phần mềm quản lý phiên bản/Báo cáo sử dụng phần mềm quản lý phiên bản.docx
@@ -10,13 +10,1814 @@
           <w:b/>
         </w:rPr>
       </w:pPr>
-      <w:r>
-        <w:rPr>
-          <w:b/>
-        </w:rPr>
-        <w:t>Báo cáo sử dụng phần mềm quản lý mã nguồn</w:t>
-      </w:r>
-    </w:p>
+    </w:p>
+    <w:p>
+      <w:pPr>
+        <w:ind w:left="0" w:firstLine="0"/>
+        <w:jc w:val="center"/>
+        <w:rPr>
+          <w:b/>
+        </w:rPr>
+      </w:pPr>
+    </w:p>
+    <w:p>
+      <w:pPr>
+        <w:ind w:left="0" w:firstLine="0"/>
+        <w:jc w:val="center"/>
+        <w:rPr>
+          <w:b/>
+        </w:rPr>
+      </w:pPr>
+    </w:p>
+    <w:p>
+      <w:pPr>
+        <w:ind w:left="0" w:firstLine="0"/>
+        <w:jc w:val="center"/>
+        <w:rPr>
+          <w:b/>
+        </w:rPr>
+      </w:pPr>
+    </w:p>
+    <w:p>
+      <w:pPr>
+        <w:ind w:left="0" w:firstLine="0"/>
+        <w:jc w:val="center"/>
+        <w:rPr>
+          <w:b/>
+        </w:rPr>
+      </w:pPr>
+    </w:p>
+    <w:p>
+      <w:pPr>
+        <w:ind w:left="0" w:firstLine="0"/>
+        <w:jc w:val="center"/>
+        <w:rPr>
+          <w:b/>
+        </w:rPr>
+      </w:pPr>
+    </w:p>
+    <w:p>
+      <w:pPr>
+        <w:ind w:left="0" w:firstLine="0"/>
+        <w:jc w:val="center"/>
+        <w:rPr>
+          <w:b/>
+        </w:rPr>
+      </w:pPr>
+    </w:p>
+    <w:p>
+      <w:pPr>
+        <w:ind w:left="0" w:firstLine="0"/>
+        <w:jc w:val="center"/>
+        <w:rPr>
+          <w:b/>
+          <w:sz w:val="36"/>
+        </w:rPr>
+      </w:pPr>
+      <w:r>
+        <w:rPr>
+          <w:b/>
+          <w:sz w:val="36"/>
+        </w:rPr>
+        <w:t>Tài liệu hướng dẫn sử dụng phần mềm quản lý phiên bản</w:t>
+      </w:r>
+    </w:p>
+    <w:p>
+      <w:pPr>
+        <w:ind w:left="0" w:firstLine="0"/>
+        <w:jc w:val="center"/>
+        <w:rPr>
+          <w:b/>
+        </w:rPr>
+      </w:pPr>
+      <w:r>
+        <w:rPr>
+          <w:b/>
+        </w:rPr>
+        <w:t>TortoiseSVN sử dụng server Google Code trên máy tính windows</w:t>
+      </w:r>
+    </w:p>
+    <w:p>
+      <w:pPr>
+        <w:spacing w:after="200" w:line="276" w:lineRule="auto"/>
+        <w:ind w:left="0" w:firstLine="0"/>
+        <w:jc w:val="left"/>
+        <w:rPr>
+          <w:b/>
+        </w:rPr>
+      </w:pPr>
+    </w:p>
+    <w:p>
+      <w:pPr>
+        <w:spacing w:after="200" w:line="276" w:lineRule="auto"/>
+        <w:ind w:left="0" w:firstLine="0"/>
+        <w:jc w:val="left"/>
+        <w:rPr>
+          <w:b/>
+        </w:rPr>
+      </w:pPr>
+    </w:p>
+    <w:p>
+      <w:pPr>
+        <w:spacing w:after="200" w:line="276" w:lineRule="auto"/>
+        <w:ind w:left="0" w:firstLine="0"/>
+        <w:jc w:val="left"/>
+        <w:rPr>
+          <w:b/>
+        </w:rPr>
+      </w:pPr>
+    </w:p>
+    <w:p>
+      <w:pPr>
+        <w:spacing w:after="200" w:line="276" w:lineRule="auto"/>
+        <w:ind w:left="0" w:firstLine="0"/>
+        <w:jc w:val="left"/>
+        <w:rPr>
+          <w:b/>
+        </w:rPr>
+      </w:pPr>
+    </w:p>
+    <w:p>
+      <w:pPr>
+        <w:spacing w:after="200" w:line="276" w:lineRule="auto"/>
+        <w:ind w:left="0" w:firstLine="0"/>
+        <w:jc w:val="left"/>
+        <w:rPr>
+          <w:b/>
+        </w:rPr>
+      </w:pPr>
+    </w:p>
+    <w:p>
+      <w:pPr>
+        <w:spacing w:after="200" w:line="276" w:lineRule="auto"/>
+        <w:ind w:left="0" w:firstLine="0"/>
+        <w:jc w:val="left"/>
+        <w:rPr>
+          <w:b/>
+        </w:rPr>
+      </w:pPr>
+    </w:p>
+    <w:p>
+      <w:pPr>
+        <w:spacing w:after="200" w:line="276" w:lineRule="auto"/>
+        <w:ind w:left="0" w:firstLine="0"/>
+        <w:jc w:val="left"/>
+        <w:rPr>
+          <w:b/>
+        </w:rPr>
+      </w:pPr>
+    </w:p>
+    <w:p>
+      <w:pPr>
+        <w:spacing w:after="200" w:line="276" w:lineRule="auto"/>
+        <w:ind w:left="0" w:firstLine="0"/>
+        <w:jc w:val="left"/>
+        <w:rPr>
+          <w:b/>
+        </w:rPr>
+      </w:pPr>
+    </w:p>
+    <w:p>
+      <w:pPr>
+        <w:spacing w:after="200" w:line="276" w:lineRule="auto"/>
+        <w:ind w:left="0" w:firstLine="0"/>
+        <w:jc w:val="left"/>
+        <w:rPr>
+          <w:b/>
+        </w:rPr>
+      </w:pPr>
+    </w:p>
+    <w:p>
+      <w:pPr>
+        <w:spacing w:after="200" w:line="276" w:lineRule="auto"/>
+        <w:ind w:left="0" w:firstLine="0"/>
+        <w:jc w:val="left"/>
+        <w:rPr>
+          <w:b/>
+        </w:rPr>
+      </w:pPr>
+    </w:p>
+    <w:p>
+      <w:pPr>
+        <w:spacing w:after="200" w:line="276" w:lineRule="auto"/>
+        <w:ind w:left="0" w:firstLine="0"/>
+        <w:jc w:val="left"/>
+        <w:rPr>
+          <w:b/>
+        </w:rPr>
+      </w:pPr>
+    </w:p>
+    <w:p>
+      <w:pPr>
+        <w:spacing w:after="200" w:line="276" w:lineRule="auto"/>
+        <w:ind w:left="0" w:firstLine="0"/>
+        <w:jc w:val="left"/>
+        <w:rPr>
+          <w:b/>
+        </w:rPr>
+      </w:pPr>
+    </w:p>
+    <w:p>
+      <w:pPr>
+        <w:spacing w:after="200" w:line="276" w:lineRule="auto"/>
+        <w:ind w:left="0" w:firstLine="0"/>
+        <w:jc w:val="left"/>
+        <w:rPr>
+          <w:b/>
+        </w:rPr>
+      </w:pPr>
+    </w:p>
+    <w:p>
+      <w:pPr>
+        <w:spacing w:after="200" w:line="276" w:lineRule="auto"/>
+        <w:ind w:left="0" w:firstLine="0"/>
+        <w:jc w:val="left"/>
+        <w:rPr>
+          <w:b/>
+        </w:rPr>
+      </w:pPr>
+    </w:p>
+    <w:p>
+      <w:pPr>
+        <w:spacing w:after="200" w:line="276" w:lineRule="auto"/>
+        <w:ind w:left="0" w:firstLine="0"/>
+        <w:jc w:val="center"/>
+        <w:rPr>
+          <w:sz w:val="24"/>
+        </w:rPr>
+      </w:pPr>
+      <w:r>
+        <w:rPr>
+          <w:sz w:val="24"/>
+        </w:rPr>
+        <w:t>Hà Nội, 20/12/2012</w:t>
+      </w:r>
+      <w:r>
+        <w:rPr>
+          <w:sz w:val="24"/>
+        </w:rPr>
+        <w:br w:type="page"/>
+      </w:r>
+    </w:p>
+    <w:sdt>
+      <w:sdtPr>
+        <w:id w:val="-1025406599"/>
+        <w:docPartObj>
+          <w:docPartGallery w:val="Table of Contents"/>
+          <w:docPartUnique/>
+        </w:docPartObj>
+      </w:sdtPr>
+      <w:sdtEndPr>
+        <w:rPr>
+          <w:rFonts w:ascii="Times New Roman" w:eastAsia="MS Mincho" w:hAnsi="Times New Roman" w:cs="Times New Roman"/>
+          <w:noProof/>
+          <w:color w:val="auto"/>
+          <w:szCs w:val="22"/>
+        </w:rPr>
+      </w:sdtEndPr>
+      <w:sdtContent>
+        <w:p>
+          <w:pPr>
+            <w:pStyle w:val="TOCHeading"/>
+            <w:jc w:val="center"/>
+          </w:pPr>
+          <w:r>
+            <w:t>MỤC LỤC</w:t>
+          </w:r>
+        </w:p>
+        <w:p>
+          <w:pPr>
+            <w:pStyle w:val="TOC1"/>
+            <w:tabs>
+              <w:tab w:val="left" w:pos="1320"/>
+              <w:tab w:val="right" w:leader="dot" w:pos="9350"/>
+            </w:tabs>
+            <w:rPr>
+              <w:rFonts w:asciiTheme="minorHAnsi" w:eastAsiaTheme="minorEastAsia" w:hAnsiTheme="minorHAnsi" w:cstheme="minorBidi"/>
+              <w:noProof/>
+              <w:sz w:val="22"/>
+              <w:lang w:eastAsia="en-US"/>
+            </w:rPr>
+          </w:pPr>
+          <w:r>
+            <w:fldChar w:fldCharType="begin"/>
+          </w:r>
+          <w:r>
+            <w:instrText xml:space="preserve"> TOC \o "1-3" \h \z \u </w:instrText>
+          </w:r>
+          <w:r>
+            <w:fldChar w:fldCharType="separate"/>
+          </w:r>
+          <w:hyperlink w:anchor="_Toc343862280" w:history="1">
+            <w:r>
+              <w:rPr>
+                <w:rStyle w:val="Hyperlink"/>
+                <w:b/>
+                <w:noProof/>
+              </w:rPr>
+              <w:t>I.</w:t>
+            </w:r>
+            <w:r>
+              <w:rPr>
+                <w:rFonts w:asciiTheme="minorHAnsi" w:eastAsiaTheme="minorEastAsia" w:hAnsiTheme="minorHAnsi" w:cstheme="minorBidi"/>
+                <w:noProof/>
+                <w:sz w:val="22"/>
+                <w:lang w:eastAsia="en-US"/>
+              </w:rPr>
+              <w:tab/>
+            </w:r>
+            <w:r>
+              <w:rPr>
+                <w:rStyle w:val="Hyperlink"/>
+                <w:b/>
+                <w:noProof/>
+              </w:rPr>
+              <w:t>Phần mềm quản lý phiên bản Google Code</w:t>
+            </w:r>
+            <w:r>
+              <w:rPr>
+                <w:noProof/>
+                <w:webHidden/>
+              </w:rPr>
+              <w:tab/>
+            </w:r>
+            <w:r>
+              <w:rPr>
+                <w:noProof/>
+                <w:webHidden/>
+              </w:rPr>
+              <w:fldChar w:fldCharType="begin"/>
+            </w:r>
+            <w:r>
+              <w:rPr>
+                <w:noProof/>
+                <w:webHidden/>
+              </w:rPr>
+              <w:instrText xml:space="preserve"> PAGEREF _Toc343862280 \h </w:instrText>
+            </w:r>
+            <w:r>
+              <w:rPr>
+                <w:noProof/>
+                <w:webHidden/>
+              </w:rPr>
+            </w:r>
+            <w:r>
+              <w:rPr>
+                <w:noProof/>
+                <w:webHidden/>
+              </w:rPr>
+              <w:fldChar w:fldCharType="separate"/>
+            </w:r>
+            <w:r>
+              <w:rPr>
+                <w:noProof/>
+                <w:webHidden/>
+              </w:rPr>
+              <w:t>3</w:t>
+            </w:r>
+            <w:r>
+              <w:rPr>
+                <w:noProof/>
+                <w:webHidden/>
+              </w:rPr>
+              <w:fldChar w:fldCharType="end"/>
+            </w:r>
+          </w:hyperlink>
+        </w:p>
+        <w:p>
+          <w:pPr>
+            <w:pStyle w:val="TOC2"/>
+            <w:tabs>
+              <w:tab w:val="left" w:pos="1540"/>
+              <w:tab w:val="right" w:leader="dot" w:pos="9350"/>
+            </w:tabs>
+            <w:rPr>
+              <w:rFonts w:asciiTheme="minorHAnsi" w:eastAsiaTheme="minorEastAsia" w:hAnsiTheme="minorHAnsi" w:cstheme="minorBidi"/>
+              <w:noProof/>
+              <w:sz w:val="22"/>
+              <w:lang w:eastAsia="en-US"/>
+            </w:rPr>
+          </w:pPr>
+          <w:hyperlink w:anchor="_Toc343862281" w:history="1">
+            <w:r>
+              <w:rPr>
+                <w:rStyle w:val="Hyperlink"/>
+                <w:b/>
+                <w:noProof/>
+              </w:rPr>
+              <w:t>1.</w:t>
+            </w:r>
+            <w:r>
+              <w:rPr>
+                <w:rFonts w:asciiTheme="minorHAnsi" w:eastAsiaTheme="minorEastAsia" w:hAnsiTheme="minorHAnsi" w:cstheme="minorBidi"/>
+                <w:noProof/>
+                <w:sz w:val="22"/>
+                <w:lang w:eastAsia="en-US"/>
+              </w:rPr>
+              <w:tab/>
+            </w:r>
+            <w:r>
+              <w:rPr>
+                <w:rStyle w:val="Hyperlink"/>
+                <w:b/>
+                <w:noProof/>
+              </w:rPr>
+              <w:t>Khởi tạo dự án bằng Google code</w:t>
+            </w:r>
+            <w:r>
+              <w:rPr>
+                <w:noProof/>
+                <w:webHidden/>
+              </w:rPr>
+              <w:tab/>
+            </w:r>
+            <w:r>
+              <w:rPr>
+                <w:noProof/>
+                <w:webHidden/>
+              </w:rPr>
+              <w:fldChar w:fldCharType="begin"/>
+            </w:r>
+            <w:r>
+              <w:rPr>
+                <w:noProof/>
+                <w:webHidden/>
+              </w:rPr>
+              <w:instrText xml:space="preserve"> PAGEREF _Toc343862281 \h </w:instrText>
+            </w:r>
+            <w:r>
+              <w:rPr>
+                <w:noProof/>
+                <w:webHidden/>
+              </w:rPr>
+            </w:r>
+            <w:r>
+              <w:rPr>
+                <w:noProof/>
+                <w:webHidden/>
+              </w:rPr>
+              <w:fldChar w:fldCharType="separate"/>
+            </w:r>
+            <w:r>
+              <w:rPr>
+                <w:noProof/>
+                <w:webHidden/>
+              </w:rPr>
+              <w:t>3</w:t>
+            </w:r>
+            <w:r>
+              <w:rPr>
+                <w:noProof/>
+                <w:webHidden/>
+              </w:rPr>
+              <w:fldChar w:fldCharType="end"/>
+            </w:r>
+          </w:hyperlink>
+        </w:p>
+        <w:p>
+          <w:pPr>
+            <w:pStyle w:val="TOC2"/>
+            <w:tabs>
+              <w:tab w:val="left" w:pos="1540"/>
+              <w:tab w:val="right" w:leader="dot" w:pos="9350"/>
+            </w:tabs>
+            <w:rPr>
+              <w:rFonts w:asciiTheme="minorHAnsi" w:eastAsiaTheme="minorEastAsia" w:hAnsiTheme="minorHAnsi" w:cstheme="minorBidi"/>
+              <w:noProof/>
+              <w:sz w:val="22"/>
+              <w:lang w:eastAsia="en-US"/>
+            </w:rPr>
+          </w:pPr>
+          <w:hyperlink w:anchor="_Toc343862282" w:history="1">
+            <w:r>
+              <w:rPr>
+                <w:rStyle w:val="Hyperlink"/>
+                <w:b/>
+                <w:noProof/>
+              </w:rPr>
+              <w:t>2.</w:t>
+            </w:r>
+            <w:r>
+              <w:rPr>
+                <w:rFonts w:asciiTheme="minorHAnsi" w:eastAsiaTheme="minorEastAsia" w:hAnsiTheme="minorHAnsi" w:cstheme="minorBidi"/>
+                <w:noProof/>
+                <w:sz w:val="22"/>
+                <w:lang w:eastAsia="en-US"/>
+              </w:rPr>
+              <w:tab/>
+            </w:r>
+            <w:r>
+              <w:rPr>
+                <w:rStyle w:val="Hyperlink"/>
+                <w:b/>
+                <w:noProof/>
+              </w:rPr>
+              <w:t>Một số chức năng của Google Code</w:t>
+            </w:r>
+            <w:r>
+              <w:rPr>
+                <w:noProof/>
+                <w:webHidden/>
+              </w:rPr>
+              <w:tab/>
+            </w:r>
+            <w:r>
+              <w:rPr>
+                <w:noProof/>
+                <w:webHidden/>
+              </w:rPr>
+              <w:fldChar w:fldCharType="begin"/>
+            </w:r>
+            <w:r>
+              <w:rPr>
+                <w:noProof/>
+                <w:webHidden/>
+              </w:rPr>
+              <w:instrText xml:space="preserve"> PAGEREF _Toc343862282 \h </w:instrText>
+            </w:r>
+            <w:r>
+              <w:rPr>
+                <w:noProof/>
+                <w:webHidden/>
+              </w:rPr>
+            </w:r>
+            <w:r>
+              <w:rPr>
+                <w:noProof/>
+                <w:webHidden/>
+              </w:rPr>
+              <w:fldChar w:fldCharType="separate"/>
+            </w:r>
+            <w:r>
+              <w:rPr>
+                <w:noProof/>
+                <w:webHidden/>
+              </w:rPr>
+              <w:t>5</w:t>
+            </w:r>
+            <w:r>
+              <w:rPr>
+                <w:noProof/>
+                <w:webHidden/>
+              </w:rPr>
+              <w:fldChar w:fldCharType="end"/>
+            </w:r>
+          </w:hyperlink>
+        </w:p>
+        <w:p>
+          <w:pPr>
+            <w:pStyle w:val="TOC3"/>
+            <w:tabs>
+              <w:tab w:val="right" w:leader="dot" w:pos="9350"/>
+            </w:tabs>
+            <w:rPr>
+              <w:rFonts w:asciiTheme="minorHAnsi" w:eastAsiaTheme="minorEastAsia" w:hAnsiTheme="minorHAnsi" w:cstheme="minorBidi"/>
+              <w:noProof/>
+              <w:sz w:val="22"/>
+              <w:lang w:eastAsia="en-US"/>
+            </w:rPr>
+          </w:pPr>
+          <w:hyperlink w:anchor="_Toc343862283" w:history="1">
+            <w:r>
+              <w:rPr>
+                <w:rStyle w:val="Hyperlink"/>
+                <w:noProof/>
+              </w:rPr>
+              <w:t>2.1 Thêm mới thành viên vào dự án</w:t>
+            </w:r>
+            <w:r>
+              <w:rPr>
+                <w:noProof/>
+                <w:webHidden/>
+              </w:rPr>
+              <w:tab/>
+            </w:r>
+            <w:r>
+              <w:rPr>
+                <w:noProof/>
+                <w:webHidden/>
+              </w:rPr>
+              <w:fldChar w:fldCharType="begin"/>
+            </w:r>
+            <w:r>
+              <w:rPr>
+                <w:noProof/>
+                <w:webHidden/>
+              </w:rPr>
+              <w:instrText xml:space="preserve"> PAGEREF _Toc343862283 \h </w:instrText>
+            </w:r>
+            <w:r>
+              <w:rPr>
+                <w:noProof/>
+                <w:webHidden/>
+              </w:rPr>
+            </w:r>
+            <w:r>
+              <w:rPr>
+                <w:noProof/>
+                <w:webHidden/>
+              </w:rPr>
+              <w:fldChar w:fldCharType="separate"/>
+            </w:r>
+            <w:r>
+              <w:rPr>
+                <w:noProof/>
+                <w:webHidden/>
+              </w:rPr>
+              <w:t>5</w:t>
+            </w:r>
+            <w:r>
+              <w:rPr>
+                <w:noProof/>
+                <w:webHidden/>
+              </w:rPr>
+              <w:fldChar w:fldCharType="end"/>
+            </w:r>
+          </w:hyperlink>
+        </w:p>
+        <w:p>
+          <w:pPr>
+            <w:pStyle w:val="TOC3"/>
+            <w:tabs>
+              <w:tab w:val="left" w:pos="1850"/>
+              <w:tab w:val="right" w:leader="dot" w:pos="9350"/>
+            </w:tabs>
+            <w:rPr>
+              <w:rFonts w:asciiTheme="minorHAnsi" w:eastAsiaTheme="minorEastAsia" w:hAnsiTheme="minorHAnsi" w:cstheme="minorBidi"/>
+              <w:noProof/>
+              <w:sz w:val="22"/>
+              <w:lang w:eastAsia="en-US"/>
+            </w:rPr>
+          </w:pPr>
+          <w:hyperlink w:anchor="_Toc343862284" w:history="1">
+            <w:r>
+              <w:rPr>
+                <w:rStyle w:val="Hyperlink"/>
+                <w:noProof/>
+              </w:rPr>
+              <w:t>2.2</w:t>
+            </w:r>
+            <w:r>
+              <w:rPr>
+                <w:rFonts w:asciiTheme="minorHAnsi" w:eastAsiaTheme="minorEastAsia" w:hAnsiTheme="minorHAnsi" w:cstheme="minorBidi"/>
+                <w:noProof/>
+                <w:sz w:val="22"/>
+                <w:lang w:eastAsia="en-US"/>
+              </w:rPr>
+              <w:tab/>
+            </w:r>
+            <w:r>
+              <w:rPr>
+                <w:rStyle w:val="Hyperlink"/>
+                <w:noProof/>
+              </w:rPr>
+              <w:t>Tạo file download</w:t>
+            </w:r>
+            <w:r>
+              <w:rPr>
+                <w:noProof/>
+                <w:webHidden/>
+              </w:rPr>
+              <w:tab/>
+            </w:r>
+            <w:r>
+              <w:rPr>
+                <w:noProof/>
+                <w:webHidden/>
+              </w:rPr>
+              <w:fldChar w:fldCharType="begin"/>
+            </w:r>
+            <w:r>
+              <w:rPr>
+                <w:noProof/>
+                <w:webHidden/>
+              </w:rPr>
+              <w:instrText xml:space="preserve"> PAGEREF _Toc343862284 \h </w:instrText>
+            </w:r>
+            <w:r>
+              <w:rPr>
+                <w:noProof/>
+                <w:webHidden/>
+              </w:rPr>
+            </w:r>
+            <w:r>
+              <w:rPr>
+                <w:noProof/>
+                <w:webHidden/>
+              </w:rPr>
+              <w:fldChar w:fldCharType="separate"/>
+            </w:r>
+            <w:r>
+              <w:rPr>
+                <w:noProof/>
+                <w:webHidden/>
+              </w:rPr>
+              <w:t>6</w:t>
+            </w:r>
+            <w:r>
+              <w:rPr>
+                <w:noProof/>
+                <w:webHidden/>
+              </w:rPr>
+              <w:fldChar w:fldCharType="end"/>
+            </w:r>
+          </w:hyperlink>
+        </w:p>
+        <w:p>
+          <w:pPr>
+            <w:pStyle w:val="TOC3"/>
+            <w:tabs>
+              <w:tab w:val="left" w:pos="1850"/>
+              <w:tab w:val="right" w:leader="dot" w:pos="9350"/>
+            </w:tabs>
+            <w:rPr>
+              <w:rFonts w:asciiTheme="minorHAnsi" w:eastAsiaTheme="minorEastAsia" w:hAnsiTheme="minorHAnsi" w:cstheme="minorBidi"/>
+              <w:noProof/>
+              <w:sz w:val="22"/>
+              <w:lang w:eastAsia="en-US"/>
+            </w:rPr>
+          </w:pPr>
+          <w:hyperlink w:anchor="_Toc343862285" w:history="1">
+            <w:r>
+              <w:rPr>
+                <w:rStyle w:val="Hyperlink"/>
+                <w:noProof/>
+              </w:rPr>
+              <w:t>2.3</w:t>
+            </w:r>
+            <w:r>
+              <w:rPr>
+                <w:rFonts w:asciiTheme="minorHAnsi" w:eastAsiaTheme="minorEastAsia" w:hAnsiTheme="minorHAnsi" w:cstheme="minorBidi"/>
+                <w:noProof/>
+                <w:sz w:val="22"/>
+                <w:lang w:eastAsia="en-US"/>
+              </w:rPr>
+              <w:tab/>
+            </w:r>
+            <w:r>
+              <w:rPr>
+                <w:rStyle w:val="Hyperlink"/>
+                <w:noProof/>
+              </w:rPr>
+              <w:t>Lấy địa chỉ server và mật khẩu sử dụng trên client</w:t>
+            </w:r>
+            <w:r>
+              <w:rPr>
+                <w:noProof/>
+                <w:webHidden/>
+              </w:rPr>
+              <w:tab/>
+            </w:r>
+            <w:r>
+              <w:rPr>
+                <w:noProof/>
+                <w:webHidden/>
+              </w:rPr>
+              <w:fldChar w:fldCharType="begin"/>
+            </w:r>
+            <w:r>
+              <w:rPr>
+                <w:noProof/>
+                <w:webHidden/>
+              </w:rPr>
+              <w:instrText xml:space="preserve"> PAGEREF _Toc343862285 \h </w:instrText>
+            </w:r>
+            <w:r>
+              <w:rPr>
+                <w:noProof/>
+                <w:webHidden/>
+              </w:rPr>
+            </w:r>
+            <w:r>
+              <w:rPr>
+                <w:noProof/>
+                <w:webHidden/>
+              </w:rPr>
+              <w:fldChar w:fldCharType="separate"/>
+            </w:r>
+            <w:r>
+              <w:rPr>
+                <w:noProof/>
+                <w:webHidden/>
+              </w:rPr>
+              <w:t>7</w:t>
+            </w:r>
+            <w:r>
+              <w:rPr>
+                <w:noProof/>
+                <w:webHidden/>
+              </w:rPr>
+              <w:fldChar w:fldCharType="end"/>
+            </w:r>
+          </w:hyperlink>
+        </w:p>
+        <w:p>
+          <w:pPr>
+            <w:pStyle w:val="TOC1"/>
+            <w:tabs>
+              <w:tab w:val="left" w:pos="1320"/>
+              <w:tab w:val="right" w:leader="dot" w:pos="9350"/>
+            </w:tabs>
+            <w:rPr>
+              <w:rFonts w:asciiTheme="minorHAnsi" w:eastAsiaTheme="minorEastAsia" w:hAnsiTheme="minorHAnsi" w:cstheme="minorBidi"/>
+              <w:noProof/>
+              <w:sz w:val="22"/>
+              <w:lang w:eastAsia="en-US"/>
+            </w:rPr>
+          </w:pPr>
+          <w:hyperlink w:anchor="_Toc343862286" w:history="1">
+            <w:r>
+              <w:rPr>
+                <w:rStyle w:val="Hyperlink"/>
+                <w:b/>
+                <w:noProof/>
+              </w:rPr>
+              <w:t>II.</w:t>
+            </w:r>
+            <w:r>
+              <w:rPr>
+                <w:rFonts w:asciiTheme="minorHAnsi" w:eastAsiaTheme="minorEastAsia" w:hAnsiTheme="minorHAnsi" w:cstheme="minorBidi"/>
+                <w:noProof/>
+                <w:sz w:val="22"/>
+                <w:lang w:eastAsia="en-US"/>
+              </w:rPr>
+              <w:tab/>
+            </w:r>
+            <w:r>
+              <w:rPr>
+                <w:rStyle w:val="Hyperlink"/>
+                <w:b/>
+                <w:noProof/>
+              </w:rPr>
+              <w:t>Sử dụng TortoiseSVN để lấy và upload file trên server.</w:t>
+            </w:r>
+            <w:r>
+              <w:rPr>
+                <w:noProof/>
+                <w:webHidden/>
+              </w:rPr>
+              <w:tab/>
+            </w:r>
+            <w:r>
+              <w:rPr>
+                <w:noProof/>
+                <w:webHidden/>
+              </w:rPr>
+              <w:fldChar w:fldCharType="begin"/>
+            </w:r>
+            <w:r>
+              <w:rPr>
+                <w:noProof/>
+                <w:webHidden/>
+              </w:rPr>
+              <w:instrText xml:space="preserve"> PAGEREF _Toc343862286 \h </w:instrText>
+            </w:r>
+            <w:r>
+              <w:rPr>
+                <w:noProof/>
+                <w:webHidden/>
+              </w:rPr>
+            </w:r>
+            <w:r>
+              <w:rPr>
+                <w:noProof/>
+                <w:webHidden/>
+              </w:rPr>
+              <w:fldChar w:fldCharType="separate"/>
+            </w:r>
+            <w:r>
+              <w:rPr>
+                <w:noProof/>
+                <w:webHidden/>
+              </w:rPr>
+              <w:t>7</w:t>
+            </w:r>
+            <w:r>
+              <w:rPr>
+                <w:noProof/>
+                <w:webHidden/>
+              </w:rPr>
+              <w:fldChar w:fldCharType="end"/>
+            </w:r>
+          </w:hyperlink>
+        </w:p>
+        <w:p>
+          <w:pPr>
+            <w:pStyle w:val="TOC2"/>
+            <w:tabs>
+              <w:tab w:val="left" w:pos="1540"/>
+              <w:tab w:val="right" w:leader="dot" w:pos="9350"/>
+            </w:tabs>
+            <w:rPr>
+              <w:rFonts w:asciiTheme="minorHAnsi" w:eastAsiaTheme="minorEastAsia" w:hAnsiTheme="minorHAnsi" w:cstheme="minorBidi"/>
+              <w:noProof/>
+              <w:sz w:val="22"/>
+              <w:lang w:eastAsia="en-US"/>
+            </w:rPr>
+          </w:pPr>
+          <w:hyperlink w:anchor="_Toc343862287" w:history="1">
+            <w:r>
+              <w:rPr>
+                <w:rStyle w:val="Hyperlink"/>
+                <w:rFonts w:eastAsia="Times New Roman"/>
+                <w:noProof/>
+                <w:lang w:eastAsia="en-US"/>
+              </w:rPr>
+              <w:t>1.</w:t>
+            </w:r>
+            <w:r>
+              <w:rPr>
+                <w:rFonts w:asciiTheme="minorHAnsi" w:eastAsiaTheme="minorEastAsia" w:hAnsiTheme="minorHAnsi" w:cstheme="minorBidi"/>
+                <w:noProof/>
+                <w:sz w:val="22"/>
+                <w:lang w:eastAsia="en-US"/>
+              </w:rPr>
+              <w:tab/>
+            </w:r>
+            <w:r>
+              <w:rPr>
+                <w:rStyle w:val="Hyperlink"/>
+                <w:rFonts w:eastAsia="Times New Roman"/>
+                <w:bCs/>
+                <w:noProof/>
+                <w:bdr w:val="none" w:sz="0" w:space="0" w:color="auto" w:frame="1"/>
+                <w:lang w:eastAsia="en-US"/>
+              </w:rPr>
+              <w:t>Giới thiệu, download và cài đặt TortoiseSVN.</w:t>
+            </w:r>
+            <w:r>
+              <w:rPr>
+                <w:noProof/>
+                <w:webHidden/>
+              </w:rPr>
+              <w:tab/>
+            </w:r>
+            <w:r>
+              <w:rPr>
+                <w:noProof/>
+                <w:webHidden/>
+              </w:rPr>
+              <w:fldChar w:fldCharType="begin"/>
+            </w:r>
+            <w:r>
+              <w:rPr>
+                <w:noProof/>
+                <w:webHidden/>
+              </w:rPr>
+              <w:instrText xml:space="preserve"> PAGEREF _Toc343862287 \h </w:instrText>
+            </w:r>
+            <w:r>
+              <w:rPr>
+                <w:noProof/>
+                <w:webHidden/>
+              </w:rPr>
+            </w:r>
+            <w:r>
+              <w:rPr>
+                <w:noProof/>
+                <w:webHidden/>
+              </w:rPr>
+              <w:fldChar w:fldCharType="separate"/>
+            </w:r>
+            <w:r>
+              <w:rPr>
+                <w:noProof/>
+                <w:webHidden/>
+              </w:rPr>
+              <w:t>7</w:t>
+            </w:r>
+            <w:r>
+              <w:rPr>
+                <w:noProof/>
+                <w:webHidden/>
+              </w:rPr>
+              <w:fldChar w:fldCharType="end"/>
+            </w:r>
+          </w:hyperlink>
+        </w:p>
+        <w:p>
+          <w:pPr>
+            <w:pStyle w:val="TOC2"/>
+            <w:tabs>
+              <w:tab w:val="left" w:pos="1540"/>
+              <w:tab w:val="right" w:leader="dot" w:pos="9350"/>
+            </w:tabs>
+            <w:rPr>
+              <w:rFonts w:asciiTheme="minorHAnsi" w:eastAsiaTheme="minorEastAsia" w:hAnsiTheme="minorHAnsi" w:cstheme="minorBidi"/>
+              <w:noProof/>
+              <w:sz w:val="22"/>
+              <w:lang w:eastAsia="en-US"/>
+            </w:rPr>
+          </w:pPr>
+          <w:hyperlink w:anchor="_Toc343862288" w:history="1">
+            <w:r>
+              <w:rPr>
+                <w:rStyle w:val="Hyperlink"/>
+                <w:noProof/>
+              </w:rPr>
+              <w:t>2.</w:t>
+            </w:r>
+            <w:r>
+              <w:rPr>
+                <w:rFonts w:asciiTheme="minorHAnsi" w:eastAsiaTheme="minorEastAsia" w:hAnsiTheme="minorHAnsi" w:cstheme="minorBidi"/>
+                <w:noProof/>
+                <w:sz w:val="22"/>
+                <w:lang w:eastAsia="en-US"/>
+              </w:rPr>
+              <w:tab/>
+            </w:r>
+            <w:r>
+              <w:rPr>
+                <w:rStyle w:val="Hyperlink"/>
+                <w:noProof/>
+              </w:rPr>
+              <w:t>Sử dụng phần mềm</w:t>
+            </w:r>
+            <w:r>
+              <w:rPr>
+                <w:noProof/>
+                <w:webHidden/>
+              </w:rPr>
+              <w:tab/>
+            </w:r>
+            <w:r>
+              <w:rPr>
+                <w:noProof/>
+                <w:webHidden/>
+              </w:rPr>
+              <w:fldChar w:fldCharType="begin"/>
+            </w:r>
+            <w:r>
+              <w:rPr>
+                <w:noProof/>
+                <w:webHidden/>
+              </w:rPr>
+              <w:instrText xml:space="preserve"> PAGEREF _Toc343862288 \h </w:instrText>
+            </w:r>
+            <w:r>
+              <w:rPr>
+                <w:noProof/>
+                <w:webHidden/>
+              </w:rPr>
+            </w:r>
+            <w:r>
+              <w:rPr>
+                <w:noProof/>
+                <w:webHidden/>
+              </w:rPr>
+              <w:fldChar w:fldCharType="separate"/>
+            </w:r>
+            <w:r>
+              <w:rPr>
+                <w:noProof/>
+                <w:webHidden/>
+              </w:rPr>
+              <w:t>9</w:t>
+            </w:r>
+            <w:r>
+              <w:rPr>
+                <w:noProof/>
+                <w:webHidden/>
+              </w:rPr>
+              <w:fldChar w:fldCharType="end"/>
+            </w:r>
+          </w:hyperlink>
+        </w:p>
+        <w:p>
+          <w:pPr>
+            <w:pStyle w:val="TOC3"/>
+            <w:tabs>
+              <w:tab w:val="left" w:pos="1850"/>
+              <w:tab w:val="right" w:leader="dot" w:pos="9350"/>
+            </w:tabs>
+            <w:rPr>
+              <w:rFonts w:asciiTheme="minorHAnsi" w:eastAsiaTheme="minorEastAsia" w:hAnsiTheme="minorHAnsi" w:cstheme="minorBidi"/>
+              <w:noProof/>
+              <w:sz w:val="22"/>
+              <w:lang w:eastAsia="en-US"/>
+            </w:rPr>
+          </w:pPr>
+          <w:hyperlink w:anchor="_Toc343862289" w:history="1">
+            <w:r>
+              <w:rPr>
+                <w:rStyle w:val="Hyperlink"/>
+                <w:noProof/>
+              </w:rPr>
+              <w:t>2.1</w:t>
+            </w:r>
+            <w:r>
+              <w:rPr>
+                <w:rFonts w:asciiTheme="minorHAnsi" w:eastAsiaTheme="minorEastAsia" w:hAnsiTheme="minorHAnsi" w:cstheme="minorBidi"/>
+                <w:noProof/>
+                <w:sz w:val="22"/>
+                <w:lang w:eastAsia="en-US"/>
+              </w:rPr>
+              <w:tab/>
+            </w:r>
+            <w:r>
+              <w:rPr>
+                <w:rStyle w:val="Hyperlink"/>
+                <w:noProof/>
+              </w:rPr>
+              <w:t>Checkout</w:t>
+            </w:r>
+            <w:r>
+              <w:rPr>
+                <w:noProof/>
+                <w:webHidden/>
+              </w:rPr>
+              <w:tab/>
+            </w:r>
+            <w:r>
+              <w:rPr>
+                <w:noProof/>
+                <w:webHidden/>
+              </w:rPr>
+              <w:fldChar w:fldCharType="begin"/>
+            </w:r>
+            <w:r>
+              <w:rPr>
+                <w:noProof/>
+                <w:webHidden/>
+              </w:rPr>
+              <w:instrText xml:space="preserve"> PAGEREF _Toc343862289 \h </w:instrText>
+            </w:r>
+            <w:r>
+              <w:rPr>
+                <w:noProof/>
+                <w:webHidden/>
+              </w:rPr>
+            </w:r>
+            <w:r>
+              <w:rPr>
+                <w:noProof/>
+                <w:webHidden/>
+              </w:rPr>
+              <w:fldChar w:fldCharType="separate"/>
+            </w:r>
+            <w:r>
+              <w:rPr>
+                <w:noProof/>
+                <w:webHidden/>
+              </w:rPr>
+              <w:t>9</w:t>
+            </w:r>
+            <w:r>
+              <w:rPr>
+                <w:noProof/>
+                <w:webHidden/>
+              </w:rPr>
+              <w:fldChar w:fldCharType="end"/>
+            </w:r>
+          </w:hyperlink>
+        </w:p>
+        <w:p>
+          <w:pPr>
+            <w:pStyle w:val="TOC3"/>
+            <w:tabs>
+              <w:tab w:val="left" w:pos="1850"/>
+              <w:tab w:val="right" w:leader="dot" w:pos="9350"/>
+            </w:tabs>
+            <w:rPr>
+              <w:rFonts w:asciiTheme="minorHAnsi" w:eastAsiaTheme="minorEastAsia" w:hAnsiTheme="minorHAnsi" w:cstheme="minorBidi"/>
+              <w:noProof/>
+              <w:sz w:val="22"/>
+              <w:lang w:eastAsia="en-US"/>
+            </w:rPr>
+          </w:pPr>
+          <w:hyperlink w:anchor="_Toc343862290" w:history="1">
+            <w:r>
+              <w:rPr>
+                <w:rStyle w:val="Hyperlink"/>
+                <w:noProof/>
+              </w:rPr>
+              <w:t>2.2</w:t>
+            </w:r>
+            <w:r>
+              <w:rPr>
+                <w:rFonts w:asciiTheme="minorHAnsi" w:eastAsiaTheme="minorEastAsia" w:hAnsiTheme="minorHAnsi" w:cstheme="minorBidi"/>
+                <w:noProof/>
+                <w:sz w:val="22"/>
+                <w:lang w:eastAsia="en-US"/>
+              </w:rPr>
+              <w:tab/>
+            </w:r>
+            <w:r>
+              <w:rPr>
+                <w:rStyle w:val="Hyperlink"/>
+                <w:noProof/>
+              </w:rPr>
+              <w:t>Add file, folder vào dự án Subversion</w:t>
+            </w:r>
+            <w:r>
+              <w:rPr>
+                <w:noProof/>
+                <w:webHidden/>
+              </w:rPr>
+              <w:tab/>
+            </w:r>
+            <w:r>
+              <w:rPr>
+                <w:noProof/>
+                <w:webHidden/>
+              </w:rPr>
+              <w:fldChar w:fldCharType="begin"/>
+            </w:r>
+            <w:r>
+              <w:rPr>
+                <w:noProof/>
+                <w:webHidden/>
+              </w:rPr>
+              <w:instrText xml:space="preserve"> PAGEREF _Toc343862290 \h </w:instrText>
+            </w:r>
+            <w:r>
+              <w:rPr>
+                <w:noProof/>
+                <w:webHidden/>
+              </w:rPr>
+            </w:r>
+            <w:r>
+              <w:rPr>
+                <w:noProof/>
+                <w:webHidden/>
+              </w:rPr>
+              <w:fldChar w:fldCharType="separate"/>
+            </w:r>
+            <w:r>
+              <w:rPr>
+                <w:noProof/>
+                <w:webHidden/>
+              </w:rPr>
+              <w:t>11</w:t>
+            </w:r>
+            <w:r>
+              <w:rPr>
+                <w:noProof/>
+                <w:webHidden/>
+              </w:rPr>
+              <w:fldChar w:fldCharType="end"/>
+            </w:r>
+          </w:hyperlink>
+        </w:p>
+        <w:p>
+          <w:pPr>
+            <w:pStyle w:val="TOC3"/>
+            <w:tabs>
+              <w:tab w:val="left" w:pos="1850"/>
+              <w:tab w:val="right" w:leader="dot" w:pos="9350"/>
+            </w:tabs>
+            <w:rPr>
+              <w:rFonts w:asciiTheme="minorHAnsi" w:eastAsiaTheme="minorEastAsia" w:hAnsiTheme="minorHAnsi" w:cstheme="minorBidi"/>
+              <w:noProof/>
+              <w:sz w:val="22"/>
+              <w:lang w:eastAsia="en-US"/>
+            </w:rPr>
+          </w:pPr>
+          <w:hyperlink w:anchor="_Toc343862291" w:history="1">
+            <w:r>
+              <w:rPr>
+                <w:rStyle w:val="Hyperlink"/>
+                <w:noProof/>
+              </w:rPr>
+              <w:t>2.3</w:t>
+            </w:r>
+            <w:r>
+              <w:rPr>
+                <w:rFonts w:asciiTheme="minorHAnsi" w:eastAsiaTheme="minorEastAsia" w:hAnsiTheme="minorHAnsi" w:cstheme="minorBidi"/>
+                <w:noProof/>
+                <w:sz w:val="22"/>
+                <w:lang w:eastAsia="en-US"/>
+              </w:rPr>
+              <w:tab/>
+            </w:r>
+            <w:r>
+              <w:rPr>
+                <w:rStyle w:val="Hyperlink"/>
+                <w:noProof/>
+              </w:rPr>
+              <w:t>Update</w:t>
+            </w:r>
+            <w:r>
+              <w:rPr>
+                <w:noProof/>
+                <w:webHidden/>
+              </w:rPr>
+              <w:tab/>
+            </w:r>
+            <w:r>
+              <w:rPr>
+                <w:noProof/>
+                <w:webHidden/>
+              </w:rPr>
+              <w:fldChar w:fldCharType="begin"/>
+            </w:r>
+            <w:r>
+              <w:rPr>
+                <w:noProof/>
+                <w:webHidden/>
+              </w:rPr>
+              <w:instrText xml:space="preserve"> PAGEREF _Toc343862291 \h </w:instrText>
+            </w:r>
+            <w:r>
+              <w:rPr>
+                <w:noProof/>
+                <w:webHidden/>
+              </w:rPr>
+            </w:r>
+            <w:r>
+              <w:rPr>
+                <w:noProof/>
+                <w:webHidden/>
+              </w:rPr>
+              <w:fldChar w:fldCharType="separate"/>
+            </w:r>
+            <w:r>
+              <w:rPr>
+                <w:noProof/>
+                <w:webHidden/>
+              </w:rPr>
+              <w:t>11</w:t>
+            </w:r>
+            <w:r>
+              <w:rPr>
+                <w:noProof/>
+                <w:webHidden/>
+              </w:rPr>
+              <w:fldChar w:fldCharType="end"/>
+            </w:r>
+          </w:hyperlink>
+        </w:p>
+        <w:p>
+          <w:pPr>
+            <w:pStyle w:val="TOC3"/>
+            <w:tabs>
+              <w:tab w:val="left" w:pos="1850"/>
+              <w:tab w:val="right" w:leader="dot" w:pos="9350"/>
+            </w:tabs>
+            <w:rPr>
+              <w:rFonts w:asciiTheme="minorHAnsi" w:eastAsiaTheme="minorEastAsia" w:hAnsiTheme="minorHAnsi" w:cstheme="minorBidi"/>
+              <w:noProof/>
+              <w:sz w:val="22"/>
+              <w:lang w:eastAsia="en-US"/>
+            </w:rPr>
+          </w:pPr>
+          <w:hyperlink w:anchor="_Toc343862292" w:history="1">
+            <w:r>
+              <w:rPr>
+                <w:rStyle w:val="Hyperlink"/>
+                <w:noProof/>
+              </w:rPr>
+              <w:t>2.4</w:t>
+            </w:r>
+            <w:r>
+              <w:rPr>
+                <w:rFonts w:asciiTheme="minorHAnsi" w:eastAsiaTheme="minorEastAsia" w:hAnsiTheme="minorHAnsi" w:cstheme="minorBidi"/>
+                <w:noProof/>
+                <w:sz w:val="22"/>
+                <w:lang w:eastAsia="en-US"/>
+              </w:rPr>
+              <w:tab/>
+            </w:r>
+            <w:r>
+              <w:rPr>
+                <w:rStyle w:val="Hyperlink"/>
+                <w:noProof/>
+              </w:rPr>
+              <w:t>Commit</w:t>
+            </w:r>
+            <w:r>
+              <w:rPr>
+                <w:noProof/>
+                <w:webHidden/>
+              </w:rPr>
+              <w:tab/>
+            </w:r>
+            <w:r>
+              <w:rPr>
+                <w:noProof/>
+                <w:webHidden/>
+              </w:rPr>
+              <w:fldChar w:fldCharType="begin"/>
+            </w:r>
+            <w:r>
+              <w:rPr>
+                <w:noProof/>
+                <w:webHidden/>
+              </w:rPr>
+              <w:instrText xml:space="preserve"> PAGEREF _Toc343862292 \h </w:instrText>
+            </w:r>
+            <w:r>
+              <w:rPr>
+                <w:noProof/>
+                <w:webHidden/>
+              </w:rPr>
+            </w:r>
+            <w:r>
+              <w:rPr>
+                <w:noProof/>
+                <w:webHidden/>
+              </w:rPr>
+              <w:fldChar w:fldCharType="separate"/>
+            </w:r>
+            <w:r>
+              <w:rPr>
+                <w:noProof/>
+                <w:webHidden/>
+              </w:rPr>
+              <w:t>12</w:t>
+            </w:r>
+            <w:r>
+              <w:rPr>
+                <w:noProof/>
+                <w:webHidden/>
+              </w:rPr>
+              <w:fldChar w:fldCharType="end"/>
+            </w:r>
+          </w:hyperlink>
+        </w:p>
+        <w:p>
+          <w:pPr>
+            <w:pStyle w:val="TOC3"/>
+            <w:tabs>
+              <w:tab w:val="left" w:pos="1850"/>
+              <w:tab w:val="right" w:leader="dot" w:pos="9350"/>
+            </w:tabs>
+            <w:rPr>
+              <w:rFonts w:asciiTheme="minorHAnsi" w:eastAsiaTheme="minorEastAsia" w:hAnsiTheme="minorHAnsi" w:cstheme="minorBidi"/>
+              <w:noProof/>
+              <w:sz w:val="22"/>
+              <w:lang w:eastAsia="en-US"/>
+            </w:rPr>
+          </w:pPr>
+          <w:hyperlink w:anchor="_Toc343862293" w:history="1">
+            <w:r>
+              <w:rPr>
+                <w:rStyle w:val="Hyperlink"/>
+                <w:noProof/>
+              </w:rPr>
+              <w:t>2.5</w:t>
+            </w:r>
+            <w:r>
+              <w:rPr>
+                <w:rFonts w:asciiTheme="minorHAnsi" w:eastAsiaTheme="minorEastAsia" w:hAnsiTheme="minorHAnsi" w:cstheme="minorBidi"/>
+                <w:noProof/>
+                <w:sz w:val="22"/>
+                <w:lang w:eastAsia="en-US"/>
+              </w:rPr>
+              <w:tab/>
+            </w:r>
+            <w:r>
+              <w:rPr>
+                <w:rStyle w:val="Hyperlink"/>
+                <w:noProof/>
+              </w:rPr>
+              <w:t xml:space="preserve">Giải pháp </w:t>
+            </w:r>
+            <w:r>
+              <w:rPr>
+                <w:rStyle w:val="Hyperlink"/>
+                <w:noProof/>
+                <w:lang w:val="pt-BR"/>
+              </w:rPr>
+              <w:t>Lock-Modify-Unlock</w:t>
+            </w:r>
+            <w:r>
+              <w:rPr>
+                <w:noProof/>
+                <w:webHidden/>
+              </w:rPr>
+              <w:tab/>
+            </w:r>
+            <w:r>
+              <w:rPr>
+                <w:noProof/>
+                <w:webHidden/>
+              </w:rPr>
+              <w:fldChar w:fldCharType="begin"/>
+            </w:r>
+            <w:r>
+              <w:rPr>
+                <w:noProof/>
+                <w:webHidden/>
+              </w:rPr>
+              <w:instrText xml:space="preserve"> PAGEREF _Toc343862293 \h </w:instrText>
+            </w:r>
+            <w:r>
+              <w:rPr>
+                <w:noProof/>
+                <w:webHidden/>
+              </w:rPr>
+            </w:r>
+            <w:r>
+              <w:rPr>
+                <w:noProof/>
+                <w:webHidden/>
+              </w:rPr>
+              <w:fldChar w:fldCharType="separate"/>
+            </w:r>
+            <w:r>
+              <w:rPr>
+                <w:noProof/>
+                <w:webHidden/>
+              </w:rPr>
+              <w:t>13</w:t>
+            </w:r>
+            <w:r>
+              <w:rPr>
+                <w:noProof/>
+                <w:webHidden/>
+              </w:rPr>
+              <w:fldChar w:fldCharType="end"/>
+            </w:r>
+          </w:hyperlink>
+        </w:p>
+        <w:p>
+          <w:pPr>
+            <w:pStyle w:val="TOC3"/>
+            <w:tabs>
+              <w:tab w:val="left" w:pos="1850"/>
+              <w:tab w:val="right" w:leader="dot" w:pos="9350"/>
+            </w:tabs>
+            <w:rPr>
+              <w:rFonts w:asciiTheme="minorHAnsi" w:eastAsiaTheme="minorEastAsia" w:hAnsiTheme="minorHAnsi" w:cstheme="minorBidi"/>
+              <w:noProof/>
+              <w:sz w:val="22"/>
+              <w:lang w:eastAsia="en-US"/>
+            </w:rPr>
+          </w:pPr>
+          <w:hyperlink w:anchor="_Toc343862294" w:history="1">
+            <w:r>
+              <w:rPr>
+                <w:rStyle w:val="Hyperlink"/>
+                <w:noProof/>
+                <w:lang w:val="pt-BR"/>
+              </w:rPr>
+              <w:t>2.6</w:t>
+            </w:r>
+            <w:r>
+              <w:rPr>
+                <w:rFonts w:asciiTheme="minorHAnsi" w:eastAsiaTheme="minorEastAsia" w:hAnsiTheme="minorHAnsi" w:cstheme="minorBidi"/>
+                <w:noProof/>
+                <w:sz w:val="22"/>
+                <w:lang w:eastAsia="en-US"/>
+              </w:rPr>
+              <w:tab/>
+            </w:r>
+            <w:r>
+              <w:rPr>
+                <w:rStyle w:val="Hyperlink"/>
+                <w:noProof/>
+              </w:rPr>
+              <w:t xml:space="preserve">Giải pháp </w:t>
+            </w:r>
+            <w:r>
+              <w:rPr>
+                <w:rStyle w:val="Hyperlink"/>
+                <w:noProof/>
+                <w:lang w:val="pt-BR"/>
+              </w:rPr>
+              <w:t>Copy-Modify-Merge</w:t>
+            </w:r>
+            <w:r>
+              <w:rPr>
+                <w:noProof/>
+                <w:webHidden/>
+              </w:rPr>
+              <w:tab/>
+            </w:r>
+            <w:r>
+              <w:rPr>
+                <w:noProof/>
+                <w:webHidden/>
+              </w:rPr>
+              <w:fldChar w:fldCharType="begin"/>
+            </w:r>
+            <w:r>
+              <w:rPr>
+                <w:noProof/>
+                <w:webHidden/>
+              </w:rPr>
+              <w:instrText xml:space="preserve"> PAGEREF _Toc343862294 \h </w:instrText>
+            </w:r>
+            <w:r>
+              <w:rPr>
+                <w:noProof/>
+                <w:webHidden/>
+              </w:rPr>
+            </w:r>
+            <w:r>
+              <w:rPr>
+                <w:noProof/>
+                <w:webHidden/>
+              </w:rPr>
+              <w:fldChar w:fldCharType="separate"/>
+            </w:r>
+            <w:r>
+              <w:rPr>
+                <w:noProof/>
+                <w:webHidden/>
+              </w:rPr>
+              <w:t>14</w:t>
+            </w:r>
+            <w:r>
+              <w:rPr>
+                <w:noProof/>
+                <w:webHidden/>
+              </w:rPr>
+              <w:fldChar w:fldCharType="end"/>
+            </w:r>
+          </w:hyperlink>
+        </w:p>
+        <w:p>
+          <w:pPr>
+            <w:pStyle w:val="TOC3"/>
+            <w:tabs>
+              <w:tab w:val="left" w:pos="1850"/>
+              <w:tab w:val="right" w:leader="dot" w:pos="9350"/>
+            </w:tabs>
+            <w:rPr>
+              <w:rFonts w:asciiTheme="minorHAnsi" w:eastAsiaTheme="minorEastAsia" w:hAnsiTheme="minorHAnsi" w:cstheme="minorBidi"/>
+              <w:noProof/>
+              <w:sz w:val="22"/>
+              <w:lang w:eastAsia="en-US"/>
+            </w:rPr>
+          </w:pPr>
+          <w:hyperlink w:anchor="_Toc343862295" w:history="1">
+            <w:r>
+              <w:rPr>
+                <w:rStyle w:val="Hyperlink"/>
+                <w:noProof/>
+              </w:rPr>
+              <w:t>2.7</w:t>
+            </w:r>
+            <w:r>
+              <w:rPr>
+                <w:rFonts w:asciiTheme="minorHAnsi" w:eastAsiaTheme="minorEastAsia" w:hAnsiTheme="minorHAnsi" w:cstheme="minorBidi"/>
+                <w:noProof/>
+                <w:sz w:val="22"/>
+                <w:lang w:eastAsia="en-US"/>
+              </w:rPr>
+              <w:tab/>
+            </w:r>
+            <w:r>
+              <w:rPr>
+                <w:rStyle w:val="Hyperlink"/>
+                <w:noProof/>
+              </w:rPr>
+              <w:t>Một số chức năng khác</w:t>
+            </w:r>
+            <w:r>
+              <w:rPr>
+                <w:noProof/>
+                <w:webHidden/>
+              </w:rPr>
+              <w:tab/>
+            </w:r>
+            <w:r>
+              <w:rPr>
+                <w:noProof/>
+                <w:webHidden/>
+              </w:rPr>
+              <w:fldChar w:fldCharType="begin"/>
+            </w:r>
+            <w:r>
+              <w:rPr>
+                <w:noProof/>
+                <w:webHidden/>
+              </w:rPr>
+              <w:instrText xml:space="preserve"> PAGEREF _Toc343862295 \h </w:instrText>
+            </w:r>
+            <w:r>
+              <w:rPr>
+                <w:noProof/>
+                <w:webHidden/>
+              </w:rPr>
+            </w:r>
+            <w:r>
+              <w:rPr>
+                <w:noProof/>
+                <w:webHidden/>
+              </w:rPr>
+              <w:fldChar w:fldCharType="separate"/>
+            </w:r>
+            <w:r>
+              <w:rPr>
+                <w:noProof/>
+                <w:webHidden/>
+              </w:rPr>
+              <w:t>17</w:t>
+            </w:r>
+            <w:r>
+              <w:rPr>
+                <w:noProof/>
+                <w:webHidden/>
+              </w:rPr>
+              <w:fldChar w:fldCharType="end"/>
+            </w:r>
+          </w:hyperlink>
+        </w:p>
+        <w:p>
+          <w:pPr>
+            <w:pStyle w:val="TOC1"/>
+            <w:tabs>
+              <w:tab w:val="left" w:pos="1540"/>
+              <w:tab w:val="right" w:leader="dot" w:pos="9350"/>
+            </w:tabs>
+            <w:rPr>
+              <w:rFonts w:asciiTheme="minorHAnsi" w:eastAsiaTheme="minorEastAsia" w:hAnsiTheme="minorHAnsi" w:cstheme="minorBidi"/>
+              <w:noProof/>
+              <w:sz w:val="22"/>
+              <w:lang w:eastAsia="en-US"/>
+            </w:rPr>
+          </w:pPr>
+          <w:hyperlink w:anchor="_Toc343862296" w:history="1">
+            <w:r>
+              <w:rPr>
+                <w:rStyle w:val="Hyperlink"/>
+                <w:b/>
+                <w:noProof/>
+              </w:rPr>
+              <w:t>III.</w:t>
+            </w:r>
+            <w:r>
+              <w:rPr>
+                <w:rFonts w:asciiTheme="minorHAnsi" w:eastAsiaTheme="minorEastAsia" w:hAnsiTheme="minorHAnsi" w:cstheme="minorBidi"/>
+                <w:noProof/>
+                <w:sz w:val="22"/>
+                <w:lang w:eastAsia="en-US"/>
+              </w:rPr>
+              <w:tab/>
+            </w:r>
+            <w:r>
+              <w:rPr>
+                <w:rStyle w:val="Hyperlink"/>
+                <w:b/>
+                <w:noProof/>
+              </w:rPr>
+              <w:t>Nơi chứa dự án</w:t>
+            </w:r>
+            <w:r>
+              <w:rPr>
+                <w:noProof/>
+                <w:webHidden/>
+              </w:rPr>
+              <w:tab/>
+            </w:r>
+            <w:r>
+              <w:rPr>
+                <w:noProof/>
+                <w:webHidden/>
+              </w:rPr>
+              <w:fldChar w:fldCharType="begin"/>
+            </w:r>
+            <w:r>
+              <w:rPr>
+                <w:noProof/>
+                <w:webHidden/>
+              </w:rPr>
+              <w:instrText xml:space="preserve"> PAGEREF _Toc343862296 \h </w:instrText>
+            </w:r>
+            <w:r>
+              <w:rPr>
+                <w:noProof/>
+                <w:webHidden/>
+              </w:rPr>
+            </w:r>
+            <w:r>
+              <w:rPr>
+                <w:noProof/>
+                <w:webHidden/>
+              </w:rPr>
+              <w:fldChar w:fldCharType="separate"/>
+            </w:r>
+            <w:r>
+              <w:rPr>
+                <w:noProof/>
+                <w:webHidden/>
+              </w:rPr>
+              <w:t>19</w:t>
+            </w:r>
+            <w:r>
+              <w:rPr>
+                <w:noProof/>
+                <w:webHidden/>
+              </w:rPr>
+              <w:fldChar w:fldCharType="end"/>
+            </w:r>
+          </w:hyperlink>
+        </w:p>
+        <w:p>
+          <w:r>
+            <w:rPr>
+              <w:b/>
+              <w:bCs/>
+              <w:noProof/>
+            </w:rPr>
+            <w:fldChar w:fldCharType="end"/>
+          </w:r>
+        </w:p>
+      </w:sdtContent>
+    </w:sdt>
     <w:p>
       <w:pPr>
         <w:spacing w:after="200" w:line="276" w:lineRule="auto"/>
@@ -45,15 +1846,21 @@
           <w:b/>
         </w:rPr>
       </w:pPr>
-      <w:bookmarkStart w:id="0" w:name="_GoBack"/>
+      <w:r>
+        <w:rPr>
+          <w:b/>
+        </w:rPr>
+        <w:lastRenderedPageBreak/>
+        <w:t xml:space="preserve"> </w:t>
+      </w:r>
+      <w:bookmarkStart w:id="0" w:name="_Toc343862280"/>
+      <w:r>
+        <w:rPr>
+          <w:b/>
+        </w:rPr>
+        <w:t>Phần mềm quản lý phiên bản Google Code</w:t>
+      </w:r>
       <w:bookmarkEnd w:id="0"/>
-      <w:r>
-        <w:rPr>
-          <w:b/>
-        </w:rPr>
-        <w:lastRenderedPageBreak/>
-        <w:t xml:space="preserve"> Phần mềm quản lý phiên bản Google Code</w:t>
-      </w:r>
     </w:p>
     <w:p>
       <w:pPr>
@@ -68,12 +1875,14 @@
           <w:b/>
         </w:rPr>
       </w:pPr>
+      <w:bookmarkStart w:id="1" w:name="_Toc343862281"/>
       <w:r>
         <w:rPr>
           <w:b/>
         </w:rPr>
         <w:t>Khởi tạo dự án bằng Google code</w:t>
       </w:r>
+      <w:bookmarkEnd w:id="1"/>
     </w:p>
     <w:p>
       <w:pPr>
@@ -550,6 +2359,7 @@
           <w:szCs w:val="24"/>
         </w:rPr>
       </w:pPr>
+      <w:bookmarkStart w:id="2" w:name="_Toc343862282"/>
       <w:r>
         <w:rPr>
           <w:b/>
@@ -565,6 +2375,7 @@
         </w:rPr>
         <w:t xml:space="preserve"> Google Code</w:t>
       </w:r>
+      <w:bookmarkEnd w:id="2"/>
     </w:p>
     <w:p>
       <w:pPr>
@@ -668,6 +2479,7 @@
           <w:szCs w:val="24"/>
         </w:rPr>
       </w:pPr>
+      <w:bookmarkStart w:id="3" w:name="_Toc343862283"/>
       <w:r>
         <w:rPr>
           <w:rFonts w:ascii="Times New Roman" w:hAnsi="Times New Roman" w:cs="Times New Roman"/>
@@ -677,6 +2489,7 @@
         </w:rPr>
         <w:t>2.1 Thêm mới thành viên vào dự án</w:t>
       </w:r>
+      <w:bookmarkEnd w:id="3"/>
     </w:p>
     <w:p>
       <w:pPr>
@@ -800,12 +2613,14 @@
           <w:szCs w:val="24"/>
         </w:rPr>
       </w:pPr>
+      <w:bookmarkStart w:id="4" w:name="_Toc343862284"/>
       <w:r>
         <w:rPr>
           <w:szCs w:val="24"/>
         </w:rPr>
         <w:t>Tạo file download</w:t>
       </w:r>
+      <w:bookmarkEnd w:id="4"/>
     </w:p>
     <w:p>
       <w:pPr>
@@ -965,6 +2780,7 @@
           <w:szCs w:val="24"/>
         </w:rPr>
       </w:pPr>
+      <w:bookmarkStart w:id="5" w:name="_Toc343862285"/>
       <w:r>
         <w:rPr>
           <w:szCs w:val="24"/>
@@ -983,6 +2799,7 @@
         </w:rPr>
         <w:t xml:space="preserve"> và mật khẩu sử dụng trên client</w:t>
       </w:r>
+      <w:bookmarkEnd w:id="5"/>
     </w:p>
     <w:p>
       <w:pPr>
@@ -1201,12 +3018,14 @@
           <w:b/>
         </w:rPr>
       </w:pPr>
+      <w:bookmarkStart w:id="6" w:name="_Toc343862286"/>
       <w:r>
         <w:rPr>
           <w:b/>
         </w:rPr>
         <w:t>Sử dụng TortoiseSVN để lấy và upload file trên server.</w:t>
       </w:r>
+      <w:bookmarkEnd w:id="6"/>
     </w:p>
     <w:p>
       <w:pPr>
@@ -1225,6 +3044,7 @@
           <w:lang w:eastAsia="en-US"/>
         </w:rPr>
       </w:pPr>
+      <w:bookmarkStart w:id="7" w:name="_Toc343862287"/>
       <w:r>
         <w:rPr>
           <w:rFonts w:eastAsia="Times New Roman"/>
@@ -1235,6 +3055,7 @@
         </w:rPr>
         <w:t>Giới thiệu, download và cài đặt TortoiseSVN.</w:t>
       </w:r>
+      <w:bookmarkEnd w:id="7"/>
     </w:p>
     <w:p>
       <w:pPr>
@@ -1563,10 +3384,12 @@
         </w:numPr>
         <w:outlineLvl w:val="1"/>
       </w:pPr>
+      <w:bookmarkStart w:id="8" w:name="_Toc343862288"/>
       <w:r>
         <w:lastRenderedPageBreak/>
         <w:t>Sử dụng phần mềm</w:t>
       </w:r>
+      <w:bookmarkEnd w:id="8"/>
     </w:p>
     <w:p>
       <w:pPr>
@@ -1649,9 +3472,11 @@
         </w:numPr>
         <w:outlineLvl w:val="2"/>
       </w:pPr>
+      <w:bookmarkStart w:id="9" w:name="_Toc343862289"/>
       <w:r>
         <w:t>Checkout</w:t>
       </w:r>
+      <w:bookmarkEnd w:id="9"/>
     </w:p>
     <w:p>
       <w:pPr>
@@ -1871,9 +3696,11 @@
         </w:numPr>
         <w:outlineLvl w:val="2"/>
       </w:pPr>
+      <w:bookmarkStart w:id="10" w:name="_Toc343862290"/>
       <w:r>
         <w:t>Add file, folder vào dự án Subversion</w:t>
       </w:r>
+      <w:bookmarkEnd w:id="10"/>
     </w:p>
     <w:p>
       <w:pPr>
@@ -1966,9 +3793,11 @@
         </w:numPr>
         <w:outlineLvl w:val="2"/>
       </w:pPr>
+      <w:bookmarkStart w:id="11" w:name="_Toc343862291"/>
       <w:r>
         <w:t>Update</w:t>
       </w:r>
+      <w:bookmarkEnd w:id="11"/>
     </w:p>
     <w:p>
       <w:pPr>
@@ -2208,9 +4037,11 @@
         </w:numPr>
         <w:outlineLvl w:val="2"/>
       </w:pPr>
+      <w:bookmarkStart w:id="12" w:name="_Toc343862292"/>
       <w:r>
         <w:t>Commit</w:t>
       </w:r>
+      <w:bookmarkEnd w:id="12"/>
     </w:p>
     <w:p>
       <w:pPr>
@@ -2413,6 +4244,7 @@
         </w:numPr>
         <w:outlineLvl w:val="2"/>
       </w:pPr>
+      <w:bookmarkStart w:id="13" w:name="_Toc343862293"/>
       <w:r>
         <w:t xml:space="preserve">Giải pháp </w:t>
       </w:r>
@@ -2422,6 +4254,7 @@
         </w:rPr>
         <w:t>Lock-Modify-Unlock</w:t>
       </w:r>
+      <w:bookmarkEnd w:id="13"/>
     </w:p>
     <w:p>
       <w:pPr>
@@ -2827,6 +4660,7 @@
           <w:lang w:val="pt-BR"/>
         </w:rPr>
       </w:pPr>
+      <w:bookmarkStart w:id="14" w:name="_Toc343862294"/>
       <w:r>
         <w:t xml:space="preserve">Giải pháp </w:t>
       </w:r>
@@ -2836,6 +4670,7 @@
         </w:rPr>
         <w:t>Copy-Modify-Merge</w:t>
       </w:r>
+      <w:bookmarkEnd w:id="14"/>
     </w:p>
     <w:p>
       <w:pPr>
@@ -3691,9 +5526,11 @@
         </w:numPr>
         <w:outlineLvl w:val="2"/>
       </w:pPr>
+      <w:bookmarkStart w:id="15" w:name="_Toc343862295"/>
       <w:r>
         <w:t>Một số chức năng khác</w:t>
       </w:r>
+      <w:bookmarkEnd w:id="15"/>
     </w:p>
     <w:p>
       <w:pPr>
@@ -4058,8 +5895,8 @@
       <w:r>
         <w:t>Export</w:t>
       </w:r>
-      <w:bookmarkStart w:id="1" w:name="Export"/>
-      <w:bookmarkEnd w:id="1"/>
+      <w:bookmarkStart w:id="16" w:name="Export"/>
+      <w:bookmarkEnd w:id="16"/>
     </w:p>
     <w:p>
       <w:pPr>
@@ -4908,6 +6745,7 @@
           <w:b/>
         </w:rPr>
       </w:pPr>
+      <w:bookmarkStart w:id="17" w:name="_Toc343862296"/>
       <w:r>
         <w:rPr>
           <w:b/>
@@ -4915,6 +6753,7 @@
         <w:lastRenderedPageBreak/>
         <w:t>Nơi chứa dự án</w:t>
       </w:r>
+      <w:bookmarkEnd w:id="17"/>
     </w:p>
     <w:p>
       <w:pPr>
@@ -5430,10 +7269,7 @@
         <w:t>code</w:t>
       </w:r>
       <w:r>
-        <w:t xml:space="preserve">” chứa toàn bộ code của phần mềm </w:t>
-      </w:r>
-      <w:r>
-        <w:t xml:space="preserve">do thành viên </w:t>
+        <w:t xml:space="preserve">” chứa toàn bộ code của phần mềm do thành viên </w:t>
       </w:r>
       <w:r>
         <w:rPr>
@@ -5470,18 +7306,25 @@
       <w:r>
         <w:t xml:space="preserve"> đưa lên</w:t>
       </w:r>
-    </w:p>
-    <w:p>
-      <w:pPr>
-        <w:ind w:left="0" w:firstLine="0"/>
-      </w:pPr>
-    </w:p>
-    <w:p>
-      <w:pPr>
-        <w:ind w:left="0" w:firstLine="0"/>
-      </w:pPr>
-      <w:r>
-        <w:t>Quyền với thư mục con của các tài khoản:</w:t>
+      <w:r>
+        <w:t>.</w:t>
+      </w:r>
+    </w:p>
+    <w:p>
+      <w:pPr>
+        <w:pStyle w:val="ListParagraph"/>
+        <w:numPr>
+          <w:ilvl w:val="0"/>
+          <w:numId w:val="15"/>
+        </w:numPr>
+      </w:pPr>
+      <w:r>
+        <w:t>Quyền với thư mục con của</w:t>
+      </w:r>
+      <w:bookmarkStart w:id="18" w:name="_GoBack"/>
+      <w:bookmarkEnd w:id="18"/>
+      <w:r>
+        <w:t xml:space="preserve"> các tài khoản:</w:t>
       </w:r>
     </w:p>
     <w:p>
@@ -6678,7 +8521,7 @@
   <w:abstractNum w:abstractNumId="10">
     <w:nsid w:val="3F6D0BC2"/>
     <w:multiLevelType w:val="hybridMultilevel"/>
-    <w:tmpl w:val="711A920A"/>
+    <w:tmpl w:val="BC4C4124"/>
     <w:lvl w:ilvl="0" w:tplc="04090001">
       <w:start w:val="1"/>
       <w:numFmt w:val="bullet"/>
@@ -7941,6 +9784,22 @@
       <w:ind w:left="560"/>
     </w:pPr>
   </w:style>
+  <w:style w:type="paragraph" w:styleId="TOCHeading">
+    <w:name w:val="TOC Heading"/>
+    <w:basedOn w:val="Heading1"/>
+    <w:next w:val="Normal"/>
+    <w:uiPriority w:val="39"/>
+    <w:semiHidden/>
+    <w:unhideWhenUsed/>
+    <w:qFormat/>
+    <w:rsid w:val="003B717B"/>
+    <w:pPr>
+      <w:spacing w:line="276" w:lineRule="auto"/>
+      <w:ind w:left="0" w:firstLine="0"/>
+      <w:jc w:val="left"/>
+      <w:outlineLvl w:val="9"/>
+    </w:pPr>
+  </w:style>
 </w:styles>
 </file>
 
@@ -8551,6 +10410,22 @@
       <w:ind w:left="560"/>
     </w:pPr>
   </w:style>
+  <w:style w:type="paragraph" w:styleId="TOCHeading">
+    <w:name w:val="TOC Heading"/>
+    <w:basedOn w:val="Heading1"/>
+    <w:next w:val="Normal"/>
+    <w:uiPriority w:val="39"/>
+    <w:semiHidden/>
+    <w:unhideWhenUsed/>
+    <w:qFormat/>
+    <w:rsid w:val="003B717B"/>
+    <w:pPr>
+      <w:spacing w:line="276" w:lineRule="auto"/>
+      <w:ind w:left="0" w:firstLine="0"/>
+      <w:jc w:val="left"/>
+      <w:outlineLvl w:val="9"/>
+    </w:pPr>
+  </w:style>
 </w:styles>
 </file>
 
@@ -8844,7 +10719,7 @@
 </file>
 
 <file path=customXml/itemProps1.xml><?xml version="1.0" encoding="utf-8"?>
-<ds:datastoreItem xmlns:ds="http://schemas.openxmlformats.org/officeDocument/2006/customXml" ds:itemID="{EA28B1FA-87CC-4F6E-A592-EE42376EB49B}">
+<ds:datastoreItem xmlns:ds="http://schemas.openxmlformats.org/officeDocument/2006/customXml" ds:itemID="{8F2097B0-5F14-4B8E-8A44-A3357AA41529}">
   <ds:schemaRefs>
     <ds:schemaRef ds:uri="http://schemas.openxmlformats.org/officeDocument/2006/bibliography"/>
   </ds:schemaRefs>

</xml_diff>

<commit_message>
Thangtn: Hoàn thành lần 4 báo cáo phần mềm quản lý phiên bản
</commit_message>
<xml_diff>
--- a/docs/Báo cáo phần mềm quản lý phiên bản/Báo cáo sử dụng phần mềm quản lý phiên bản.docx
+++ b/docs/Báo cáo phần mềm quản lý phiên bản/Báo cáo sử dụng phần mềm quản lý phiên bản.docx
@@ -261,6 +261,13 @@
     </w:p>
     <w:sdt>
       <w:sdtPr>
+        <w:rPr>
+          <w:rFonts w:ascii="Times New Roman" w:eastAsia="MS Mincho" w:hAnsi="Times New Roman" w:cs="Times New Roman"/>
+          <w:b w:val="0"/>
+          <w:bCs w:val="0"/>
+          <w:color w:val="auto"/>
+          <w:szCs w:val="22"/>
+        </w:rPr>
         <w:id w:val="-1025406599"/>
         <w:docPartObj>
           <w:docPartGallery w:val="Table of Contents"/>
@@ -269,10 +276,7 @@
       </w:sdtPr>
       <w:sdtEndPr>
         <w:rPr>
-          <w:rFonts w:ascii="Times New Roman" w:eastAsia="MS Mincho" w:hAnsi="Times New Roman" w:cs="Times New Roman"/>
           <w:noProof/>
-          <w:color w:val="auto"/>
-          <w:szCs w:val="22"/>
         </w:rPr>
       </w:sdtEndPr>
       <w:sdtContent>
@@ -7168,7 +7172,15 @@
         <w:rPr>
           <w:b/>
         </w:rPr>
-        <w:t>Tai lieu thieu ke phan mem</w:t>
+        <w:t>Tai lieu thieu ke ph</w:t>
+      </w:r>
+      <w:bookmarkStart w:id="18" w:name="_GoBack"/>
+      <w:bookmarkEnd w:id="18"/>
+      <w:r>
+        <w:rPr>
+          <w:b/>
+        </w:rPr>
+        <w:t>an mem</w:t>
       </w:r>
       <w:r>
         <w:t xml:space="preserve">”: chứa tài liệu </w:t>
@@ -7187,6 +7199,24 @@
       </w:r>
       <w:r>
         <w:t xml:space="preserve"> đưa lên</w:t>
+      </w:r>
+    </w:p>
+    <w:p>
+      <w:pPr>
+        <w:ind w:left="0" w:firstLine="0"/>
+        <w:jc w:val="left"/>
+      </w:pPr>
+      <w:r>
+        <w:t>Thư mục “</w:t>
+      </w:r>
+      <w:r>
+        <w:rPr>
+          <w:b/>
+        </w:rPr>
+        <w:t>templates</w:t>
+      </w:r>
+      <w:r>
+        <w:t>” lưu trữ các tài liệu mẫu của khoa do các thành viên đưa lên.</w:t>
       </w:r>
     </w:p>
     <w:p>
@@ -7319,12 +7349,7 @@
         </w:numPr>
       </w:pPr>
       <w:r>
-        <w:t>Quyền với thư mục con của</w:t>
-      </w:r>
-      <w:bookmarkStart w:id="18" w:name="_GoBack"/>
-      <w:bookmarkEnd w:id="18"/>
-      <w:r>
-        <w:t xml:space="preserve"> các tài khoản:</w:t>
+        <w:t>Quyền với thư mục con của các tài khoản:</w:t>
       </w:r>
     </w:p>
     <w:p>
@@ -10719,7 +10744,7 @@
 </file>
 
 <file path=customXml/itemProps1.xml><?xml version="1.0" encoding="utf-8"?>
-<ds:datastoreItem xmlns:ds="http://schemas.openxmlformats.org/officeDocument/2006/customXml" ds:itemID="{8F2097B0-5F14-4B8E-8A44-A3357AA41529}">
+<ds:datastoreItem xmlns:ds="http://schemas.openxmlformats.org/officeDocument/2006/customXml" ds:itemID="{B27DD272-40E5-40D5-8B62-A71C33854FE7}">
   <ds:schemaRefs>
     <ds:schemaRef ds:uri="http://schemas.openxmlformats.org/officeDocument/2006/bibliography"/>
   </ds:schemaRefs>

</xml_diff>